<commit_message>
Some changes made in Feasibility document
</commit_message>
<xml_diff>
--- a/Documents/VQ-FeasibilityStudyandProjectPlan.docx
+++ b/Documents/VQ-FeasibilityStudyandProjectPlan.docx
@@ -106,20 +106,26 @@
           <w:sz w:val="23"/>
           <w:szCs w:val="23"/>
         </w:rPr>
-        <w:t xml:space="preserve">Michael </w:t>
-      </w:r>
-      <w:proofErr w:type="spellStart"/>
-      <w:r>
-        <w:rPr>
+        <w:t>Michael Lazo</w:t>
+      </w:r>
+    </w:p>
+    <w:p/>
+    <w:p>
+      <w:pPr>
+        <w:spacing w:after="240"/>
+        <w:jc w:val="center"/>
+      </w:pPr>
+      <w:r>
+        <w:rPr>
+          <w:b/>
+          <w:bCs/>
           <w:color w:val="000000"/>
           <w:sz w:val="23"/>
           <w:szCs w:val="23"/>
         </w:rPr>
-        <w:t>Lazo</w:t>
-      </w:r>
-      <w:proofErr w:type="spellEnd"/>
-    </w:p>
-    <w:p/>
+        <w:t>Instructor</w:t>
+      </w:r>
+    </w:p>
     <w:p>
       <w:pPr>
         <w:spacing w:after="240"/>
@@ -127,48 +133,12 @@
       </w:pPr>
       <w:r>
         <w:rPr>
-          <w:b/>
-          <w:bCs/>
           <w:color w:val="000000"/>
           <w:sz w:val="23"/>
           <w:szCs w:val="23"/>
         </w:rPr>
-        <w:t>Instructor</w:t>
-      </w:r>
-    </w:p>
-    <w:p>
-      <w:pPr>
-        <w:spacing w:after="240"/>
-        <w:jc w:val="center"/>
-      </w:pPr>
-      <w:proofErr w:type="spellStart"/>
-      <w:r>
-        <w:rPr>
-          <w:color w:val="000000"/>
-          <w:sz w:val="23"/>
-          <w:szCs w:val="23"/>
-        </w:rPr>
-        <w:t>Masoud</w:t>
-      </w:r>
-      <w:proofErr w:type="spellEnd"/>
-      <w:r>
-        <w:rPr>
-          <w:color w:val="000000"/>
-          <w:sz w:val="23"/>
-          <w:szCs w:val="23"/>
-        </w:rPr>
-        <w:t xml:space="preserve"> </w:t>
-      </w:r>
-      <w:proofErr w:type="spellStart"/>
-      <w:r>
-        <w:rPr>
-          <w:color w:val="000000"/>
-          <w:sz w:val="23"/>
-          <w:szCs w:val="23"/>
-        </w:rPr>
-        <w:t>Sadjadi</w:t>
-      </w:r>
-      <w:proofErr w:type="spellEnd"/>
+        <w:t>Masoud Sadjadi</w:t>
+      </w:r>
     </w:p>
     <w:p/>
     <w:p>
@@ -204,18 +174,8 @@
             <w:sz w:val="23"/>
             <w:szCs w:val="23"/>
           </w:rPr>
-          <w:t xml:space="preserve">Bernard </w:t>
+          <w:t>Bernard Parenteau</w:t>
         </w:r>
-        <w:proofErr w:type="spellStart"/>
-        <w:r>
-          <w:rPr>
-            <w:color w:val="000000"/>
-            <w:sz w:val="23"/>
-            <w:szCs w:val="23"/>
-          </w:rPr>
-          <w:t>Parenteau</w:t>
-        </w:r>
-        <w:proofErr w:type="spellEnd"/>
       </w:hyperlink>
     </w:p>
     <w:p>
@@ -2711,21 +2671,7 @@
         <w:rPr>
           <w:color w:val="000000"/>
         </w:rPr>
-        <w:t xml:space="preserve">The Virtual Queue (VQ) project is being proposed by Bernard </w:t>
-      </w:r>
-      <w:proofErr w:type="spellStart"/>
-      <w:r>
-        <w:rPr>
-          <w:color w:val="000000"/>
-        </w:rPr>
-        <w:t>Parenteau</w:t>
-      </w:r>
-      <w:proofErr w:type="spellEnd"/>
-      <w:r>
-        <w:rPr>
-          <w:color w:val="000000"/>
-        </w:rPr>
-        <w:t xml:space="preserve"> with the project proposal affiliation of Florida Logic as one of the assigned projects for</w:t>
+        <w:t>The Virtual Queue (VQ) project is being proposed by Bernard Parenteau with the project proposal affiliation of Florida Logic as one of the assigned projects for</w:t>
       </w:r>
       <w:r>
         <w:rPr>
@@ -2936,6 +2882,12 @@
         </w:rPr>
         <w:t xml:space="preserve"> A piece of job that serves as a unit of work.</w:t>
       </w:r>
+      <w:r>
+        <w:rPr>
+          <w:rFonts w:ascii="Times New Roman" w:eastAsia="Times New Roman" w:hAnsi="Times New Roman" w:cs="Times New Roman"/>
+        </w:rPr>
+        <w:t xml:space="preserve"> </w:t>
+      </w:r>
     </w:p>
     <w:p>
       <w:pPr>
@@ -3042,6 +2994,74 @@
           <w:rFonts w:ascii="Times New Roman" w:eastAsia="Times New Roman" w:hAnsi="Times New Roman" w:cs="Times New Roman"/>
         </w:rPr>
         <w:t xml:space="preserve"> School of Computing &amp; Information Sciences</w:t>
+      </w:r>
+    </w:p>
+    <w:p>
+      <w:pPr>
+        <w:pStyle w:val="Standard"/>
+        <w:spacing w:after="240" w:line="360" w:lineRule="auto"/>
+        <w:rPr>
+          <w:rFonts w:ascii="Times New Roman" w:eastAsia="Times New Roman" w:hAnsi="Times New Roman" w:cs="Times New Roman"/>
+        </w:rPr>
+      </w:pPr>
+      <w:r>
+        <w:rPr>
+          <w:rFonts w:ascii="Times New Roman" w:eastAsia="Times New Roman" w:hAnsi="Times New Roman" w:cs="Times New Roman"/>
+        </w:rPr>
+        <w:t>-</w:t>
+      </w:r>
+      <w:r>
+        <w:rPr>
+          <w:rFonts w:ascii="Times New Roman" w:eastAsia="Times New Roman" w:hAnsi="Times New Roman" w:cs="Times New Roman"/>
+        </w:rPr>
+        <w:tab/>
+      </w:r>
+      <w:r>
+        <w:rPr>
+          <w:rFonts w:ascii="Times New Roman" w:eastAsia="Times New Roman" w:hAnsi="Times New Roman" w:cs="Times New Roman"/>
+          <w:b/>
+        </w:rPr>
+        <w:t>JDBC</w:t>
+      </w:r>
+      <w:r>
+        <w:rPr>
+          <w:rFonts w:ascii="Times New Roman" w:eastAsia="Times New Roman" w:hAnsi="Times New Roman" w:cs="Times New Roman"/>
+        </w:rPr>
+        <w:t>: Java Database Connection</w:t>
+      </w:r>
+    </w:p>
+    <w:p>
+      <w:pPr>
+        <w:pStyle w:val="Standard"/>
+        <w:spacing w:after="240" w:line="360" w:lineRule="auto"/>
+        <w:rPr>
+          <w:rFonts w:ascii="Times New Roman" w:eastAsia="Times New Roman" w:hAnsi="Times New Roman" w:cs="Times New Roman"/>
+        </w:rPr>
+      </w:pPr>
+      <w:r>
+        <w:rPr>
+          <w:rFonts w:ascii="Times New Roman" w:eastAsia="Times New Roman" w:hAnsi="Times New Roman" w:cs="Times New Roman"/>
+        </w:rPr>
+        <w:t>-</w:t>
+      </w:r>
+      <w:r>
+        <w:rPr>
+          <w:rFonts w:ascii="Times New Roman" w:eastAsia="Times New Roman" w:hAnsi="Times New Roman" w:cs="Times New Roman"/>
+        </w:rPr>
+        <w:tab/>
+      </w:r>
+      <w:r>
+        <w:rPr>
+          <w:rFonts w:ascii="Times New Roman" w:eastAsia="Times New Roman" w:hAnsi="Times New Roman" w:cs="Times New Roman"/>
+          <w:b/>
+        </w:rPr>
+        <w:t>DAO</w:t>
+      </w:r>
+      <w:r>
+        <w:rPr>
+          <w:rFonts w:ascii="Times New Roman" w:eastAsia="Times New Roman" w:hAnsi="Times New Roman" w:cs="Times New Roman"/>
+        </w:rPr>
+        <w:t>: Database Accessing Objects</w:t>
       </w:r>
     </w:p>
     <w:p>
@@ -3206,7 +3226,14 @@
         <w:rPr>
           <w:rFonts w:ascii="Times New Roman" w:eastAsia="Times New Roman" w:hAnsi="Times New Roman" w:cs="Times New Roman"/>
         </w:rPr>
-        <w:t xml:space="preserve"> hardware and software requirements. Chapter 4 contains the Appendix, in which miscellaneous information, such as charts and </w:t>
+        <w:t xml:space="preserve"> hardware and </w:t>
+      </w:r>
+      <w:r>
+        <w:rPr>
+          <w:rFonts w:ascii="Times New Roman" w:eastAsia="Times New Roman" w:hAnsi="Times New Roman" w:cs="Times New Roman"/>
+        </w:rPr>
+        <w:lastRenderedPageBreak/>
+        <w:t xml:space="preserve">software requirements. Chapter 4 contains the Appendix, in which miscellaneous information, such as charts and </w:t>
       </w:r>
       <w:r>
         <w:rPr>
@@ -3243,7 +3270,6 @@
         <w:rPr>
           <w:rFonts w:ascii="Times New Roman" w:eastAsia="Times New Roman" w:hAnsi="Times New Roman" w:cs="Times New Roman"/>
         </w:rPr>
-        <w:lastRenderedPageBreak/>
         <w:t>2. Feasibility Study</w:t>
       </w:r>
       <w:bookmarkEnd w:id="9"/>
@@ -3289,25 +3315,7 @@
           <w:sz w:val="22"/>
           <w:szCs w:val="22"/>
         </w:rPr>
-        <w:t xml:space="preserve">the fact that there is no system developed in </w:t>
-      </w:r>
-      <w:proofErr w:type="spellStart"/>
-      <w:r>
-        <w:rPr>
-          <w:color w:val="000000"/>
-          <w:sz w:val="22"/>
-          <w:szCs w:val="22"/>
-        </w:rPr>
-        <w:t>charged</w:t>
-      </w:r>
-      <w:proofErr w:type="spellEnd"/>
-      <w:r>
-        <w:rPr>
-          <w:color w:val="000000"/>
-          <w:sz w:val="22"/>
-          <w:szCs w:val="22"/>
-        </w:rPr>
-        <w:t xml:space="preserve"> of completing the desired tasks. In addition, it describes the purpose of the Virtual Queue, and how the features of the VQ system will improve quality time for customers and improve business for theme parks.  Following, </w:t>
+        <w:t xml:space="preserve">the fact that there is no system developed in charged of completing the desired tasks. In addition, it describes the purpose of the Virtual Queue, and how the features of the VQ system will improve quality time for customers and improve business for theme parks.  Following, </w:t>
       </w:r>
       <w:r>
         <w:rPr>
@@ -3454,7 +3462,14 @@
         <w:rPr>
           <w:color w:val="000000"/>
         </w:rPr>
-        <w:t>This new system will provide the customers the ability to see which rides are available and sign in to different ones, as long as there is no time conflict. It will also give the customer the possibility to see all the rides he signed on for and received a notification when their turn is coming on, so they can go to their selected ride. Therefore, providing this system, customers will have a more enjoyable experience at the venue by not having to wait in line, and the venue will also benefit by customers shopping or enjoying other amenities rather than waiting in line.</w:t>
+        <w:t xml:space="preserve">This new system will provide the customers the ability to see which rides are available and sign in to different ones, as long as there is no time conflict. It will also give the customer the possibility to see all the rides he signed on for and received a notification when their turn is coming on, so they can go to their selected ride. Therefore, providing this system, customers will have a more enjoyable experience at the venue by not having to wait in line, and the venue will also benefit by customers shopping or </w:t>
+      </w:r>
+      <w:r>
+        <w:rPr>
+          <w:color w:val="000000"/>
+        </w:rPr>
+        <w:lastRenderedPageBreak/>
+        <w:t>enjoying other amenities rather than waiting in line.</w:t>
       </w:r>
     </w:p>
     <w:p>
@@ -3481,7 +3496,6 @@
         <w:rPr>
           <w:rFonts w:ascii="Times New Roman" w:eastAsia="Times New Roman" w:hAnsi="Times New Roman" w:cs="Times New Roman"/>
         </w:rPr>
-        <w:lastRenderedPageBreak/>
         <w:t>2.3.   High-level Definition of User Requirements</w:t>
       </w:r>
       <w:bookmarkEnd w:id="14"/>
@@ -3516,21 +3530,7 @@
         <w:rPr>
           <w:rFonts w:ascii="Times New Roman" w:eastAsia="Times New Roman" w:hAnsi="Times New Roman" w:cs="Times New Roman"/>
         </w:rPr>
-        <w:t xml:space="preserve"> user would be required to have a </w:t>
-      </w:r>
-      <w:proofErr w:type="spellStart"/>
-      <w:r>
-        <w:rPr>
-          <w:rFonts w:ascii="Times New Roman" w:eastAsia="Times New Roman" w:hAnsi="Times New Roman" w:cs="Times New Roman"/>
-        </w:rPr>
-        <w:t>smartphone</w:t>
-      </w:r>
-      <w:proofErr w:type="spellEnd"/>
-      <w:r>
-        <w:rPr>
-          <w:rFonts w:ascii="Times New Roman" w:eastAsia="Times New Roman" w:hAnsi="Times New Roman" w:cs="Times New Roman"/>
-        </w:rPr>
-        <w:t>, tablet or</w:t>
+        <w:t xml:space="preserve"> user would be required to have a smartphone, tablet or</w:t>
       </w:r>
       <w:r>
         <w:rPr>
@@ -3866,6 +3866,7 @@
         <w:rPr>
           <w:rFonts w:ascii="Times New Roman" w:eastAsia="Times New Roman" w:hAnsi="Times New Roman" w:cs="Times New Roman"/>
         </w:rPr>
+        <w:lastRenderedPageBreak/>
         <w:t xml:space="preserve">Allow the system to handle network connectivity issues. </w:t>
       </w:r>
     </w:p>
@@ -3933,7 +3934,6 @@
           <w:sz w:val="26"/>
           <w:szCs w:val="26"/>
         </w:rPr>
-        <w:lastRenderedPageBreak/>
         <w:t>2.4.1.      Description of Alternatives</w:t>
       </w:r>
       <w:bookmarkEnd w:id="16"/>
@@ -4313,6 +4313,7 @@
           <w:sz w:val="26"/>
           <w:szCs w:val="26"/>
         </w:rPr>
+        <w:lastRenderedPageBreak/>
         <w:t xml:space="preserve">2.4.3.      </w:t>
       </w:r>
       <w:bookmarkStart w:id="20" w:name="_Toc267906104"/>
@@ -4398,14 +4399,7 @@
         <w:rPr>
           <w:color w:val="000000"/>
         </w:rPr>
-        <w:t xml:space="preserve"> available for this project. Taking into account this is the first version of this system, there is no other platform that was provided to modify or extend. Therefore, </w:t>
-      </w:r>
-      <w:r>
-        <w:rPr>
-          <w:color w:val="000000"/>
-        </w:rPr>
-        <w:lastRenderedPageBreak/>
-        <w:t xml:space="preserve">starting this project implementation from the beginning is the only and best option to develop the system and implement all new </w:t>
+        <w:t xml:space="preserve"> available for this project. Taking into account this is the first version of this system, there is no other platform that was provided to modify or extend. Therefore, starting this project implementation from the beginning is the only and best option to develop the system and implement all new </w:t>
       </w:r>
       <w:r>
         <w:rPr>
@@ -4520,7 +4514,6 @@
           <w:sz w:val="32"/>
           <w:szCs w:val="32"/>
         </w:rPr>
-        <w:lastRenderedPageBreak/>
         <w:t>3.  Project Plan</w:t>
       </w:r>
     </w:p>
@@ -5217,17 +5210,8 @@
                 <w:color w:val="000000"/>
                 <w:kern w:val="24"/>
               </w:rPr>
-              <w:t xml:space="preserve">l </w:t>
+              <w:t>l Lazo</w:t>
             </w:r>
-            <w:proofErr w:type="spellStart"/>
-            <w:r>
-              <w:rPr>
-                <w:color w:val="000000"/>
-                <w:kern w:val="24"/>
-              </w:rPr>
-              <w:t>Lazo</w:t>
-            </w:r>
-            <w:proofErr w:type="spellEnd"/>
           </w:p>
         </w:tc>
         <w:tc>
@@ -5562,6 +5546,7 @@
         <w:rPr>
           <w:rFonts w:ascii="Times New Roman" w:eastAsia="Times New Roman" w:hAnsi="Times New Roman" w:cs="Times New Roman"/>
         </w:rPr>
+        <w:lastRenderedPageBreak/>
         <w:t>The following are the specification of the computer that will be used for the development of this project</w:t>
       </w:r>
       <w:r>
@@ -5589,7 +5574,6 @@
           <w:bCs/>
           <w:u w:val="single"/>
         </w:rPr>
-        <w:lastRenderedPageBreak/>
         <w:t>Laptop with:</w:t>
       </w:r>
     </w:p>
@@ -5748,21 +5732,7 @@
         <w:rPr>
           <w:rFonts w:ascii="Times New Roman" w:eastAsia="Times New Roman" w:hAnsi="Times New Roman" w:cs="Times New Roman"/>
         </w:rPr>
-        <w:t xml:space="preserve">- </w:t>
-      </w:r>
-      <w:proofErr w:type="spellStart"/>
-      <w:r>
-        <w:rPr>
-          <w:rFonts w:ascii="Times New Roman" w:eastAsia="Times New Roman" w:hAnsi="Times New Roman" w:cs="Times New Roman"/>
-        </w:rPr>
-        <w:t>Trackpad</w:t>
-      </w:r>
-      <w:proofErr w:type="spellEnd"/>
-      <w:r>
-        <w:rPr>
-          <w:rFonts w:ascii="Times New Roman" w:eastAsia="Times New Roman" w:hAnsi="Times New Roman" w:cs="Times New Roman"/>
-        </w:rPr>
-        <w:t xml:space="preserve"> mouse</w:t>
+        <w:t>- Trackpad mouse</w:t>
       </w:r>
     </w:p>
     <w:p>
@@ -6113,6 +6083,7 @@
           <w:b/>
           <w:bCs/>
         </w:rPr>
+        <w:lastRenderedPageBreak/>
         <w:t>Spring JDBC template</w:t>
       </w:r>
       <w:r>
@@ -6122,21 +6093,7 @@
         <w:rPr>
           <w:rFonts w:ascii="Times New Roman" w:eastAsia="Times New Roman" w:hAnsi="Times New Roman" w:cs="Times New Roman"/>
         </w:rPr>
-        <w:t xml:space="preserve">make database call access to </w:t>
-      </w:r>
-      <w:proofErr w:type="spellStart"/>
-      <w:r>
-        <w:rPr>
-          <w:rFonts w:ascii="Times New Roman" w:eastAsia="Times New Roman" w:hAnsi="Times New Roman" w:cs="Times New Roman"/>
-        </w:rPr>
-        <w:t>MySQL</w:t>
-      </w:r>
-      <w:proofErr w:type="spellEnd"/>
-      <w:r>
-        <w:rPr>
-          <w:rFonts w:ascii="Times New Roman" w:eastAsia="Times New Roman" w:hAnsi="Times New Roman" w:cs="Times New Roman"/>
-        </w:rPr>
-        <w:t xml:space="preserve"> database</w:t>
+        <w:t>make database call access to MySQL database</w:t>
       </w:r>
       <w:r>
         <w:t xml:space="preserve">. </w:t>
@@ -6154,17 +6111,14 @@
           <w:rFonts w:ascii="Times New Roman" w:eastAsia="Times New Roman" w:hAnsi="Times New Roman" w:cs="Times New Roman"/>
         </w:rPr>
       </w:pPr>
-      <w:proofErr w:type="spellStart"/>
       <w:r>
         <w:rPr>
           <w:rFonts w:ascii="Times New Roman" w:eastAsia="Times New Roman" w:hAnsi="Times New Roman" w:cs="Times New Roman"/>
           <w:b/>
           <w:bCs/>
         </w:rPr>
-        <w:lastRenderedPageBreak/>
         <w:t>JQuery</w:t>
       </w:r>
-      <w:proofErr w:type="spellEnd"/>
       <w:r>
         <w:t>:</w:t>
       </w:r>
@@ -6196,7 +6150,6 @@
           <w:rFonts w:ascii="Times New Roman" w:eastAsia="Times New Roman" w:hAnsi="Times New Roman" w:cs="Times New Roman"/>
         </w:rPr>
       </w:pPr>
-      <w:proofErr w:type="spellStart"/>
       <w:r>
         <w:rPr>
           <w:rFonts w:ascii="Times New Roman" w:eastAsia="Times New Roman" w:hAnsi="Times New Roman" w:cs="Times New Roman"/>
@@ -6205,7 +6158,6 @@
         </w:rPr>
         <w:t>MySQL</w:t>
       </w:r>
-      <w:proofErr w:type="spellEnd"/>
       <w:r>
         <w:t>:</w:t>
       </w:r>
@@ -6228,23 +6180,13 @@
         </w:numPr>
         <w:spacing w:after="240" w:line="360" w:lineRule="auto"/>
       </w:pPr>
-      <w:proofErr w:type="spellStart"/>
       <w:r>
         <w:rPr>
           <w:rFonts w:ascii="Times New Roman" w:eastAsia="Times New Roman" w:hAnsi="Times New Roman" w:cs="Times New Roman"/>
           <w:b/>
           <w:bCs/>
         </w:rPr>
-        <w:t>StarUML</w:t>
-      </w:r>
-      <w:proofErr w:type="spellEnd"/>
-      <w:r>
-        <w:rPr>
-          <w:rFonts w:ascii="Times New Roman" w:eastAsia="Times New Roman" w:hAnsi="Times New Roman" w:cs="Times New Roman"/>
-          <w:b/>
-          <w:bCs/>
-        </w:rPr>
-        <w:t xml:space="preserve">: </w:t>
+        <w:t xml:space="preserve">StarUML: </w:t>
       </w:r>
       <w:r>
         <w:rPr>
@@ -6268,23 +6210,13 @@
         </w:numPr>
         <w:spacing w:after="240" w:line="360" w:lineRule="auto"/>
       </w:pPr>
-      <w:proofErr w:type="spellStart"/>
       <w:r>
         <w:rPr>
           <w:rFonts w:ascii="Times New Roman" w:eastAsia="Times New Roman" w:hAnsi="Times New Roman" w:cs="Times New Roman"/>
           <w:b/>
           <w:bCs/>
         </w:rPr>
-        <w:t>VMWare</w:t>
-      </w:r>
-      <w:proofErr w:type="spellEnd"/>
-      <w:r>
-        <w:rPr>
-          <w:rFonts w:ascii="Times New Roman" w:eastAsia="Times New Roman" w:hAnsi="Times New Roman" w:cs="Times New Roman"/>
-          <w:b/>
-          <w:bCs/>
-        </w:rPr>
-        <w:t xml:space="preserve">: </w:t>
+        <w:t xml:space="preserve">VMWare: </w:t>
       </w:r>
       <w:r>
         <w:rPr>
@@ -6344,19 +6276,11 @@
         </w:numPr>
         <w:spacing w:after="240" w:line="360" w:lineRule="auto"/>
       </w:pPr>
-      <w:proofErr w:type="spellStart"/>
       <w:r>
         <w:rPr>
           <w:b/>
         </w:rPr>
-        <w:t>JBoss</w:t>
-      </w:r>
-      <w:proofErr w:type="spellEnd"/>
-      <w:r>
-        <w:rPr>
-          <w:b/>
-        </w:rPr>
-        <w:t xml:space="preserve"> 7.1.1</w:t>
+        <w:t>JBoss 7.1.1</w:t>
       </w:r>
       <w:r>
         <w:t xml:space="preserve">: Java J2EE </w:t>
@@ -6930,18 +6854,8 @@
                 <w:sz w:val="28"/>
                 <w:szCs w:val="28"/>
               </w:rPr>
-              <w:t xml:space="preserve">l </w:t>
+              <w:t>l Lazo</w:t>
             </w:r>
-            <w:proofErr w:type="spellStart"/>
-            <w:r>
-              <w:rPr>
-                <w:rFonts w:ascii="Arial" w:eastAsia="Times New Roman" w:hAnsi="Arial" w:cs="Arial"/>
-                <w:sz w:val="28"/>
-                <w:szCs w:val="28"/>
-              </w:rPr>
-              <w:t>Lazo</w:t>
-            </w:r>
-            <w:proofErr w:type="spellEnd"/>
           </w:p>
         </w:tc>
         <w:tc>
@@ -7885,7 +7799,6 @@
                 <w:szCs w:val="28"/>
               </w:rPr>
             </w:pPr>
-            <w:proofErr w:type="spellStart"/>
             <w:r>
               <w:rPr>
                 <w:rFonts w:ascii="Arial" w:eastAsia="Times New Roman" w:hAnsi="Arial" w:cs="Arial"/>
@@ -7894,7 +7807,6 @@
               </w:rPr>
               <w:t>Dequeue</w:t>
             </w:r>
-            <w:proofErr w:type="spellEnd"/>
           </w:p>
         </w:tc>
         <w:tc>
@@ -8195,49 +8107,525 @@
       <w:pPr>
         <w:pStyle w:val="NoSpacing"/>
       </w:pPr>
-      <w:proofErr w:type="spellStart"/>
-      <w:r>
-        <w:t>Micheal</w:t>
-      </w:r>
-      <w:proofErr w:type="spellEnd"/>
+      <w:r>
+        <w:t>Micheal Lazo - scrum master</w:t>
+      </w:r>
+    </w:p>
+    <w:p>
+      <w:pPr>
+        <w:pStyle w:val="NoSpacing"/>
+      </w:pPr>
+      <w:r>
+        <w:t>Kenneth Kon</w:t>
+      </w:r>
+    </w:p>
+    <w:p>
+      <w:pPr>
+        <w:pStyle w:val="NoSpacing"/>
+      </w:pPr>
+      <w:r>
+        <w:t>Bernard Parenteau</w:t>
+      </w:r>
+    </w:p>
+    <w:p>
+      <w:pPr>
+        <w:pStyle w:val="NoSpacing"/>
+      </w:pPr>
+      <w:r>
+        <w:t>Topic:</w:t>
+      </w:r>
+    </w:p>
+    <w:p>
+      <w:pPr>
+        <w:pStyle w:val="NoSpacing"/>
+      </w:pPr>
+      <w:r>
+        <w:t>Talking about the requirements with Bernard for Virtual Queue 2.0</w:t>
+      </w:r>
+    </w:p>
+    <w:p>
+      <w:pPr>
+        <w:pStyle w:val="NoSpacing"/>
+      </w:pPr>
+    </w:p>
+    <w:p>
+      <w:pPr>
+        <w:pStyle w:val="NoSpacing"/>
+      </w:pPr>
+      <w:r>
+        <w:t>Meeting  2</w:t>
+      </w:r>
+    </w:p>
+    <w:p>
+      <w:pPr>
+        <w:pStyle w:val="NoSpacing"/>
+      </w:pPr>
+      <w:r>
+        <w:t>6:15PM-7:15PM</w:t>
+      </w:r>
+    </w:p>
+    <w:p>
+      <w:pPr>
+        <w:pStyle w:val="NoSpacing"/>
+      </w:pPr>
+      <w:r>
+        <w:t>1/29/2015</w:t>
+      </w:r>
+    </w:p>
+    <w:p>
+      <w:pPr>
+        <w:pStyle w:val="NoSpacing"/>
+      </w:pPr>
+      <w:r>
+        <w:t xml:space="preserve">Micheal Lazo </w:t>
+      </w:r>
+    </w:p>
+    <w:p>
+      <w:pPr>
+        <w:pStyle w:val="NoSpacing"/>
+      </w:pPr>
+      <w:r>
+        <w:t>Kenneth Kon - scrum master</w:t>
+      </w:r>
+    </w:p>
+    <w:p>
+      <w:pPr>
+        <w:pStyle w:val="NoSpacing"/>
+      </w:pPr>
+      <w:r>
+        <w:t>Bernard Parenteau</w:t>
+      </w:r>
+    </w:p>
+    <w:p>
+      <w:pPr>
+        <w:pStyle w:val="NoSpacing"/>
+      </w:pPr>
+      <w:r>
+        <w:t>Topic:</w:t>
+      </w:r>
+    </w:p>
+    <w:p>
+      <w:pPr>
+        <w:pStyle w:val="NoSpacing"/>
+      </w:pPr>
+      <w:r>
+        <w:t>Discussed about the Database layout and the fields of Virtual Queue 2.0</w:t>
+      </w:r>
+    </w:p>
+    <w:p>
+      <w:pPr>
+        <w:pStyle w:val="NoSpacing"/>
+      </w:pPr>
+    </w:p>
+    <w:p>
+      <w:pPr>
+        <w:pStyle w:val="NoSpacing"/>
+      </w:pPr>
+      <w:r>
+        <w:t>Meeting  3</w:t>
+      </w:r>
+    </w:p>
+    <w:p>
+      <w:pPr>
+        <w:pStyle w:val="NoSpacing"/>
+      </w:pPr>
+      <w:r>
+        <w:t>6:15PM-7:15PM</w:t>
+      </w:r>
+    </w:p>
+    <w:p>
+      <w:pPr>
+        <w:pStyle w:val="NoSpacing"/>
+      </w:pPr>
+      <w:r>
+        <w:t>2/03/2015</w:t>
+      </w:r>
+    </w:p>
+    <w:p>
+      <w:pPr>
+        <w:pStyle w:val="NoSpacing"/>
+      </w:pPr>
+      <w:r>
+        <w:t>Micheal Lazo - scrum master</w:t>
+      </w:r>
+    </w:p>
+    <w:p>
+      <w:pPr>
+        <w:pStyle w:val="NoSpacing"/>
+      </w:pPr>
+      <w:r>
+        <w:t xml:space="preserve">Kenneth Kon </w:t>
+      </w:r>
+    </w:p>
+    <w:p>
+      <w:pPr>
+        <w:pStyle w:val="NoSpacing"/>
+      </w:pPr>
+      <w:r>
+        <w:t>Bernard Parenteau</w:t>
+      </w:r>
+    </w:p>
+    <w:p>
+      <w:pPr>
+        <w:pStyle w:val="NoSpacing"/>
+      </w:pPr>
+      <w:r>
+        <w:t>Topic:</w:t>
+      </w:r>
+    </w:p>
+    <w:p>
+      <w:pPr>
+        <w:pStyle w:val="NoSpacing"/>
+      </w:pPr>
+      <w:r>
+        <w:t>Discussed on what User Story we should work o</w:t>
+      </w:r>
+      <w:r>
+        <w:t>n with the Product Owner/Mentor, for Sprint 1.</w:t>
+      </w:r>
+    </w:p>
+    <w:p>
+      <w:pPr>
+        <w:pStyle w:val="NoSpacing"/>
+      </w:pPr>
+    </w:p>
+    <w:p>
+      <w:pPr>
+        <w:pStyle w:val="NoSpacing"/>
+      </w:pPr>
+      <w:r>
+        <w:t xml:space="preserve">Meeting  </w:t>
+      </w:r>
+      <w:r>
+        <w:t>4</w:t>
+      </w:r>
+    </w:p>
+    <w:p>
+      <w:pPr>
+        <w:pStyle w:val="NoSpacing"/>
+      </w:pPr>
+      <w:r>
+        <w:t>6:15PM-7:15PM</w:t>
+      </w:r>
+    </w:p>
+    <w:p>
+      <w:pPr>
+        <w:pStyle w:val="NoSpacing"/>
+      </w:pPr>
+      <w:r>
+        <w:t>2/0</w:t>
+      </w:r>
+      <w:r>
+        <w:t>9</w:t>
+      </w:r>
+      <w:r>
+        <w:t>/2015</w:t>
+      </w:r>
+    </w:p>
+    <w:p>
+      <w:pPr>
+        <w:pStyle w:val="NoSpacing"/>
+      </w:pPr>
+      <w:r>
+        <w:t xml:space="preserve">Micheal Lazo </w:t>
+      </w:r>
+    </w:p>
+    <w:p>
+      <w:pPr>
+        <w:pStyle w:val="NoSpacing"/>
+      </w:pPr>
+      <w:r>
+        <w:t xml:space="preserve">Kenneth Kon </w:t>
+      </w:r>
+      <w:r>
+        <w:t>- scrum master</w:t>
+      </w:r>
+    </w:p>
+    <w:p>
+      <w:pPr>
+        <w:pStyle w:val="NoSpacing"/>
+      </w:pPr>
+      <w:r>
+        <w:t>Bernard Parenteau</w:t>
+      </w:r>
+    </w:p>
+    <w:p>
+      <w:pPr>
+        <w:pStyle w:val="NoSpacing"/>
+      </w:pPr>
+      <w:r>
+        <w:t>Topic:</w:t>
+      </w:r>
+    </w:p>
+    <w:p>
+      <w:pPr>
+        <w:pStyle w:val="NoSpacing"/>
+      </w:pPr>
+      <w:r>
+        <w:t>Discu</w:t>
+      </w:r>
+      <w:r>
+        <w:t xml:space="preserve">ssed our progress on the Sprint 1, discussed any </w:t>
+      </w:r>
+      <w:r>
+        <w:t>impediments</w:t>
+      </w:r>
+      <w:r>
+        <w:t>.</w:t>
+      </w:r>
+    </w:p>
+    <w:p>
+      <w:pPr>
+        <w:pStyle w:val="NoSpacing"/>
+      </w:pPr>
+    </w:p>
+    <w:p>
+      <w:pPr>
+        <w:pStyle w:val="NoSpacing"/>
+      </w:pPr>
+    </w:p>
+    <w:p>
+      <w:pPr>
+        <w:pStyle w:val="NoSpacing"/>
+      </w:pPr>
+    </w:p>
+    <w:p>
+      <w:pPr>
+        <w:pStyle w:val="NoSpacing"/>
+      </w:pPr>
+    </w:p>
+    <w:p>
+      <w:pPr>
+        <w:pStyle w:val="NoSpacing"/>
+      </w:pPr>
+    </w:p>
+    <w:p>
+      <w:pPr>
+        <w:pStyle w:val="NoSpacing"/>
+      </w:pPr>
+    </w:p>
+    <w:p>
+      <w:pPr>
+        <w:pStyle w:val="NoSpacing"/>
+      </w:pPr>
+    </w:p>
+    <w:p>
+      <w:pPr>
+        <w:pStyle w:val="NoSpacing"/>
+      </w:pPr>
+      <w:r>
+        <w:t>Meeting  5</w:t>
+      </w:r>
+    </w:p>
+    <w:p>
+      <w:pPr>
+        <w:pStyle w:val="NoSpacing"/>
+      </w:pPr>
+      <w:r>
+        <w:t>6:15PM-7:15PM</w:t>
+      </w:r>
+    </w:p>
+    <w:p>
+      <w:pPr>
+        <w:pStyle w:val="NoSpacing"/>
+      </w:pPr>
+      <w:r>
+        <w:t>2/13/2015</w:t>
+      </w:r>
+    </w:p>
+    <w:p>
+      <w:pPr>
+        <w:pStyle w:val="NoSpacing"/>
+      </w:pPr>
+      <w:r>
+        <w:t xml:space="preserve">Micheal Lazo </w:t>
+      </w:r>
+    </w:p>
+    <w:p>
+      <w:pPr>
+        <w:pStyle w:val="NoSpacing"/>
+      </w:pPr>
+      <w:r>
+        <w:t>Kenneth Kon - scrum master</w:t>
+      </w:r>
+    </w:p>
+    <w:p>
+      <w:pPr>
+        <w:pStyle w:val="NoSpacing"/>
+      </w:pPr>
+      <w:r>
+        <w:t>Bernard Parenteau</w:t>
+      </w:r>
+    </w:p>
+    <w:p>
+      <w:pPr>
+        <w:pStyle w:val="NoSpacing"/>
+      </w:pPr>
+      <w:r>
+        <w:t>Topic:</w:t>
+      </w:r>
+    </w:p>
+    <w:p>
+      <w:pPr>
+        <w:pStyle w:val="NoSpacing"/>
+      </w:pPr>
+      <w:r>
+        <w:t xml:space="preserve">Discussed Sprint 1 Review, if User Story was satisfy the requirements. </w:t>
+      </w:r>
+    </w:p>
+    <w:p>
+      <w:pPr>
+        <w:pStyle w:val="NoSpacing"/>
+      </w:pPr>
+      <w:r>
+        <w:t>Discussed also discussed the impediments and need to refactor the previous design.</w:t>
+      </w:r>
+    </w:p>
+    <w:p>
+      <w:pPr>
+        <w:pStyle w:val="NoSpacing"/>
+      </w:pPr>
+    </w:p>
+    <w:p>
+      <w:pPr>
+        <w:pStyle w:val="NoSpacing"/>
+      </w:pPr>
+      <w:r>
+        <w:t>Meeting  6</w:t>
+      </w:r>
+    </w:p>
+    <w:p>
+      <w:pPr>
+        <w:pStyle w:val="NoSpacing"/>
+      </w:pPr>
+      <w:r>
+        <w:t>6:15PM-7:15PM</w:t>
+      </w:r>
+    </w:p>
+    <w:p>
+      <w:pPr>
+        <w:pStyle w:val="NoSpacing"/>
+      </w:pPr>
+      <w:r>
+        <w:t>2/17</w:t>
+      </w:r>
+      <w:r>
+        <w:t>/2015</w:t>
+      </w:r>
+    </w:p>
+    <w:p>
+      <w:pPr>
+        <w:pStyle w:val="NoSpacing"/>
+      </w:pPr>
+      <w:r>
+        <w:t xml:space="preserve">Micheal Lazo </w:t>
+      </w:r>
+    </w:p>
+    <w:p>
+      <w:pPr>
+        <w:pStyle w:val="NoSpacing"/>
+      </w:pPr>
+      <w:r>
+        <w:t xml:space="preserve">Kenneth Kon </w:t>
+      </w:r>
+    </w:p>
+    <w:p>
+      <w:pPr>
+        <w:pStyle w:val="NoSpacing"/>
+      </w:pPr>
+      <w:r>
+        <w:t>Bernard Parenteau</w:t>
+      </w:r>
+      <w:r>
+        <w:t xml:space="preserve"> - scrum master</w:t>
+      </w:r>
+    </w:p>
+    <w:p>
+      <w:pPr>
+        <w:pStyle w:val="NoSpacing"/>
+      </w:pPr>
+      <w:r>
+        <w:t>Topic:</w:t>
+      </w:r>
+    </w:p>
+    <w:p>
+      <w:pPr>
+        <w:pStyle w:val="NoSpacing"/>
+      </w:pPr>
+      <w:r>
+        <w:t xml:space="preserve">Discussed Sprint </w:t>
+      </w:r>
+      <w:r>
+        <w:t>2</w:t>
+      </w:r>
       <w:r>
         <w:t xml:space="preserve"> </w:t>
       </w:r>
-      <w:proofErr w:type="spellStart"/>
-      <w:r>
-        <w:t>Lazo</w:t>
-      </w:r>
-      <w:proofErr w:type="spellEnd"/>
-      <w:r>
-        <w:t xml:space="preserve"> - scrum master</w:t>
+      <w:r>
+        <w:t>Planning, convince Product owner Team Story has higher priority</w:t>
+      </w:r>
+      <w:r>
+        <w:t xml:space="preserve">. </w:t>
       </w:r>
     </w:p>
     <w:p>
       <w:pPr>
         <w:pStyle w:val="NoSpacing"/>
       </w:pPr>
-      <w:r>
-        <w:t>Kenneth Kon</w:t>
-      </w:r>
     </w:p>
     <w:p>
       <w:pPr>
         <w:pStyle w:val="NoSpacing"/>
       </w:pPr>
       <w:r>
-        <w:t xml:space="preserve">Bernard </w:t>
-      </w:r>
-      <w:proofErr w:type="spellStart"/>
-      <w:r>
-        <w:t>Parenteau</w:t>
-      </w:r>
-      <w:proofErr w:type="spellEnd"/>
+        <w:t>Meeting  7</w:t>
+      </w:r>
     </w:p>
     <w:p>
       <w:pPr>
         <w:pStyle w:val="NoSpacing"/>
       </w:pPr>
       <w:r>
+        <w:t>6:15PM-7:15PM</w:t>
+      </w:r>
+    </w:p>
+    <w:p>
+      <w:pPr>
+        <w:pStyle w:val="NoSpacing"/>
+      </w:pPr>
+      <w:r>
+        <w:t>2/28/2015</w:t>
+      </w:r>
+    </w:p>
+    <w:p>
+      <w:pPr>
+        <w:pStyle w:val="NoSpacing"/>
+      </w:pPr>
+      <w:r>
+        <w:t xml:space="preserve">Micheal Lazo </w:t>
+      </w:r>
+    </w:p>
+    <w:p>
+      <w:pPr>
+        <w:pStyle w:val="NoSpacing"/>
+      </w:pPr>
+      <w:r>
+        <w:t>Kenneth Kon - scrum master</w:t>
+      </w:r>
+    </w:p>
+    <w:p>
+      <w:pPr>
+        <w:pStyle w:val="NoSpacing"/>
+      </w:pPr>
+      <w:r>
+        <w:t xml:space="preserve">Bernard Parenteau </w:t>
+      </w:r>
+    </w:p>
+    <w:p>
+      <w:pPr>
+        <w:pStyle w:val="NoSpacing"/>
+      </w:pPr>
+      <w:r>
         <w:t>Topic:</w:t>
       </w:r>
     </w:p>
@@ -8246,427 +8634,28 @@
         <w:pStyle w:val="NoSpacing"/>
       </w:pPr>
       <w:r>
-        <w:t>Talking about the requirements with Bernard for Virtual Queue 2.0</w:t>
+        <w:t>Discussed Sprint 2</w:t>
+      </w:r>
+      <w:r>
+        <w:t xml:space="preserve"> Review, display the new design of the Refactored product</w:t>
+      </w:r>
+      <w:r>
+        <w:t xml:space="preserve">. </w:t>
       </w:r>
     </w:p>
     <w:p>
       <w:pPr>
         <w:pStyle w:val="NoSpacing"/>
       </w:pPr>
-    </w:p>
-    <w:p>
-      <w:pPr>
-        <w:pStyle w:val="NoSpacing"/>
-      </w:pPr>
-      <w:r>
-        <w:t>Meeting  2</w:t>
-      </w:r>
-    </w:p>
-    <w:p>
-      <w:pPr>
-        <w:pStyle w:val="NoSpacing"/>
-      </w:pPr>
-      <w:r>
-        <w:t>6:15PM-7:15PM</w:t>
-      </w:r>
-    </w:p>
-    <w:p>
-      <w:pPr>
-        <w:pStyle w:val="NoSpacing"/>
-      </w:pPr>
-      <w:r>
-        <w:t>1/29/2015</w:t>
-      </w:r>
-    </w:p>
-    <w:p>
-      <w:pPr>
-        <w:pStyle w:val="NoSpacing"/>
-      </w:pPr>
-      <w:proofErr w:type="spellStart"/>
-      <w:r>
-        <w:t>Micheal</w:t>
-      </w:r>
-      <w:proofErr w:type="spellEnd"/>
-      <w:r>
-        <w:t xml:space="preserve"> </w:t>
-      </w:r>
-      <w:proofErr w:type="spellStart"/>
-      <w:r>
-        <w:t>Lazo</w:t>
-      </w:r>
-      <w:proofErr w:type="spellEnd"/>
-      <w:r>
-        <w:t xml:space="preserve"> </w:t>
-      </w:r>
-    </w:p>
-    <w:p>
-      <w:pPr>
-        <w:pStyle w:val="NoSpacing"/>
-      </w:pPr>
-      <w:r>
-        <w:t>Kenneth Kon - scrum master</w:t>
-      </w:r>
-    </w:p>
-    <w:p>
-      <w:pPr>
-        <w:pStyle w:val="NoSpacing"/>
-      </w:pPr>
-      <w:r>
-        <w:t xml:space="preserve">Bernard </w:t>
-      </w:r>
-      <w:proofErr w:type="spellStart"/>
-      <w:r>
-        <w:t>Parenteau</w:t>
-      </w:r>
-      <w:proofErr w:type="spellEnd"/>
-    </w:p>
-    <w:p>
-      <w:pPr>
-        <w:pStyle w:val="NoSpacing"/>
-      </w:pPr>
-      <w:r>
-        <w:t>Topic:</w:t>
-      </w:r>
-    </w:p>
-    <w:p>
-      <w:pPr>
-        <w:pStyle w:val="NoSpacing"/>
-      </w:pPr>
-      <w:r>
-        <w:t>Discussed about the Database layout and the fields of Virtual Queue 2.0</w:t>
-      </w:r>
-    </w:p>
-    <w:p>
-      <w:pPr>
-        <w:pStyle w:val="NoSpacing"/>
-      </w:pPr>
-    </w:p>
-    <w:p>
-      <w:pPr>
-        <w:pStyle w:val="NoSpacing"/>
-      </w:pPr>
-      <w:r>
-        <w:t>Meeting  3</w:t>
-      </w:r>
-    </w:p>
-    <w:p>
-      <w:pPr>
-        <w:pStyle w:val="NoSpacing"/>
-      </w:pPr>
-      <w:r>
-        <w:t>6:15PM-7:15PM</w:t>
-      </w:r>
-    </w:p>
-    <w:p>
-      <w:pPr>
-        <w:pStyle w:val="NoSpacing"/>
-      </w:pPr>
-      <w:r>
-        <w:t>2/03/2015</w:t>
-      </w:r>
-    </w:p>
-    <w:p>
-      <w:pPr>
-        <w:pStyle w:val="NoSpacing"/>
-      </w:pPr>
-      <w:proofErr w:type="spellStart"/>
-      <w:r>
-        <w:t>Micheal</w:t>
-      </w:r>
-      <w:proofErr w:type="spellEnd"/>
-      <w:r>
-        <w:t xml:space="preserve"> </w:t>
-      </w:r>
-      <w:proofErr w:type="spellStart"/>
-      <w:r>
-        <w:t>Lazo</w:t>
-      </w:r>
-      <w:proofErr w:type="spellEnd"/>
-      <w:r>
-        <w:t xml:space="preserve"> - scrum master</w:t>
-      </w:r>
-    </w:p>
-    <w:p>
-      <w:pPr>
-        <w:pStyle w:val="NoSpacing"/>
-      </w:pPr>
-      <w:r>
-        <w:t xml:space="preserve">Kenneth Kon </w:t>
-      </w:r>
-    </w:p>
-    <w:p>
-      <w:pPr>
-        <w:pStyle w:val="NoSpacing"/>
-      </w:pPr>
-      <w:r>
-        <w:t xml:space="preserve">Bernard </w:t>
-      </w:r>
-      <w:proofErr w:type="spellStart"/>
-      <w:r>
-        <w:t>Parenteau</w:t>
-      </w:r>
-      <w:proofErr w:type="spellEnd"/>
-    </w:p>
-    <w:p>
-      <w:pPr>
-        <w:pStyle w:val="NoSpacing"/>
-      </w:pPr>
-      <w:r>
-        <w:t>Topic:</w:t>
-      </w:r>
-    </w:p>
-    <w:p>
-      <w:pPr>
-        <w:pStyle w:val="NoSpacing"/>
-      </w:pPr>
-      <w:r>
-        <w:t>Discussed on what User Story we should work o</w:t>
-      </w:r>
-      <w:r>
-        <w:t>n with the Product Owner/Mentor, for Sprint 1.</w:t>
-      </w:r>
-    </w:p>
-    <w:p>
-      <w:pPr>
-        <w:pStyle w:val="NoSpacing"/>
-      </w:pPr>
-    </w:p>
-    <w:p>
-      <w:pPr>
-        <w:pStyle w:val="NoSpacing"/>
-      </w:pPr>
-      <w:r>
-        <w:t xml:space="preserve">Meeting  </w:t>
-      </w:r>
-      <w:r>
-        <w:t>4</w:t>
-      </w:r>
-    </w:p>
-    <w:p>
-      <w:pPr>
-        <w:pStyle w:val="NoSpacing"/>
-      </w:pPr>
-      <w:r>
-        <w:t>6:15PM-7:15PM</w:t>
-      </w:r>
-    </w:p>
-    <w:p>
-      <w:pPr>
-        <w:pStyle w:val="NoSpacing"/>
-      </w:pPr>
-      <w:r>
-        <w:t>2/0</w:t>
-      </w:r>
-      <w:r>
-        <w:t>9</w:t>
-      </w:r>
-      <w:r>
-        <w:t>/2015</w:t>
-      </w:r>
-    </w:p>
-    <w:p>
-      <w:pPr>
-        <w:pStyle w:val="NoSpacing"/>
-      </w:pPr>
-      <w:proofErr w:type="spellStart"/>
-      <w:r>
-        <w:t>Micheal</w:t>
-      </w:r>
-      <w:proofErr w:type="spellEnd"/>
-      <w:r>
-        <w:t xml:space="preserve"> </w:t>
-      </w:r>
-      <w:proofErr w:type="spellStart"/>
-      <w:r>
-        <w:t>Lazo</w:t>
-      </w:r>
-      <w:proofErr w:type="spellEnd"/>
-      <w:r>
-        <w:t xml:space="preserve"> </w:t>
-      </w:r>
-    </w:p>
-    <w:p>
-      <w:pPr>
-        <w:pStyle w:val="NoSpacing"/>
-      </w:pPr>
-      <w:r>
-        <w:t xml:space="preserve">Kenneth Kon </w:t>
-      </w:r>
-      <w:r>
-        <w:t>- scrum master</w:t>
-      </w:r>
-    </w:p>
-    <w:p>
-      <w:pPr>
-        <w:pStyle w:val="NoSpacing"/>
-      </w:pPr>
-      <w:r>
-        <w:t xml:space="preserve">Bernard </w:t>
-      </w:r>
-      <w:proofErr w:type="spellStart"/>
-      <w:r>
-        <w:t>Parenteau</w:t>
-      </w:r>
-      <w:proofErr w:type="spellEnd"/>
-    </w:p>
-    <w:p>
-      <w:pPr>
-        <w:pStyle w:val="NoSpacing"/>
-      </w:pPr>
-      <w:r>
-        <w:t>Topic:</w:t>
-      </w:r>
-    </w:p>
-    <w:p>
-      <w:pPr>
-        <w:pStyle w:val="NoSpacing"/>
-      </w:pPr>
-      <w:r>
-        <w:t>Discu</w:t>
-      </w:r>
-      <w:r>
-        <w:t xml:space="preserve">ssed our progress on the Sprint 1, discussed any </w:t>
-      </w:r>
-      <w:r>
-        <w:t>impediments</w:t>
-      </w:r>
-      <w:r>
-        <w:t>.</w:t>
-      </w:r>
-    </w:p>
-    <w:p>
-      <w:pPr>
-        <w:pStyle w:val="NoSpacing"/>
-      </w:pPr>
-    </w:p>
-    <w:p>
-      <w:pPr>
-        <w:pStyle w:val="NoSpacing"/>
-      </w:pPr>
-    </w:p>
-    <w:p>
-      <w:pPr>
-        <w:pStyle w:val="NoSpacing"/>
-      </w:pPr>
-    </w:p>
-    <w:p>
-      <w:pPr>
-        <w:pStyle w:val="NoSpacing"/>
-      </w:pPr>
-    </w:p>
-    <w:p>
-      <w:pPr>
-        <w:pStyle w:val="NoSpacing"/>
-      </w:pPr>
-    </w:p>
-    <w:p>
-      <w:pPr>
-        <w:pStyle w:val="NoSpacing"/>
-      </w:pPr>
-      <w:r>
-        <w:t>Meeting  5</w:t>
-      </w:r>
-    </w:p>
-    <w:p>
-      <w:pPr>
-        <w:pStyle w:val="NoSpacing"/>
-      </w:pPr>
-      <w:r>
-        <w:t>6:15PM-7:15PM</w:t>
-      </w:r>
-    </w:p>
-    <w:p>
-      <w:pPr>
-        <w:pStyle w:val="NoSpacing"/>
-      </w:pPr>
-      <w:r>
-        <w:lastRenderedPageBreak/>
-        <w:t>2/13/2015</w:t>
-      </w:r>
-    </w:p>
-    <w:p>
-      <w:pPr>
-        <w:pStyle w:val="NoSpacing"/>
-      </w:pPr>
-      <w:proofErr w:type="spellStart"/>
-      <w:r>
-        <w:t>Micheal</w:t>
-      </w:r>
-      <w:proofErr w:type="spellEnd"/>
-      <w:r>
-        <w:t xml:space="preserve"> </w:t>
-      </w:r>
-      <w:proofErr w:type="spellStart"/>
-      <w:r>
-        <w:t>Lazo</w:t>
-      </w:r>
-      <w:proofErr w:type="spellEnd"/>
-      <w:r>
-        <w:t xml:space="preserve"> </w:t>
-      </w:r>
-    </w:p>
-    <w:p>
-      <w:pPr>
-        <w:pStyle w:val="NoSpacing"/>
-      </w:pPr>
-      <w:r>
-        <w:t>Kenneth Kon - scrum master</w:t>
-      </w:r>
-    </w:p>
-    <w:p>
-      <w:pPr>
-        <w:pStyle w:val="NoSpacing"/>
-      </w:pPr>
-      <w:r>
-        <w:t xml:space="preserve">Bernard </w:t>
-      </w:r>
-      <w:proofErr w:type="spellStart"/>
-      <w:r>
-        <w:t>Parenteau</w:t>
-      </w:r>
-      <w:proofErr w:type="spellEnd"/>
-    </w:p>
-    <w:p>
-      <w:pPr>
-        <w:pStyle w:val="NoSpacing"/>
-      </w:pPr>
-      <w:r>
-        <w:t>Topic:</w:t>
-      </w:r>
-    </w:p>
-    <w:p>
-      <w:pPr>
-        <w:pStyle w:val="NoSpacing"/>
-      </w:pPr>
-      <w:r>
-        <w:t xml:space="preserve">Discussed Sprint 1 Review, if User Story was satisfy the requirements. </w:t>
-      </w:r>
-    </w:p>
-    <w:p>
-      <w:pPr>
-        <w:pStyle w:val="NoSpacing"/>
-      </w:pPr>
-      <w:r>
-        <w:t xml:space="preserve">Discussed also discussed the impediments and need to </w:t>
-      </w:r>
-      <w:proofErr w:type="spellStart"/>
-      <w:r>
-        <w:t>refactor</w:t>
-      </w:r>
-      <w:proofErr w:type="spellEnd"/>
-      <w:r>
-        <w:t xml:space="preserve"> the previous design.</w:t>
-      </w:r>
-    </w:p>
-    <w:p>
-      <w:pPr>
-        <w:pStyle w:val="NoSpacing"/>
-      </w:pPr>
-    </w:p>
-    <w:p>
-      <w:pPr>
-        <w:pStyle w:val="NoSpacing"/>
-      </w:pPr>
+      <w:r>
+        <w:t>Discussed also discuss</w:t>
+      </w:r>
+      <w:r>
+        <w:t>ed the impediments and need to R</w:t>
+      </w:r>
+      <w:r>
+        <w:t>efactor the previous design.</w:t>
+      </w:r>
     </w:p>
     <w:p>
       <w:pPr>

</xml_diff>

<commit_message>
Project Plan Edit, Changed the class diagram in Requirement Document
</commit_message>
<xml_diff>
--- a/Documents/VQ-FeasibilityStudyandProjectPlan.docx
+++ b/Documents/VQ-FeasibilityStudyandProjectPlan.docx
@@ -9622,9 +9622,9 @@
         </w:rPr>
         <w:drawing>
           <wp:inline distT="0" distB="0" distL="0" distR="0">
-            <wp:extent cx="5486400" cy="5049520"/>
-            <wp:effectExtent l="0" t="0" r="0" b="5080"/>
-            <wp:docPr id="1" name="Picture 1"/>
+            <wp:extent cx="5939790" cy="5025390"/>
+            <wp:effectExtent l="19050" t="0" r="3810" b="0"/>
+            <wp:docPr id="14" name="Picture 8"/>
             <wp:cNvGraphicFramePr>
               <a:graphicFrameLocks xmlns:a="http://schemas.openxmlformats.org/drawingml/2006/main" noChangeAspect="1"/>
             </wp:cNvGraphicFramePr>
@@ -9632,29 +9632,33 @@
               <a:graphicData uri="http://schemas.openxmlformats.org/drawingml/2006/picture">
                 <pic:pic xmlns:pic="http://schemas.openxmlformats.org/drawingml/2006/picture">
                   <pic:nvPicPr>
-                    <pic:cNvPr id="0" name="Ganttchart1.png"/>
-                    <pic:cNvPicPr/>
+                    <pic:cNvPr id="0" name="Picture 8"/>
+                    <pic:cNvPicPr>
+                      <a:picLocks noChangeAspect="1" noChangeArrowheads="1"/>
+                    </pic:cNvPicPr>
                   </pic:nvPicPr>
                   <pic:blipFill>
-                    <a:blip r:embed="rId6" cstate="print">
-                      <a:extLst>
-                        <a:ext uri="{28A0092B-C50C-407E-A947-70E740481C1C}">
-                          <a14:useLocalDpi xmlns="" xmlns:wpc="http://schemas.microsoft.com/office/word/2010/wordprocessingCanvas" xmlns:mo="http://schemas.microsoft.com/office/mac/office/2008/main" xmlns:mc="http://schemas.openxmlformats.org/markup-compatibility/2006" xmlns:mv="urn:schemas-microsoft-com:mac:vml" xmlns:o="urn:schemas-microsoft-com:office:office" xmlns:v="urn:schemas-microsoft-com:vml" xmlns:wp14="http://schemas.microsoft.com/office/word/2010/wordprocessingDrawing" xmlns:w10="urn:schemas-microsoft-com:office:word" xmlns:w="http://schemas.openxmlformats.org/wordprocessingml/2006/main" xmlns:w14="http://schemas.microsoft.com/office/word/2010/wordml" xmlns:wpg="http://schemas.microsoft.com/office/word/2010/wordprocessingGroup" xmlns:wpi="http://schemas.microsoft.com/office/word/2010/wordprocessingInk" xmlns:wps="http://schemas.microsoft.com/office/word/2010/wordprocessingShape" xmlns:a14="http://schemas.microsoft.com/office/drawing/2010/main" val="0"/>
-                        </a:ext>
-                      </a:extLst>
-                    </a:blip>
+                    <a:blip r:embed="rId6" cstate="print"/>
+                    <a:srcRect/>
                     <a:stretch>
                       <a:fillRect/>
                     </a:stretch>
                   </pic:blipFill>
-                  <pic:spPr>
+                  <pic:spPr bwMode="auto">
                     <a:xfrm>
                       <a:off x="0" y="0"/>
-                      <a:ext cx="5486400" cy="5049520"/>
+                      <a:ext cx="5939790" cy="5025390"/>
                     </a:xfrm>
                     <a:prstGeom prst="rect">
                       <a:avLst/>
                     </a:prstGeom>
+                    <a:noFill/>
+                    <a:ln w="9525">
+                      <a:noFill/>
+                      <a:miter lim="800000"/>
+                      <a:headEnd/>
+                      <a:tailEnd/>
+                    </a:ln>
                   </pic:spPr>
                 </pic:pic>
               </a:graphicData>
@@ -9665,47 +9669,16 @@
     </w:p>
     <w:p>
       <w:r>
-        <w:rPr>
-          <w:noProof/>
-        </w:rPr>
         <w:lastRenderedPageBreak/>
         <w:drawing>
           <wp:inline distT="0" distB="0" distL="0" distR="0">
-            <wp:extent cx="5486400" cy="5225415"/>
-            <wp:effectExtent l="0" t="0" r="0" b="6985"/>
-            <wp:docPr id="2" name="Picture 2"/>
-            <wp:cNvGraphicFramePr>
-              <a:graphicFrameLocks xmlns:a="http://schemas.openxmlformats.org/drawingml/2006/main" noChangeAspect="1"/>
-            </wp:cNvGraphicFramePr>
+            <wp:extent cx="5943600" cy="2444115"/>
+            <wp:effectExtent l="19050" t="0" r="19050" b="0"/>
+            <wp:docPr id="13" name="Chart 3"/>
+            <wp:cNvGraphicFramePr/>
             <a:graphic xmlns:a="http://schemas.openxmlformats.org/drawingml/2006/main">
-              <a:graphicData uri="http://schemas.openxmlformats.org/drawingml/2006/picture">
-                <pic:pic xmlns:pic="http://schemas.openxmlformats.org/drawingml/2006/picture">
-                  <pic:nvPicPr>
-                    <pic:cNvPr id="0" name="Ganttchart2.png"/>
-                    <pic:cNvPicPr/>
-                  </pic:nvPicPr>
-                  <pic:blipFill>
-                    <a:blip r:embed="rId7" cstate="print">
-                      <a:extLst>
-                        <a:ext uri="{28A0092B-C50C-407E-A947-70E740481C1C}">
-                          <a14:useLocalDpi xmlns="" xmlns:wpc="http://schemas.microsoft.com/office/word/2010/wordprocessingCanvas" xmlns:mo="http://schemas.microsoft.com/office/mac/office/2008/main" xmlns:mc="http://schemas.openxmlformats.org/markup-compatibility/2006" xmlns:mv="urn:schemas-microsoft-com:mac:vml" xmlns:o="urn:schemas-microsoft-com:office:office" xmlns:v="urn:schemas-microsoft-com:vml" xmlns:wp14="http://schemas.microsoft.com/office/word/2010/wordprocessingDrawing" xmlns:w10="urn:schemas-microsoft-com:office:word" xmlns:w="http://schemas.openxmlformats.org/wordprocessingml/2006/main" xmlns:w14="http://schemas.microsoft.com/office/word/2010/wordml" xmlns:wpg="http://schemas.microsoft.com/office/word/2010/wordprocessingGroup" xmlns:wpi="http://schemas.microsoft.com/office/word/2010/wordprocessingInk" xmlns:wps="http://schemas.microsoft.com/office/word/2010/wordprocessingShape" xmlns:a14="http://schemas.microsoft.com/office/drawing/2010/main" val="0"/>
-                        </a:ext>
-                      </a:extLst>
-                    </a:blip>
-                    <a:stretch>
-                      <a:fillRect/>
-                    </a:stretch>
-                  </pic:blipFill>
-                  <pic:spPr>
-                    <a:xfrm>
-                      <a:off x="0" y="0"/>
-                      <a:ext cx="5486400" cy="5225415"/>
-                    </a:xfrm>
-                    <a:prstGeom prst="rect">
-                      <a:avLst/>
-                    </a:prstGeom>
-                  </pic:spPr>
-                </pic:pic>
+              <a:graphicData uri="http://schemas.openxmlformats.org/drawingml/2006/chart">
+                <c:chart xmlns:c="http://schemas.openxmlformats.org/drawingml/2006/chart" xmlns:r="http://schemas.openxmlformats.org/officeDocument/2006/relationships" r:id="rId7"/>
               </a:graphicData>
             </a:graphic>
           </wp:inline>
@@ -9713,48 +9686,50 @@
       </w:r>
     </w:p>
     <w:p>
-      <w:r>
-        <w:rPr>
-          <w:noProof/>
-        </w:rPr>
-        <w:lastRenderedPageBreak/>
+      <w:pPr>
+        <w:jc w:val="center"/>
+        <w:rPr>
+          <w:b/>
+        </w:rPr>
+      </w:pPr>
+      <w:r>
+        <w:rPr>
+          <w:b/>
+        </w:rPr>
+        <w:t>Sprint 1</w:t>
+      </w:r>
+      <w:r>
+        <w:rPr>
+          <w:b/>
+        </w:rPr>
+        <w:t xml:space="preserve"> </w:t>
+      </w:r>
+      <w:proofErr w:type="spellStart"/>
+      <w:r>
+        <w:rPr>
+          <w:b/>
+        </w:rPr>
+        <w:t>Gannt</w:t>
+      </w:r>
+      <w:proofErr w:type="spellEnd"/>
+      <w:r>
+        <w:rPr>
+          <w:b/>
+        </w:rPr>
+        <w:t xml:space="preserve"> Chart</w:t>
+      </w:r>
+    </w:p>
+    <w:p>
+      <w:r>
         <w:drawing>
           <wp:inline distT="0" distB="0" distL="0" distR="0">
-            <wp:extent cx="5486400" cy="5796915"/>
-            <wp:effectExtent l="0" t="0" r="0" b="0"/>
-            <wp:docPr id="3" name="Picture 3"/>
-            <wp:cNvGraphicFramePr>
-              <a:graphicFrameLocks xmlns:a="http://schemas.openxmlformats.org/drawingml/2006/main" noChangeAspect="1"/>
-            </wp:cNvGraphicFramePr>
+            <wp:extent cx="5943600" cy="2444115"/>
+            <wp:effectExtent l="19050" t="0" r="19050" b="0"/>
+            <wp:docPr id="11" name="Chart 1"/>
+            <wp:cNvGraphicFramePr/>
             <a:graphic xmlns:a="http://schemas.openxmlformats.org/drawingml/2006/main">
-              <a:graphicData uri="http://schemas.openxmlformats.org/drawingml/2006/picture">
-                <pic:pic xmlns:pic="http://schemas.openxmlformats.org/drawingml/2006/picture">
-                  <pic:nvPicPr>
-                    <pic:cNvPr id="0" name="ganttchart3.png"/>
-                    <pic:cNvPicPr/>
-                  </pic:nvPicPr>
-                  <pic:blipFill>
-                    <a:blip r:embed="rId8" cstate="print">
-                      <a:extLst>
-                        <a:ext uri="{28A0092B-C50C-407E-A947-70E740481C1C}">
-                          <a14:useLocalDpi xmlns="" xmlns:wpc="http://schemas.microsoft.com/office/word/2010/wordprocessingCanvas" xmlns:mo="http://schemas.microsoft.com/office/mac/office/2008/main" xmlns:mc="http://schemas.openxmlformats.org/markup-compatibility/2006" xmlns:mv="urn:schemas-microsoft-com:mac:vml" xmlns:o="urn:schemas-microsoft-com:office:office" xmlns:v="urn:schemas-microsoft-com:vml" xmlns:wp14="http://schemas.microsoft.com/office/word/2010/wordprocessingDrawing" xmlns:w10="urn:schemas-microsoft-com:office:word" xmlns:w="http://schemas.openxmlformats.org/wordprocessingml/2006/main" xmlns:w14="http://schemas.microsoft.com/office/word/2010/wordml" xmlns:wpg="http://schemas.microsoft.com/office/word/2010/wordprocessingGroup" xmlns:wpi="http://schemas.microsoft.com/office/word/2010/wordprocessingInk" xmlns:wps="http://schemas.microsoft.com/office/word/2010/wordprocessingShape" xmlns:a14="http://schemas.microsoft.com/office/drawing/2010/main" val="0"/>
-                        </a:ext>
-                      </a:extLst>
-                    </a:blip>
-                    <a:stretch>
-                      <a:fillRect/>
-                    </a:stretch>
-                  </pic:blipFill>
-                  <pic:spPr>
-                    <a:xfrm>
-                      <a:off x="0" y="0"/>
-                      <a:ext cx="5486400" cy="5796915"/>
-                    </a:xfrm>
-                    <a:prstGeom prst="rect">
-                      <a:avLst/>
-                    </a:prstGeom>
-                  </pic:spPr>
-                </pic:pic>
+              <a:graphicData uri="http://schemas.openxmlformats.org/drawingml/2006/chart">
+                <c:chart xmlns:c="http://schemas.openxmlformats.org/drawingml/2006/chart" xmlns:r="http://schemas.openxmlformats.org/officeDocument/2006/relationships" r:id="rId8"/>
               </a:graphicData>
             </a:graphic>
           </wp:inline>
@@ -9762,251 +9737,24 @@
       </w:r>
     </w:p>
     <w:p>
-      <w:r>
-        <w:rPr>
-          <w:noProof/>
-        </w:rPr>
-        <w:lastRenderedPageBreak/>
-        <w:drawing>
-          <wp:inline distT="0" distB="0" distL="0" distR="0">
-            <wp:extent cx="5486400" cy="5234940"/>
-            <wp:effectExtent l="0" t="0" r="0" b="0"/>
-            <wp:docPr id="4" name="Picture 4"/>
-            <wp:cNvGraphicFramePr>
-              <a:graphicFrameLocks xmlns:a="http://schemas.openxmlformats.org/drawingml/2006/main" noChangeAspect="1"/>
-            </wp:cNvGraphicFramePr>
-            <a:graphic xmlns:a="http://schemas.openxmlformats.org/drawingml/2006/main">
-              <a:graphicData uri="http://schemas.openxmlformats.org/drawingml/2006/picture">
-                <pic:pic xmlns:pic="http://schemas.openxmlformats.org/drawingml/2006/picture">
-                  <pic:nvPicPr>
-                    <pic:cNvPr id="0" name="ganttchart4.png"/>
-                    <pic:cNvPicPr/>
-                  </pic:nvPicPr>
-                  <pic:blipFill>
-                    <a:blip r:embed="rId9" cstate="print">
-                      <a:extLst>
-                        <a:ext uri="{28A0092B-C50C-407E-A947-70E740481C1C}">
-                          <a14:useLocalDpi xmlns="" xmlns:wpc="http://schemas.microsoft.com/office/word/2010/wordprocessingCanvas" xmlns:mo="http://schemas.microsoft.com/office/mac/office/2008/main" xmlns:mc="http://schemas.openxmlformats.org/markup-compatibility/2006" xmlns:mv="urn:schemas-microsoft-com:mac:vml" xmlns:o="urn:schemas-microsoft-com:office:office" xmlns:v="urn:schemas-microsoft-com:vml" xmlns:wp14="http://schemas.microsoft.com/office/word/2010/wordprocessingDrawing" xmlns:w10="urn:schemas-microsoft-com:office:word" xmlns:w="http://schemas.openxmlformats.org/wordprocessingml/2006/main" xmlns:w14="http://schemas.microsoft.com/office/word/2010/wordml" xmlns:wpg="http://schemas.microsoft.com/office/word/2010/wordprocessingGroup" xmlns:wpi="http://schemas.microsoft.com/office/word/2010/wordprocessingInk" xmlns:wps="http://schemas.microsoft.com/office/word/2010/wordprocessingShape" xmlns:a14="http://schemas.microsoft.com/office/drawing/2010/main" val="0"/>
-                        </a:ext>
-                      </a:extLst>
-                    </a:blip>
-                    <a:stretch>
-                      <a:fillRect/>
-                    </a:stretch>
-                  </pic:blipFill>
-                  <pic:spPr>
-                    <a:xfrm>
-                      <a:off x="0" y="0"/>
-                      <a:ext cx="5486400" cy="5234940"/>
-                    </a:xfrm>
-                    <a:prstGeom prst="rect">
-                      <a:avLst/>
-                    </a:prstGeom>
-                  </pic:spPr>
-                </pic:pic>
-              </a:graphicData>
-            </a:graphic>
-          </wp:inline>
-        </w:drawing>
+      <w:pPr>
+        <w:jc w:val="center"/>
+        <w:rPr>
+          <w:b/>
+        </w:rPr>
+      </w:pPr>
+      <w:r>
+        <w:rPr>
+          <w:b/>
+        </w:rPr>
+        <w:t>Sprint 2 Gantt Chart</w:t>
       </w:r>
     </w:p>
     <w:p/>
-    <w:p>
-      <w:r>
-        <w:rPr>
-          <w:noProof/>
-        </w:rPr>
-        <w:lastRenderedPageBreak/>
-        <w:drawing>
-          <wp:inline distT="0" distB="0" distL="0" distR="0">
-            <wp:extent cx="5486400" cy="4458970"/>
-            <wp:effectExtent l="0" t="0" r="0" b="11430"/>
-            <wp:docPr id="5" name="Picture 5"/>
-            <wp:cNvGraphicFramePr>
-              <a:graphicFrameLocks xmlns:a="http://schemas.openxmlformats.org/drawingml/2006/main" noChangeAspect="1"/>
-            </wp:cNvGraphicFramePr>
-            <a:graphic xmlns:a="http://schemas.openxmlformats.org/drawingml/2006/main">
-              <a:graphicData uri="http://schemas.openxmlformats.org/drawingml/2006/picture">
-                <pic:pic xmlns:pic="http://schemas.openxmlformats.org/drawingml/2006/picture">
-                  <pic:nvPicPr>
-                    <pic:cNvPr id="0" name="1.png"/>
-                    <pic:cNvPicPr/>
-                  </pic:nvPicPr>
-                  <pic:blipFill>
-                    <a:blip r:embed="rId10" cstate="print">
-                      <a:extLst>
-                        <a:ext uri="{28A0092B-C50C-407E-A947-70E740481C1C}">
-                          <a14:useLocalDpi xmlns="" xmlns:wpc="http://schemas.microsoft.com/office/word/2010/wordprocessingCanvas" xmlns:mo="http://schemas.microsoft.com/office/mac/office/2008/main" xmlns:mc="http://schemas.openxmlformats.org/markup-compatibility/2006" xmlns:mv="urn:schemas-microsoft-com:mac:vml" xmlns:o="urn:schemas-microsoft-com:office:office" xmlns:v="urn:schemas-microsoft-com:vml" xmlns:wp14="http://schemas.microsoft.com/office/word/2010/wordprocessingDrawing" xmlns:w10="urn:schemas-microsoft-com:office:word" xmlns:w="http://schemas.openxmlformats.org/wordprocessingml/2006/main" xmlns:w14="http://schemas.microsoft.com/office/word/2010/wordml" xmlns:wpg="http://schemas.microsoft.com/office/word/2010/wordprocessingGroup" xmlns:wpi="http://schemas.microsoft.com/office/word/2010/wordprocessingInk" xmlns:wps="http://schemas.microsoft.com/office/word/2010/wordprocessingShape" xmlns:a14="http://schemas.microsoft.com/office/drawing/2010/main" val="0"/>
-                        </a:ext>
-                      </a:extLst>
-                    </a:blip>
-                    <a:stretch>
-                      <a:fillRect/>
-                    </a:stretch>
-                  </pic:blipFill>
-                  <pic:spPr>
-                    <a:xfrm>
-                      <a:off x="0" y="0"/>
-                      <a:ext cx="5486400" cy="4458970"/>
-                    </a:xfrm>
-                    <a:prstGeom prst="rect">
-                      <a:avLst/>
-                    </a:prstGeom>
-                  </pic:spPr>
-                </pic:pic>
-              </a:graphicData>
-            </a:graphic>
-          </wp:inline>
-        </w:drawing>
-      </w:r>
-    </w:p>
-    <w:p>
-      <w:r>
-        <w:rPr>
-          <w:noProof/>
-        </w:rPr>
-        <w:lastRenderedPageBreak/>
-        <w:drawing>
-          <wp:inline distT="0" distB="0" distL="0" distR="0">
-            <wp:extent cx="5486400" cy="4484370"/>
-            <wp:effectExtent l="0" t="0" r="0" b="11430"/>
-            <wp:docPr id="6" name="Picture 6"/>
-            <wp:cNvGraphicFramePr>
-              <a:graphicFrameLocks xmlns:a="http://schemas.openxmlformats.org/drawingml/2006/main" noChangeAspect="1"/>
-            </wp:cNvGraphicFramePr>
-            <a:graphic xmlns:a="http://schemas.openxmlformats.org/drawingml/2006/main">
-              <a:graphicData uri="http://schemas.openxmlformats.org/drawingml/2006/picture">
-                <pic:pic xmlns:pic="http://schemas.openxmlformats.org/drawingml/2006/picture">
-                  <pic:nvPicPr>
-                    <pic:cNvPr id="0" name="2.png"/>
-                    <pic:cNvPicPr/>
-                  </pic:nvPicPr>
-                  <pic:blipFill>
-                    <a:blip r:embed="rId11" cstate="print">
-                      <a:extLst>
-                        <a:ext uri="{28A0092B-C50C-407E-A947-70E740481C1C}">
-                          <a14:useLocalDpi xmlns="" xmlns:wpc="http://schemas.microsoft.com/office/word/2010/wordprocessingCanvas" xmlns:mo="http://schemas.microsoft.com/office/mac/office/2008/main" xmlns:mc="http://schemas.openxmlformats.org/markup-compatibility/2006" xmlns:mv="urn:schemas-microsoft-com:mac:vml" xmlns:o="urn:schemas-microsoft-com:office:office" xmlns:v="urn:schemas-microsoft-com:vml" xmlns:wp14="http://schemas.microsoft.com/office/word/2010/wordprocessingDrawing" xmlns:w10="urn:schemas-microsoft-com:office:word" xmlns:w="http://schemas.openxmlformats.org/wordprocessingml/2006/main" xmlns:w14="http://schemas.microsoft.com/office/word/2010/wordml" xmlns:wpg="http://schemas.microsoft.com/office/word/2010/wordprocessingGroup" xmlns:wpi="http://schemas.microsoft.com/office/word/2010/wordprocessingInk" xmlns:wps="http://schemas.microsoft.com/office/word/2010/wordprocessingShape" xmlns:a14="http://schemas.microsoft.com/office/drawing/2010/main" val="0"/>
-                        </a:ext>
-                      </a:extLst>
-                    </a:blip>
-                    <a:stretch>
-                      <a:fillRect/>
-                    </a:stretch>
-                  </pic:blipFill>
-                  <pic:spPr>
-                    <a:xfrm>
-                      <a:off x="0" y="0"/>
-                      <a:ext cx="5486400" cy="4484370"/>
-                    </a:xfrm>
-                    <a:prstGeom prst="rect">
-                      <a:avLst/>
-                    </a:prstGeom>
-                  </pic:spPr>
-                </pic:pic>
-              </a:graphicData>
-            </a:graphic>
-          </wp:inline>
-        </w:drawing>
-      </w:r>
-    </w:p>
-    <w:p>
-      <w:r>
-        <w:rPr>
-          <w:noProof/>
-        </w:rPr>
-        <w:lastRenderedPageBreak/>
-        <w:drawing>
-          <wp:inline distT="0" distB="0" distL="0" distR="0">
-            <wp:extent cx="5486400" cy="4500880"/>
-            <wp:effectExtent l="0" t="0" r="0" b="0"/>
-            <wp:docPr id="7" name="Picture 7"/>
-            <wp:cNvGraphicFramePr>
-              <a:graphicFrameLocks xmlns:a="http://schemas.openxmlformats.org/drawingml/2006/main" noChangeAspect="1"/>
-            </wp:cNvGraphicFramePr>
-            <a:graphic xmlns:a="http://schemas.openxmlformats.org/drawingml/2006/main">
-              <a:graphicData uri="http://schemas.openxmlformats.org/drawingml/2006/picture">
-                <pic:pic xmlns:pic="http://schemas.openxmlformats.org/drawingml/2006/picture">
-                  <pic:nvPicPr>
-                    <pic:cNvPr id="0" name="3.png"/>
-                    <pic:cNvPicPr/>
-                  </pic:nvPicPr>
-                  <pic:blipFill>
-                    <a:blip r:embed="rId12" cstate="print">
-                      <a:extLst>
-                        <a:ext uri="{28A0092B-C50C-407E-A947-70E740481C1C}">
-                          <a14:useLocalDpi xmlns="" xmlns:wpc="http://schemas.microsoft.com/office/word/2010/wordprocessingCanvas" xmlns:mo="http://schemas.microsoft.com/office/mac/office/2008/main" xmlns:mc="http://schemas.openxmlformats.org/markup-compatibility/2006" xmlns:mv="urn:schemas-microsoft-com:mac:vml" xmlns:o="urn:schemas-microsoft-com:office:office" xmlns:v="urn:schemas-microsoft-com:vml" xmlns:wp14="http://schemas.microsoft.com/office/word/2010/wordprocessingDrawing" xmlns:w10="urn:schemas-microsoft-com:office:word" xmlns:w="http://schemas.openxmlformats.org/wordprocessingml/2006/main" xmlns:w14="http://schemas.microsoft.com/office/word/2010/wordml" xmlns:wpg="http://schemas.microsoft.com/office/word/2010/wordprocessingGroup" xmlns:wpi="http://schemas.microsoft.com/office/word/2010/wordprocessingInk" xmlns:wps="http://schemas.microsoft.com/office/word/2010/wordprocessingShape" xmlns:a14="http://schemas.microsoft.com/office/drawing/2010/main" val="0"/>
-                        </a:ext>
-                      </a:extLst>
-                    </a:blip>
-                    <a:stretch>
-                      <a:fillRect/>
-                    </a:stretch>
-                  </pic:blipFill>
-                  <pic:spPr>
-                    <a:xfrm>
-                      <a:off x="0" y="0"/>
-                      <a:ext cx="5486400" cy="4500880"/>
-                    </a:xfrm>
-                    <a:prstGeom prst="rect">
-                      <a:avLst/>
-                    </a:prstGeom>
-                  </pic:spPr>
-                </pic:pic>
-              </a:graphicData>
-            </a:graphic>
-          </wp:inline>
-        </w:drawing>
-      </w:r>
-    </w:p>
-    <w:p>
-      <w:r>
-        <w:rPr>
-          <w:noProof/>
-        </w:rPr>
-        <w:lastRenderedPageBreak/>
-        <w:drawing>
-          <wp:inline distT="0" distB="0" distL="0" distR="0">
-            <wp:extent cx="5486400" cy="4468495"/>
-            <wp:effectExtent l="0" t="0" r="0" b="1905"/>
-            <wp:docPr id="8" name="Picture 8"/>
-            <wp:cNvGraphicFramePr>
-              <a:graphicFrameLocks xmlns:a="http://schemas.openxmlformats.org/drawingml/2006/main" noChangeAspect="1"/>
-            </wp:cNvGraphicFramePr>
-            <a:graphic xmlns:a="http://schemas.openxmlformats.org/drawingml/2006/main">
-              <a:graphicData uri="http://schemas.openxmlformats.org/drawingml/2006/picture">
-                <pic:pic xmlns:pic="http://schemas.openxmlformats.org/drawingml/2006/picture">
-                  <pic:nvPicPr>
-                    <pic:cNvPr id="0" name="4.png"/>
-                    <pic:cNvPicPr/>
-                  </pic:nvPicPr>
-                  <pic:blipFill>
-                    <a:blip r:embed="rId13" cstate="print">
-                      <a:extLst>
-                        <a:ext uri="{28A0092B-C50C-407E-A947-70E740481C1C}">
-                          <a14:useLocalDpi xmlns="" xmlns:wpc="http://schemas.microsoft.com/office/word/2010/wordprocessingCanvas" xmlns:mo="http://schemas.microsoft.com/office/mac/office/2008/main" xmlns:mc="http://schemas.openxmlformats.org/markup-compatibility/2006" xmlns:mv="urn:schemas-microsoft-com:mac:vml" xmlns:o="urn:schemas-microsoft-com:office:office" xmlns:v="urn:schemas-microsoft-com:vml" xmlns:wp14="http://schemas.microsoft.com/office/word/2010/wordprocessingDrawing" xmlns:w10="urn:schemas-microsoft-com:office:word" xmlns:w="http://schemas.openxmlformats.org/wordprocessingml/2006/main" xmlns:w14="http://schemas.microsoft.com/office/word/2010/wordml" xmlns:wpg="http://schemas.microsoft.com/office/word/2010/wordprocessingGroup" xmlns:wpi="http://schemas.microsoft.com/office/word/2010/wordprocessingInk" xmlns:wps="http://schemas.microsoft.com/office/word/2010/wordprocessingShape" xmlns:a14="http://schemas.microsoft.com/office/drawing/2010/main" val="0"/>
-                        </a:ext>
-                      </a:extLst>
-                    </a:blip>
-                    <a:stretch>
-                      <a:fillRect/>
-                    </a:stretch>
-                  </pic:blipFill>
-                  <pic:spPr>
-                    <a:xfrm>
-                      <a:off x="0" y="0"/>
-                      <a:ext cx="5486400" cy="4468495"/>
-                    </a:xfrm>
-                    <a:prstGeom prst="rect">
-                      <a:avLst/>
-                    </a:prstGeom>
-                  </pic:spPr>
-                </pic:pic>
-              </a:graphicData>
-            </a:graphic>
-          </wp:inline>
-        </w:drawing>
-      </w:r>
-    </w:p>
+    <w:p/>
+    <w:p/>
+    <w:p/>
+    <w:p/>
     <w:p>
       <w:pPr>
         <w:pStyle w:val="Heading2"/>
@@ -10020,6 +9768,7 @@
         <w:rPr>
           <w:rFonts w:ascii="Times New Roman" w:eastAsia="Times New Roman" w:hAnsi="Times New Roman" w:cs="Times New Roman"/>
         </w:rPr>
+        <w:lastRenderedPageBreak/>
         <w:t>4.2.   Appendix B – Feasibility Matrix</w:t>
       </w:r>
       <w:bookmarkEnd w:id="32"/>
@@ -10472,16 +10221,7 @@
                 <w:b/>
                 <w:sz w:val="20"/>
               </w:rPr>
-              <w:t xml:space="preserve">Technology: An assessment of the </w:t>
-            </w:r>
-            <w:r>
-              <w:rPr>
-                <w:rFonts w:ascii="Times New Roman" w:eastAsia="Times New Roman" w:hAnsi="Times New Roman" w:cs="Times New Roman"/>
-                <w:b/>
-                <w:sz w:val="20"/>
-              </w:rPr>
-              <w:lastRenderedPageBreak/>
-              <w:t xml:space="preserve">maturity, availability, ability to acquire, and desirability of computer technology needed to support this candidate. </w:t>
+              <w:t xml:space="preserve">Technology: An assessment of the maturity, availability, ability to acquire, and desirability of computer technology needed to support this candidate. </w:t>
             </w:r>
           </w:p>
           <w:p>
@@ -10529,7 +10269,6 @@
                 <w:b/>
                 <w:sz w:val="20"/>
               </w:rPr>
-              <w:lastRenderedPageBreak/>
               <w:t>30%</w:t>
             </w:r>
           </w:p>
@@ -10770,7 +10509,6 @@
                 <w:rFonts w:ascii="Times New Roman" w:eastAsia="Times New Roman" w:hAnsi="Times New Roman" w:cs="Times New Roman"/>
                 <w:szCs w:val="22"/>
               </w:rPr>
-              <w:lastRenderedPageBreak/>
               <w:t xml:space="preserve"> </w:t>
             </w:r>
             <w:r>
@@ -11006,7 +10744,6 @@
                 <w:b/>
                 <w:sz w:val="20"/>
               </w:rPr>
-              <w:lastRenderedPageBreak/>
               <w:t>Economic Feasibility</w:t>
             </w:r>
             <w:r>
@@ -11214,7 +10951,14 @@
               <w:rPr>
                 <w:rFonts w:ascii="Times New Roman" w:eastAsia="Times New Roman" w:hAnsi="Times New Roman" w:cs="Times New Roman"/>
               </w:rPr>
-              <w:t>ow long the system would take to be designed and implemented</w:t>
+              <w:t xml:space="preserve">ow long the system would take to be </w:t>
+            </w:r>
+            <w:r>
+              <w:rPr>
+                <w:rFonts w:ascii="Times New Roman" w:eastAsia="Times New Roman" w:hAnsi="Times New Roman" w:cs="Times New Roman"/>
+              </w:rPr>
+              <w:lastRenderedPageBreak/>
+              <w:t>designed and implemented</w:t>
             </w:r>
           </w:p>
         </w:tc>
@@ -11239,6 +10983,7 @@
                 <w:b/>
                 <w:sz w:val="20"/>
               </w:rPr>
+              <w:lastRenderedPageBreak/>
               <w:t>10%</w:t>
             </w:r>
           </w:p>
@@ -11258,7 +11003,14 @@
               <w:rPr>
                 <w:sz w:val="20"/>
               </w:rPr>
-              <w:t>Based on the fact that the semester is short and just one person is assigned to it, the design and implementation of all set of operations of the system as they were initially design to be is not feasible in the timeframe.</w:t>
+              <w:t xml:space="preserve">Based on the fact that the semester is short and just one </w:t>
+            </w:r>
+            <w:r>
+              <w:rPr>
+                <w:sz w:val="20"/>
+              </w:rPr>
+              <w:lastRenderedPageBreak/>
+              <w:t>person is assigned to it, the design and implementation of all set of operations of the system as they were initially design to be is not feasible in the timeframe.</w:t>
             </w:r>
           </w:p>
           <w:p>
@@ -11311,7 +11063,16 @@
                 <w:rFonts w:ascii="Times New Roman" w:eastAsia="Times New Roman" w:hAnsi="Times New Roman" w:cs="Times New Roman"/>
                 <w:sz w:val="20"/>
               </w:rPr>
-              <w:t>Based on the experience of the team and questions asked to the client within the project, the design and implementation of the project with the basis functionalities is quite feasible in the timeframe.</w:t>
+              <w:lastRenderedPageBreak/>
+              <w:t xml:space="preserve">Based on the experience of the team and questions asked to the client within the project, the design </w:t>
+            </w:r>
+            <w:r>
+              <w:rPr>
+                <w:rFonts w:ascii="Times New Roman" w:eastAsia="Times New Roman" w:hAnsi="Times New Roman" w:cs="Times New Roman"/>
+                <w:sz w:val="20"/>
+              </w:rPr>
+              <w:lastRenderedPageBreak/>
+              <w:t>and implementation of the project with the basis functionalities is quite feasible in the timeframe.</w:t>
             </w:r>
           </w:p>
           <w:p>
@@ -11406,6 +11167,7 @@
                 <w:b/>
                 <w:sz w:val="20"/>
               </w:rPr>
+              <w:lastRenderedPageBreak/>
               <w:t>Ranking:</w:t>
             </w:r>
           </w:p>
@@ -11726,7 +11488,6 @@
                 <w:bCs w:val="0"/>
                 <w:sz w:val="22"/>
               </w:rPr>
-              <w:lastRenderedPageBreak/>
               <w:t>My</w:t>
             </w:r>
             <w:r>
@@ -12301,6 +12062,682 @@
     </w:p>
     <w:p>
       <w:pPr>
+        <w:pStyle w:val="NoSpacing"/>
+        <w:rPr>
+          <w:b/>
+          <w:u w:val="single"/>
+        </w:rPr>
+      </w:pPr>
+      <w:r>
+        <w:rPr>
+          <w:b/>
+          <w:u w:val="single"/>
+        </w:rPr>
+        <w:t>Meeting  1</w:t>
+      </w:r>
+    </w:p>
+    <w:p>
+      <w:pPr>
+        <w:pStyle w:val="NoSpacing"/>
+      </w:pPr>
+      <w:r>
+        <w:t>6:15PM-7:15PM</w:t>
+      </w:r>
+    </w:p>
+    <w:p>
+      <w:pPr>
+        <w:pStyle w:val="NoSpacing"/>
+      </w:pPr>
+      <w:r>
+        <w:t>1/22/2015</w:t>
+      </w:r>
+    </w:p>
+    <w:p>
+      <w:pPr>
+        <w:pStyle w:val="NoSpacing"/>
+      </w:pPr>
+      <w:r>
+        <w:t>Michael</w:t>
+      </w:r>
+      <w:r>
+        <w:t xml:space="preserve"> </w:t>
+      </w:r>
+      <w:proofErr w:type="spellStart"/>
+      <w:r>
+        <w:t>Lazo</w:t>
+      </w:r>
+      <w:proofErr w:type="spellEnd"/>
+      <w:r>
+        <w:t xml:space="preserve"> - scrum master</w:t>
+      </w:r>
+    </w:p>
+    <w:p>
+      <w:pPr>
+        <w:pStyle w:val="NoSpacing"/>
+      </w:pPr>
+      <w:r>
+        <w:t>Kenneth Kon</w:t>
+      </w:r>
+    </w:p>
+    <w:p>
+      <w:pPr>
+        <w:pStyle w:val="NoSpacing"/>
+      </w:pPr>
+      <w:r>
+        <w:t xml:space="preserve">Bernard </w:t>
+      </w:r>
+      <w:proofErr w:type="spellStart"/>
+      <w:r>
+        <w:t>Parenteau</w:t>
+      </w:r>
+      <w:proofErr w:type="spellEnd"/>
+    </w:p>
+    <w:p>
+      <w:pPr>
+        <w:pStyle w:val="NoSpacing"/>
+      </w:pPr>
+      <w:r>
+        <w:t>Topic:</w:t>
+      </w:r>
+    </w:p>
+    <w:p>
+      <w:pPr>
+        <w:pStyle w:val="NoSpacing"/>
+      </w:pPr>
+      <w:r>
+        <w:t>Talking about the requirements with Bernard for Virtual Queue 2.0</w:t>
+      </w:r>
+    </w:p>
+    <w:p>
+      <w:pPr>
+        <w:pStyle w:val="NoSpacing"/>
+      </w:pPr>
+    </w:p>
+    <w:p>
+      <w:pPr>
+        <w:pStyle w:val="NoSpacing"/>
+        <w:rPr>
+          <w:b/>
+          <w:u w:val="single"/>
+        </w:rPr>
+      </w:pPr>
+      <w:r>
+        <w:rPr>
+          <w:b/>
+          <w:u w:val="single"/>
+        </w:rPr>
+        <w:t>Meeting  2</w:t>
+      </w:r>
+    </w:p>
+    <w:p>
+      <w:pPr>
+        <w:pStyle w:val="NoSpacing"/>
+      </w:pPr>
+      <w:r>
+        <w:t>6:15PM-7:15PM</w:t>
+      </w:r>
+    </w:p>
+    <w:p>
+      <w:pPr>
+        <w:pStyle w:val="NoSpacing"/>
+      </w:pPr>
+      <w:r>
+        <w:t>1/29/2015</w:t>
+      </w:r>
+    </w:p>
+    <w:p>
+      <w:pPr>
+        <w:pStyle w:val="NoSpacing"/>
+      </w:pPr>
+      <w:r>
+        <w:t xml:space="preserve">Michael </w:t>
+      </w:r>
+      <w:proofErr w:type="spellStart"/>
+      <w:r>
+        <w:t>Lazo</w:t>
+      </w:r>
+      <w:proofErr w:type="spellEnd"/>
+      <w:r>
+        <w:t xml:space="preserve"> </w:t>
+      </w:r>
+    </w:p>
+    <w:p>
+      <w:pPr>
+        <w:pStyle w:val="NoSpacing"/>
+      </w:pPr>
+      <w:r>
+        <w:t>Kenneth Kon - scrum master</w:t>
+      </w:r>
+    </w:p>
+    <w:p>
+      <w:pPr>
+        <w:pStyle w:val="NoSpacing"/>
+      </w:pPr>
+      <w:r>
+        <w:lastRenderedPageBreak/>
+        <w:t xml:space="preserve">Bernard </w:t>
+      </w:r>
+      <w:proofErr w:type="spellStart"/>
+      <w:r>
+        <w:t>Parenteau</w:t>
+      </w:r>
+      <w:proofErr w:type="spellEnd"/>
+    </w:p>
+    <w:p>
+      <w:pPr>
+        <w:pStyle w:val="NoSpacing"/>
+      </w:pPr>
+      <w:r>
+        <w:t>Topic:</w:t>
+      </w:r>
+    </w:p>
+    <w:p>
+      <w:pPr>
+        <w:pStyle w:val="NoSpacing"/>
+      </w:pPr>
+      <w:r>
+        <w:t>Discussed about the Database layout and the fields of Virtual Queue 2.0</w:t>
+      </w:r>
+    </w:p>
+    <w:p>
+      <w:pPr>
+        <w:pStyle w:val="NoSpacing"/>
+      </w:pPr>
+    </w:p>
+    <w:p>
+      <w:pPr>
+        <w:pStyle w:val="NoSpacing"/>
+        <w:rPr>
+          <w:b/>
+          <w:u w:val="single"/>
+        </w:rPr>
+      </w:pPr>
+      <w:r>
+        <w:rPr>
+          <w:b/>
+          <w:u w:val="single"/>
+        </w:rPr>
+        <w:t>Meeting  3</w:t>
+      </w:r>
+    </w:p>
+    <w:p>
+      <w:pPr>
+        <w:pStyle w:val="NoSpacing"/>
+      </w:pPr>
+      <w:r>
+        <w:t>6:15PM-7:15PM</w:t>
+      </w:r>
+    </w:p>
+    <w:p>
+      <w:pPr>
+        <w:pStyle w:val="NoSpacing"/>
+      </w:pPr>
+      <w:r>
+        <w:t>2/03/2015</w:t>
+      </w:r>
+    </w:p>
+    <w:p>
+      <w:pPr>
+        <w:pStyle w:val="NoSpacing"/>
+      </w:pPr>
+      <w:r>
+        <w:t xml:space="preserve">Michael </w:t>
+      </w:r>
+      <w:proofErr w:type="spellStart"/>
+      <w:r>
+        <w:t>Lazo</w:t>
+      </w:r>
+      <w:proofErr w:type="spellEnd"/>
+      <w:r>
+        <w:t xml:space="preserve"> - scrum master</w:t>
+      </w:r>
+    </w:p>
+    <w:p>
+      <w:pPr>
+        <w:pStyle w:val="NoSpacing"/>
+      </w:pPr>
+      <w:r>
+        <w:t xml:space="preserve">Kenneth Kon </w:t>
+      </w:r>
+    </w:p>
+    <w:p>
+      <w:pPr>
+        <w:pStyle w:val="NoSpacing"/>
+      </w:pPr>
+      <w:r>
+        <w:t xml:space="preserve">Bernard </w:t>
+      </w:r>
+      <w:proofErr w:type="spellStart"/>
+      <w:r>
+        <w:t>Parenteau</w:t>
+      </w:r>
+      <w:proofErr w:type="spellEnd"/>
+    </w:p>
+    <w:p>
+      <w:pPr>
+        <w:pStyle w:val="NoSpacing"/>
+      </w:pPr>
+      <w:r>
+        <w:t>Topic:</w:t>
+      </w:r>
+    </w:p>
+    <w:p>
+      <w:pPr>
+        <w:pStyle w:val="NoSpacing"/>
+      </w:pPr>
+      <w:r>
+        <w:t>Discussed on what User Story we should work on with the Product Owner/Mentor, for Sprint 1.</w:t>
+      </w:r>
+    </w:p>
+    <w:p>
+      <w:pPr>
+        <w:pStyle w:val="NoSpacing"/>
+      </w:pPr>
+    </w:p>
+    <w:p>
+      <w:pPr>
+        <w:pStyle w:val="NoSpacing"/>
+        <w:rPr>
+          <w:b/>
+          <w:u w:val="single"/>
+        </w:rPr>
+      </w:pPr>
+      <w:r>
+        <w:rPr>
+          <w:b/>
+          <w:u w:val="single"/>
+        </w:rPr>
+        <w:t>Meeting  4</w:t>
+      </w:r>
+    </w:p>
+    <w:p>
+      <w:pPr>
+        <w:pStyle w:val="NoSpacing"/>
+      </w:pPr>
+      <w:r>
+        <w:t>6:15PM-7:15PM</w:t>
+      </w:r>
+    </w:p>
+    <w:p>
+      <w:pPr>
+        <w:pStyle w:val="NoSpacing"/>
+      </w:pPr>
+      <w:r>
+        <w:t>2/09/2015</w:t>
+      </w:r>
+    </w:p>
+    <w:p>
+      <w:pPr>
+        <w:pStyle w:val="NoSpacing"/>
+      </w:pPr>
+      <w:r>
+        <w:t xml:space="preserve">Michael </w:t>
+      </w:r>
+      <w:proofErr w:type="spellStart"/>
+      <w:r>
+        <w:t>Lazo</w:t>
+      </w:r>
+      <w:proofErr w:type="spellEnd"/>
+      <w:r>
+        <w:t xml:space="preserve"> </w:t>
+      </w:r>
+    </w:p>
+    <w:p>
+      <w:pPr>
+        <w:pStyle w:val="NoSpacing"/>
+      </w:pPr>
+      <w:r>
+        <w:t>Kenneth Kon - scrum master</w:t>
+      </w:r>
+    </w:p>
+    <w:p>
+      <w:pPr>
+        <w:pStyle w:val="NoSpacing"/>
+      </w:pPr>
+      <w:r>
+        <w:t xml:space="preserve">Bernard </w:t>
+      </w:r>
+      <w:proofErr w:type="spellStart"/>
+      <w:r>
+        <w:t>Parenteau</w:t>
+      </w:r>
+      <w:proofErr w:type="spellEnd"/>
+    </w:p>
+    <w:p>
+      <w:pPr>
+        <w:pStyle w:val="NoSpacing"/>
+      </w:pPr>
+      <w:r>
+        <w:t>Topic:</w:t>
+      </w:r>
+    </w:p>
+    <w:p>
+      <w:pPr>
+        <w:pStyle w:val="NoSpacing"/>
+      </w:pPr>
+      <w:r>
+        <w:t>Discussed our progress on the Sprint 1, discussed any impediments.</w:t>
+      </w:r>
+    </w:p>
+    <w:p>
+      <w:pPr>
+        <w:pStyle w:val="NoSpacing"/>
+      </w:pPr>
+    </w:p>
+    <w:p>
+      <w:pPr>
+        <w:pStyle w:val="NoSpacing"/>
+        <w:rPr>
+          <w:b/>
+          <w:u w:val="single"/>
+        </w:rPr>
+      </w:pPr>
+      <w:r>
+        <w:rPr>
+          <w:b/>
+          <w:u w:val="single"/>
+        </w:rPr>
+        <w:t>Meeting  5</w:t>
+      </w:r>
+    </w:p>
+    <w:p>
+      <w:pPr>
+        <w:pStyle w:val="NoSpacing"/>
+      </w:pPr>
+      <w:r>
+        <w:t>6:15PM-7:15PM</w:t>
+      </w:r>
+    </w:p>
+    <w:p>
+      <w:pPr>
+        <w:pStyle w:val="NoSpacing"/>
+      </w:pPr>
+      <w:r>
+        <w:t>2/13/2015</w:t>
+      </w:r>
+    </w:p>
+    <w:p>
+      <w:pPr>
+        <w:pStyle w:val="NoSpacing"/>
+      </w:pPr>
+      <w:r>
+        <w:t xml:space="preserve">Michael </w:t>
+      </w:r>
+      <w:proofErr w:type="spellStart"/>
+      <w:r>
+        <w:t>Lazo</w:t>
+      </w:r>
+      <w:proofErr w:type="spellEnd"/>
+      <w:r>
+        <w:t xml:space="preserve"> </w:t>
+      </w:r>
+    </w:p>
+    <w:p>
+      <w:pPr>
+        <w:pStyle w:val="NoSpacing"/>
+      </w:pPr>
+      <w:r>
+        <w:t>Kenneth Kon - scrum master</w:t>
+      </w:r>
+    </w:p>
+    <w:p>
+      <w:pPr>
+        <w:pStyle w:val="NoSpacing"/>
+      </w:pPr>
+      <w:r>
+        <w:t xml:space="preserve">Bernard </w:t>
+      </w:r>
+      <w:proofErr w:type="spellStart"/>
+      <w:r>
+        <w:t>Parenteau</w:t>
+      </w:r>
+      <w:proofErr w:type="spellEnd"/>
+    </w:p>
+    <w:p>
+      <w:pPr>
+        <w:pStyle w:val="NoSpacing"/>
+      </w:pPr>
+      <w:r>
+        <w:t>Topic:</w:t>
+      </w:r>
+    </w:p>
+    <w:p>
+      <w:pPr>
+        <w:pStyle w:val="NoSpacing"/>
+      </w:pPr>
+      <w:r>
+        <w:t xml:space="preserve">Discussed Sprint 1 Review, if User Story was satisfy the requirements. </w:t>
+      </w:r>
+    </w:p>
+    <w:p>
+      <w:pPr>
+        <w:pStyle w:val="NoSpacing"/>
+      </w:pPr>
+      <w:r>
+        <w:t xml:space="preserve">Discussed also discussed the impediments and need to </w:t>
+      </w:r>
+      <w:proofErr w:type="spellStart"/>
+      <w:r>
+        <w:t>refactor</w:t>
+      </w:r>
+      <w:proofErr w:type="spellEnd"/>
+      <w:r>
+        <w:t xml:space="preserve"> the previous design.</w:t>
+      </w:r>
+    </w:p>
+    <w:p>
+      <w:pPr>
+        <w:pStyle w:val="NoSpacing"/>
+      </w:pPr>
+    </w:p>
+    <w:p>
+      <w:pPr>
+        <w:pStyle w:val="NoSpacing"/>
+        <w:rPr>
+          <w:b/>
+          <w:u w:val="single"/>
+        </w:rPr>
+      </w:pPr>
+      <w:r>
+        <w:rPr>
+          <w:b/>
+          <w:u w:val="single"/>
+        </w:rPr>
+        <w:t>Meeting  6</w:t>
+      </w:r>
+    </w:p>
+    <w:p>
+      <w:pPr>
+        <w:pStyle w:val="NoSpacing"/>
+      </w:pPr>
+      <w:r>
+        <w:t>6:15PM-7:15PM</w:t>
+      </w:r>
+    </w:p>
+    <w:p>
+      <w:pPr>
+        <w:pStyle w:val="NoSpacing"/>
+      </w:pPr>
+      <w:r>
+        <w:t>2/17/2015</w:t>
+      </w:r>
+    </w:p>
+    <w:p>
+      <w:pPr>
+        <w:pStyle w:val="NoSpacing"/>
+      </w:pPr>
+      <w:r>
+        <w:t xml:space="preserve">Michael </w:t>
+      </w:r>
+      <w:proofErr w:type="spellStart"/>
+      <w:r>
+        <w:t>Lazo</w:t>
+      </w:r>
+      <w:proofErr w:type="spellEnd"/>
+      <w:r>
+        <w:t xml:space="preserve"> </w:t>
+      </w:r>
+    </w:p>
+    <w:p>
+      <w:pPr>
+        <w:pStyle w:val="NoSpacing"/>
+      </w:pPr>
+      <w:r>
+        <w:t xml:space="preserve">Kenneth Kon </w:t>
+      </w:r>
+    </w:p>
+    <w:p>
+      <w:pPr>
+        <w:pStyle w:val="NoSpacing"/>
+      </w:pPr>
+      <w:r>
+        <w:t xml:space="preserve">Bernard </w:t>
+      </w:r>
+      <w:proofErr w:type="spellStart"/>
+      <w:r>
+        <w:t>Parenteau</w:t>
+      </w:r>
+      <w:proofErr w:type="spellEnd"/>
+      <w:r>
+        <w:t xml:space="preserve"> - scrum master</w:t>
+      </w:r>
+    </w:p>
+    <w:p>
+      <w:pPr>
+        <w:pStyle w:val="NoSpacing"/>
+      </w:pPr>
+      <w:r>
+        <w:t>Topic:</w:t>
+      </w:r>
+    </w:p>
+    <w:p>
+      <w:pPr>
+        <w:pStyle w:val="NoSpacing"/>
+      </w:pPr>
+      <w:r>
+        <w:t xml:space="preserve">Discussed Sprint 2 Planning, convince Product owner Team Story has higher priority. </w:t>
+      </w:r>
+    </w:p>
+    <w:p>
+      <w:pPr>
+        <w:pStyle w:val="NoSpacing"/>
+      </w:pPr>
+    </w:p>
+    <w:p>
+      <w:pPr>
+        <w:pStyle w:val="NoSpacing"/>
+        <w:rPr>
+          <w:b/>
+          <w:u w:val="single"/>
+        </w:rPr>
+      </w:pPr>
+      <w:r>
+        <w:rPr>
+          <w:b/>
+          <w:u w:val="single"/>
+        </w:rPr>
+        <w:t>Meeting  7</w:t>
+      </w:r>
+    </w:p>
+    <w:p>
+      <w:pPr>
+        <w:pStyle w:val="NoSpacing"/>
+      </w:pPr>
+      <w:r>
+        <w:t>6:15PM-7:15PM</w:t>
+      </w:r>
+    </w:p>
+    <w:p>
+      <w:pPr>
+        <w:pStyle w:val="NoSpacing"/>
+      </w:pPr>
+      <w:r>
+        <w:t>2/28/2015</w:t>
+      </w:r>
+    </w:p>
+    <w:p>
+      <w:pPr>
+        <w:pStyle w:val="NoSpacing"/>
+      </w:pPr>
+      <w:r>
+        <w:t xml:space="preserve">Michael </w:t>
+      </w:r>
+      <w:proofErr w:type="spellStart"/>
+      <w:r>
+        <w:t>Lazo</w:t>
+      </w:r>
+      <w:proofErr w:type="spellEnd"/>
+      <w:r>
+        <w:t xml:space="preserve"> </w:t>
+      </w:r>
+    </w:p>
+    <w:p>
+      <w:pPr>
+        <w:pStyle w:val="NoSpacing"/>
+      </w:pPr>
+      <w:r>
+        <w:t>Kenneth Kon - scrum master</w:t>
+      </w:r>
+    </w:p>
+    <w:p>
+      <w:pPr>
+        <w:pStyle w:val="NoSpacing"/>
+      </w:pPr>
+      <w:r>
+        <w:t xml:space="preserve">Bernard </w:t>
+      </w:r>
+      <w:proofErr w:type="spellStart"/>
+      <w:r>
+        <w:t>Parenteau</w:t>
+      </w:r>
+      <w:proofErr w:type="spellEnd"/>
+      <w:r>
+        <w:t xml:space="preserve"> </w:t>
+      </w:r>
+    </w:p>
+    <w:p>
+      <w:pPr>
+        <w:pStyle w:val="NoSpacing"/>
+      </w:pPr>
+      <w:r>
+        <w:t>Topic:</w:t>
+      </w:r>
+    </w:p>
+    <w:p>
+      <w:pPr>
+        <w:pStyle w:val="NoSpacing"/>
+      </w:pPr>
+      <w:r>
+        <w:lastRenderedPageBreak/>
+        <w:t xml:space="preserve">Discussed Sprint 2 Review, display the new design of the </w:t>
+      </w:r>
+      <w:proofErr w:type="spellStart"/>
+      <w:r>
+        <w:t>Refactored</w:t>
+      </w:r>
+      <w:proofErr w:type="spellEnd"/>
+      <w:r>
+        <w:t xml:space="preserve"> product. </w:t>
+      </w:r>
+    </w:p>
+    <w:p>
+      <w:pPr>
+        <w:pStyle w:val="NoSpacing"/>
+      </w:pPr>
+      <w:r>
+        <w:t xml:space="preserve">Discussed also discussed the impediments and need to </w:t>
+      </w:r>
+      <w:proofErr w:type="spellStart"/>
+      <w:r>
+        <w:t>Refactor</w:t>
+      </w:r>
+      <w:proofErr w:type="spellEnd"/>
+      <w:r>
+        <w:t xml:space="preserve"> the previous design.</w:t>
+      </w:r>
+    </w:p>
+    <w:p>
+      <w:pPr>
         <w:rPr>
           <w:b/>
           <w:bCs/>
@@ -12352,7 +12789,7 @@
           <w:rFonts w:eastAsiaTheme="minorEastAsia"/>
         </w:rPr>
       </w:pPr>
-      <w:hyperlink r:id="rId14" w:history="1">
+      <w:hyperlink r:id="rId9" w:history="1">
         <w:r>
           <w:rPr>
             <w:rStyle w:val="Hyperlink"/>
@@ -14214,738 +14651,6 @@
       <w:pPr>
         <w:pStyle w:val="ListParagraph"/>
       </w:pPr>
-    </w:p>
-    <w:p>
-      <w:pPr>
-        <w:pStyle w:val="NoSpacing"/>
-      </w:pPr>
-      <w:r>
-        <w:t>Meeting  1</w:t>
-      </w:r>
-    </w:p>
-    <w:p>
-      <w:pPr>
-        <w:pStyle w:val="NoSpacing"/>
-      </w:pPr>
-      <w:r>
-        <w:t>6:15PM-7:15PM</w:t>
-      </w:r>
-    </w:p>
-    <w:p>
-      <w:pPr>
-        <w:pStyle w:val="NoSpacing"/>
-      </w:pPr>
-      <w:r>
-        <w:t>1/22/2015</w:t>
-      </w:r>
-    </w:p>
-    <w:p>
-      <w:pPr>
-        <w:pStyle w:val="NoSpacing"/>
-      </w:pPr>
-      <w:proofErr w:type="spellStart"/>
-      <w:r>
-        <w:lastRenderedPageBreak/>
-        <w:t>Micheal</w:t>
-      </w:r>
-      <w:proofErr w:type="spellEnd"/>
-      <w:r>
-        <w:t xml:space="preserve"> </w:t>
-      </w:r>
-      <w:proofErr w:type="spellStart"/>
-      <w:r>
-        <w:t>Lazo</w:t>
-      </w:r>
-      <w:proofErr w:type="spellEnd"/>
-      <w:r>
-        <w:t xml:space="preserve"> - scrum master</w:t>
-      </w:r>
-    </w:p>
-    <w:p>
-      <w:pPr>
-        <w:pStyle w:val="NoSpacing"/>
-      </w:pPr>
-      <w:r>
-        <w:t>Kenneth Kon</w:t>
-      </w:r>
-    </w:p>
-    <w:p>
-      <w:pPr>
-        <w:pStyle w:val="NoSpacing"/>
-      </w:pPr>
-      <w:r>
-        <w:t xml:space="preserve">Bernard </w:t>
-      </w:r>
-      <w:proofErr w:type="spellStart"/>
-      <w:r>
-        <w:t>Parenteau</w:t>
-      </w:r>
-      <w:proofErr w:type="spellEnd"/>
-    </w:p>
-    <w:p>
-      <w:pPr>
-        <w:pStyle w:val="NoSpacing"/>
-      </w:pPr>
-      <w:r>
-        <w:t>Topic:</w:t>
-      </w:r>
-    </w:p>
-    <w:p>
-      <w:pPr>
-        <w:pStyle w:val="NoSpacing"/>
-      </w:pPr>
-      <w:r>
-        <w:t>Talking about the requirements with Bernard for Virtual Queue 2.0</w:t>
-      </w:r>
-    </w:p>
-    <w:p>
-      <w:pPr>
-        <w:pStyle w:val="NoSpacing"/>
-      </w:pPr>
-    </w:p>
-    <w:p>
-      <w:pPr>
-        <w:pStyle w:val="NoSpacing"/>
-      </w:pPr>
-      <w:r>
-        <w:t>Meeting  2</w:t>
-      </w:r>
-    </w:p>
-    <w:p>
-      <w:pPr>
-        <w:pStyle w:val="NoSpacing"/>
-      </w:pPr>
-      <w:r>
-        <w:t>6:15PM-7:15PM</w:t>
-      </w:r>
-    </w:p>
-    <w:p>
-      <w:pPr>
-        <w:pStyle w:val="NoSpacing"/>
-      </w:pPr>
-      <w:r>
-        <w:t>1/29/2015</w:t>
-      </w:r>
-    </w:p>
-    <w:p>
-      <w:pPr>
-        <w:pStyle w:val="NoSpacing"/>
-      </w:pPr>
-      <w:proofErr w:type="spellStart"/>
-      <w:r>
-        <w:t>Micheal</w:t>
-      </w:r>
-      <w:proofErr w:type="spellEnd"/>
-      <w:r>
-        <w:t xml:space="preserve"> </w:t>
-      </w:r>
-      <w:proofErr w:type="spellStart"/>
-      <w:r>
-        <w:t>Lazo</w:t>
-      </w:r>
-      <w:proofErr w:type="spellEnd"/>
-      <w:r>
-        <w:t xml:space="preserve"> </w:t>
-      </w:r>
-    </w:p>
-    <w:p>
-      <w:pPr>
-        <w:pStyle w:val="NoSpacing"/>
-      </w:pPr>
-      <w:r>
-        <w:t>Kenneth Kon - scrum master</w:t>
-      </w:r>
-    </w:p>
-    <w:p>
-      <w:pPr>
-        <w:pStyle w:val="NoSpacing"/>
-      </w:pPr>
-      <w:r>
-        <w:t xml:space="preserve">Bernard </w:t>
-      </w:r>
-      <w:proofErr w:type="spellStart"/>
-      <w:r>
-        <w:t>Parenteau</w:t>
-      </w:r>
-      <w:proofErr w:type="spellEnd"/>
-    </w:p>
-    <w:p>
-      <w:pPr>
-        <w:pStyle w:val="NoSpacing"/>
-      </w:pPr>
-      <w:r>
-        <w:t>Topic:</w:t>
-      </w:r>
-    </w:p>
-    <w:p>
-      <w:pPr>
-        <w:pStyle w:val="NoSpacing"/>
-      </w:pPr>
-      <w:r>
-        <w:t>Discussed about the Database layout and the fields of Virtual Queue 2.0</w:t>
-      </w:r>
-    </w:p>
-    <w:p>
-      <w:pPr>
-        <w:pStyle w:val="NoSpacing"/>
-      </w:pPr>
-    </w:p>
-    <w:p>
-      <w:pPr>
-        <w:pStyle w:val="NoSpacing"/>
-      </w:pPr>
-      <w:r>
-        <w:t>Meeting  3</w:t>
-      </w:r>
-    </w:p>
-    <w:p>
-      <w:pPr>
-        <w:pStyle w:val="NoSpacing"/>
-      </w:pPr>
-      <w:r>
-        <w:t>6:15PM-7:15PM</w:t>
-      </w:r>
-    </w:p>
-    <w:p>
-      <w:pPr>
-        <w:pStyle w:val="NoSpacing"/>
-      </w:pPr>
-      <w:r>
-        <w:t>2/03/2015</w:t>
-      </w:r>
-    </w:p>
-    <w:p>
-      <w:pPr>
-        <w:pStyle w:val="NoSpacing"/>
-      </w:pPr>
-      <w:proofErr w:type="spellStart"/>
-      <w:r>
-        <w:t>Micheal</w:t>
-      </w:r>
-      <w:proofErr w:type="spellEnd"/>
-      <w:r>
-        <w:t xml:space="preserve"> </w:t>
-      </w:r>
-      <w:proofErr w:type="spellStart"/>
-      <w:r>
-        <w:t>Lazo</w:t>
-      </w:r>
-      <w:proofErr w:type="spellEnd"/>
-      <w:r>
-        <w:t xml:space="preserve"> - scrum master</w:t>
-      </w:r>
-    </w:p>
-    <w:p>
-      <w:pPr>
-        <w:pStyle w:val="NoSpacing"/>
-      </w:pPr>
-      <w:r>
-        <w:t xml:space="preserve">Kenneth Kon </w:t>
-      </w:r>
-    </w:p>
-    <w:p>
-      <w:pPr>
-        <w:pStyle w:val="NoSpacing"/>
-      </w:pPr>
-      <w:r>
-        <w:t xml:space="preserve">Bernard </w:t>
-      </w:r>
-      <w:proofErr w:type="spellStart"/>
-      <w:r>
-        <w:t>Parenteau</w:t>
-      </w:r>
-      <w:proofErr w:type="spellEnd"/>
-    </w:p>
-    <w:p>
-      <w:pPr>
-        <w:pStyle w:val="NoSpacing"/>
-      </w:pPr>
-      <w:r>
-        <w:t>Topic:</w:t>
-      </w:r>
-    </w:p>
-    <w:p>
-      <w:pPr>
-        <w:pStyle w:val="NoSpacing"/>
-      </w:pPr>
-      <w:r>
-        <w:t>Discussed on what User Story we should work o</w:t>
-      </w:r>
-      <w:r>
-        <w:t>n with the Product Owner/Mentor, for Sprint 1.</w:t>
-      </w:r>
-    </w:p>
-    <w:p>
-      <w:pPr>
-        <w:pStyle w:val="NoSpacing"/>
-      </w:pPr>
-    </w:p>
-    <w:p>
-      <w:pPr>
-        <w:pStyle w:val="NoSpacing"/>
-      </w:pPr>
-      <w:r>
-        <w:t xml:space="preserve">Meeting  </w:t>
-      </w:r>
-      <w:r>
-        <w:t>4</w:t>
-      </w:r>
-    </w:p>
-    <w:p>
-      <w:pPr>
-        <w:pStyle w:val="NoSpacing"/>
-      </w:pPr>
-      <w:r>
-        <w:t>6:15PM-7:15PM</w:t>
-      </w:r>
-    </w:p>
-    <w:p>
-      <w:pPr>
-        <w:pStyle w:val="NoSpacing"/>
-      </w:pPr>
-      <w:r>
-        <w:t>2/0</w:t>
-      </w:r>
-      <w:r>
-        <w:t>9</w:t>
-      </w:r>
-      <w:r>
-        <w:t>/2015</w:t>
-      </w:r>
-    </w:p>
-    <w:p>
-      <w:pPr>
-        <w:pStyle w:val="NoSpacing"/>
-      </w:pPr>
-      <w:proofErr w:type="spellStart"/>
-      <w:r>
-        <w:t>Micheal</w:t>
-      </w:r>
-      <w:proofErr w:type="spellEnd"/>
-      <w:r>
-        <w:t xml:space="preserve"> </w:t>
-      </w:r>
-      <w:proofErr w:type="spellStart"/>
-      <w:r>
-        <w:t>Lazo</w:t>
-      </w:r>
-      <w:proofErr w:type="spellEnd"/>
-      <w:r>
-        <w:t xml:space="preserve"> </w:t>
-      </w:r>
-    </w:p>
-    <w:p>
-      <w:pPr>
-        <w:pStyle w:val="NoSpacing"/>
-      </w:pPr>
-      <w:r>
-        <w:t xml:space="preserve">Kenneth Kon </w:t>
-      </w:r>
-      <w:r>
-        <w:t>- scrum master</w:t>
-      </w:r>
-    </w:p>
-    <w:p>
-      <w:pPr>
-        <w:pStyle w:val="NoSpacing"/>
-      </w:pPr>
-      <w:r>
-        <w:t xml:space="preserve">Bernard </w:t>
-      </w:r>
-      <w:proofErr w:type="spellStart"/>
-      <w:r>
-        <w:t>Parenteau</w:t>
-      </w:r>
-      <w:proofErr w:type="spellEnd"/>
-    </w:p>
-    <w:p>
-      <w:pPr>
-        <w:pStyle w:val="NoSpacing"/>
-      </w:pPr>
-      <w:r>
-        <w:t>Topic:</w:t>
-      </w:r>
-    </w:p>
-    <w:p>
-      <w:pPr>
-        <w:pStyle w:val="NoSpacing"/>
-      </w:pPr>
-      <w:r>
-        <w:t>Discu</w:t>
-      </w:r>
-      <w:r>
-        <w:t xml:space="preserve">ssed our progress on the Sprint 1, discussed any </w:t>
-      </w:r>
-      <w:r>
-        <w:t>impediments</w:t>
-      </w:r>
-      <w:r>
-        <w:t>.</w:t>
-      </w:r>
-    </w:p>
-    <w:p>
-      <w:pPr>
-        <w:pStyle w:val="NoSpacing"/>
-      </w:pPr>
-    </w:p>
-    <w:p>
-      <w:pPr>
-        <w:pStyle w:val="NoSpacing"/>
-      </w:pPr>
-    </w:p>
-    <w:p>
-      <w:pPr>
-        <w:pStyle w:val="NoSpacing"/>
-      </w:pPr>
-    </w:p>
-    <w:p>
-      <w:pPr>
-        <w:pStyle w:val="NoSpacing"/>
-      </w:pPr>
-    </w:p>
-    <w:p>
-      <w:pPr>
-        <w:pStyle w:val="NoSpacing"/>
-      </w:pPr>
-    </w:p>
-    <w:p>
-      <w:pPr>
-        <w:pStyle w:val="NoSpacing"/>
-      </w:pPr>
-    </w:p>
-    <w:p>
-      <w:pPr>
-        <w:pStyle w:val="NoSpacing"/>
-      </w:pPr>
-    </w:p>
-    <w:p>
-      <w:pPr>
-        <w:pStyle w:val="NoSpacing"/>
-      </w:pPr>
-      <w:r>
-        <w:t>Meeting  5</w:t>
-      </w:r>
-    </w:p>
-    <w:p>
-      <w:pPr>
-        <w:pStyle w:val="NoSpacing"/>
-      </w:pPr>
-      <w:r>
-        <w:t>6:15PM-7:15PM</w:t>
-      </w:r>
-    </w:p>
-    <w:p>
-      <w:pPr>
-        <w:pStyle w:val="NoSpacing"/>
-      </w:pPr>
-      <w:r>
-        <w:t>2/13/2015</w:t>
-      </w:r>
-    </w:p>
-    <w:p>
-      <w:pPr>
-        <w:pStyle w:val="NoSpacing"/>
-      </w:pPr>
-      <w:proofErr w:type="spellStart"/>
-      <w:r>
-        <w:t>Micheal</w:t>
-      </w:r>
-      <w:proofErr w:type="spellEnd"/>
-      <w:r>
-        <w:t xml:space="preserve"> </w:t>
-      </w:r>
-      <w:proofErr w:type="spellStart"/>
-      <w:r>
-        <w:t>Lazo</w:t>
-      </w:r>
-      <w:proofErr w:type="spellEnd"/>
-      <w:r>
-        <w:t xml:space="preserve"> </w:t>
-      </w:r>
-    </w:p>
-    <w:p>
-      <w:pPr>
-        <w:pStyle w:val="NoSpacing"/>
-      </w:pPr>
-      <w:r>
-        <w:t>Kenneth Kon - scrum master</w:t>
-      </w:r>
-    </w:p>
-    <w:p>
-      <w:pPr>
-        <w:pStyle w:val="NoSpacing"/>
-      </w:pPr>
-      <w:r>
-        <w:t xml:space="preserve">Bernard </w:t>
-      </w:r>
-      <w:proofErr w:type="spellStart"/>
-      <w:r>
-        <w:t>Parenteau</w:t>
-      </w:r>
-      <w:proofErr w:type="spellEnd"/>
-    </w:p>
-    <w:p>
-      <w:pPr>
-        <w:pStyle w:val="NoSpacing"/>
-      </w:pPr>
-      <w:r>
-        <w:t>Topic:</w:t>
-      </w:r>
-    </w:p>
-    <w:p>
-      <w:pPr>
-        <w:pStyle w:val="NoSpacing"/>
-      </w:pPr>
-      <w:r>
-        <w:t xml:space="preserve">Discussed Sprint 1 Review, if User Story was satisfy the requirements. </w:t>
-      </w:r>
-    </w:p>
-    <w:p>
-      <w:pPr>
-        <w:pStyle w:val="NoSpacing"/>
-      </w:pPr>
-      <w:r>
-        <w:t xml:space="preserve">Discussed also discussed the impediments and need to </w:t>
-      </w:r>
-      <w:proofErr w:type="spellStart"/>
-      <w:r>
-        <w:t>refactor</w:t>
-      </w:r>
-      <w:proofErr w:type="spellEnd"/>
-      <w:r>
-        <w:t xml:space="preserve"> the previous design.</w:t>
-      </w:r>
-    </w:p>
-    <w:p>
-      <w:pPr>
-        <w:pStyle w:val="NoSpacing"/>
-      </w:pPr>
-    </w:p>
-    <w:p>
-      <w:pPr>
-        <w:pStyle w:val="NoSpacing"/>
-      </w:pPr>
-      <w:r>
-        <w:t>Meeting  6</w:t>
-      </w:r>
-    </w:p>
-    <w:p>
-      <w:pPr>
-        <w:pStyle w:val="NoSpacing"/>
-      </w:pPr>
-      <w:r>
-        <w:t>6:15PM-7:15PM</w:t>
-      </w:r>
-    </w:p>
-    <w:p>
-      <w:pPr>
-        <w:pStyle w:val="NoSpacing"/>
-      </w:pPr>
-      <w:r>
-        <w:t>2/17</w:t>
-      </w:r>
-      <w:r>
-        <w:t>/2015</w:t>
-      </w:r>
-    </w:p>
-    <w:p>
-      <w:pPr>
-        <w:pStyle w:val="NoSpacing"/>
-      </w:pPr>
-      <w:proofErr w:type="spellStart"/>
-      <w:r>
-        <w:t>Micheal</w:t>
-      </w:r>
-      <w:proofErr w:type="spellEnd"/>
-      <w:r>
-        <w:t xml:space="preserve"> </w:t>
-      </w:r>
-      <w:proofErr w:type="spellStart"/>
-      <w:r>
-        <w:t>Lazo</w:t>
-      </w:r>
-      <w:proofErr w:type="spellEnd"/>
-      <w:r>
-        <w:t xml:space="preserve"> </w:t>
-      </w:r>
-    </w:p>
-    <w:p>
-      <w:pPr>
-        <w:pStyle w:val="NoSpacing"/>
-      </w:pPr>
-      <w:r>
-        <w:t xml:space="preserve">Kenneth Kon </w:t>
-      </w:r>
-    </w:p>
-    <w:p>
-      <w:pPr>
-        <w:pStyle w:val="NoSpacing"/>
-      </w:pPr>
-      <w:r>
-        <w:t xml:space="preserve">Bernard </w:t>
-      </w:r>
-      <w:proofErr w:type="spellStart"/>
-      <w:r>
-        <w:t>Parenteau</w:t>
-      </w:r>
-      <w:proofErr w:type="spellEnd"/>
-      <w:r>
-        <w:t xml:space="preserve"> - scrum master</w:t>
-      </w:r>
-    </w:p>
-    <w:p>
-      <w:pPr>
-        <w:pStyle w:val="NoSpacing"/>
-      </w:pPr>
-      <w:r>
-        <w:t>Topic:</w:t>
-      </w:r>
-    </w:p>
-    <w:p>
-      <w:pPr>
-        <w:pStyle w:val="NoSpacing"/>
-      </w:pPr>
-      <w:r>
-        <w:t xml:space="preserve">Discussed Sprint </w:t>
-      </w:r>
-      <w:r>
-        <w:t>2</w:t>
-      </w:r>
-      <w:r>
-        <w:t xml:space="preserve"> </w:t>
-      </w:r>
-      <w:r>
-        <w:t>Planning, convince Product owner Team Story has higher priority</w:t>
-      </w:r>
-      <w:r>
-        <w:t xml:space="preserve">. </w:t>
-      </w:r>
-    </w:p>
-    <w:p>
-      <w:pPr>
-        <w:pStyle w:val="NoSpacing"/>
-      </w:pPr>
-    </w:p>
-    <w:p>
-      <w:pPr>
-        <w:pStyle w:val="NoSpacing"/>
-      </w:pPr>
-      <w:r>
-        <w:t>Meeting  7</w:t>
-      </w:r>
-    </w:p>
-    <w:p>
-      <w:pPr>
-        <w:pStyle w:val="NoSpacing"/>
-      </w:pPr>
-      <w:r>
-        <w:t>6:15PM-7:15PM</w:t>
-      </w:r>
-    </w:p>
-    <w:p>
-      <w:pPr>
-        <w:pStyle w:val="NoSpacing"/>
-      </w:pPr>
-      <w:r>
-        <w:t>2/28/2015</w:t>
-      </w:r>
-    </w:p>
-    <w:p>
-      <w:pPr>
-        <w:pStyle w:val="NoSpacing"/>
-      </w:pPr>
-      <w:proofErr w:type="spellStart"/>
-      <w:r>
-        <w:t>Micheal</w:t>
-      </w:r>
-      <w:proofErr w:type="spellEnd"/>
-      <w:r>
-        <w:t xml:space="preserve"> </w:t>
-      </w:r>
-      <w:proofErr w:type="spellStart"/>
-      <w:r>
-        <w:t>Lazo</w:t>
-      </w:r>
-      <w:proofErr w:type="spellEnd"/>
-      <w:r>
-        <w:t xml:space="preserve"> </w:t>
-      </w:r>
-    </w:p>
-    <w:p>
-      <w:pPr>
-        <w:pStyle w:val="NoSpacing"/>
-      </w:pPr>
-      <w:r>
-        <w:t>Kenneth Kon - scrum master</w:t>
-      </w:r>
-    </w:p>
-    <w:p>
-      <w:pPr>
-        <w:pStyle w:val="NoSpacing"/>
-      </w:pPr>
-      <w:r>
-        <w:t xml:space="preserve">Bernard </w:t>
-      </w:r>
-      <w:proofErr w:type="spellStart"/>
-      <w:r>
-        <w:t>Parenteau</w:t>
-      </w:r>
-      <w:proofErr w:type="spellEnd"/>
-      <w:r>
-        <w:t xml:space="preserve"> </w:t>
-      </w:r>
-    </w:p>
-    <w:p>
-      <w:pPr>
-        <w:pStyle w:val="NoSpacing"/>
-      </w:pPr>
-      <w:r>
-        <w:t>Topic:</w:t>
-      </w:r>
-    </w:p>
-    <w:p>
-      <w:pPr>
-        <w:pStyle w:val="NoSpacing"/>
-      </w:pPr>
-      <w:r>
-        <w:t>Discussed Sprint 2</w:t>
-      </w:r>
-      <w:r>
-        <w:t xml:space="preserve"> Review, display the new design of the </w:t>
-      </w:r>
-      <w:proofErr w:type="spellStart"/>
-      <w:r>
-        <w:t>Refactored</w:t>
-      </w:r>
-      <w:proofErr w:type="spellEnd"/>
-      <w:r>
-        <w:t xml:space="preserve"> product</w:t>
-      </w:r>
-      <w:r>
-        <w:t xml:space="preserve">. </w:t>
-      </w:r>
-    </w:p>
-    <w:p>
-      <w:pPr>
-        <w:pStyle w:val="NoSpacing"/>
-      </w:pPr>
-      <w:r>
-        <w:t>Discussed also discuss</w:t>
-      </w:r>
-      <w:r>
-        <w:t xml:space="preserve">ed the impediments and need to </w:t>
-      </w:r>
-      <w:proofErr w:type="spellStart"/>
-      <w:r>
-        <w:t>R</w:t>
-      </w:r>
-      <w:r>
-        <w:t>efactor</w:t>
-      </w:r>
-      <w:proofErr w:type="spellEnd"/>
-      <w:r>
-        <w:t xml:space="preserve"> the previous design.</w:t>
-      </w:r>
     </w:p>
     <w:p>
       <w:pPr>
@@ -17359,6 +17064,817 @@
 </w:styles>
 </file>
 
+<file path=word/charts/chart1.xml><?xml version="1.0" encoding="utf-8"?>
+<c:chartSpace xmlns:c="http://schemas.openxmlformats.org/drawingml/2006/chart" xmlns:a="http://schemas.openxmlformats.org/drawingml/2006/main" xmlns:r="http://schemas.openxmlformats.org/officeDocument/2006/relationships">
+  <c:date1904 val="1"/>
+  <c:lang val="en-US"/>
+  <c:chart>
+    <c:plotArea>
+      <c:layout/>
+      <c:barChart>
+        <c:barDir val="bar"/>
+        <c:grouping val="stacked"/>
+        <c:ser>
+          <c:idx val="1"/>
+          <c:order val="0"/>
+          <c:tx>
+            <c:strRef>
+              <c:f>'Sprint 1 planning'!$B$1</c:f>
+              <c:strCache>
+                <c:ptCount val="1"/>
+                <c:pt idx="0">
+                  <c:v>Start Date</c:v>
+                </c:pt>
+              </c:strCache>
+            </c:strRef>
+          </c:tx>
+          <c:spPr>
+            <a:noFill/>
+            <a:ln>
+              <a:noFill/>
+            </a:ln>
+          </c:spPr>
+          <c:cat>
+            <c:strRef>
+              <c:f>'Sprint 1 planning'!$A$2:$A$14</c:f>
+              <c:strCache>
+                <c:ptCount val="12"/>
+                <c:pt idx="0">
+                  <c:v>T1</c:v>
+                </c:pt>
+                <c:pt idx="1">
+                  <c:v>T2</c:v>
+                </c:pt>
+                <c:pt idx="2">
+                  <c:v>T3</c:v>
+                </c:pt>
+                <c:pt idx="3">
+                  <c:v>T4</c:v>
+                </c:pt>
+                <c:pt idx="4">
+                  <c:v>T5</c:v>
+                </c:pt>
+                <c:pt idx="5">
+                  <c:v>T6</c:v>
+                </c:pt>
+                <c:pt idx="6">
+                  <c:v>T7</c:v>
+                </c:pt>
+                <c:pt idx="7">
+                  <c:v>T8</c:v>
+                </c:pt>
+                <c:pt idx="8">
+                  <c:v>T9</c:v>
+                </c:pt>
+                <c:pt idx="9">
+                  <c:v>T10</c:v>
+                </c:pt>
+                <c:pt idx="10">
+                  <c:v>T11</c:v>
+                </c:pt>
+                <c:pt idx="11">
+                  <c:v>T12</c:v>
+                </c:pt>
+              </c:strCache>
+            </c:strRef>
+          </c:cat>
+          <c:val>
+            <c:numRef>
+              <c:f>'Sprint 1 planning'!$B$2:$B$14</c:f>
+              <c:numCache>
+                <c:formatCode>m/d/yyyy</c:formatCode>
+                <c:ptCount val="13"/>
+                <c:pt idx="0">
+                  <c:v>42037</c:v>
+                </c:pt>
+                <c:pt idx="1">
+                  <c:v>42037</c:v>
+                </c:pt>
+                <c:pt idx="2">
+                  <c:v>42038</c:v>
+                </c:pt>
+                <c:pt idx="3">
+                  <c:v>42038</c:v>
+                </c:pt>
+                <c:pt idx="4">
+                  <c:v>42041</c:v>
+                </c:pt>
+                <c:pt idx="5">
+                  <c:v>42042</c:v>
+                </c:pt>
+                <c:pt idx="6">
+                  <c:v>42042</c:v>
+                </c:pt>
+                <c:pt idx="7">
+                  <c:v>42045</c:v>
+                </c:pt>
+                <c:pt idx="8">
+                  <c:v>42045</c:v>
+                </c:pt>
+                <c:pt idx="9">
+                  <c:v>42048</c:v>
+                </c:pt>
+                <c:pt idx="10">
+                  <c:v>42049</c:v>
+                </c:pt>
+                <c:pt idx="11">
+                  <c:v>42049</c:v>
+                </c:pt>
+              </c:numCache>
+            </c:numRef>
+          </c:val>
+        </c:ser>
+        <c:ser>
+          <c:idx val="0"/>
+          <c:order val="1"/>
+          <c:tx>
+            <c:strRef>
+              <c:f>'Sprint 1 planning'!$C$1</c:f>
+              <c:strCache>
+                <c:ptCount val="1"/>
+                <c:pt idx="0">
+                  <c:v>Duration</c:v>
+                </c:pt>
+              </c:strCache>
+            </c:strRef>
+          </c:tx>
+          <c:spPr>
+            <a:solidFill>
+              <a:schemeClr val="accent2"/>
+            </a:solidFill>
+            <a:ln w="25400" cap="flat" cmpd="sng" algn="ctr">
+              <a:solidFill>
+                <a:schemeClr val="accent2">
+                  <a:shade val="50000"/>
+                </a:schemeClr>
+              </a:solidFill>
+              <a:prstDash val="solid"/>
+            </a:ln>
+            <a:effectLst/>
+          </c:spPr>
+          <c:dPt>
+            <c:idx val="0"/>
+            <c:spPr>
+              <a:solidFill>
+                <a:schemeClr val="accent3"/>
+              </a:solidFill>
+              <a:ln w="25400" cap="flat" cmpd="sng" algn="ctr">
+                <a:solidFill>
+                  <a:schemeClr val="accent3">
+                    <a:shade val="50000"/>
+                  </a:schemeClr>
+                </a:solidFill>
+                <a:prstDash val="solid"/>
+              </a:ln>
+              <a:effectLst/>
+            </c:spPr>
+          </c:dPt>
+          <c:dPt>
+            <c:idx val="2"/>
+            <c:spPr>
+              <a:solidFill>
+                <a:schemeClr val="accent3"/>
+              </a:solidFill>
+              <a:ln w="25400" cap="flat" cmpd="sng" algn="ctr">
+                <a:solidFill>
+                  <a:schemeClr val="accent3">
+                    <a:shade val="50000"/>
+                  </a:schemeClr>
+                </a:solidFill>
+                <a:prstDash val="solid"/>
+              </a:ln>
+              <a:effectLst/>
+            </c:spPr>
+          </c:dPt>
+          <c:dPt>
+            <c:idx val="3"/>
+            <c:spPr>
+              <a:solidFill>
+                <a:schemeClr val="accent3"/>
+              </a:solidFill>
+              <a:ln w="25400" cap="flat" cmpd="sng" algn="ctr">
+                <a:solidFill>
+                  <a:schemeClr val="accent3">
+                    <a:shade val="50000"/>
+                  </a:schemeClr>
+                </a:solidFill>
+                <a:prstDash val="solid"/>
+              </a:ln>
+              <a:effectLst/>
+            </c:spPr>
+          </c:dPt>
+          <c:dPt>
+            <c:idx val="5"/>
+            <c:spPr>
+              <a:solidFill>
+                <a:schemeClr val="accent3"/>
+              </a:solidFill>
+              <a:ln w="25400" cap="flat" cmpd="sng" algn="ctr">
+                <a:solidFill>
+                  <a:schemeClr val="accent3">
+                    <a:shade val="50000"/>
+                  </a:schemeClr>
+                </a:solidFill>
+                <a:prstDash val="solid"/>
+              </a:ln>
+              <a:effectLst/>
+            </c:spPr>
+          </c:dPt>
+          <c:dPt>
+            <c:idx val="6"/>
+            <c:spPr>
+              <a:solidFill>
+                <a:schemeClr val="accent3"/>
+              </a:solidFill>
+              <a:ln w="25400" cap="flat" cmpd="sng" algn="ctr">
+                <a:solidFill>
+                  <a:schemeClr val="accent3">
+                    <a:shade val="50000"/>
+                  </a:schemeClr>
+                </a:solidFill>
+                <a:prstDash val="solid"/>
+              </a:ln>
+              <a:effectLst/>
+            </c:spPr>
+          </c:dPt>
+          <c:dPt>
+            <c:idx val="8"/>
+            <c:spPr>
+              <a:solidFill>
+                <a:schemeClr val="accent3"/>
+              </a:solidFill>
+              <a:ln w="25400" cap="flat" cmpd="sng" algn="ctr">
+                <a:solidFill>
+                  <a:schemeClr val="accent3">
+                    <a:shade val="50000"/>
+                  </a:schemeClr>
+                </a:solidFill>
+                <a:prstDash val="solid"/>
+              </a:ln>
+              <a:effectLst/>
+            </c:spPr>
+          </c:dPt>
+          <c:dPt>
+            <c:idx val="9"/>
+            <c:spPr>
+              <a:solidFill>
+                <a:schemeClr val="accent3"/>
+              </a:solidFill>
+              <a:ln w="25400" cap="flat" cmpd="sng" algn="ctr">
+                <a:solidFill>
+                  <a:schemeClr val="accent3">
+                    <a:shade val="50000"/>
+                  </a:schemeClr>
+                </a:solidFill>
+                <a:prstDash val="solid"/>
+              </a:ln>
+              <a:effectLst/>
+            </c:spPr>
+          </c:dPt>
+          <c:dPt>
+            <c:idx val="11"/>
+            <c:spPr>
+              <a:solidFill>
+                <a:schemeClr val="accent3"/>
+              </a:solidFill>
+              <a:ln w="25400" cap="flat" cmpd="sng" algn="ctr">
+                <a:solidFill>
+                  <a:schemeClr val="accent3">
+                    <a:shade val="50000"/>
+                  </a:schemeClr>
+                </a:solidFill>
+                <a:prstDash val="solid"/>
+              </a:ln>
+              <a:effectLst/>
+            </c:spPr>
+          </c:dPt>
+          <c:cat>
+            <c:strRef>
+              <c:f>'Sprint 1 planning'!$A$2:$A$14</c:f>
+              <c:strCache>
+                <c:ptCount val="12"/>
+                <c:pt idx="0">
+                  <c:v>T1</c:v>
+                </c:pt>
+                <c:pt idx="1">
+                  <c:v>T2</c:v>
+                </c:pt>
+                <c:pt idx="2">
+                  <c:v>T3</c:v>
+                </c:pt>
+                <c:pt idx="3">
+                  <c:v>T4</c:v>
+                </c:pt>
+                <c:pt idx="4">
+                  <c:v>T5</c:v>
+                </c:pt>
+                <c:pt idx="5">
+                  <c:v>T6</c:v>
+                </c:pt>
+                <c:pt idx="6">
+                  <c:v>T7</c:v>
+                </c:pt>
+                <c:pt idx="7">
+                  <c:v>T8</c:v>
+                </c:pt>
+                <c:pt idx="8">
+                  <c:v>T9</c:v>
+                </c:pt>
+                <c:pt idx="9">
+                  <c:v>T10</c:v>
+                </c:pt>
+                <c:pt idx="10">
+                  <c:v>T11</c:v>
+                </c:pt>
+                <c:pt idx="11">
+                  <c:v>T12</c:v>
+                </c:pt>
+              </c:strCache>
+            </c:strRef>
+          </c:cat>
+          <c:val>
+            <c:numRef>
+              <c:f>'Sprint 1 planning'!$C$2:$C$14</c:f>
+              <c:numCache>
+                <c:formatCode>General</c:formatCode>
+                <c:ptCount val="13"/>
+                <c:pt idx="0">
+                  <c:v>11</c:v>
+                </c:pt>
+                <c:pt idx="1">
+                  <c:v>1</c:v>
+                </c:pt>
+                <c:pt idx="2">
+                  <c:v>1</c:v>
+                </c:pt>
+                <c:pt idx="3">
+                  <c:v>2</c:v>
+                </c:pt>
+                <c:pt idx="4">
+                  <c:v>1</c:v>
+                </c:pt>
+                <c:pt idx="5">
+                  <c:v>3</c:v>
+                </c:pt>
+                <c:pt idx="6">
+                  <c:v>6</c:v>
+                </c:pt>
+                <c:pt idx="7">
+                  <c:v>3</c:v>
+                </c:pt>
+                <c:pt idx="8">
+                  <c:v>3</c:v>
+                </c:pt>
+                <c:pt idx="9">
+                  <c:v>3</c:v>
+                </c:pt>
+                <c:pt idx="10">
+                  <c:v>2</c:v>
+                </c:pt>
+                <c:pt idx="11">
+                  <c:v>2</c:v>
+                </c:pt>
+              </c:numCache>
+            </c:numRef>
+          </c:val>
+        </c:ser>
+        <c:overlap val="100"/>
+        <c:axId val="117104000"/>
+        <c:axId val="100123776"/>
+      </c:barChart>
+      <c:catAx>
+        <c:axId val="117104000"/>
+        <c:scaling>
+          <c:orientation val="maxMin"/>
+        </c:scaling>
+        <c:axPos val="l"/>
+        <c:tickLblPos val="nextTo"/>
+        <c:crossAx val="100123776"/>
+        <c:crosses val="autoZero"/>
+        <c:auto val="1"/>
+        <c:lblAlgn val="ctr"/>
+        <c:lblOffset val="100"/>
+      </c:catAx>
+      <c:valAx>
+        <c:axId val="100123776"/>
+        <c:scaling>
+          <c:orientation val="minMax"/>
+          <c:min val="42037"/>
+        </c:scaling>
+        <c:axPos val="t"/>
+        <c:majorGridlines/>
+        <c:numFmt formatCode="m/d/yy;@" sourceLinked="0"/>
+        <c:tickLblPos val="nextTo"/>
+        <c:crossAx val="117104000"/>
+        <c:crosses val="autoZero"/>
+        <c:crossBetween val="between"/>
+      </c:valAx>
+    </c:plotArea>
+    <c:plotVisOnly val="1"/>
+  </c:chart>
+  <c:externalData r:id="rId1"/>
+</c:chartSpace>
+</file>
+
+<file path=word/charts/chart2.xml><?xml version="1.0" encoding="utf-8"?>
+<c:chartSpace xmlns:c="http://schemas.openxmlformats.org/drawingml/2006/chart" xmlns:a="http://schemas.openxmlformats.org/drawingml/2006/main" xmlns:r="http://schemas.openxmlformats.org/officeDocument/2006/relationships">
+  <c:lang val="en-US"/>
+  <c:chart>
+    <c:plotArea>
+      <c:layout/>
+      <c:barChart>
+        <c:barDir val="bar"/>
+        <c:grouping val="stacked"/>
+        <c:ser>
+          <c:idx val="1"/>
+          <c:order val="0"/>
+          <c:tx>
+            <c:strRef>
+              <c:f>'sprint 2 planning'!$B$1</c:f>
+              <c:strCache>
+                <c:ptCount val="1"/>
+                <c:pt idx="0">
+                  <c:v>Start Date</c:v>
+                </c:pt>
+              </c:strCache>
+            </c:strRef>
+          </c:tx>
+          <c:spPr>
+            <a:noFill/>
+            <a:ln>
+              <a:noFill/>
+            </a:ln>
+          </c:spPr>
+          <c:cat>
+            <c:strRef>
+              <c:f>'sprint 2 planning'!$A$2:$A$14</c:f>
+              <c:strCache>
+                <c:ptCount val="11"/>
+                <c:pt idx="0">
+                  <c:v>T1</c:v>
+                </c:pt>
+                <c:pt idx="1">
+                  <c:v>T2</c:v>
+                </c:pt>
+                <c:pt idx="2">
+                  <c:v>T3</c:v>
+                </c:pt>
+                <c:pt idx="3">
+                  <c:v>T4</c:v>
+                </c:pt>
+                <c:pt idx="4">
+                  <c:v>T5</c:v>
+                </c:pt>
+                <c:pt idx="5">
+                  <c:v>T6</c:v>
+                </c:pt>
+                <c:pt idx="6">
+                  <c:v>T7</c:v>
+                </c:pt>
+                <c:pt idx="7">
+                  <c:v>T8</c:v>
+                </c:pt>
+                <c:pt idx="8">
+                  <c:v>T9</c:v>
+                </c:pt>
+                <c:pt idx="9">
+                  <c:v>T10</c:v>
+                </c:pt>
+                <c:pt idx="10">
+                  <c:v>T11</c:v>
+                </c:pt>
+              </c:strCache>
+            </c:strRef>
+          </c:cat>
+          <c:val>
+            <c:numRef>
+              <c:f>'sprint 2 planning'!$B$2:$B$14</c:f>
+              <c:numCache>
+                <c:formatCode>m/d/yyyy</c:formatCode>
+                <c:ptCount val="13"/>
+                <c:pt idx="0">
+                  <c:v>42051</c:v>
+                </c:pt>
+                <c:pt idx="1">
+                  <c:v>42051</c:v>
+                </c:pt>
+                <c:pt idx="2">
+                  <c:v>42051</c:v>
+                </c:pt>
+                <c:pt idx="3">
+                  <c:v>42052</c:v>
+                </c:pt>
+                <c:pt idx="4">
+                  <c:v>42053</c:v>
+                </c:pt>
+                <c:pt idx="5">
+                  <c:v>42057</c:v>
+                </c:pt>
+                <c:pt idx="6">
+                  <c:v>42059</c:v>
+                </c:pt>
+                <c:pt idx="7">
+                  <c:v>42062</c:v>
+                </c:pt>
+                <c:pt idx="8">
+                  <c:v>42062</c:v>
+                </c:pt>
+                <c:pt idx="9">
+                  <c:v>42062</c:v>
+                </c:pt>
+                <c:pt idx="10">
+                  <c:v>42062</c:v>
+                </c:pt>
+              </c:numCache>
+            </c:numRef>
+          </c:val>
+        </c:ser>
+        <c:ser>
+          <c:idx val="0"/>
+          <c:order val="1"/>
+          <c:tx>
+            <c:strRef>
+              <c:f>'sprint 2 planning'!$C$1</c:f>
+              <c:strCache>
+                <c:ptCount val="1"/>
+                <c:pt idx="0">
+                  <c:v>Duration</c:v>
+                </c:pt>
+              </c:strCache>
+            </c:strRef>
+          </c:tx>
+          <c:spPr>
+            <a:solidFill>
+              <a:schemeClr val="accent2"/>
+            </a:solidFill>
+            <a:ln w="25400" cap="flat" cmpd="sng" algn="ctr">
+              <a:solidFill>
+                <a:schemeClr val="accent2">
+                  <a:shade val="50000"/>
+                </a:schemeClr>
+              </a:solidFill>
+              <a:prstDash val="solid"/>
+            </a:ln>
+            <a:effectLst/>
+          </c:spPr>
+          <c:dPt>
+            <c:idx val="0"/>
+            <c:spPr>
+              <a:solidFill>
+                <a:schemeClr val="accent3"/>
+              </a:solidFill>
+              <a:ln w="25400" cap="flat" cmpd="sng" algn="ctr">
+                <a:solidFill>
+                  <a:schemeClr val="accent3">
+                    <a:shade val="50000"/>
+                  </a:schemeClr>
+                </a:solidFill>
+                <a:prstDash val="solid"/>
+              </a:ln>
+              <a:effectLst/>
+            </c:spPr>
+          </c:dPt>
+          <c:dPt>
+            <c:idx val="2"/>
+            <c:spPr>
+              <a:solidFill>
+                <a:schemeClr val="accent3"/>
+              </a:solidFill>
+              <a:ln w="25400" cap="flat" cmpd="sng" algn="ctr">
+                <a:solidFill>
+                  <a:schemeClr val="accent3">
+                    <a:shade val="50000"/>
+                  </a:schemeClr>
+                </a:solidFill>
+                <a:prstDash val="solid"/>
+              </a:ln>
+              <a:effectLst/>
+            </c:spPr>
+          </c:dPt>
+          <c:dPt>
+            <c:idx val="3"/>
+            <c:spPr>
+              <a:solidFill>
+                <a:schemeClr val="accent3"/>
+              </a:solidFill>
+              <a:ln w="25400" cap="flat" cmpd="sng" algn="ctr">
+                <a:solidFill>
+                  <a:schemeClr val="accent3">
+                    <a:shade val="50000"/>
+                  </a:schemeClr>
+                </a:solidFill>
+                <a:prstDash val="solid"/>
+              </a:ln>
+              <a:effectLst/>
+            </c:spPr>
+          </c:dPt>
+          <c:dPt>
+            <c:idx val="5"/>
+            <c:spPr>
+              <a:solidFill>
+                <a:schemeClr val="accent3"/>
+              </a:solidFill>
+              <a:ln w="25400" cap="flat" cmpd="sng" algn="ctr">
+                <a:solidFill>
+                  <a:schemeClr val="accent3">
+                    <a:shade val="50000"/>
+                  </a:schemeClr>
+                </a:solidFill>
+                <a:prstDash val="solid"/>
+              </a:ln>
+              <a:effectLst/>
+            </c:spPr>
+          </c:dPt>
+          <c:dPt>
+            <c:idx val="6"/>
+            <c:spPr>
+              <a:solidFill>
+                <a:schemeClr val="accent3"/>
+              </a:solidFill>
+              <a:ln w="25400" cap="flat" cmpd="sng" algn="ctr">
+                <a:solidFill>
+                  <a:schemeClr val="accent3">
+                    <a:shade val="50000"/>
+                  </a:schemeClr>
+                </a:solidFill>
+                <a:prstDash val="solid"/>
+              </a:ln>
+              <a:effectLst/>
+            </c:spPr>
+          </c:dPt>
+          <c:dPt>
+            <c:idx val="8"/>
+            <c:spPr>
+              <a:solidFill>
+                <a:schemeClr val="accent3"/>
+              </a:solidFill>
+              <a:ln w="25400" cap="flat" cmpd="sng" algn="ctr">
+                <a:solidFill>
+                  <a:schemeClr val="accent3">
+                    <a:shade val="50000"/>
+                  </a:schemeClr>
+                </a:solidFill>
+                <a:prstDash val="solid"/>
+              </a:ln>
+              <a:effectLst/>
+            </c:spPr>
+          </c:dPt>
+          <c:dPt>
+            <c:idx val="9"/>
+            <c:spPr>
+              <a:solidFill>
+                <a:schemeClr val="accent3"/>
+              </a:solidFill>
+              <a:ln w="25400" cap="flat" cmpd="sng" algn="ctr">
+                <a:solidFill>
+                  <a:schemeClr val="accent3">
+                    <a:shade val="50000"/>
+                  </a:schemeClr>
+                </a:solidFill>
+                <a:prstDash val="solid"/>
+              </a:ln>
+              <a:effectLst/>
+            </c:spPr>
+          </c:dPt>
+          <c:dPt>
+            <c:idx val="11"/>
+            <c:spPr>
+              <a:solidFill>
+                <a:schemeClr val="accent3"/>
+              </a:solidFill>
+              <a:ln w="25400" cap="flat" cmpd="sng" algn="ctr">
+                <a:solidFill>
+                  <a:schemeClr val="accent3">
+                    <a:shade val="50000"/>
+                  </a:schemeClr>
+                </a:solidFill>
+                <a:prstDash val="solid"/>
+              </a:ln>
+              <a:effectLst/>
+            </c:spPr>
+          </c:dPt>
+          <c:cat>
+            <c:strRef>
+              <c:f>'sprint 2 planning'!$A$2:$A$14</c:f>
+              <c:strCache>
+                <c:ptCount val="11"/>
+                <c:pt idx="0">
+                  <c:v>T1</c:v>
+                </c:pt>
+                <c:pt idx="1">
+                  <c:v>T2</c:v>
+                </c:pt>
+                <c:pt idx="2">
+                  <c:v>T3</c:v>
+                </c:pt>
+                <c:pt idx="3">
+                  <c:v>T4</c:v>
+                </c:pt>
+                <c:pt idx="4">
+                  <c:v>T5</c:v>
+                </c:pt>
+                <c:pt idx="5">
+                  <c:v>T6</c:v>
+                </c:pt>
+                <c:pt idx="6">
+                  <c:v>T7</c:v>
+                </c:pt>
+                <c:pt idx="7">
+                  <c:v>T8</c:v>
+                </c:pt>
+                <c:pt idx="8">
+                  <c:v>T9</c:v>
+                </c:pt>
+                <c:pt idx="9">
+                  <c:v>T10</c:v>
+                </c:pt>
+                <c:pt idx="10">
+                  <c:v>T11</c:v>
+                </c:pt>
+              </c:strCache>
+            </c:strRef>
+          </c:cat>
+          <c:val>
+            <c:numRef>
+              <c:f>'sprint 2 planning'!$C$2:$C$14</c:f>
+              <c:numCache>
+                <c:formatCode>General</c:formatCode>
+                <c:ptCount val="13"/>
+                <c:pt idx="0">
+                  <c:v>11</c:v>
+                </c:pt>
+                <c:pt idx="1">
+                  <c:v>1</c:v>
+                </c:pt>
+                <c:pt idx="2">
+                  <c:v>1</c:v>
+                </c:pt>
+                <c:pt idx="3">
+                  <c:v>1</c:v>
+                </c:pt>
+                <c:pt idx="4">
+                  <c:v>4</c:v>
+                </c:pt>
+                <c:pt idx="5">
+                  <c:v>2</c:v>
+                </c:pt>
+                <c:pt idx="6">
+                  <c:v>2</c:v>
+                </c:pt>
+                <c:pt idx="7">
+                  <c:v>1</c:v>
+                </c:pt>
+                <c:pt idx="8">
+                  <c:v>3</c:v>
+                </c:pt>
+                <c:pt idx="9">
+                  <c:v>3</c:v>
+                </c:pt>
+                <c:pt idx="10">
+                  <c:v>3</c:v>
+                </c:pt>
+              </c:numCache>
+            </c:numRef>
+          </c:val>
+        </c:ser>
+        <c:overlap val="100"/>
+        <c:axId val="100188160"/>
+        <c:axId val="100189696"/>
+      </c:barChart>
+      <c:catAx>
+        <c:axId val="100188160"/>
+        <c:scaling>
+          <c:orientation val="maxMin"/>
+        </c:scaling>
+        <c:axPos val="l"/>
+        <c:tickLblPos val="nextTo"/>
+        <c:crossAx val="100189696"/>
+        <c:crosses val="autoZero"/>
+        <c:auto val="1"/>
+        <c:lblAlgn val="ctr"/>
+        <c:lblOffset val="100"/>
+      </c:catAx>
+      <c:valAx>
+        <c:axId val="100189696"/>
+        <c:scaling>
+          <c:orientation val="minMax"/>
+          <c:min val="42051"/>
+        </c:scaling>
+        <c:axPos val="t"/>
+        <c:majorGridlines/>
+        <c:numFmt formatCode="m/d/yy;@" sourceLinked="0"/>
+        <c:tickLblPos val="nextTo"/>
+        <c:crossAx val="100188160"/>
+        <c:crosses val="autoZero"/>
+        <c:crossBetween val="between"/>
+      </c:valAx>
+    </c:plotArea>
+    <c:plotVisOnly val="1"/>
+  </c:chart>
+  <c:externalData r:id="rId1"/>
+</c:chartSpace>
+</file>
+
 <file path=word/theme/theme1.xml><?xml version="1.0" encoding="utf-8"?>
 <a:theme xmlns:a="http://schemas.openxmlformats.org/drawingml/2006/main" name="Office Theme">
   <a:themeElements>

</xml_diff>

<commit_message>
Outline changes to Design, Feasibility and Requirement Document. Also added UML diagrams to Requirement document.
</commit_message>
<xml_diff>
--- a/Documents/VQ-FeasibilityStudyandProjectPlan.docx
+++ b/Documents/VQ-FeasibilityStudyandProjectPlan.docx
@@ -7,6 +7,16 @@
         <w:spacing w:after="240"/>
         <w:jc w:val="center"/>
       </w:pPr>
+      <w:r>
+        <w:rPr>
+          <w:b/>
+          <w:bCs/>
+          <w:color w:val="000000"/>
+          <w:sz w:val="29"/>
+          <w:szCs w:val="29"/>
+        </w:rPr>
+        <w:tab/>
+      </w:r>
       <w:r>
         <w:rPr>
           <w:b/>
@@ -9669,7 +9679,69 @@
     </w:p>
     <w:p>
       <w:r>
+        <w:rPr>
+          <w:rFonts w:ascii="Arial" w:hAnsi="Arial" w:cs="Arial"/>
+          <w:b/>
+          <w:bCs/>
+          <w:noProof/>
+          <w:color w:val="000000"/>
+          <w:sz w:val="19"/>
+          <w:szCs w:val="19"/>
+        </w:rPr>
         <w:lastRenderedPageBreak/>
+        <w:drawing>
+          <wp:inline distT="0" distB="0" distL="0" distR="0">
+            <wp:extent cx="5725160" cy="3061335"/>
+            <wp:effectExtent l="19050" t="0" r="8890" b="0"/>
+            <wp:docPr id="4" name="Picture 4" descr="https://lh5.googleusercontent.com/mKxWx3uk8HS4avY-Lukhqp1OBwhC8EpC7dZ4z7iRgZh_2pm632gRdkjTMAZdMhIvWb2AyYzKEZyk0a2GyKbWHtHPuanm435BPl89Pm9FQA38GfhBvAqN2JxfQ1nEfpSKB3rKwj8"/>
+            <wp:cNvGraphicFramePr>
+              <a:graphicFrameLocks xmlns:a="http://schemas.openxmlformats.org/drawingml/2006/main" noChangeAspect="1"/>
+            </wp:cNvGraphicFramePr>
+            <a:graphic xmlns:a="http://schemas.openxmlformats.org/drawingml/2006/main">
+              <a:graphicData uri="http://schemas.openxmlformats.org/drawingml/2006/picture">
+                <pic:pic xmlns:pic="http://schemas.openxmlformats.org/drawingml/2006/picture">
+                  <pic:nvPicPr>
+                    <pic:cNvPr id="0" name="Picture 4" descr="https://lh5.googleusercontent.com/mKxWx3uk8HS4avY-Lukhqp1OBwhC8EpC7dZ4z7iRgZh_2pm632gRdkjTMAZdMhIvWb2AyYzKEZyk0a2GyKbWHtHPuanm435BPl89Pm9FQA38GfhBvAqN2JxfQ1nEfpSKB3rKwj8"/>
+                    <pic:cNvPicPr>
+                      <a:picLocks noChangeAspect="1" noChangeArrowheads="1"/>
+                    </pic:cNvPicPr>
+                  </pic:nvPicPr>
+                  <pic:blipFill>
+                    <a:blip r:embed="rId7" cstate="print"/>
+                    <a:srcRect/>
+                    <a:stretch>
+                      <a:fillRect/>
+                    </a:stretch>
+                  </pic:blipFill>
+                  <pic:spPr bwMode="auto">
+                    <a:xfrm>
+                      <a:off x="0" y="0"/>
+                      <a:ext cx="5725160" cy="3061335"/>
+                    </a:xfrm>
+                    <a:prstGeom prst="rect">
+                      <a:avLst/>
+                    </a:prstGeom>
+                    <a:noFill/>
+                    <a:ln w="9525">
+                      <a:noFill/>
+                      <a:miter lim="800000"/>
+                      <a:headEnd/>
+                      <a:tailEnd/>
+                    </a:ln>
+                  </pic:spPr>
+                </pic:pic>
+              </a:graphicData>
+            </a:graphic>
+          </wp:inline>
+        </w:drawing>
+      </w:r>
+    </w:p>
+    <w:p/>
+    <w:p>
+      <w:r>
+        <w:rPr>
+          <w:noProof/>
+        </w:rPr>
         <w:drawing>
           <wp:inline distT="0" distB="0" distL="0" distR="0">
             <wp:extent cx="5943600" cy="2444115"/>
@@ -9678,7 +9750,7 @@
             <wp:cNvGraphicFramePr/>
             <a:graphic xmlns:a="http://schemas.openxmlformats.org/drawingml/2006/main">
               <a:graphicData uri="http://schemas.openxmlformats.org/drawingml/2006/chart">
-                <c:chart xmlns:c="http://schemas.openxmlformats.org/drawingml/2006/chart" xmlns:r="http://schemas.openxmlformats.org/officeDocument/2006/relationships" r:id="rId7"/>
+                <c:chart xmlns:c="http://schemas.openxmlformats.org/drawingml/2006/chart" xmlns:r="http://schemas.openxmlformats.org/officeDocument/2006/relationships" r:id="rId8"/>
               </a:graphicData>
             </a:graphic>
           </wp:inline>
@@ -9721,6 +9793,10 @@
     </w:p>
     <w:p>
       <w:r>
+        <w:rPr>
+          <w:noProof/>
+        </w:rPr>
+        <w:lastRenderedPageBreak/>
         <w:drawing>
           <wp:inline distT="0" distB="0" distL="0" distR="0">
             <wp:extent cx="5943600" cy="2444115"/>
@@ -9729,7 +9805,7 @@
             <wp:cNvGraphicFramePr/>
             <a:graphic xmlns:a="http://schemas.openxmlformats.org/drawingml/2006/main">
               <a:graphicData uri="http://schemas.openxmlformats.org/drawingml/2006/chart">
-                <c:chart xmlns:c="http://schemas.openxmlformats.org/drawingml/2006/chart" xmlns:r="http://schemas.openxmlformats.org/officeDocument/2006/relationships" r:id="rId8"/>
+                <c:chart xmlns:c="http://schemas.openxmlformats.org/drawingml/2006/chart" xmlns:r="http://schemas.openxmlformats.org/officeDocument/2006/relationships" r:id="rId9"/>
               </a:graphicData>
             </a:graphic>
           </wp:inline>
@@ -9748,6 +9824,96 @@
           <w:b/>
         </w:rPr>
         <w:t>Sprint 2 Gantt Chart</w:t>
+      </w:r>
+    </w:p>
+    <w:p>
+      <w:pPr>
+        <w:jc w:val="center"/>
+        <w:rPr>
+          <w:b/>
+        </w:rPr>
+      </w:pPr>
+      <w:r>
+        <w:rPr>
+          <w:rFonts w:ascii="Arial" w:hAnsi="Arial" w:cs="Arial"/>
+          <w:b/>
+          <w:bCs/>
+          <w:noProof/>
+          <w:color w:val="000000"/>
+          <w:sz w:val="19"/>
+          <w:szCs w:val="19"/>
+        </w:rPr>
+        <w:drawing>
+          <wp:inline distT="0" distB="0" distL="0" distR="0">
+            <wp:extent cx="5943600" cy="2461709"/>
+            <wp:effectExtent l="19050" t="0" r="0" b="0"/>
+            <wp:docPr id="1" name="Picture 1" descr="https://lh4.googleusercontent.com/pKfjCPdIrHNJyoJU99Jwdd0Wr0H3XQJ2kxMr0xkNmsYVy3ZD3i5xrpn1z9dfPJEQ17dhiIXrlpIpwLVtEGv-IuUpcszPfHpdaAnZV1vmvxXar6_Nqeds7gUkGDJJzoQ3vNmPZTo"/>
+            <wp:cNvGraphicFramePr>
+              <a:graphicFrameLocks xmlns:a="http://schemas.openxmlformats.org/drawingml/2006/main" noChangeAspect="1"/>
+            </wp:cNvGraphicFramePr>
+            <a:graphic xmlns:a="http://schemas.openxmlformats.org/drawingml/2006/main">
+              <a:graphicData uri="http://schemas.openxmlformats.org/drawingml/2006/picture">
+                <pic:pic xmlns:pic="http://schemas.openxmlformats.org/drawingml/2006/picture">
+                  <pic:nvPicPr>
+                    <pic:cNvPr id="0" name="Picture 1" descr="https://lh4.googleusercontent.com/pKfjCPdIrHNJyoJU99Jwdd0Wr0H3XQJ2kxMr0xkNmsYVy3ZD3i5xrpn1z9dfPJEQ17dhiIXrlpIpwLVtEGv-IuUpcszPfHpdaAnZV1vmvxXar6_Nqeds7gUkGDJJzoQ3vNmPZTo"/>
+                    <pic:cNvPicPr>
+                      <a:picLocks noChangeAspect="1" noChangeArrowheads="1"/>
+                    </pic:cNvPicPr>
+                  </pic:nvPicPr>
+                  <pic:blipFill>
+                    <a:blip r:embed="rId10" cstate="print"/>
+                    <a:srcRect/>
+                    <a:stretch>
+                      <a:fillRect/>
+                    </a:stretch>
+                  </pic:blipFill>
+                  <pic:spPr bwMode="auto">
+                    <a:xfrm>
+                      <a:off x="0" y="0"/>
+                      <a:ext cx="5943600" cy="2461709"/>
+                    </a:xfrm>
+                    <a:prstGeom prst="rect">
+                      <a:avLst/>
+                    </a:prstGeom>
+                    <a:noFill/>
+                    <a:ln w="9525">
+                      <a:noFill/>
+                      <a:miter lim="800000"/>
+                      <a:headEnd/>
+                      <a:tailEnd/>
+                    </a:ln>
+                  </pic:spPr>
+                </pic:pic>
+              </a:graphicData>
+            </a:graphic>
+          </wp:inline>
+        </w:drawing>
+      </w:r>
+    </w:p>
+    <w:p>
+      <w:pPr>
+        <w:jc w:val="center"/>
+        <w:rPr>
+          <w:b/>
+        </w:rPr>
+      </w:pPr>
+      <w:r>
+        <w:rPr>
+          <w:b/>
+        </w:rPr>
+        <w:t xml:space="preserve">Sprint </w:t>
+      </w:r>
+      <w:r>
+        <w:rPr>
+          <w:b/>
+        </w:rPr>
+        <w:t>3</w:t>
+      </w:r>
+      <w:r>
+        <w:rPr>
+          <w:b/>
+        </w:rPr>
+        <w:t xml:space="preserve"> Gantt Chart</w:t>
       </w:r>
     </w:p>
     <w:p/>
@@ -12081,7 +12247,13 @@
         <w:pStyle w:val="NoSpacing"/>
       </w:pPr>
       <w:r>
-        <w:t>6:15PM-7:15PM</w:t>
+        <w:rPr>
+          <w:b/>
+        </w:rPr>
+        <w:t>Time:</w:t>
+      </w:r>
+      <w:r>
+        <w:t xml:space="preserve"> 6:15PM-7:15PM</w:t>
       </w:r>
     </w:p>
     <w:p>
@@ -12089,12 +12261,44 @@
         <w:pStyle w:val="NoSpacing"/>
       </w:pPr>
       <w:r>
-        <w:t>1/22/2015</w:t>
+        <w:rPr>
+          <w:b/>
+        </w:rPr>
+        <w:t>Date:</w:t>
+      </w:r>
+      <w:r>
+        <w:t xml:space="preserve"> </w:t>
+      </w:r>
+      <w:r>
+        <w:t>1</w:t>
+      </w:r>
+      <w:r>
+        <w:t>/</w:t>
+      </w:r>
+      <w:r>
+        <w:t>22</w:t>
+      </w:r>
+      <w:r>
+        <w:t>/2015</w:t>
       </w:r>
     </w:p>
     <w:p>
       <w:pPr>
         <w:pStyle w:val="NoSpacing"/>
+        <w:rPr>
+          <w:b/>
+        </w:rPr>
+      </w:pPr>
+      <w:r>
+        <w:rPr>
+          <w:b/>
+        </w:rPr>
+        <w:t>Members Participated:</w:t>
+      </w:r>
+    </w:p>
+    <w:p>
+      <w:pPr>
+        <w:pStyle w:val="NoSpacing"/>
       </w:pPr>
       <w:r>
         <w:t>Michael</w:t>
@@ -12137,7 +12341,13 @@
         <w:pStyle w:val="NoSpacing"/>
       </w:pPr>
       <w:r>
-        <w:t>Topic:</w:t>
+        <w:rPr>
+          <w:b/>
+        </w:rPr>
+        <w:t>Topic</w:t>
+      </w:r>
+      <w:r>
+        <w:t>:</w:t>
       </w:r>
     </w:p>
     <w:p>
@@ -12174,7 +12384,13 @@
         <w:pStyle w:val="NoSpacing"/>
       </w:pPr>
       <w:r>
-        <w:t>6:15PM-7:15PM</w:t>
+        <w:rPr>
+          <w:b/>
+        </w:rPr>
+        <w:t>Time:</w:t>
+      </w:r>
+      <w:r>
+        <w:t xml:space="preserve"> 6:15PM-7:15PM</w:t>
       </w:r>
     </w:p>
     <w:p>
@@ -12182,14 +12398,47 @@
         <w:pStyle w:val="NoSpacing"/>
       </w:pPr>
       <w:r>
-        <w:t>1/29/2015</w:t>
+        <w:rPr>
+          <w:b/>
+        </w:rPr>
+        <w:t>Date:</w:t>
+      </w:r>
+      <w:r>
+        <w:t xml:space="preserve"> </w:t>
+      </w:r>
+      <w:r>
+        <w:t>1</w:t>
+      </w:r>
+      <w:r>
+        <w:t>/</w:t>
+      </w:r>
+      <w:r>
+        <w:t>29</w:t>
+      </w:r>
+      <w:r>
+        <w:t>/2015</w:t>
       </w:r>
     </w:p>
     <w:p>
       <w:pPr>
         <w:pStyle w:val="NoSpacing"/>
-      </w:pPr>
-      <w:r>
+        <w:rPr>
+          <w:b/>
+        </w:rPr>
+      </w:pPr>
+      <w:r>
+        <w:rPr>
+          <w:b/>
+        </w:rPr>
+        <w:t>Members Participated:</w:t>
+      </w:r>
+    </w:p>
+    <w:p>
+      <w:pPr>
+        <w:pStyle w:val="NoSpacing"/>
+      </w:pPr>
+      <w:r>
+        <w:lastRenderedPageBreak/>
         <w:t xml:space="preserve">Michael </w:t>
       </w:r>
       <w:proofErr w:type="spellStart"/>
@@ -12214,7 +12463,6 @@
         <w:pStyle w:val="NoSpacing"/>
       </w:pPr>
       <w:r>
-        <w:lastRenderedPageBreak/>
         <w:t xml:space="preserve">Bernard </w:t>
       </w:r>
       <w:proofErr w:type="spellStart"/>
@@ -12228,7 +12476,13 @@
         <w:pStyle w:val="NoSpacing"/>
       </w:pPr>
       <w:r>
-        <w:t>Topic:</w:t>
+        <w:rPr>
+          <w:b/>
+        </w:rPr>
+        <w:t>Topic</w:t>
+      </w:r>
+      <w:r>
+        <w:t>:</w:t>
       </w:r>
     </w:p>
     <w:p>
@@ -12265,7 +12519,13 @@
         <w:pStyle w:val="NoSpacing"/>
       </w:pPr>
       <w:r>
-        <w:t>6:15PM-7:15PM</w:t>
+        <w:rPr>
+          <w:b/>
+        </w:rPr>
+        <w:t>Time:</w:t>
+      </w:r>
+      <w:r>
+        <w:t xml:space="preserve"> 6:15PM-7:15PM</w:t>
       </w:r>
     </w:p>
     <w:p>
@@ -12273,7 +12533,39 @@
         <w:pStyle w:val="NoSpacing"/>
       </w:pPr>
       <w:r>
-        <w:t>2/03/2015</w:t>
+        <w:rPr>
+          <w:b/>
+        </w:rPr>
+        <w:t>Date:</w:t>
+      </w:r>
+      <w:r>
+        <w:t xml:space="preserve"> </w:t>
+      </w:r>
+      <w:r>
+        <w:t>2</w:t>
+      </w:r>
+      <w:r>
+        <w:t>/</w:t>
+      </w:r>
+      <w:r>
+        <w:t>0</w:t>
+      </w:r>
+      <w:r>
+        <w:t>3/2015</w:t>
+      </w:r>
+    </w:p>
+    <w:p>
+      <w:pPr>
+        <w:pStyle w:val="NoSpacing"/>
+        <w:rPr>
+          <w:b/>
+        </w:rPr>
+      </w:pPr>
+      <w:r>
+        <w:rPr>
+          <w:b/>
+        </w:rPr>
+        <w:t>Members Participated:</w:t>
       </w:r>
     </w:p>
     <w:p>
@@ -12355,7 +12647,13 @@
         <w:pStyle w:val="NoSpacing"/>
       </w:pPr>
       <w:r>
-        <w:t>6:15PM-7:15PM</w:t>
+        <w:rPr>
+          <w:b/>
+        </w:rPr>
+        <w:t>Time:</w:t>
+      </w:r>
+      <w:r>
+        <w:t xml:space="preserve"> 6:15PM-7:15PM</w:t>
       </w:r>
     </w:p>
     <w:p>
@@ -12363,12 +12661,44 @@
         <w:pStyle w:val="NoSpacing"/>
       </w:pPr>
       <w:r>
-        <w:t>2/09/2015</w:t>
+        <w:rPr>
+          <w:b/>
+        </w:rPr>
+        <w:t>Date:</w:t>
+      </w:r>
+      <w:r>
+        <w:t xml:space="preserve"> </w:t>
+      </w:r>
+      <w:r>
+        <w:t>2</w:t>
+      </w:r>
+      <w:r>
+        <w:t>/</w:t>
+      </w:r>
+      <w:r>
+        <w:t>09</w:t>
+      </w:r>
+      <w:r>
+        <w:t>/2015</w:t>
       </w:r>
     </w:p>
     <w:p>
       <w:pPr>
         <w:pStyle w:val="NoSpacing"/>
+        <w:rPr>
+          <w:b/>
+        </w:rPr>
+      </w:pPr>
+      <w:r>
+        <w:rPr>
+          <w:b/>
+        </w:rPr>
+        <w:t>Members Participated:</w:t>
+      </w:r>
+    </w:p>
+    <w:p>
+      <w:pPr>
+        <w:pStyle w:val="NoSpacing"/>
       </w:pPr>
       <w:r>
         <w:t xml:space="preserve">Michael </w:t>
@@ -12408,7 +12738,13 @@
         <w:pStyle w:val="NoSpacing"/>
       </w:pPr>
       <w:r>
-        <w:t>Topic:</w:t>
+        <w:rPr>
+          <w:b/>
+        </w:rPr>
+        <w:t>Topic</w:t>
+      </w:r>
+      <w:r>
+        <w:t>:</w:t>
       </w:r>
     </w:p>
     <w:p>
@@ -12445,7 +12781,13 @@
         <w:pStyle w:val="NoSpacing"/>
       </w:pPr>
       <w:r>
-        <w:t>6:15PM-7:15PM</w:t>
+        <w:rPr>
+          <w:b/>
+        </w:rPr>
+        <w:t>Time:</w:t>
+      </w:r>
+      <w:r>
+        <w:t xml:space="preserve"> 6:15PM-7:15PM</w:t>
       </w:r>
     </w:p>
     <w:p>
@@ -12453,12 +12795,44 @@
         <w:pStyle w:val="NoSpacing"/>
       </w:pPr>
       <w:r>
-        <w:t>2/13/2015</w:t>
+        <w:rPr>
+          <w:b/>
+        </w:rPr>
+        <w:t>Date:</w:t>
+      </w:r>
+      <w:r>
+        <w:t xml:space="preserve"> </w:t>
+      </w:r>
+      <w:r>
+        <w:t>2</w:t>
+      </w:r>
+      <w:r>
+        <w:t>/</w:t>
+      </w:r>
+      <w:r>
+        <w:t>1</w:t>
+      </w:r>
+      <w:r>
+        <w:t>3/2015</w:t>
       </w:r>
     </w:p>
     <w:p>
       <w:pPr>
         <w:pStyle w:val="NoSpacing"/>
+        <w:rPr>
+          <w:b/>
+        </w:rPr>
+      </w:pPr>
+      <w:r>
+        <w:rPr>
+          <w:b/>
+        </w:rPr>
+        <w:t>Members Participated:</w:t>
+      </w:r>
+    </w:p>
+    <w:p>
+      <w:pPr>
+        <w:pStyle w:val="NoSpacing"/>
       </w:pPr>
       <w:r>
         <w:t xml:space="preserve">Michael </w:t>
@@ -12498,7 +12872,13 @@
         <w:pStyle w:val="NoSpacing"/>
       </w:pPr>
       <w:r>
-        <w:t>Topic:</w:t>
+        <w:rPr>
+          <w:b/>
+        </w:rPr>
+        <w:t>Topic</w:t>
+      </w:r>
+      <w:r>
+        <w:t>:</w:t>
       </w:r>
     </w:p>
     <w:p>
@@ -12551,7 +12931,13 @@
         <w:pStyle w:val="NoSpacing"/>
       </w:pPr>
       <w:r>
-        <w:t>6:15PM-7:15PM</w:t>
+        <w:rPr>
+          <w:b/>
+        </w:rPr>
+        <w:t>Time:</w:t>
+      </w:r>
+      <w:r>
+        <w:t xml:space="preserve"> 6:15PM-7:15PM</w:t>
       </w:r>
     </w:p>
     <w:p>
@@ -12559,12 +12945,44 @@
         <w:pStyle w:val="NoSpacing"/>
       </w:pPr>
       <w:r>
-        <w:t>2/17/2015</w:t>
+        <w:rPr>
+          <w:b/>
+        </w:rPr>
+        <w:t>Date:</w:t>
+      </w:r>
+      <w:r>
+        <w:t xml:space="preserve"> </w:t>
+      </w:r>
+      <w:r>
+        <w:t>2</w:t>
+      </w:r>
+      <w:r>
+        <w:t>/</w:t>
+      </w:r>
+      <w:r>
+        <w:t>17</w:t>
+      </w:r>
+      <w:r>
+        <w:t>/2015</w:t>
       </w:r>
     </w:p>
     <w:p>
       <w:pPr>
         <w:pStyle w:val="NoSpacing"/>
+        <w:rPr>
+          <w:b/>
+        </w:rPr>
+      </w:pPr>
+      <w:r>
+        <w:rPr>
+          <w:b/>
+        </w:rPr>
+        <w:t>Members Participated:</w:t>
+      </w:r>
+    </w:p>
+    <w:p>
+      <w:pPr>
+        <w:pStyle w:val="NoSpacing"/>
       </w:pPr>
       <w:r>
         <w:t xml:space="preserve">Michael </w:t>
@@ -12607,7 +13025,13 @@
         <w:pStyle w:val="NoSpacing"/>
       </w:pPr>
       <w:r>
-        <w:t>Topic:</w:t>
+        <w:rPr>
+          <w:b/>
+        </w:rPr>
+        <w:t>Topic</w:t>
+      </w:r>
+      <w:r>
+        <w:t>:</w:t>
       </w:r>
     </w:p>
     <w:p>
@@ -12644,7 +13068,14 @@
         <w:pStyle w:val="NoSpacing"/>
       </w:pPr>
       <w:r>
-        <w:t>6:15PM-7:15PM</w:t>
+        <w:rPr>
+          <w:b/>
+        </w:rPr>
+        <w:lastRenderedPageBreak/>
+        <w:t>Time:</w:t>
+      </w:r>
+      <w:r>
+        <w:t xml:space="preserve"> 6:15PM-7:15PM</w:t>
       </w:r>
     </w:p>
     <w:p>
@@ -12652,12 +13083,44 @@
         <w:pStyle w:val="NoSpacing"/>
       </w:pPr>
       <w:r>
-        <w:t>2/28/2015</w:t>
+        <w:rPr>
+          <w:b/>
+        </w:rPr>
+        <w:t>Date:</w:t>
+      </w:r>
+      <w:r>
+        <w:t xml:space="preserve"> </w:t>
+      </w:r>
+      <w:r>
+        <w:t>2</w:t>
+      </w:r>
+      <w:r>
+        <w:t>/</w:t>
+      </w:r>
+      <w:r>
+        <w:t>28</w:t>
+      </w:r>
+      <w:r>
+        <w:t>/2015</w:t>
       </w:r>
     </w:p>
     <w:p>
       <w:pPr>
         <w:pStyle w:val="NoSpacing"/>
+        <w:rPr>
+          <w:b/>
+        </w:rPr>
+      </w:pPr>
+      <w:r>
+        <w:rPr>
+          <w:b/>
+        </w:rPr>
+        <w:t>Members Participated:</w:t>
+      </w:r>
+    </w:p>
+    <w:p>
+      <w:pPr>
+        <w:pStyle w:val="NoSpacing"/>
       </w:pPr>
       <w:r>
         <w:t xml:space="preserve">Michael </w:t>
@@ -12698,8 +13161,14 @@
     <w:p>
       <w:pPr>
         <w:pStyle w:val="NoSpacing"/>
-      </w:pPr>
-      <w:r>
+        <w:rPr>
+          <w:b/>
+        </w:rPr>
+      </w:pPr>
+      <w:r>
+        <w:rPr>
+          <w:b/>
+        </w:rPr>
         <w:t>Topic:</w:t>
       </w:r>
     </w:p>
@@ -12708,7 +13177,6 @@
         <w:pStyle w:val="NoSpacing"/>
       </w:pPr>
       <w:r>
-        <w:lastRenderedPageBreak/>
         <w:t xml:space="preserve">Discussed Sprint 2 Review, display the new design of the </w:t>
       </w:r>
       <w:proofErr w:type="spellStart"/>
@@ -12738,16 +13206,124 @@
     </w:p>
     <w:p>
       <w:pPr>
+        <w:pStyle w:val="NoSpacing"/>
+      </w:pPr>
+    </w:p>
+    <w:p>
+      <w:pPr>
+        <w:pStyle w:val="NoSpacing"/>
         <w:rPr>
           <w:b/>
-          <w:bCs/>
-          <w:color w:val="345A8A" w:themeColor="accent1" w:themeShade="B5"/>
-          <w:sz w:val="32"/>
-          <w:szCs w:val="32"/>
-        </w:rPr>
-      </w:pPr>
-      <w:r>
-        <w:br w:type="page"/>
+        </w:rPr>
+      </w:pPr>
+      <w:r>
+        <w:rPr>
+          <w:b/>
+          <w:u w:val="single"/>
+        </w:rPr>
+        <w:t>Meeting  8</w:t>
+      </w:r>
+    </w:p>
+    <w:p>
+      <w:pPr>
+        <w:pStyle w:val="NoSpacing"/>
+      </w:pPr>
+      <w:r>
+        <w:rPr>
+          <w:b/>
+        </w:rPr>
+        <w:t>Time:</w:t>
+      </w:r>
+      <w:r>
+        <w:t xml:space="preserve"> 6:15PM-7:15PM</w:t>
+      </w:r>
+    </w:p>
+    <w:p>
+      <w:pPr>
+        <w:pStyle w:val="NoSpacing"/>
+      </w:pPr>
+      <w:r>
+        <w:rPr>
+          <w:b/>
+        </w:rPr>
+        <w:t>Date:</w:t>
+      </w:r>
+      <w:r>
+        <w:t xml:space="preserve"> 3/3/2015</w:t>
+      </w:r>
+    </w:p>
+    <w:p>
+      <w:pPr>
+        <w:pStyle w:val="NoSpacing"/>
+        <w:rPr>
+          <w:b/>
+        </w:rPr>
+      </w:pPr>
+      <w:r>
+        <w:rPr>
+          <w:b/>
+        </w:rPr>
+        <w:t>Members Participated:</w:t>
+      </w:r>
+    </w:p>
+    <w:p>
+      <w:pPr>
+        <w:pStyle w:val="NoSpacing"/>
+      </w:pPr>
+      <w:r>
+        <w:t xml:space="preserve">Michael </w:t>
+      </w:r>
+      <w:proofErr w:type="spellStart"/>
+      <w:r>
+        <w:t>Lazo</w:t>
+      </w:r>
+      <w:proofErr w:type="spellEnd"/>
+      <w:r>
+        <w:t xml:space="preserve"> - Scrum master</w:t>
+      </w:r>
+    </w:p>
+    <w:p>
+      <w:pPr>
+        <w:pStyle w:val="NoSpacing"/>
+      </w:pPr>
+      <w:r>
+        <w:t xml:space="preserve">Kenneth Kon </w:t>
+      </w:r>
+    </w:p>
+    <w:p>
+      <w:pPr>
+        <w:pStyle w:val="NoSpacing"/>
+      </w:pPr>
+      <w:r>
+        <w:t xml:space="preserve">Bernard </w:t>
+      </w:r>
+      <w:proofErr w:type="spellStart"/>
+      <w:r>
+        <w:t>Parenteau</w:t>
+      </w:r>
+      <w:proofErr w:type="spellEnd"/>
+      <w:r>
+        <w:t xml:space="preserve"> - Product Owner</w:t>
+      </w:r>
+    </w:p>
+    <w:p>
+      <w:pPr>
+        <w:pStyle w:val="NoSpacing"/>
+      </w:pPr>
+      <w:r>
+        <w:rPr>
+          <w:b/>
+        </w:rPr>
+        <w:t>Topic:</w:t>
+      </w:r>
+    </w:p>
+    <w:p>
+      <w:pPr>
+        <w:pStyle w:val="NoSpacing"/>
+      </w:pPr>
+      <w:r>
+        <w:tab/>
+        <w:t>Get more information on the stories we will be working on for Sprint 3 from our product owner.</w:t>
       </w:r>
     </w:p>
     <w:p>
@@ -12763,7 +13339,6 @@
         <w:rPr>
           <w:rFonts w:ascii="Times New Roman" w:eastAsia="Times New Roman" w:hAnsi="Times New Roman" w:cs="Times New Roman"/>
         </w:rPr>
-        <w:lastRenderedPageBreak/>
         <w:t>5. References</w:t>
       </w:r>
       <w:bookmarkEnd w:id="36"/>
@@ -12789,7 +13364,7 @@
           <w:rFonts w:eastAsiaTheme="minorEastAsia"/>
         </w:rPr>
       </w:pPr>
-      <w:hyperlink r:id="rId9" w:history="1">
+      <w:hyperlink r:id="rId11" w:history="1">
         <w:r>
           <w:rPr>
             <w:rStyle w:val="Hyperlink"/>
@@ -13156,14 +13731,6 @@
                 <w:szCs w:val="28"/>
               </w:rPr>
               <w:br/>
-            </w:r>
-            <w:r>
-              <w:rPr>
-                <w:rFonts w:ascii="Arial" w:eastAsia="Times New Roman" w:hAnsi="Arial" w:cs="Arial"/>
-                <w:sz w:val="28"/>
-                <w:szCs w:val="28"/>
-              </w:rPr>
-              <w:lastRenderedPageBreak/>
               <w:t>• Test Engineer</w:t>
             </w:r>
             <w:r>
@@ -13210,7 +13777,6 @@
                 <w:sz w:val="28"/>
                 <w:szCs w:val="28"/>
               </w:rPr>
-              <w:lastRenderedPageBreak/>
               <w:t xml:space="preserve">• Project Status </w:t>
             </w:r>
             <w:r>
@@ -13238,14 +13804,6 @@
                 <w:szCs w:val="28"/>
               </w:rPr>
               <w:br/>
-            </w:r>
-            <w:r>
-              <w:rPr>
-                <w:rFonts w:ascii="Arial" w:eastAsia="Times New Roman" w:hAnsi="Arial" w:cs="Arial"/>
-                <w:sz w:val="28"/>
-                <w:szCs w:val="28"/>
-              </w:rPr>
-              <w:lastRenderedPageBreak/>
               <w:t>• Testing</w:t>
             </w:r>
             <w:r>
@@ -13292,7 +13850,6 @@
                 <w:sz w:val="28"/>
                 <w:szCs w:val="28"/>
               </w:rPr>
-              <w:lastRenderedPageBreak/>
               <w:t>1/12/15</w:t>
             </w:r>
             <w:r>
@@ -13390,7 +13947,6 @@
                 <w:sz w:val="28"/>
                 <w:szCs w:val="28"/>
               </w:rPr>
-              <w:lastRenderedPageBreak/>
               <w:t>Mich</w:t>
             </w:r>
             <w:r>
@@ -14542,6 +15098,7 @@
                 <w:sz w:val="28"/>
                 <w:szCs w:val="28"/>
               </w:rPr>
+              <w:lastRenderedPageBreak/>
               <w:t>Test Queue Controller</w:t>
             </w:r>
           </w:p>
@@ -16595,7 +17152,6 @@
   <w:style w:type="character" w:default="1" w:styleId="DefaultParagraphFont">
     <w:name w:val="Default Paragraph Font"/>
     <w:uiPriority w:val="1"/>
-    <w:semiHidden/>
     <w:unhideWhenUsed/>
   </w:style>
   <w:style w:type="table" w:default="1" w:styleId="TableNormal">
@@ -17439,24 +17995,24 @@
           </c:val>
         </c:ser>
         <c:overlap val="100"/>
-        <c:axId val="117104000"/>
-        <c:axId val="100123776"/>
+        <c:axId val="81242368"/>
+        <c:axId val="81260544"/>
       </c:barChart>
       <c:catAx>
-        <c:axId val="117104000"/>
+        <c:axId val="81242368"/>
         <c:scaling>
           <c:orientation val="maxMin"/>
         </c:scaling>
         <c:axPos val="l"/>
         <c:tickLblPos val="nextTo"/>
-        <c:crossAx val="100123776"/>
+        <c:crossAx val="81260544"/>
         <c:crosses val="autoZero"/>
         <c:auto val="1"/>
         <c:lblAlgn val="ctr"/>
         <c:lblOffset val="100"/>
       </c:catAx>
       <c:valAx>
-        <c:axId val="100123776"/>
+        <c:axId val="81260544"/>
         <c:scaling>
           <c:orientation val="minMax"/>
           <c:min val="42037"/>
@@ -17465,7 +18021,7 @@
         <c:majorGridlines/>
         <c:numFmt formatCode="m/d/yy;@" sourceLinked="0"/>
         <c:tickLblPos val="nextTo"/>
-        <c:crossAx val="117104000"/>
+        <c:crossAx val="81242368"/>
         <c:crosses val="autoZero"/>
         <c:crossBetween val="between"/>
       </c:valAx>
@@ -17838,24 +18394,24 @@
           </c:val>
         </c:ser>
         <c:overlap val="100"/>
-        <c:axId val="100188160"/>
-        <c:axId val="100189696"/>
+        <c:axId val="114045696"/>
+        <c:axId val="114135424"/>
       </c:barChart>
       <c:catAx>
-        <c:axId val="100188160"/>
+        <c:axId val="114045696"/>
         <c:scaling>
           <c:orientation val="maxMin"/>
         </c:scaling>
         <c:axPos val="l"/>
         <c:tickLblPos val="nextTo"/>
-        <c:crossAx val="100189696"/>
+        <c:crossAx val="114135424"/>
         <c:crosses val="autoZero"/>
         <c:auto val="1"/>
         <c:lblAlgn val="ctr"/>
         <c:lblOffset val="100"/>
       </c:catAx>
       <c:valAx>
-        <c:axId val="100189696"/>
+        <c:axId val="114135424"/>
         <c:scaling>
           <c:orientation val="minMax"/>
           <c:min val="42051"/>
@@ -17864,7 +18420,7 @@
         <c:majorGridlines/>
         <c:numFmt formatCode="m/d/yy;@" sourceLinked="0"/>
         <c:tickLblPos val="nextTo"/>
-        <c:crossAx val="100188160"/>
+        <c:crossAx val="114045696"/>
         <c:crosses val="autoZero"/>
         <c:crossBetween val="between"/>
       </c:valAx>

</xml_diff>

<commit_message>
UML Diagram Changes for sprint 3 user story.
</commit_message>
<xml_diff>
--- a/Documents/VQ-FeasibilityStudyandProjectPlan.docx
+++ b/Documents/VQ-FeasibilityStudyandProjectPlan.docx
@@ -116,18 +116,8 @@
           <w:sz w:val="23"/>
           <w:szCs w:val="23"/>
         </w:rPr>
-        <w:t xml:space="preserve">Michael </w:t>
-      </w:r>
-      <w:proofErr w:type="spellStart"/>
-      <w:r>
-        <w:rPr>
-          <w:color w:val="000000"/>
-          <w:sz w:val="23"/>
-          <w:szCs w:val="23"/>
-        </w:rPr>
-        <w:t>Lazo</w:t>
-      </w:r>
-      <w:proofErr w:type="spellEnd"/>
+        <w:t>Michael Lazo</w:t>
+      </w:r>
     </w:p>
     <w:p/>
     <w:p>
@@ -151,34 +141,14 @@
         <w:spacing w:after="240"/>
         <w:jc w:val="center"/>
       </w:pPr>
-      <w:proofErr w:type="spellStart"/>
       <w:r>
         <w:rPr>
           <w:color w:val="000000"/>
           <w:sz w:val="23"/>
           <w:szCs w:val="23"/>
         </w:rPr>
-        <w:t>Masoud</w:t>
-      </w:r>
-      <w:proofErr w:type="spellEnd"/>
-      <w:r>
-        <w:rPr>
-          <w:color w:val="000000"/>
-          <w:sz w:val="23"/>
-          <w:szCs w:val="23"/>
-        </w:rPr>
-        <w:t xml:space="preserve"> </w:t>
-      </w:r>
-      <w:proofErr w:type="spellStart"/>
-      <w:r>
-        <w:rPr>
-          <w:color w:val="000000"/>
-          <w:sz w:val="23"/>
-          <w:szCs w:val="23"/>
-        </w:rPr>
-        <w:t>Sadjadi</w:t>
-      </w:r>
-      <w:proofErr w:type="spellEnd"/>
+        <w:t>Masoud Sadjadi</w:t>
+      </w:r>
     </w:p>
     <w:p/>
     <w:p>
@@ -207,25 +177,15 @@
           <w:szCs w:val="23"/>
         </w:rPr>
       </w:pPr>
-      <w:hyperlink r:id="rId5" w:history="1">
+      <w:hyperlink r:id="rId6" w:history="1">
         <w:r>
           <w:rPr>
             <w:color w:val="000000"/>
             <w:sz w:val="23"/>
             <w:szCs w:val="23"/>
           </w:rPr>
-          <w:t xml:space="preserve">Bernard </w:t>
+          <w:t>Bernard Parenteau</w:t>
         </w:r>
-        <w:proofErr w:type="spellStart"/>
-        <w:r>
-          <w:rPr>
-            <w:color w:val="000000"/>
-            <w:sz w:val="23"/>
-            <w:szCs w:val="23"/>
-          </w:rPr>
-          <w:t>Parenteau</w:t>
-        </w:r>
-        <w:proofErr w:type="spellEnd"/>
       </w:hyperlink>
     </w:p>
     <w:p>
@@ -2721,21 +2681,7 @@
         <w:rPr>
           <w:color w:val="000000"/>
         </w:rPr>
-        <w:t xml:space="preserve">The Virtual Queue (VQ) project is being proposed by Bernard </w:t>
-      </w:r>
-      <w:proofErr w:type="spellStart"/>
-      <w:r>
-        <w:rPr>
-          <w:color w:val="000000"/>
-        </w:rPr>
-        <w:t>Parenteau</w:t>
-      </w:r>
-      <w:proofErr w:type="spellEnd"/>
-      <w:r>
-        <w:rPr>
-          <w:color w:val="000000"/>
-        </w:rPr>
-        <w:t xml:space="preserve"> with the project proposal affiliation of Florida Logic as one of the assigned projects for</w:t>
+        <w:t>The Virtual Queue (VQ) project is being proposed by Bernard Parenteau with the project proposal affiliation of Florida Logic as one of the assigned projects for</w:t>
       </w:r>
       <w:r>
         <w:rPr>
@@ -3379,25 +3325,7 @@
           <w:sz w:val="22"/>
           <w:szCs w:val="22"/>
         </w:rPr>
-        <w:t xml:space="preserve">the fact that there is no system developed in </w:t>
-      </w:r>
-      <w:proofErr w:type="spellStart"/>
-      <w:r>
-        <w:rPr>
-          <w:color w:val="000000"/>
-          <w:sz w:val="22"/>
-          <w:szCs w:val="22"/>
-        </w:rPr>
-        <w:t>charged</w:t>
-      </w:r>
-      <w:proofErr w:type="spellEnd"/>
-      <w:r>
-        <w:rPr>
-          <w:color w:val="000000"/>
-          <w:sz w:val="22"/>
-          <w:szCs w:val="22"/>
-        </w:rPr>
-        <w:t xml:space="preserve"> of completing the desired tasks. In addition, it describes the purpose of the Virtual Queue, and how the features of the VQ system will improve quality time for customers and improve business for theme parks.  Following, </w:t>
+        <w:t xml:space="preserve">the fact that there is no system developed in charged of completing the desired tasks. In addition, it describes the purpose of the Virtual Queue, and how the features of the VQ system will improve quality time for customers and improve business for theme parks.  Following, </w:t>
       </w:r>
       <w:r>
         <w:rPr>
@@ -3612,21 +3540,7 @@
         <w:rPr>
           <w:rFonts w:ascii="Times New Roman" w:eastAsia="Times New Roman" w:hAnsi="Times New Roman" w:cs="Times New Roman"/>
         </w:rPr>
-        <w:t xml:space="preserve"> user would be required to have a </w:t>
-      </w:r>
-      <w:proofErr w:type="spellStart"/>
-      <w:r>
-        <w:rPr>
-          <w:rFonts w:ascii="Times New Roman" w:eastAsia="Times New Roman" w:hAnsi="Times New Roman" w:cs="Times New Roman"/>
-        </w:rPr>
-        <w:t>smartphone</w:t>
-      </w:r>
-      <w:proofErr w:type="spellEnd"/>
-      <w:r>
-        <w:rPr>
-          <w:rFonts w:ascii="Times New Roman" w:eastAsia="Times New Roman" w:hAnsi="Times New Roman" w:cs="Times New Roman"/>
-        </w:rPr>
-        <w:t>, tablet or</w:t>
+        <w:t xml:space="preserve"> user would be required to have a smartphone, tablet or</w:t>
       </w:r>
       <w:r>
         <w:rPr>
@@ -5306,17 +5220,8 @@
                 <w:color w:val="000000"/>
                 <w:kern w:val="24"/>
               </w:rPr>
-              <w:t xml:space="preserve">l </w:t>
-            </w:r>
-            <w:proofErr w:type="spellStart"/>
-            <w:r>
-              <w:rPr>
-                <w:color w:val="000000"/>
-                <w:kern w:val="24"/>
-              </w:rPr>
-              <w:t>Lazo</w:t>
-            </w:r>
-            <w:proofErr w:type="spellEnd"/>
+              <w:t>l Lazo</w:t>
+            </w:r>
           </w:p>
         </w:tc>
         <w:tc>
@@ -5837,21 +5742,7 @@
         <w:rPr>
           <w:rFonts w:ascii="Times New Roman" w:eastAsia="Times New Roman" w:hAnsi="Times New Roman" w:cs="Times New Roman"/>
         </w:rPr>
-        <w:t xml:space="preserve">- </w:t>
-      </w:r>
-      <w:proofErr w:type="spellStart"/>
-      <w:r>
-        <w:rPr>
-          <w:rFonts w:ascii="Times New Roman" w:eastAsia="Times New Roman" w:hAnsi="Times New Roman" w:cs="Times New Roman"/>
-        </w:rPr>
-        <w:t>Trackpad</w:t>
-      </w:r>
-      <w:proofErr w:type="spellEnd"/>
-      <w:r>
-        <w:rPr>
-          <w:rFonts w:ascii="Times New Roman" w:eastAsia="Times New Roman" w:hAnsi="Times New Roman" w:cs="Times New Roman"/>
-        </w:rPr>
-        <w:t xml:space="preserve"> mouse</w:t>
+        <w:t>- Trackpad mouse</w:t>
       </w:r>
     </w:p>
     <w:p>
@@ -6212,21 +6103,7 @@
         <w:rPr>
           <w:rFonts w:ascii="Times New Roman" w:eastAsia="Times New Roman" w:hAnsi="Times New Roman" w:cs="Times New Roman"/>
         </w:rPr>
-        <w:t xml:space="preserve">make database call access to </w:t>
-      </w:r>
-      <w:proofErr w:type="spellStart"/>
-      <w:r>
-        <w:rPr>
-          <w:rFonts w:ascii="Times New Roman" w:eastAsia="Times New Roman" w:hAnsi="Times New Roman" w:cs="Times New Roman"/>
-        </w:rPr>
-        <w:t>MySQL</w:t>
-      </w:r>
-      <w:proofErr w:type="spellEnd"/>
-      <w:r>
-        <w:rPr>
-          <w:rFonts w:ascii="Times New Roman" w:eastAsia="Times New Roman" w:hAnsi="Times New Roman" w:cs="Times New Roman"/>
-        </w:rPr>
-        <w:t xml:space="preserve"> database</w:t>
+        <w:t>make database call access to MySQL database</w:t>
       </w:r>
       <w:r>
         <w:t xml:space="preserve">. </w:t>
@@ -6244,7 +6121,6 @@
           <w:rFonts w:ascii="Times New Roman" w:eastAsia="Times New Roman" w:hAnsi="Times New Roman" w:cs="Times New Roman"/>
         </w:rPr>
       </w:pPr>
-      <w:proofErr w:type="spellStart"/>
       <w:r>
         <w:rPr>
           <w:rFonts w:ascii="Times New Roman" w:eastAsia="Times New Roman" w:hAnsi="Times New Roman" w:cs="Times New Roman"/>
@@ -6253,7 +6129,6 @@
         </w:rPr>
         <w:t>JQuery</w:t>
       </w:r>
-      <w:proofErr w:type="spellEnd"/>
       <w:r>
         <w:t>:</w:t>
       </w:r>
@@ -6285,7 +6160,6 @@
           <w:rFonts w:ascii="Times New Roman" w:eastAsia="Times New Roman" w:hAnsi="Times New Roman" w:cs="Times New Roman"/>
         </w:rPr>
       </w:pPr>
-      <w:proofErr w:type="spellStart"/>
       <w:r>
         <w:rPr>
           <w:rFonts w:ascii="Times New Roman" w:eastAsia="Times New Roman" w:hAnsi="Times New Roman" w:cs="Times New Roman"/>
@@ -6294,7 +6168,6 @@
         </w:rPr>
         <w:t>MySQL</w:t>
       </w:r>
-      <w:proofErr w:type="spellEnd"/>
       <w:r>
         <w:t>:</w:t>
       </w:r>
@@ -6317,23 +6190,13 @@
         </w:numPr>
         <w:spacing w:after="240" w:line="360" w:lineRule="auto"/>
       </w:pPr>
-      <w:proofErr w:type="spellStart"/>
       <w:r>
         <w:rPr>
           <w:rFonts w:ascii="Times New Roman" w:eastAsia="Times New Roman" w:hAnsi="Times New Roman" w:cs="Times New Roman"/>
           <w:b/>
           <w:bCs/>
         </w:rPr>
-        <w:t>StarUML</w:t>
-      </w:r>
-      <w:proofErr w:type="spellEnd"/>
-      <w:r>
-        <w:rPr>
-          <w:rFonts w:ascii="Times New Roman" w:eastAsia="Times New Roman" w:hAnsi="Times New Roman" w:cs="Times New Roman"/>
-          <w:b/>
-          <w:bCs/>
-        </w:rPr>
-        <w:t xml:space="preserve">: </w:t>
+        <w:t xml:space="preserve">StarUML: </w:t>
       </w:r>
       <w:r>
         <w:rPr>
@@ -6357,23 +6220,13 @@
         </w:numPr>
         <w:spacing w:after="240" w:line="360" w:lineRule="auto"/>
       </w:pPr>
-      <w:proofErr w:type="spellStart"/>
       <w:r>
         <w:rPr>
           <w:rFonts w:ascii="Times New Roman" w:eastAsia="Times New Roman" w:hAnsi="Times New Roman" w:cs="Times New Roman"/>
           <w:b/>
           <w:bCs/>
         </w:rPr>
-        <w:t>VMWare</w:t>
-      </w:r>
-      <w:proofErr w:type="spellEnd"/>
-      <w:r>
-        <w:rPr>
-          <w:rFonts w:ascii="Times New Roman" w:eastAsia="Times New Roman" w:hAnsi="Times New Roman" w:cs="Times New Roman"/>
-          <w:b/>
-          <w:bCs/>
-        </w:rPr>
-        <w:t xml:space="preserve">: </w:t>
+        <w:t xml:space="preserve">VMWare: </w:t>
       </w:r>
       <w:r>
         <w:rPr>
@@ -6433,19 +6286,11 @@
         </w:numPr>
         <w:spacing w:after="240" w:line="360" w:lineRule="auto"/>
       </w:pPr>
-      <w:proofErr w:type="spellStart"/>
       <w:r>
         <w:rPr>
           <w:b/>
         </w:rPr>
-        <w:t>JBoss</w:t>
-      </w:r>
-      <w:proofErr w:type="spellEnd"/>
-      <w:r>
-        <w:rPr>
-          <w:b/>
-        </w:rPr>
-        <w:t xml:space="preserve"> 7.1.1</w:t>
+        <w:t>JBoss 7.1.1</w:t>
       </w:r>
       <w:r>
         <w:t xml:space="preserve">: Java J2EE </w:t>
@@ -6785,23 +6630,13 @@
                 <w:szCs w:val="23"/>
               </w:rPr>
             </w:pPr>
-            <w:proofErr w:type="spellStart"/>
-            <w:r>
-              <w:rPr>
-                <w:color w:val="333333"/>
-                <w:sz w:val="23"/>
-                <w:szCs w:val="23"/>
-              </w:rPr>
-              <w:t>StartUML</w:t>
-            </w:r>
-            <w:proofErr w:type="spellEnd"/>
-            <w:r>
-              <w:rPr>
-                <w:color w:val="333333"/>
-                <w:sz w:val="23"/>
-                <w:szCs w:val="23"/>
-              </w:rPr>
-              <w:t xml:space="preserve"> Install</w:t>
+            <w:r>
+              <w:rPr>
+                <w:color w:val="333333"/>
+                <w:sz w:val="23"/>
+                <w:szCs w:val="23"/>
+              </w:rPr>
+              <w:t>StartUML Install</w:t>
             </w:r>
           </w:p>
           <w:p>
@@ -6824,18 +6659,8 @@
                 <w:sz w:val="23"/>
                 <w:szCs w:val="23"/>
               </w:rPr>
-              <w:t xml:space="preserve">Source Tree for </w:t>
-            </w:r>
-            <w:proofErr w:type="spellStart"/>
-            <w:r>
-              <w:rPr>
-                <w:color w:val="333333"/>
-                <w:sz w:val="23"/>
-                <w:szCs w:val="23"/>
-              </w:rPr>
-              <w:t>Github</w:t>
-            </w:r>
-            <w:proofErr w:type="spellEnd"/>
+              <w:t>Source Tree for Github</w:t>
+            </w:r>
           </w:p>
           <w:p>
             <w:pPr>
@@ -6851,23 +6676,13 @@
                 <w:szCs w:val="23"/>
               </w:rPr>
             </w:pPr>
-            <w:proofErr w:type="spellStart"/>
-            <w:r>
-              <w:rPr>
-                <w:color w:val="333333"/>
-                <w:sz w:val="23"/>
-                <w:szCs w:val="23"/>
-              </w:rPr>
-              <w:t>Jboss</w:t>
-            </w:r>
-            <w:proofErr w:type="spellEnd"/>
-            <w:r>
-              <w:rPr>
-                <w:color w:val="333333"/>
-                <w:sz w:val="23"/>
-                <w:szCs w:val="23"/>
-              </w:rPr>
-              <w:t xml:space="preserve"> Installation and Configuration</w:t>
+            <w:r>
+              <w:rPr>
+                <w:color w:val="333333"/>
+                <w:sz w:val="23"/>
+                <w:szCs w:val="23"/>
+              </w:rPr>
+              <w:t>Jboss Installation and Configuration</w:t>
             </w:r>
           </w:p>
           <w:p>
@@ -6976,23 +6791,13 @@
                 <w:szCs w:val="23"/>
               </w:rPr>
             </w:pPr>
-            <w:proofErr w:type="spellStart"/>
-            <w:r>
-              <w:rPr>
-                <w:color w:val="333333"/>
-                <w:sz w:val="23"/>
-                <w:szCs w:val="23"/>
-              </w:rPr>
-              <w:t>MySQL</w:t>
-            </w:r>
-            <w:proofErr w:type="spellEnd"/>
-            <w:r>
-              <w:rPr>
-                <w:color w:val="333333"/>
-                <w:sz w:val="23"/>
-                <w:szCs w:val="23"/>
-              </w:rPr>
-              <w:t xml:space="preserve"> install</w:t>
+            <w:r>
+              <w:rPr>
+                <w:color w:val="333333"/>
+                <w:sz w:val="23"/>
+                <w:szCs w:val="23"/>
+              </w:rPr>
+              <w:t>MySQL install</w:t>
             </w:r>
           </w:p>
         </w:tc>
@@ -7396,25 +7201,7 @@
                 <w:sz w:val="23"/>
                 <w:szCs w:val="23"/>
               </w:rPr>
-              <w:t>Add dynamic content to main page. (</w:t>
-            </w:r>
-            <w:proofErr w:type="spellStart"/>
-            <w:r>
-              <w:rPr>
-                <w:color w:val="333333"/>
-                <w:sz w:val="23"/>
-                <w:szCs w:val="23"/>
-              </w:rPr>
-              <w:t>JQuery</w:t>
-            </w:r>
-            <w:proofErr w:type="spellEnd"/>
-            <w:r>
-              <w:rPr>
-                <w:color w:val="333333"/>
-                <w:sz w:val="23"/>
-                <w:szCs w:val="23"/>
-              </w:rPr>
-              <w:t>, Ajax calls)</w:t>
+              <w:t>Add dynamic content to main page. (JQuery, Ajax calls)</w:t>
             </w:r>
           </w:p>
           <w:p>
@@ -7572,25 +7359,7 @@
                 <w:sz w:val="23"/>
                 <w:szCs w:val="23"/>
               </w:rPr>
-              <w:t>Add dynamic content to login page (</w:t>
-            </w:r>
-            <w:proofErr w:type="spellStart"/>
-            <w:r>
-              <w:rPr>
-                <w:color w:val="333333"/>
-                <w:sz w:val="23"/>
-                <w:szCs w:val="23"/>
-              </w:rPr>
-              <w:t>JQuery</w:t>
-            </w:r>
-            <w:proofErr w:type="spellEnd"/>
-            <w:r>
-              <w:rPr>
-                <w:color w:val="333333"/>
-                <w:sz w:val="23"/>
-                <w:szCs w:val="23"/>
-              </w:rPr>
-              <w:t xml:space="preserve">, Ajax calls) </w:t>
+              <w:t xml:space="preserve">Add dynamic content to login page (JQuery, Ajax calls) </w:t>
             </w:r>
           </w:p>
           <w:p>
@@ -8005,18 +7774,8 @@
                 <w:sz w:val="23"/>
                 <w:szCs w:val="23"/>
               </w:rPr>
-              <w:t xml:space="preserve"> (</w:t>
-            </w:r>
-            <w:proofErr w:type="spellStart"/>
-            <w:r>
-              <w:rPr>
-                <w:color w:val="333333"/>
-                <w:sz w:val="23"/>
-                <w:szCs w:val="23"/>
-              </w:rPr>
-              <w:t>JQuery</w:t>
-            </w:r>
-            <w:proofErr w:type="spellEnd"/>
+              <w:t xml:space="preserve"> (JQuery</w:t>
+            </w:r>
             <w:r>
               <w:rPr>
                 <w:color w:val="333333"/>
@@ -8304,25 +8063,7 @@
                 <w:sz w:val="23"/>
                 <w:szCs w:val="23"/>
               </w:rPr>
-              <w:t>Add dynamic content to user page to reset password (</w:t>
-            </w:r>
-            <w:proofErr w:type="spellStart"/>
-            <w:r>
-              <w:rPr>
-                <w:color w:val="333333"/>
-                <w:sz w:val="23"/>
-                <w:szCs w:val="23"/>
-              </w:rPr>
-              <w:t>JQuery</w:t>
-            </w:r>
-            <w:proofErr w:type="spellEnd"/>
-            <w:r>
-              <w:rPr>
-                <w:color w:val="333333"/>
-                <w:sz w:val="23"/>
-                <w:szCs w:val="23"/>
-              </w:rPr>
-              <w:t xml:space="preserve">, Ajax calls) </w:t>
+              <w:t xml:space="preserve">Add dynamic content to user page to reset password (JQuery, Ajax calls) </w:t>
             </w:r>
           </w:p>
           <w:p>
@@ -8555,25 +8296,7 @@
                 <w:sz w:val="23"/>
                 <w:szCs w:val="23"/>
               </w:rPr>
-              <w:t>Add dynamic content to user Ride page (</w:t>
-            </w:r>
-            <w:proofErr w:type="spellStart"/>
-            <w:r>
-              <w:rPr>
-                <w:color w:val="333333"/>
-                <w:sz w:val="23"/>
-                <w:szCs w:val="23"/>
-              </w:rPr>
-              <w:t>JQuery</w:t>
-            </w:r>
-            <w:proofErr w:type="spellEnd"/>
-            <w:r>
-              <w:rPr>
-                <w:color w:val="333333"/>
-                <w:sz w:val="23"/>
-                <w:szCs w:val="23"/>
-              </w:rPr>
-              <w:t>, Ajax calls).</w:t>
+              <w:t>Add dynamic content to user Ride page (JQuery, Ajax calls).</w:t>
             </w:r>
           </w:p>
           <w:p>
@@ -8870,25 +8593,7 @@
                 <w:sz w:val="23"/>
                 <w:szCs w:val="23"/>
               </w:rPr>
-              <w:t xml:space="preserve">Add User </w:t>
-            </w:r>
-            <w:proofErr w:type="spellStart"/>
-            <w:r>
-              <w:rPr>
-                <w:color w:val="333333"/>
-                <w:sz w:val="23"/>
-                <w:szCs w:val="23"/>
-              </w:rPr>
-              <w:t>Validator</w:t>
-            </w:r>
-            <w:proofErr w:type="spellEnd"/>
-            <w:r>
-              <w:rPr>
-                <w:color w:val="333333"/>
-                <w:sz w:val="23"/>
-                <w:szCs w:val="23"/>
-              </w:rPr>
-              <w:t xml:space="preserve"> interface when registering for a ride.</w:t>
+              <w:t>Add User Validator interface when registering for a ride.</w:t>
             </w:r>
           </w:p>
           <w:p>
@@ -8906,23 +8611,13 @@
                 <w:szCs w:val="23"/>
               </w:rPr>
             </w:pPr>
-            <w:proofErr w:type="spellStart"/>
-            <w:r>
-              <w:rPr>
-                <w:color w:val="333333"/>
-                <w:sz w:val="23"/>
-                <w:szCs w:val="23"/>
-              </w:rPr>
-              <w:t>Validator</w:t>
-            </w:r>
-            <w:proofErr w:type="spellEnd"/>
-            <w:r>
-              <w:rPr>
-                <w:color w:val="333333"/>
-                <w:sz w:val="23"/>
-                <w:szCs w:val="23"/>
-              </w:rPr>
-              <w:t xml:space="preserve"> unit test.</w:t>
+            <w:r>
+              <w:rPr>
+                <w:color w:val="333333"/>
+                <w:sz w:val="23"/>
+                <w:szCs w:val="23"/>
+              </w:rPr>
+              <w:t>Validator unit test.</w:t>
             </w:r>
           </w:p>
           <w:p>
@@ -8946,25 +8641,7 @@
                 <w:sz w:val="23"/>
                 <w:szCs w:val="23"/>
               </w:rPr>
-              <w:t xml:space="preserve">Add User </w:t>
-            </w:r>
-            <w:proofErr w:type="spellStart"/>
-            <w:r>
-              <w:rPr>
-                <w:color w:val="333333"/>
-                <w:sz w:val="23"/>
-                <w:szCs w:val="23"/>
-              </w:rPr>
-              <w:t>validator</w:t>
-            </w:r>
-            <w:proofErr w:type="spellEnd"/>
-            <w:r>
-              <w:rPr>
-                <w:color w:val="333333"/>
-                <w:sz w:val="23"/>
-                <w:szCs w:val="23"/>
-              </w:rPr>
-              <w:t xml:space="preserve"> implementation with rule definitions.</w:t>
+              <w:t>Add User validator implementation with rule definitions.</w:t>
             </w:r>
           </w:p>
           <w:p>
@@ -8982,23 +8659,13 @@
                 <w:szCs w:val="23"/>
               </w:rPr>
             </w:pPr>
-            <w:proofErr w:type="spellStart"/>
-            <w:r>
-              <w:rPr>
-                <w:color w:val="333333"/>
-                <w:sz w:val="23"/>
-                <w:szCs w:val="23"/>
-              </w:rPr>
-              <w:t>Validator</w:t>
-            </w:r>
-            <w:proofErr w:type="spellEnd"/>
-            <w:r>
-              <w:rPr>
-                <w:color w:val="333333"/>
-                <w:sz w:val="23"/>
-                <w:szCs w:val="23"/>
-              </w:rPr>
-              <w:t xml:space="preserve"> implementation unit test for each method.</w:t>
+            <w:r>
+              <w:rPr>
+                <w:color w:val="333333"/>
+                <w:sz w:val="23"/>
+                <w:szCs w:val="23"/>
+              </w:rPr>
+              <w:t>Validator implementation unit test for each method.</w:t>
             </w:r>
           </w:p>
           <w:p>
@@ -9648,7 +9315,7 @@
                     </pic:cNvPicPr>
                   </pic:nvPicPr>
                   <pic:blipFill>
-                    <a:blip r:embed="rId6" cstate="print"/>
+                    <a:blip r:embed="rId7" cstate="print"/>
                     <a:srcRect/>
                     <a:stretch>
                       <a:fillRect/>
@@ -9707,7 +9374,7 @@
                     </pic:cNvPicPr>
                   </pic:nvPicPr>
                   <pic:blipFill>
-                    <a:blip r:embed="rId7" cstate="print"/>
+                    <a:blip r:embed="rId8" cstate="print"/>
                     <a:srcRect/>
                     <a:stretch>
                       <a:fillRect/>
@@ -9750,7 +9417,7 @@
             <wp:cNvGraphicFramePr/>
             <a:graphic xmlns:a="http://schemas.openxmlformats.org/drawingml/2006/main">
               <a:graphicData uri="http://schemas.openxmlformats.org/drawingml/2006/chart">
-                <c:chart xmlns:c="http://schemas.openxmlformats.org/drawingml/2006/chart" xmlns:r="http://schemas.openxmlformats.org/officeDocument/2006/relationships" r:id="rId8"/>
+                <c:chart xmlns:c="http://schemas.openxmlformats.org/drawingml/2006/chart" xmlns:r="http://schemas.openxmlformats.org/officeDocument/2006/relationships" r:id="rId9"/>
               </a:graphicData>
             </a:graphic>
           </wp:inline>
@@ -9776,19 +9443,11 @@
         </w:rPr>
         <w:t xml:space="preserve"> </w:t>
       </w:r>
-      <w:proofErr w:type="spellStart"/>
       <w:r>
         <w:rPr>
           <w:b/>
         </w:rPr>
-        <w:t>Gannt</w:t>
-      </w:r>
-      <w:proofErr w:type="spellEnd"/>
-      <w:r>
-        <w:rPr>
-          <w:b/>
-        </w:rPr>
-        <w:t xml:space="preserve"> Chart</w:t>
+        <w:t>Gannt Chart</w:t>
       </w:r>
     </w:p>
     <w:p>
@@ -9805,7 +9464,7 @@
             <wp:cNvGraphicFramePr/>
             <a:graphic xmlns:a="http://schemas.openxmlformats.org/drawingml/2006/main">
               <a:graphicData uri="http://schemas.openxmlformats.org/drawingml/2006/chart">
-                <c:chart xmlns:c="http://schemas.openxmlformats.org/drawingml/2006/chart" xmlns:r="http://schemas.openxmlformats.org/officeDocument/2006/relationships" r:id="rId9"/>
+                <c:chart xmlns:c="http://schemas.openxmlformats.org/drawingml/2006/chart" xmlns:r="http://schemas.openxmlformats.org/officeDocument/2006/relationships" r:id="rId10"/>
               </a:graphicData>
             </a:graphic>
           </wp:inline>
@@ -9861,7 +9520,7 @@
                     </pic:cNvPicPr>
                   </pic:nvPicPr>
                   <pic:blipFill>
-                    <a:blip r:embed="rId10" cstate="print"/>
+                    <a:blip r:embed="rId11" cstate="print"/>
                     <a:srcRect/>
                     <a:stretch>
                       <a:fillRect/>
@@ -10470,29 +10129,13 @@
                 <w:rFonts w:ascii="Times New Roman" w:eastAsia="Times New Roman" w:hAnsi="Times New Roman" w:cs="Times New Roman"/>
                 <w:szCs w:val="22"/>
               </w:rPr>
-              <w:t xml:space="preserve"> including </w:t>
-            </w:r>
-            <w:proofErr w:type="spellStart"/>
+              <w:t xml:space="preserve"> including smartphones </w:t>
+            </w:r>
             <w:r>
               <w:rPr>
                 <w:rFonts w:ascii="Times New Roman" w:eastAsia="Times New Roman" w:hAnsi="Times New Roman" w:cs="Times New Roman"/>
                 <w:szCs w:val="22"/>
               </w:rPr>
-              <w:t>smartphones</w:t>
-            </w:r>
-            <w:proofErr w:type="spellEnd"/>
-            <w:r>
-              <w:rPr>
-                <w:rFonts w:ascii="Times New Roman" w:eastAsia="Times New Roman" w:hAnsi="Times New Roman" w:cs="Times New Roman"/>
-                <w:szCs w:val="22"/>
-              </w:rPr>
-              <w:t xml:space="preserve"> </w:t>
-            </w:r>
-            <w:r>
-              <w:rPr>
-                <w:rFonts w:ascii="Times New Roman" w:eastAsia="Times New Roman" w:hAnsi="Times New Roman" w:cs="Times New Roman"/>
-                <w:szCs w:val="22"/>
-              </w:rPr>
               <w:t>platforms</w:t>
             </w:r>
             <w:r>
@@ -10537,55 +10180,7 @@
                 <w:rFonts w:ascii="Times New Roman" w:eastAsia="Times New Roman" w:hAnsi="Times New Roman" w:cs="Times New Roman"/>
                 <w:sz w:val="20"/>
               </w:rPr>
-              <w:t xml:space="preserve">Bootstrap 3 and </w:t>
-            </w:r>
-            <w:proofErr w:type="spellStart"/>
-            <w:r>
-              <w:rPr>
-                <w:rFonts w:ascii="Times New Roman" w:eastAsia="Times New Roman" w:hAnsi="Times New Roman" w:cs="Times New Roman"/>
-                <w:sz w:val="20"/>
-              </w:rPr>
-              <w:t>JQuery</w:t>
-            </w:r>
-            <w:proofErr w:type="spellEnd"/>
-            <w:r>
-              <w:rPr>
-                <w:rFonts w:ascii="Times New Roman" w:eastAsia="Times New Roman" w:hAnsi="Times New Roman" w:cs="Times New Roman"/>
-                <w:sz w:val="20"/>
-              </w:rPr>
-              <w:t xml:space="preserve"> will be the primary language and Eclipse Luna will be extensively used. There is a </w:t>
-            </w:r>
-            <w:proofErr w:type="spellStart"/>
-            <w:r>
-              <w:rPr>
-                <w:rFonts w:ascii="Times New Roman" w:eastAsia="Times New Roman" w:hAnsi="Times New Roman" w:cs="Times New Roman"/>
-                <w:sz w:val="20"/>
-              </w:rPr>
-              <w:t>reasanoble</w:t>
-            </w:r>
-            <w:proofErr w:type="spellEnd"/>
-            <w:r>
-              <w:rPr>
-                <w:rFonts w:ascii="Times New Roman" w:eastAsia="Times New Roman" w:hAnsi="Times New Roman" w:cs="Times New Roman"/>
-                <w:sz w:val="20"/>
-              </w:rPr>
-              <w:t xml:space="preserve"> amount of experience using HTML, CSS, </w:t>
-            </w:r>
-            <w:proofErr w:type="spellStart"/>
-            <w:r>
-              <w:rPr>
-                <w:rFonts w:ascii="Times New Roman" w:eastAsia="Times New Roman" w:hAnsi="Times New Roman" w:cs="Times New Roman"/>
-                <w:sz w:val="20"/>
-              </w:rPr>
-              <w:t>MySql</w:t>
-            </w:r>
-            <w:proofErr w:type="spellEnd"/>
-            <w:r>
-              <w:rPr>
-                <w:rFonts w:ascii="Times New Roman" w:eastAsia="Times New Roman" w:hAnsi="Times New Roman" w:cs="Times New Roman"/>
-                <w:sz w:val="20"/>
-              </w:rPr>
-              <w:t>, which will be the main technologies in use.</w:t>
+              <w:t>Bootstrap 3 and JQuery will be the primary language and Eclipse Luna will be extensively used. There is a reasanoble amount of experience using HTML, CSS, MySql, which will be the main technologies in use.</w:t>
             </w:r>
           </w:p>
           <w:p>
@@ -10696,29 +10291,13 @@
                 <w:rFonts w:ascii="Times New Roman" w:eastAsia="Times New Roman" w:hAnsi="Times New Roman" w:cs="Times New Roman"/>
                 <w:szCs w:val="22"/>
               </w:rPr>
-              <w:t xml:space="preserve"> including </w:t>
-            </w:r>
-            <w:proofErr w:type="spellStart"/>
+              <w:t xml:space="preserve"> including smartphones </w:t>
+            </w:r>
             <w:r>
               <w:rPr>
                 <w:rFonts w:ascii="Times New Roman" w:eastAsia="Times New Roman" w:hAnsi="Times New Roman" w:cs="Times New Roman"/>
                 <w:szCs w:val="22"/>
               </w:rPr>
-              <w:t>smartphones</w:t>
-            </w:r>
-            <w:proofErr w:type="spellEnd"/>
-            <w:r>
-              <w:rPr>
-                <w:rFonts w:ascii="Times New Roman" w:eastAsia="Times New Roman" w:hAnsi="Times New Roman" w:cs="Times New Roman"/>
-                <w:szCs w:val="22"/>
-              </w:rPr>
-              <w:t xml:space="preserve"> </w:t>
-            </w:r>
-            <w:r>
-              <w:rPr>
-                <w:rFonts w:ascii="Times New Roman" w:eastAsia="Times New Roman" w:hAnsi="Times New Roman" w:cs="Times New Roman"/>
-                <w:szCs w:val="22"/>
-              </w:rPr>
               <w:t>platforms</w:t>
             </w:r>
             <w:r>
@@ -10759,55 +10338,7 @@
                 <w:rFonts w:ascii="Times New Roman" w:eastAsia="Times New Roman" w:hAnsi="Times New Roman" w:cs="Times New Roman"/>
                 <w:sz w:val="20"/>
               </w:rPr>
-              <w:t xml:space="preserve">Bootstrap 3 and </w:t>
-            </w:r>
-            <w:proofErr w:type="spellStart"/>
-            <w:r>
-              <w:rPr>
-                <w:rFonts w:ascii="Times New Roman" w:eastAsia="Times New Roman" w:hAnsi="Times New Roman" w:cs="Times New Roman"/>
-                <w:sz w:val="20"/>
-              </w:rPr>
-              <w:t>JQuery</w:t>
-            </w:r>
-            <w:proofErr w:type="spellEnd"/>
-            <w:r>
-              <w:rPr>
-                <w:rFonts w:ascii="Times New Roman" w:eastAsia="Times New Roman" w:hAnsi="Times New Roman" w:cs="Times New Roman"/>
-                <w:sz w:val="20"/>
-              </w:rPr>
-              <w:t xml:space="preserve"> will be the primary language and Eclipse Luna will be extensively used. There is a </w:t>
-            </w:r>
-            <w:proofErr w:type="spellStart"/>
-            <w:r>
-              <w:rPr>
-                <w:rFonts w:ascii="Times New Roman" w:eastAsia="Times New Roman" w:hAnsi="Times New Roman" w:cs="Times New Roman"/>
-                <w:sz w:val="20"/>
-              </w:rPr>
-              <w:t>reasanoble</w:t>
-            </w:r>
-            <w:proofErr w:type="spellEnd"/>
-            <w:r>
-              <w:rPr>
-                <w:rFonts w:ascii="Times New Roman" w:eastAsia="Times New Roman" w:hAnsi="Times New Roman" w:cs="Times New Roman"/>
-                <w:sz w:val="20"/>
-              </w:rPr>
-              <w:t xml:space="preserve"> amount of experience using HTML, CSS, </w:t>
-            </w:r>
-            <w:proofErr w:type="spellStart"/>
-            <w:r>
-              <w:rPr>
-                <w:rFonts w:ascii="Times New Roman" w:eastAsia="Times New Roman" w:hAnsi="Times New Roman" w:cs="Times New Roman"/>
-                <w:sz w:val="20"/>
-              </w:rPr>
-              <w:t>MySql</w:t>
-            </w:r>
-            <w:proofErr w:type="spellEnd"/>
-            <w:r>
-              <w:rPr>
-                <w:rFonts w:ascii="Times New Roman" w:eastAsia="Times New Roman" w:hAnsi="Times New Roman" w:cs="Times New Roman"/>
-                <w:sz w:val="20"/>
-              </w:rPr>
-              <w:t>, which will be the main technologies in use.</w:t>
+              <w:t>Bootstrap 3 and JQuery will be the primary language and Eclipse Luna will be extensively used. There is a reasanoble amount of experience using HTML, CSS, MySql, which will be the main technologies in use.</w:t>
             </w:r>
           </w:p>
           <w:p>
@@ -10974,23 +10505,7 @@
                 <w:rFonts w:ascii="Times New Roman" w:eastAsia="Times New Roman" w:hAnsi="Times New Roman" w:cs="Times New Roman"/>
                 <w:sz w:val="20"/>
               </w:rPr>
-              <w:t xml:space="preserve">The new platform will be built using open resources, self database hosting and school and developer’s resources, which will make the system cost $0. There will </w:t>
-            </w:r>
-            <w:proofErr w:type="spellStart"/>
-            <w:r>
-              <w:rPr>
-                <w:rFonts w:ascii="Times New Roman" w:eastAsia="Times New Roman" w:hAnsi="Times New Roman" w:cs="Times New Roman"/>
-                <w:sz w:val="20"/>
-              </w:rPr>
-              <w:t>no</w:t>
-            </w:r>
-            <w:proofErr w:type="spellEnd"/>
-            <w:r>
-              <w:rPr>
-                <w:rFonts w:ascii="Times New Roman" w:eastAsia="Times New Roman" w:hAnsi="Times New Roman" w:cs="Times New Roman"/>
-                <w:sz w:val="20"/>
-              </w:rPr>
-              <w:t xml:space="preserve"> be payback</w:t>
+              <w:t>The new platform will be built using open resources, self database hosting and school and developer’s resources, which will make the system cost $0. There will no be payback</w:t>
             </w:r>
           </w:p>
           <w:p>
@@ -11040,23 +10555,7 @@
                 <w:rFonts w:ascii="Times New Roman" w:eastAsia="Times New Roman" w:hAnsi="Times New Roman" w:cs="Times New Roman"/>
                 <w:sz w:val="20"/>
               </w:rPr>
-              <w:t xml:space="preserve">The new platform will be built using open resources, self database hosting and school and developer’s resources, which will make the system cost $0. There will </w:t>
-            </w:r>
-            <w:proofErr w:type="spellStart"/>
-            <w:r>
-              <w:rPr>
-                <w:rFonts w:ascii="Times New Roman" w:eastAsia="Times New Roman" w:hAnsi="Times New Roman" w:cs="Times New Roman"/>
-                <w:sz w:val="20"/>
-              </w:rPr>
-              <w:t>no</w:t>
-            </w:r>
-            <w:proofErr w:type="spellEnd"/>
-            <w:r>
-              <w:rPr>
-                <w:rFonts w:ascii="Times New Roman" w:eastAsia="Times New Roman" w:hAnsi="Times New Roman" w:cs="Times New Roman"/>
-                <w:sz w:val="20"/>
-              </w:rPr>
-              <w:t xml:space="preserve"> be payback</w:t>
+              <w:t>The new platform will be built using open resources, self database hosting and school and developer’s resources, which will make the system cost $0. There will no be payback</w:t>
             </w:r>
           </w:p>
           <w:p>
@@ -11647,7 +11146,6 @@
                 <w:sz w:val="22"/>
               </w:rPr>
             </w:pPr>
-            <w:proofErr w:type="spellStart"/>
             <w:r>
               <w:rPr>
                 <w:b w:val="0"/>
@@ -11664,7 +11162,6 @@
               </w:rPr>
               <w:t>SQL</w:t>
             </w:r>
-            <w:proofErr w:type="spellEnd"/>
           </w:p>
         </w:tc>
         <w:tc>
@@ -11798,23 +11295,13 @@
                 <w:sz w:val="22"/>
               </w:rPr>
             </w:pPr>
-            <w:proofErr w:type="spellStart"/>
             <w:r>
               <w:rPr>
                 <w:b w:val="0"/>
                 <w:bCs w:val="0"/>
                 <w:sz w:val="22"/>
               </w:rPr>
-              <w:t>JQuery</w:t>
-            </w:r>
-            <w:proofErr w:type="spellEnd"/>
-            <w:r>
-              <w:rPr>
-                <w:b w:val="0"/>
-                <w:bCs w:val="0"/>
-                <w:sz w:val="22"/>
-              </w:rPr>
-              <w:t xml:space="preserve"> Library</w:t>
+              <w:t>JQuery Library</w:t>
             </w:r>
           </w:p>
         </w:tc>
@@ -12304,15 +11791,7 @@
         <w:t>Michael</w:t>
       </w:r>
       <w:r>
-        <w:t xml:space="preserve"> </w:t>
-      </w:r>
-      <w:proofErr w:type="spellStart"/>
-      <w:r>
-        <w:t>Lazo</w:t>
-      </w:r>
-      <w:proofErr w:type="spellEnd"/>
-      <w:r>
-        <w:t xml:space="preserve"> - scrum master</w:t>
+        <w:t xml:space="preserve"> Lazo - scrum master</w:t>
       </w:r>
     </w:p>
     <w:p>
@@ -12328,13 +11807,8 @@
         <w:pStyle w:val="NoSpacing"/>
       </w:pPr>
       <w:r>
-        <w:t xml:space="preserve">Bernard </w:t>
-      </w:r>
-      <w:proofErr w:type="spellStart"/>
-      <w:r>
-        <w:t>Parenteau</w:t>
-      </w:r>
-      <w:proofErr w:type="spellEnd"/>
+        <w:t>Bernard Parenteau</w:t>
+      </w:r>
     </w:p>
     <w:p>
       <w:pPr>
@@ -12441,13 +11915,8 @@
         <w:lastRenderedPageBreak/>
         <w:t xml:space="preserve">Michael </w:t>
       </w:r>
-      <w:proofErr w:type="spellStart"/>
-      <w:r>
-        <w:t>Lazo</w:t>
-      </w:r>
-      <w:proofErr w:type="spellEnd"/>
-      <w:r>
-        <w:t xml:space="preserve"> </w:t>
+      <w:r>
+        <w:t xml:space="preserve">Lazo </w:t>
       </w:r>
     </w:p>
     <w:p>
@@ -12463,13 +11932,8 @@
         <w:pStyle w:val="NoSpacing"/>
       </w:pPr>
       <w:r>
-        <w:t xml:space="preserve">Bernard </w:t>
-      </w:r>
-      <w:proofErr w:type="spellStart"/>
-      <w:r>
-        <w:t>Parenteau</w:t>
-      </w:r>
-      <w:proofErr w:type="spellEnd"/>
+        <w:t>Bernard Parenteau</w:t>
+      </w:r>
     </w:p>
     <w:p>
       <w:pPr>
@@ -12575,13 +12039,8 @@
       <w:r>
         <w:t xml:space="preserve">Michael </w:t>
       </w:r>
-      <w:proofErr w:type="spellStart"/>
-      <w:r>
-        <w:t>Lazo</w:t>
-      </w:r>
-      <w:proofErr w:type="spellEnd"/>
-      <w:r>
-        <w:t xml:space="preserve"> - scrum master</w:t>
+      <w:r>
+        <w:t>Lazo - scrum master</w:t>
       </w:r>
     </w:p>
     <w:p>
@@ -12597,13 +12056,8 @@
         <w:pStyle w:val="NoSpacing"/>
       </w:pPr>
       <w:r>
-        <w:t xml:space="preserve">Bernard </w:t>
-      </w:r>
-      <w:proofErr w:type="spellStart"/>
-      <w:r>
-        <w:t>Parenteau</w:t>
-      </w:r>
-      <w:proofErr w:type="spellEnd"/>
+        <w:t>Bernard Parenteau</w:t>
+      </w:r>
     </w:p>
     <w:p>
       <w:pPr>
@@ -12703,13 +12157,8 @@
       <w:r>
         <w:t xml:space="preserve">Michael </w:t>
       </w:r>
-      <w:proofErr w:type="spellStart"/>
-      <w:r>
-        <w:t>Lazo</w:t>
-      </w:r>
-      <w:proofErr w:type="spellEnd"/>
-      <w:r>
-        <w:t xml:space="preserve"> </w:t>
+      <w:r>
+        <w:t xml:space="preserve">Lazo </w:t>
       </w:r>
     </w:p>
     <w:p>
@@ -12725,13 +12174,8 @@
         <w:pStyle w:val="NoSpacing"/>
       </w:pPr>
       <w:r>
-        <w:t xml:space="preserve">Bernard </w:t>
-      </w:r>
-      <w:proofErr w:type="spellStart"/>
-      <w:r>
-        <w:t>Parenteau</w:t>
-      </w:r>
-      <w:proofErr w:type="spellEnd"/>
+        <w:t>Bernard Parenteau</w:t>
+      </w:r>
     </w:p>
     <w:p>
       <w:pPr>
@@ -12837,13 +12281,8 @@
       <w:r>
         <w:t xml:space="preserve">Michael </w:t>
       </w:r>
-      <w:proofErr w:type="spellStart"/>
-      <w:r>
-        <w:t>Lazo</w:t>
-      </w:r>
-      <w:proofErr w:type="spellEnd"/>
-      <w:r>
-        <w:t xml:space="preserve"> </w:t>
+      <w:r>
+        <w:t xml:space="preserve">Lazo </w:t>
       </w:r>
     </w:p>
     <w:p>
@@ -12859,13 +12298,8 @@
         <w:pStyle w:val="NoSpacing"/>
       </w:pPr>
       <w:r>
-        <w:t xml:space="preserve">Bernard </w:t>
-      </w:r>
-      <w:proofErr w:type="spellStart"/>
-      <w:r>
-        <w:t>Parenteau</w:t>
-      </w:r>
-      <w:proofErr w:type="spellEnd"/>
+        <w:t>Bernard Parenteau</w:t>
+      </w:r>
     </w:p>
     <w:p>
       <w:pPr>
@@ -12894,15 +12328,7 @@
         <w:pStyle w:val="NoSpacing"/>
       </w:pPr>
       <w:r>
-        <w:t xml:space="preserve">Discussed also discussed the impediments and need to </w:t>
-      </w:r>
-      <w:proofErr w:type="spellStart"/>
-      <w:r>
-        <w:t>refactor</w:t>
-      </w:r>
-      <w:proofErr w:type="spellEnd"/>
-      <w:r>
-        <w:t xml:space="preserve"> the previous design.</w:t>
+        <w:t>Discussed also discussed the impediments and need to refactor the previous design.</w:t>
       </w:r>
     </w:p>
     <w:p>
@@ -12987,13 +12413,8 @@
       <w:r>
         <w:t xml:space="preserve">Michael </w:t>
       </w:r>
-      <w:proofErr w:type="spellStart"/>
-      <w:r>
-        <w:t>Lazo</w:t>
-      </w:r>
-      <w:proofErr w:type="spellEnd"/>
-      <w:r>
-        <w:t xml:space="preserve"> </w:t>
+      <w:r>
+        <w:t xml:space="preserve">Lazo </w:t>
       </w:r>
     </w:p>
     <w:p>
@@ -13009,15 +12430,7 @@
         <w:pStyle w:val="NoSpacing"/>
       </w:pPr>
       <w:r>
-        <w:t xml:space="preserve">Bernard </w:t>
-      </w:r>
-      <w:proofErr w:type="spellStart"/>
-      <w:r>
-        <w:t>Parenteau</w:t>
-      </w:r>
-      <w:proofErr w:type="spellEnd"/>
-      <w:r>
-        <w:t xml:space="preserve"> - scrum master</w:t>
+        <w:t>Bernard Parenteau - scrum master</w:t>
       </w:r>
     </w:p>
     <w:p>
@@ -13125,13 +12538,8 @@
       <w:r>
         <w:t xml:space="preserve">Michael </w:t>
       </w:r>
-      <w:proofErr w:type="spellStart"/>
-      <w:r>
-        <w:t>Lazo</w:t>
-      </w:r>
-      <w:proofErr w:type="spellEnd"/>
-      <w:r>
-        <w:t xml:space="preserve"> </w:t>
+      <w:r>
+        <w:t xml:space="preserve">Lazo </w:t>
       </w:r>
     </w:p>
     <w:p>
@@ -13147,15 +12555,7 @@
         <w:pStyle w:val="NoSpacing"/>
       </w:pPr>
       <w:r>
-        <w:t xml:space="preserve">Bernard </w:t>
-      </w:r>
-      <w:proofErr w:type="spellStart"/>
-      <w:r>
-        <w:t>Parenteau</w:t>
-      </w:r>
-      <w:proofErr w:type="spellEnd"/>
-      <w:r>
-        <w:t xml:space="preserve"> </w:t>
+        <w:t xml:space="preserve">Bernard Parenteau </w:t>
       </w:r>
     </w:p>
     <w:p>
@@ -13177,15 +12577,7 @@
         <w:pStyle w:val="NoSpacing"/>
       </w:pPr>
       <w:r>
-        <w:t xml:space="preserve">Discussed Sprint 2 Review, display the new design of the </w:t>
-      </w:r>
-      <w:proofErr w:type="spellStart"/>
-      <w:r>
-        <w:t>Refactored</w:t>
-      </w:r>
-      <w:proofErr w:type="spellEnd"/>
-      <w:r>
-        <w:t xml:space="preserve"> product. </w:t>
+        <w:t xml:space="preserve">Discussed Sprint 2 Review, display the new design of the Refactored product. </w:t>
       </w:r>
     </w:p>
     <w:p>
@@ -13193,15 +12585,7 @@
         <w:pStyle w:val="NoSpacing"/>
       </w:pPr>
       <w:r>
-        <w:t xml:space="preserve">Discussed also discussed the impediments and need to </w:t>
-      </w:r>
-      <w:proofErr w:type="spellStart"/>
-      <w:r>
-        <w:t>Refactor</w:t>
-      </w:r>
-      <w:proofErr w:type="spellEnd"/>
-      <w:r>
-        <w:t xml:space="preserve"> the previous design.</w:t>
+        <w:t>Discussed also discussed the impediments and need to Refactor the previous design.</w:t>
       </w:r>
     </w:p>
     <w:p>
@@ -13271,15 +12655,7 @@
         <w:pStyle w:val="NoSpacing"/>
       </w:pPr>
       <w:r>
-        <w:t xml:space="preserve">Michael </w:t>
-      </w:r>
-      <w:proofErr w:type="spellStart"/>
-      <w:r>
-        <w:t>Lazo</w:t>
-      </w:r>
-      <w:proofErr w:type="spellEnd"/>
-      <w:r>
-        <w:t xml:space="preserve"> - Scrum master</w:t>
+        <w:t>Michael Lazo - Scrum master</w:t>
       </w:r>
     </w:p>
     <w:p>
@@ -13295,15 +12671,7 @@
         <w:pStyle w:val="NoSpacing"/>
       </w:pPr>
       <w:r>
-        <w:t xml:space="preserve">Bernard </w:t>
-      </w:r>
-      <w:proofErr w:type="spellStart"/>
-      <w:r>
-        <w:t>Parenteau</w:t>
-      </w:r>
-      <w:proofErr w:type="spellEnd"/>
-      <w:r>
-        <w:t xml:space="preserve"> - Product Owner</w:t>
+        <w:t>Bernard Parenteau - Product Owner</w:t>
       </w:r>
     </w:p>
     <w:p>
@@ -13328,20 +12696,380 @@
     </w:p>
     <w:p>
       <w:pPr>
+        <w:pStyle w:val="NoSpacing"/>
+        <w:rPr>
+          <w:ins w:id="36" w:author="Kenneth Kon" w:date="2015-03-19T20:26:00Z"/>
+          <w:b/>
+          <w:u w:val="single"/>
+        </w:rPr>
+      </w:pPr>
+      <w:bookmarkStart w:id="37" w:name="_Toc279764131"/>
+    </w:p>
+    <w:p>
+      <w:pPr>
+        <w:pStyle w:val="NoSpacing"/>
+        <w:rPr>
+          <w:ins w:id="38" w:author="Kenneth Kon" w:date="2015-03-19T20:26:00Z"/>
+          <w:b/>
+        </w:rPr>
+      </w:pPr>
+      <w:ins w:id="39" w:author="Kenneth Kon" w:date="2015-03-19T20:26:00Z">
+        <w:r>
+          <w:rPr>
+            <w:b/>
+            <w:u w:val="single"/>
+          </w:rPr>
+          <w:t>Meeting  </w:t>
+        </w:r>
+        <w:r>
+          <w:rPr>
+            <w:b/>
+            <w:u w:val="single"/>
+          </w:rPr>
+          <w:t>9</w:t>
+        </w:r>
+      </w:ins>
+    </w:p>
+    <w:p>
+      <w:pPr>
+        <w:pStyle w:val="NoSpacing"/>
+        <w:rPr>
+          <w:ins w:id="40" w:author="Kenneth Kon" w:date="2015-03-19T20:26:00Z"/>
+        </w:rPr>
+      </w:pPr>
+      <w:ins w:id="41" w:author="Kenneth Kon" w:date="2015-03-19T20:26:00Z">
+        <w:r>
+          <w:rPr>
+            <w:b/>
+          </w:rPr>
+          <w:t>Time:</w:t>
+        </w:r>
+        <w:r>
+          <w:t xml:space="preserve"> 6:15PM-7:15PM</w:t>
+        </w:r>
+      </w:ins>
+    </w:p>
+    <w:p>
+      <w:pPr>
+        <w:pStyle w:val="NoSpacing"/>
+        <w:rPr>
+          <w:ins w:id="42" w:author="Kenneth Kon" w:date="2015-03-19T20:26:00Z"/>
+        </w:rPr>
+      </w:pPr>
+      <w:ins w:id="43" w:author="Kenneth Kon" w:date="2015-03-19T20:26:00Z">
+        <w:r>
+          <w:rPr>
+            <w:b/>
+          </w:rPr>
+          <w:t>Date:</w:t>
+        </w:r>
+        <w:r>
+          <w:t xml:space="preserve"> 3/17</w:t>
+        </w:r>
+        <w:r>
+          <w:t>/2015</w:t>
+        </w:r>
+      </w:ins>
+    </w:p>
+    <w:p>
+      <w:pPr>
+        <w:pStyle w:val="NoSpacing"/>
+        <w:rPr>
+          <w:ins w:id="44" w:author="Kenneth Kon" w:date="2015-03-19T20:26:00Z"/>
+          <w:b/>
+        </w:rPr>
+      </w:pPr>
+      <w:ins w:id="45" w:author="Kenneth Kon" w:date="2015-03-19T20:26:00Z">
+        <w:r>
+          <w:rPr>
+            <w:b/>
+          </w:rPr>
+          <w:t>Members Participated:</w:t>
+        </w:r>
+      </w:ins>
+    </w:p>
+    <w:p>
+      <w:pPr>
+        <w:pStyle w:val="NoSpacing"/>
+        <w:rPr>
+          <w:ins w:id="46" w:author="Kenneth Kon" w:date="2015-03-19T20:26:00Z"/>
+        </w:rPr>
+      </w:pPr>
+      <w:ins w:id="47" w:author="Kenneth Kon" w:date="2015-03-19T20:26:00Z">
+        <w:r>
+          <w:t xml:space="preserve">Michael Lazo </w:t>
+        </w:r>
+      </w:ins>
+    </w:p>
+    <w:p>
+      <w:pPr>
+        <w:pStyle w:val="NoSpacing"/>
+        <w:rPr>
+          <w:ins w:id="48" w:author="Kenneth Kon" w:date="2015-03-19T20:26:00Z"/>
+        </w:rPr>
+      </w:pPr>
+      <w:ins w:id="49" w:author="Kenneth Kon" w:date="2015-03-19T20:26:00Z">
+        <w:r>
+          <w:t xml:space="preserve">Kenneth Kon </w:t>
+        </w:r>
+      </w:ins>
+      <w:ins w:id="50" w:author="Kenneth Kon" w:date="2015-03-19T20:27:00Z">
+        <w:r>
+          <w:t>- Scrum master</w:t>
+        </w:r>
+      </w:ins>
+    </w:p>
+    <w:p>
+      <w:pPr>
+        <w:pStyle w:val="NoSpacing"/>
+        <w:rPr>
+          <w:ins w:id="51" w:author="Kenneth Kon" w:date="2015-03-19T20:26:00Z"/>
+        </w:rPr>
+      </w:pPr>
+      <w:ins w:id="52" w:author="Kenneth Kon" w:date="2015-03-19T20:26:00Z">
+        <w:r>
+          <w:t>Bernard Parenteau - Product Owner</w:t>
+        </w:r>
+      </w:ins>
+    </w:p>
+    <w:p>
+      <w:pPr>
+        <w:pStyle w:val="NoSpacing"/>
+        <w:rPr>
+          <w:ins w:id="53" w:author="Kenneth Kon" w:date="2015-03-19T20:26:00Z"/>
+        </w:rPr>
+      </w:pPr>
+      <w:ins w:id="54" w:author="Kenneth Kon" w:date="2015-03-19T20:26:00Z">
+        <w:r>
+          <w:rPr>
+            <w:b/>
+          </w:rPr>
+          <w:t>Topic:</w:t>
+        </w:r>
+      </w:ins>
+    </w:p>
+    <w:p>
+      <w:pPr>
+        <w:pStyle w:val="NoSpacing"/>
+        <w:rPr>
+          <w:ins w:id="55" w:author="Kenneth Kon" w:date="2015-03-19T20:26:00Z"/>
+        </w:rPr>
+      </w:pPr>
+      <w:ins w:id="56" w:author="Kenneth Kon" w:date="2015-03-19T20:26:00Z">
+        <w:r>
+          <w:tab/>
+        </w:r>
+      </w:ins>
+      <w:ins w:id="57" w:author="Kenneth Kon" w:date="2015-03-19T20:27:00Z">
+        <w:r>
+          <w:t>Talked about the progress of sprint 3. Clarified</w:t>
+        </w:r>
+      </w:ins>
+      <w:ins w:id="58" w:author="Kenneth Kon" w:date="2015-03-19T20:28:00Z">
+        <w:r>
+          <w:t xml:space="preserve"> on Simulate Add Ride user story.</w:t>
+        </w:r>
+      </w:ins>
+      <w:ins w:id="59" w:author="Kenneth Kon" w:date="2015-03-19T20:27:00Z">
+        <w:r>
+          <w:t xml:space="preserve"> </w:t>
+        </w:r>
+      </w:ins>
+    </w:p>
+    <w:p>
+      <w:pPr>
+        <w:pStyle w:val="NoSpacing"/>
+        <w:rPr>
+          <w:ins w:id="60" w:author="Kenneth Kon" w:date="2015-03-19T20:29:00Z"/>
+          <w:b/>
+          <w:u w:val="single"/>
+        </w:rPr>
+      </w:pPr>
+    </w:p>
+    <w:p>
+      <w:pPr>
+        <w:pStyle w:val="NoSpacing"/>
+        <w:rPr>
+          <w:ins w:id="61" w:author="Kenneth Kon" w:date="2015-03-19T20:29:00Z"/>
+          <w:b/>
+        </w:rPr>
+      </w:pPr>
+      <w:ins w:id="62" w:author="Kenneth Kon" w:date="2015-03-19T20:29:00Z">
+        <w:r>
+          <w:rPr>
+            <w:b/>
+            <w:u w:val="single"/>
+          </w:rPr>
+          <w:t>Meeting  </w:t>
+        </w:r>
+        <w:r>
+          <w:rPr>
+            <w:b/>
+            <w:u w:val="single"/>
+          </w:rPr>
+          <w:t>10</w:t>
+        </w:r>
+      </w:ins>
+    </w:p>
+    <w:p>
+      <w:pPr>
+        <w:pStyle w:val="NoSpacing"/>
+        <w:rPr>
+          <w:ins w:id="63" w:author="Kenneth Kon" w:date="2015-03-19T20:29:00Z"/>
+        </w:rPr>
+      </w:pPr>
+      <w:ins w:id="64" w:author="Kenneth Kon" w:date="2015-03-19T20:29:00Z">
+        <w:r>
+          <w:rPr>
+            <w:b/>
+          </w:rPr>
+          <w:t>Time:</w:t>
+        </w:r>
+        <w:r>
+          <w:t xml:space="preserve"> 6:15PM-7:15PM</w:t>
+        </w:r>
+      </w:ins>
+    </w:p>
+    <w:p>
+      <w:pPr>
+        <w:pStyle w:val="NoSpacing"/>
+        <w:rPr>
+          <w:ins w:id="65" w:author="Kenneth Kon" w:date="2015-03-19T20:29:00Z"/>
+        </w:rPr>
+      </w:pPr>
+      <w:ins w:id="66" w:author="Kenneth Kon" w:date="2015-03-19T20:29:00Z">
+        <w:r>
+          <w:rPr>
+            <w:b/>
+          </w:rPr>
+          <w:t>Date:</w:t>
+        </w:r>
+        <w:r>
+          <w:t xml:space="preserve"> 3/20</w:t>
+        </w:r>
+        <w:r>
+          <w:t>/2015</w:t>
+        </w:r>
+      </w:ins>
+    </w:p>
+    <w:p>
+      <w:pPr>
+        <w:pStyle w:val="NoSpacing"/>
+        <w:rPr>
+          <w:ins w:id="67" w:author="Kenneth Kon" w:date="2015-03-19T20:29:00Z"/>
+          <w:b/>
+        </w:rPr>
+      </w:pPr>
+      <w:ins w:id="68" w:author="Kenneth Kon" w:date="2015-03-19T20:29:00Z">
+        <w:r>
+          <w:rPr>
+            <w:b/>
+          </w:rPr>
+          <w:t>Members Participated:</w:t>
+        </w:r>
+      </w:ins>
+    </w:p>
+    <w:p>
+      <w:pPr>
+        <w:pStyle w:val="NoSpacing"/>
+        <w:rPr>
+          <w:ins w:id="69" w:author="Kenneth Kon" w:date="2015-03-19T20:29:00Z"/>
+        </w:rPr>
+      </w:pPr>
+      <w:ins w:id="70" w:author="Kenneth Kon" w:date="2015-03-19T20:29:00Z">
+        <w:r>
+          <w:t xml:space="preserve">Michael Lazo </w:t>
+        </w:r>
+      </w:ins>
+    </w:p>
+    <w:p>
+      <w:pPr>
+        <w:pStyle w:val="NoSpacing"/>
+        <w:rPr>
+          <w:ins w:id="71" w:author="Kenneth Kon" w:date="2015-03-19T20:29:00Z"/>
+        </w:rPr>
+      </w:pPr>
+      <w:ins w:id="72" w:author="Kenneth Kon" w:date="2015-03-19T20:29:00Z">
+        <w:r>
+          <w:t>Kenneth Kon - Scrum master</w:t>
+        </w:r>
+      </w:ins>
+    </w:p>
+    <w:p>
+      <w:pPr>
+        <w:pStyle w:val="NoSpacing"/>
+        <w:rPr>
+          <w:ins w:id="73" w:author="Kenneth Kon" w:date="2015-03-19T20:29:00Z"/>
+        </w:rPr>
+      </w:pPr>
+      <w:ins w:id="74" w:author="Kenneth Kon" w:date="2015-03-19T20:29:00Z">
+        <w:r>
+          <w:t>Bernard Parenteau - Product Owner</w:t>
+        </w:r>
+      </w:ins>
+    </w:p>
+    <w:p>
+      <w:pPr>
+        <w:pStyle w:val="NoSpacing"/>
+        <w:rPr>
+          <w:ins w:id="75" w:author="Kenneth Kon" w:date="2015-03-19T20:29:00Z"/>
+        </w:rPr>
+      </w:pPr>
+      <w:ins w:id="76" w:author="Kenneth Kon" w:date="2015-03-19T20:29:00Z">
+        <w:r>
+          <w:rPr>
+            <w:b/>
+          </w:rPr>
+          <w:t>Topic:</w:t>
+        </w:r>
+      </w:ins>
+    </w:p>
+    <w:p>
+      <w:pPr>
+        <w:pStyle w:val="NoSpacing"/>
+        <w:rPr>
+          <w:ins w:id="77" w:author="Kenneth Kon" w:date="2015-03-19T20:29:00Z"/>
+        </w:rPr>
+      </w:pPr>
+      <w:ins w:id="78" w:author="Kenneth Kon" w:date="2015-03-19T20:29:00Z">
+        <w:r>
+          <w:tab/>
+        </w:r>
+        <w:r>
+          <w:t>Sprint 3 Review, showcased User Story</w:t>
+        </w:r>
+      </w:ins>
+      <w:ins w:id="79" w:author="Kenneth Kon" w:date="2015-03-19T20:30:00Z">
+        <w:r>
+          <w:t xml:space="preserve"> Simulate Add Ride, Simulate Dequeue and Visitor Dequeue user story. Discussed what we would need to work on for Sprint 4.</w:t>
+        </w:r>
+      </w:ins>
+    </w:p>
+    <w:p>
+      <w:pPr>
         <w:pStyle w:val="Heading1"/>
         <w:spacing w:after="240" w:line="360" w:lineRule="auto"/>
         <w:rPr>
-          <w:rFonts w:ascii="Times New Roman" w:eastAsia="Times New Roman" w:hAnsi="Times New Roman" w:cs="Times New Roman"/>
-        </w:rPr>
-      </w:pPr>
-      <w:bookmarkStart w:id="36" w:name="_Toc279764131"/>
+          <w:ins w:id="80" w:author="Kenneth Kon" w:date="2015-03-19T20:26:00Z"/>
+          <w:rFonts w:ascii="Times New Roman" w:eastAsia="Times New Roman" w:hAnsi="Times New Roman" w:cs="Times New Roman"/>
+        </w:rPr>
+      </w:pPr>
+    </w:p>
+    <w:p>
+      <w:pPr>
+        <w:pStyle w:val="Heading1"/>
+        <w:spacing w:after="240" w:line="360" w:lineRule="auto"/>
+        <w:rPr>
+          <w:rFonts w:ascii="Times New Roman" w:eastAsia="Times New Roman" w:hAnsi="Times New Roman" w:cs="Times New Roman"/>
+        </w:rPr>
+      </w:pPr>
       <w:r>
         <w:rPr>
           <w:rFonts w:ascii="Times New Roman" w:eastAsia="Times New Roman" w:hAnsi="Times New Roman" w:cs="Times New Roman"/>
         </w:rPr>
         <w:t>5. References</w:t>
       </w:r>
-      <w:bookmarkEnd w:id="36"/>
+      <w:bookmarkEnd w:id="37"/>
     </w:p>
     <w:p>
       <w:r>
@@ -13364,7 +13092,7 @@
           <w:rFonts w:eastAsiaTheme="minorEastAsia"/>
         </w:rPr>
       </w:pPr>
-      <w:hyperlink r:id="rId11" w:history="1">
+      <w:hyperlink r:id="rId12" w:history="1">
         <w:r>
           <w:rPr>
             <w:rStyle w:val="Hyperlink"/>
@@ -13676,6 +13404,7 @@
                 <w:sz w:val="28"/>
                 <w:szCs w:val="28"/>
               </w:rPr>
+              <w:lastRenderedPageBreak/>
               <w:t>Kenneth Kon</w:t>
             </w:r>
           </w:p>
@@ -13971,18 +13700,8 @@
                 <w:sz w:val="28"/>
                 <w:szCs w:val="28"/>
               </w:rPr>
-              <w:t xml:space="preserve">l </w:t>
-            </w:r>
-            <w:proofErr w:type="spellStart"/>
-            <w:r>
-              <w:rPr>
-                <w:rFonts w:ascii="Arial" w:eastAsia="Times New Roman" w:hAnsi="Arial" w:cs="Arial"/>
-                <w:sz w:val="28"/>
-                <w:szCs w:val="28"/>
-              </w:rPr>
-              <w:t>Lazo</w:t>
-            </w:r>
-            <w:proofErr w:type="spellEnd"/>
+              <w:t>l Lazo</w:t>
+            </w:r>
           </w:p>
         </w:tc>
         <w:tc>
@@ -14926,7 +14645,6 @@
                 <w:szCs w:val="28"/>
               </w:rPr>
             </w:pPr>
-            <w:proofErr w:type="spellStart"/>
             <w:r>
               <w:rPr>
                 <w:rFonts w:ascii="Arial" w:eastAsia="Times New Roman" w:hAnsi="Arial" w:cs="Arial"/>
@@ -14935,7 +14653,6 @@
               </w:rPr>
               <w:t>Dequeue</w:t>
             </w:r>
-            <w:proofErr w:type="spellEnd"/>
           </w:p>
         </w:tc>
         <w:tc>
@@ -15098,7 +14815,6 @@
                 <w:sz w:val="28"/>
                 <w:szCs w:val="28"/>
               </w:rPr>
-              <w:lastRenderedPageBreak/>
               <w:t>Test Queue Controller</w:t>
             </w:r>
           </w:p>
@@ -17152,6 +16868,7 @@
   <w:style w:type="character" w:default="1" w:styleId="DefaultParagraphFont">
     <w:name w:val="Default Paragraph Font"/>
     <w:uiPriority w:val="1"/>
+    <w:semiHidden/>
     <w:unhideWhenUsed/>
   </w:style>
   <w:style w:type="table" w:default="1" w:styleId="TableNormal">
@@ -17995,24 +17712,24 @@
           </c:val>
         </c:ser>
         <c:overlap val="100"/>
-        <c:axId val="81242368"/>
-        <c:axId val="81260544"/>
+        <c:axId val="85257216"/>
+        <c:axId val="104354944"/>
       </c:barChart>
       <c:catAx>
-        <c:axId val="81242368"/>
+        <c:axId val="85257216"/>
         <c:scaling>
           <c:orientation val="maxMin"/>
         </c:scaling>
         <c:axPos val="l"/>
         <c:tickLblPos val="nextTo"/>
-        <c:crossAx val="81260544"/>
+        <c:crossAx val="104354944"/>
         <c:crosses val="autoZero"/>
         <c:auto val="1"/>
         <c:lblAlgn val="ctr"/>
         <c:lblOffset val="100"/>
       </c:catAx>
       <c:valAx>
-        <c:axId val="81260544"/>
+        <c:axId val="104354944"/>
         <c:scaling>
           <c:orientation val="minMax"/>
           <c:min val="42037"/>
@@ -18021,7 +17738,7 @@
         <c:majorGridlines/>
         <c:numFmt formatCode="m/d/yy;@" sourceLinked="0"/>
         <c:tickLblPos val="nextTo"/>
-        <c:crossAx val="81242368"/>
+        <c:crossAx val="85257216"/>
         <c:crosses val="autoZero"/>
         <c:crossBetween val="between"/>
       </c:valAx>
@@ -18394,24 +18111,24 @@
           </c:val>
         </c:ser>
         <c:overlap val="100"/>
-        <c:axId val="114045696"/>
-        <c:axId val="114135424"/>
+        <c:axId val="76933760"/>
+        <c:axId val="76935552"/>
       </c:barChart>
       <c:catAx>
-        <c:axId val="114045696"/>
+        <c:axId val="76933760"/>
         <c:scaling>
           <c:orientation val="maxMin"/>
         </c:scaling>
         <c:axPos val="l"/>
         <c:tickLblPos val="nextTo"/>
-        <c:crossAx val="114135424"/>
+        <c:crossAx val="76935552"/>
         <c:crosses val="autoZero"/>
         <c:auto val="1"/>
         <c:lblAlgn val="ctr"/>
         <c:lblOffset val="100"/>
       </c:catAx>
       <c:valAx>
-        <c:axId val="114135424"/>
+        <c:axId val="76935552"/>
         <c:scaling>
           <c:orientation val="minMax"/>
           <c:min val="42051"/>
@@ -18420,7 +18137,7 @@
         <c:majorGridlines/>
         <c:numFmt formatCode="m/d/yy;@" sourceLinked="0"/>
         <c:tickLblPos val="nextTo"/>
-        <c:crossAx val="114045696"/>
+        <c:crossAx val="76933760"/>
         <c:crosses val="autoZero"/>
         <c:crossBetween val="between"/>
       </c:valAx>
@@ -18712,4 +18429,16 @@
   <a:objectDefaults/>
   <a:extraClrSchemeLst/>
 </a:theme>
+</file>
+
+<file path=customXml/item1.xml><?xml version="1.0" encoding="utf-8"?>
+<b:Sources xmlns:b="http://schemas.openxmlformats.org/officeDocument/2006/bibliography" xmlns="http://schemas.openxmlformats.org/officeDocument/2006/bibliography" SelectedStyle="\APA.XSL" StyleName="APA Fifth Edition"/>
+</file>
+
+<file path=customXml/itemProps1.xml><?xml version="1.0" encoding="utf-8"?>
+<ds:datastoreItem xmlns:ds="http://schemas.openxmlformats.org/officeDocument/2006/customXml" ds:itemID="{4EA14CB4-E443-4E36-87C7-8C79E842FC65}">
+  <ds:schemaRefs>
+    <ds:schemaRef ds:uri="http://schemas.openxmlformats.org/officeDocument/2006/bibliography"/>
+  </ds:schemaRefs>
+</ds:datastoreItem>
 </file>
</xml_diff>

<commit_message>
Project Scheduling update for sprint 4
</commit_message>
<xml_diff>
--- a/Documents/VQ-FeasibilityStudyandProjectPlan.docx
+++ b/Documents/VQ-FeasibilityStudyandProjectPlan.docx
@@ -9403,12 +9403,66 @@
         </w:drawing>
       </w:r>
     </w:p>
-    <w:p/>
+    <w:p>
+      <w:ins w:id="32" w:author="Kenneth Kon" w:date="2015-03-24T15:54:00Z">
+        <w:r>
+          <w:rPr>
+            <w:noProof/>
+          </w:rPr>
+          <w:drawing>
+            <wp:inline distT="0" distB="0" distL="0" distR="0">
+              <wp:extent cx="5753100" cy="2857500"/>
+              <wp:effectExtent l="19050" t="0" r="0" b="0"/>
+              <wp:docPr id="3" name="Picture 1"/>
+              <wp:cNvGraphicFramePr>
+                <a:graphicFrameLocks xmlns:a="http://schemas.openxmlformats.org/drawingml/2006/main" noChangeAspect="1"/>
+              </wp:cNvGraphicFramePr>
+              <a:graphic xmlns:a="http://schemas.openxmlformats.org/drawingml/2006/main">
+                <a:graphicData uri="http://schemas.openxmlformats.org/drawingml/2006/picture">
+                  <pic:pic xmlns:pic="http://schemas.openxmlformats.org/drawingml/2006/picture">
+                    <pic:nvPicPr>
+                      <pic:cNvPr id="0" name="Picture 1"/>
+                      <pic:cNvPicPr>
+                        <a:picLocks noChangeAspect="1" noChangeArrowheads="1"/>
+                      </pic:cNvPicPr>
+                    </pic:nvPicPr>
+                    <pic:blipFill>
+                      <a:blip r:embed="rId9" cstate="print"/>
+                      <a:srcRect/>
+                      <a:stretch>
+                        <a:fillRect/>
+                      </a:stretch>
+                    </pic:blipFill>
+                    <pic:spPr bwMode="auto">
+                      <a:xfrm>
+                        <a:off x="0" y="0"/>
+                        <a:ext cx="5753100" cy="2857500"/>
+                      </a:xfrm>
+                      <a:prstGeom prst="rect">
+                        <a:avLst/>
+                      </a:prstGeom>
+                      <a:noFill/>
+                      <a:ln w="9525">
+                        <a:noFill/>
+                        <a:miter lim="800000"/>
+                        <a:headEnd/>
+                        <a:tailEnd/>
+                      </a:ln>
+                    </pic:spPr>
+                  </pic:pic>
+                </a:graphicData>
+              </a:graphic>
+            </wp:inline>
+          </w:drawing>
+        </w:r>
+      </w:ins>
+    </w:p>
     <w:p>
       <w:r>
         <w:rPr>
           <w:noProof/>
         </w:rPr>
+        <w:lastRenderedPageBreak/>
         <w:drawing>
           <wp:inline distT="0" distB="0" distL="0" distR="0">
             <wp:extent cx="5943600" cy="2444115"/>
@@ -9417,7 +9471,7 @@
             <wp:cNvGraphicFramePr/>
             <a:graphic xmlns:a="http://schemas.openxmlformats.org/drawingml/2006/main">
               <a:graphicData uri="http://schemas.openxmlformats.org/drawingml/2006/chart">
-                <c:chart xmlns:c="http://schemas.openxmlformats.org/drawingml/2006/chart" xmlns:r="http://schemas.openxmlformats.org/officeDocument/2006/relationships" r:id="rId9"/>
+                <c:chart xmlns:c="http://schemas.openxmlformats.org/drawingml/2006/chart" xmlns:r="http://schemas.openxmlformats.org/officeDocument/2006/relationships" r:id="rId10"/>
               </a:graphicData>
             </a:graphic>
           </wp:inline>
@@ -9455,7 +9509,6 @@
         <w:rPr>
           <w:noProof/>
         </w:rPr>
-        <w:lastRenderedPageBreak/>
         <w:drawing>
           <wp:inline distT="0" distB="0" distL="0" distR="0">
             <wp:extent cx="5943600" cy="2444115"/>
@@ -9464,7 +9517,7 @@
             <wp:cNvGraphicFramePr/>
             <a:graphic xmlns:a="http://schemas.openxmlformats.org/drawingml/2006/main">
               <a:graphicData uri="http://schemas.openxmlformats.org/drawingml/2006/chart">
-                <c:chart xmlns:c="http://schemas.openxmlformats.org/drawingml/2006/chart" xmlns:r="http://schemas.openxmlformats.org/officeDocument/2006/relationships" r:id="rId10"/>
+                <c:chart xmlns:c="http://schemas.openxmlformats.org/drawingml/2006/chart" xmlns:r="http://schemas.openxmlformats.org/officeDocument/2006/relationships" r:id="rId11"/>
               </a:graphicData>
             </a:graphic>
           </wp:inline>
@@ -9502,6 +9555,7 @@
           <w:sz w:val="19"/>
           <w:szCs w:val="19"/>
         </w:rPr>
+        <w:lastRenderedPageBreak/>
         <w:drawing>
           <wp:inline distT="0" distB="0" distL="0" distR="0">
             <wp:extent cx="5943600" cy="2461709"/>
@@ -9520,7 +9574,7 @@
                     </pic:cNvPicPr>
                   </pic:nvPicPr>
                   <pic:blipFill>
-                    <a:blip r:embed="rId11" cstate="print"/>
+                    <a:blip r:embed="rId12" cstate="print"/>
                     <a:srcRect/>
                     <a:stretch>
                       <a:fillRect/>
@@ -9575,6 +9629,59 @@
         <w:t xml:space="preserve"> Gantt Chart</w:t>
       </w:r>
     </w:p>
+    <w:p>
+      <w:pPr>
+        <w:rPr>
+          <w:ins w:id="33" w:author="Kenneth Kon" w:date="2015-03-24T15:53:00Z"/>
+        </w:rPr>
+      </w:pPr>
+      <w:ins w:id="34" w:author="Kenneth Kon" w:date="2015-03-24T15:52:00Z">
+        <w:r>
+          <w:drawing>
+            <wp:inline distT="0" distB="0" distL="0" distR="0">
+              <wp:extent cx="5943600" cy="2444115"/>
+              <wp:effectExtent l="19050" t="0" r="19050" b="0"/>
+              <wp:docPr id="2" name="Chart 1"/>
+              <wp:cNvGraphicFramePr/>
+              <a:graphic xmlns:a="http://schemas.openxmlformats.org/drawingml/2006/main">
+                <a:graphicData uri="http://schemas.openxmlformats.org/drawingml/2006/chart">
+                  <c:chart xmlns:c="http://schemas.openxmlformats.org/drawingml/2006/chart" xmlns:r="http://schemas.openxmlformats.org/officeDocument/2006/relationships" r:id="rId13"/>
+                </a:graphicData>
+              </a:graphic>
+            </wp:inline>
+          </w:drawing>
+        </w:r>
+      </w:ins>
+    </w:p>
+    <w:p>
+      <w:pPr>
+        <w:jc w:val="center"/>
+        <w:rPr>
+          <w:ins w:id="35" w:author="Kenneth Kon" w:date="2015-03-24T15:53:00Z"/>
+          <w:b/>
+        </w:rPr>
+      </w:pPr>
+      <w:ins w:id="36" w:author="Kenneth Kon" w:date="2015-03-24T15:53:00Z">
+        <w:r>
+          <w:rPr>
+            <w:b/>
+          </w:rPr>
+          <w:t xml:space="preserve">Sprint </w:t>
+        </w:r>
+        <w:r>
+          <w:rPr>
+            <w:b/>
+          </w:rPr>
+          <w:t>4</w:t>
+        </w:r>
+        <w:r>
+          <w:rPr>
+            <w:b/>
+          </w:rPr>
+          <w:t xml:space="preserve"> Gantt Chart</w:t>
+        </w:r>
+      </w:ins>
+    </w:p>
     <w:p/>
     <w:p/>
     <w:p/>
@@ -9588,7 +9695,7 @@
           <w:rFonts w:ascii="Times New Roman" w:eastAsia="Times New Roman" w:hAnsi="Times New Roman" w:cs="Times New Roman"/>
         </w:rPr>
       </w:pPr>
-      <w:bookmarkStart w:id="32" w:name="_Toc279764128"/>
+      <w:bookmarkStart w:id="37" w:name="_Toc279764128"/>
       <w:r>
         <w:rPr>
           <w:rFonts w:ascii="Times New Roman" w:eastAsia="Times New Roman" w:hAnsi="Times New Roman" w:cs="Times New Roman"/>
@@ -9596,7 +9703,7 @@
         <w:lastRenderedPageBreak/>
         <w:t>4.2.   Appendix B – Feasibility Matrix</w:t>
       </w:r>
-      <w:bookmarkEnd w:id="32"/>
+      <w:bookmarkEnd w:id="37"/>
       <w:r>
         <w:rPr>
           <w:rFonts w:ascii="Times New Roman" w:eastAsia="Times New Roman" w:hAnsi="Times New Roman" w:cs="Times New Roman"/>
@@ -10926,7 +11033,7 @@
           <w:rFonts w:ascii="Times New Roman" w:eastAsia="Times New Roman" w:hAnsi="Times New Roman" w:cs="Times New Roman"/>
         </w:rPr>
       </w:pPr>
-      <w:bookmarkStart w:id="33" w:name="_Toc279764129"/>
+      <w:bookmarkStart w:id="38" w:name="_Toc279764129"/>
       <w:r>
         <w:rPr>
           <w:rFonts w:ascii="Times New Roman" w:eastAsia="Times New Roman" w:hAnsi="Times New Roman" w:cs="Times New Roman"/>
@@ -10939,7 +11046,7 @@
         </w:rPr>
         <w:t>.3.   Appendix C – Cost Matrix</w:t>
       </w:r>
-      <w:bookmarkEnd w:id="33"/>
+      <w:bookmarkEnd w:id="38"/>
       <w:r>
         <w:rPr>
           <w:rFonts w:ascii="Times New Roman" w:eastAsia="Times New Roman" w:hAnsi="Times New Roman" w:cs="Times New Roman"/>
@@ -11696,16 +11803,16 @@
         <w:pStyle w:val="Heading2"/>
         <w:spacing w:before="360" w:after="240"/>
       </w:pPr>
-      <w:bookmarkStart w:id="34" w:name="_Toc374308934"/>
-      <w:bookmarkStart w:id="35" w:name="_Toc279764130"/>
+      <w:bookmarkStart w:id="39" w:name="_Toc374308934"/>
+      <w:bookmarkStart w:id="40" w:name="_Toc279764130"/>
       <w:r>
         <w:rPr>
           <w:rFonts w:ascii="Times New Roman" w:eastAsia="Times New Roman" w:hAnsi="Times New Roman" w:cs="Times New Roman"/>
         </w:rPr>
         <w:t>4.4.   Appendix D - Diary of Meetings</w:t>
       </w:r>
-      <w:bookmarkEnd w:id="34"/>
-      <w:bookmarkEnd w:id="35"/>
+      <w:bookmarkEnd w:id="39"/>
+      <w:bookmarkEnd w:id="40"/>
       <w:r>
         <w:rPr>
           <w:rFonts w:ascii="Times New Roman" w:eastAsia="Times New Roman" w:hAnsi="Times New Roman" w:cs="Times New Roman"/>
@@ -12698,22 +12805,22 @@
       <w:pPr>
         <w:pStyle w:val="NoSpacing"/>
         <w:rPr>
-          <w:ins w:id="36" w:author="Kenneth Kon" w:date="2015-03-19T20:26:00Z"/>
+          <w:ins w:id="41" w:author="Kenneth Kon" w:date="2015-03-19T20:26:00Z"/>
           <w:b/>
           <w:u w:val="single"/>
         </w:rPr>
       </w:pPr>
-      <w:bookmarkStart w:id="37" w:name="_Toc279764131"/>
+      <w:bookmarkStart w:id="42" w:name="_Toc279764131"/>
     </w:p>
     <w:p>
       <w:pPr>
         <w:pStyle w:val="NoSpacing"/>
         <w:rPr>
-          <w:ins w:id="38" w:author="Kenneth Kon" w:date="2015-03-19T20:26:00Z"/>
+          <w:ins w:id="43" w:author="Kenneth Kon" w:date="2015-03-19T20:26:00Z"/>
           <w:b/>
         </w:rPr>
       </w:pPr>
-      <w:ins w:id="39" w:author="Kenneth Kon" w:date="2015-03-19T20:26:00Z">
+      <w:ins w:id="44" w:author="Kenneth Kon" w:date="2015-03-19T20:26:00Z">
         <w:r>
           <w:rPr>
             <w:b/>
@@ -12734,10 +12841,10 @@
       <w:pPr>
         <w:pStyle w:val="NoSpacing"/>
         <w:rPr>
-          <w:ins w:id="40" w:author="Kenneth Kon" w:date="2015-03-19T20:26:00Z"/>
-        </w:rPr>
-      </w:pPr>
-      <w:ins w:id="41" w:author="Kenneth Kon" w:date="2015-03-19T20:26:00Z">
+          <w:ins w:id="45" w:author="Kenneth Kon" w:date="2015-03-19T20:26:00Z"/>
+        </w:rPr>
+      </w:pPr>
+      <w:ins w:id="46" w:author="Kenneth Kon" w:date="2015-03-19T20:26:00Z">
         <w:r>
           <w:rPr>
             <w:b/>
@@ -12753,10 +12860,10 @@
       <w:pPr>
         <w:pStyle w:val="NoSpacing"/>
         <w:rPr>
-          <w:ins w:id="42" w:author="Kenneth Kon" w:date="2015-03-19T20:26:00Z"/>
-        </w:rPr>
-      </w:pPr>
-      <w:ins w:id="43" w:author="Kenneth Kon" w:date="2015-03-19T20:26:00Z">
+          <w:ins w:id="47" w:author="Kenneth Kon" w:date="2015-03-19T20:26:00Z"/>
+        </w:rPr>
+      </w:pPr>
+      <w:ins w:id="48" w:author="Kenneth Kon" w:date="2015-03-19T20:26:00Z">
         <w:r>
           <w:rPr>
             <w:b/>
@@ -12775,11 +12882,11 @@
       <w:pPr>
         <w:pStyle w:val="NoSpacing"/>
         <w:rPr>
-          <w:ins w:id="44" w:author="Kenneth Kon" w:date="2015-03-19T20:26:00Z"/>
+          <w:ins w:id="49" w:author="Kenneth Kon" w:date="2015-03-19T20:26:00Z"/>
           <w:b/>
         </w:rPr>
       </w:pPr>
-      <w:ins w:id="45" w:author="Kenneth Kon" w:date="2015-03-19T20:26:00Z">
+      <w:ins w:id="50" w:author="Kenneth Kon" w:date="2015-03-19T20:26:00Z">
         <w:r>
           <w:rPr>
             <w:b/>
@@ -12792,10 +12899,10 @@
       <w:pPr>
         <w:pStyle w:val="NoSpacing"/>
         <w:rPr>
-          <w:ins w:id="46" w:author="Kenneth Kon" w:date="2015-03-19T20:26:00Z"/>
-        </w:rPr>
-      </w:pPr>
-      <w:ins w:id="47" w:author="Kenneth Kon" w:date="2015-03-19T20:26:00Z">
+          <w:ins w:id="51" w:author="Kenneth Kon" w:date="2015-03-19T20:26:00Z"/>
+        </w:rPr>
+      </w:pPr>
+      <w:ins w:id="52" w:author="Kenneth Kon" w:date="2015-03-19T20:26:00Z">
         <w:r>
           <w:t xml:space="preserve">Michael Lazo </w:t>
         </w:r>
@@ -12805,15 +12912,15 @@
       <w:pPr>
         <w:pStyle w:val="NoSpacing"/>
         <w:rPr>
-          <w:ins w:id="48" w:author="Kenneth Kon" w:date="2015-03-19T20:26:00Z"/>
-        </w:rPr>
-      </w:pPr>
-      <w:ins w:id="49" w:author="Kenneth Kon" w:date="2015-03-19T20:26:00Z">
+          <w:ins w:id="53" w:author="Kenneth Kon" w:date="2015-03-19T20:26:00Z"/>
+        </w:rPr>
+      </w:pPr>
+      <w:ins w:id="54" w:author="Kenneth Kon" w:date="2015-03-19T20:26:00Z">
         <w:r>
           <w:t xml:space="preserve">Kenneth Kon </w:t>
         </w:r>
       </w:ins>
-      <w:ins w:id="50" w:author="Kenneth Kon" w:date="2015-03-19T20:27:00Z">
+      <w:ins w:id="55" w:author="Kenneth Kon" w:date="2015-03-19T20:27:00Z">
         <w:r>
           <w:t>- Scrum master</w:t>
         </w:r>
@@ -12823,10 +12930,10 @@
       <w:pPr>
         <w:pStyle w:val="NoSpacing"/>
         <w:rPr>
-          <w:ins w:id="51" w:author="Kenneth Kon" w:date="2015-03-19T20:26:00Z"/>
-        </w:rPr>
-      </w:pPr>
-      <w:ins w:id="52" w:author="Kenneth Kon" w:date="2015-03-19T20:26:00Z">
+          <w:ins w:id="56" w:author="Kenneth Kon" w:date="2015-03-19T20:26:00Z"/>
+        </w:rPr>
+      </w:pPr>
+      <w:ins w:id="57" w:author="Kenneth Kon" w:date="2015-03-19T20:26:00Z">
         <w:r>
           <w:t>Bernard Parenteau - Product Owner</w:t>
         </w:r>
@@ -12836,10 +12943,10 @@
       <w:pPr>
         <w:pStyle w:val="NoSpacing"/>
         <w:rPr>
-          <w:ins w:id="53" w:author="Kenneth Kon" w:date="2015-03-19T20:26:00Z"/>
-        </w:rPr>
-      </w:pPr>
-      <w:ins w:id="54" w:author="Kenneth Kon" w:date="2015-03-19T20:26:00Z">
+          <w:ins w:id="58" w:author="Kenneth Kon" w:date="2015-03-19T20:26:00Z"/>
+        </w:rPr>
+      </w:pPr>
+      <w:ins w:id="59" w:author="Kenneth Kon" w:date="2015-03-19T20:26:00Z">
         <w:r>
           <w:rPr>
             <w:b/>
@@ -12852,25 +12959,25 @@
       <w:pPr>
         <w:pStyle w:val="NoSpacing"/>
         <w:rPr>
-          <w:ins w:id="55" w:author="Kenneth Kon" w:date="2015-03-19T20:26:00Z"/>
-        </w:rPr>
-      </w:pPr>
-      <w:ins w:id="56" w:author="Kenneth Kon" w:date="2015-03-19T20:26:00Z">
+          <w:ins w:id="60" w:author="Kenneth Kon" w:date="2015-03-19T20:26:00Z"/>
+        </w:rPr>
+      </w:pPr>
+      <w:ins w:id="61" w:author="Kenneth Kon" w:date="2015-03-19T20:26:00Z">
         <w:r>
           <w:tab/>
         </w:r>
       </w:ins>
-      <w:ins w:id="57" w:author="Kenneth Kon" w:date="2015-03-19T20:27:00Z">
+      <w:ins w:id="62" w:author="Kenneth Kon" w:date="2015-03-19T20:27:00Z">
         <w:r>
           <w:t>Talked about the progress of sprint 3. Clarified</w:t>
         </w:r>
       </w:ins>
-      <w:ins w:id="58" w:author="Kenneth Kon" w:date="2015-03-19T20:28:00Z">
+      <w:ins w:id="63" w:author="Kenneth Kon" w:date="2015-03-19T20:28:00Z">
         <w:r>
           <w:t xml:space="preserve"> on Simulate Add Ride user story.</w:t>
         </w:r>
       </w:ins>
-      <w:ins w:id="59" w:author="Kenneth Kon" w:date="2015-03-19T20:27:00Z">
+      <w:ins w:id="64" w:author="Kenneth Kon" w:date="2015-03-19T20:27:00Z">
         <w:r>
           <w:t xml:space="preserve"> </w:t>
         </w:r>
@@ -12880,7 +12987,7 @@
       <w:pPr>
         <w:pStyle w:val="NoSpacing"/>
         <w:rPr>
-          <w:ins w:id="60" w:author="Kenneth Kon" w:date="2015-03-19T20:29:00Z"/>
+          <w:ins w:id="65" w:author="Kenneth Kon" w:date="2015-03-19T20:29:00Z"/>
           <w:b/>
           <w:u w:val="single"/>
         </w:rPr>
@@ -12890,11 +12997,11 @@
       <w:pPr>
         <w:pStyle w:val="NoSpacing"/>
         <w:rPr>
-          <w:ins w:id="61" w:author="Kenneth Kon" w:date="2015-03-19T20:29:00Z"/>
+          <w:ins w:id="66" w:author="Kenneth Kon" w:date="2015-03-19T20:29:00Z"/>
           <w:b/>
         </w:rPr>
       </w:pPr>
-      <w:ins w:id="62" w:author="Kenneth Kon" w:date="2015-03-19T20:29:00Z">
+      <w:ins w:id="67" w:author="Kenneth Kon" w:date="2015-03-19T20:29:00Z">
         <w:r>
           <w:rPr>
             <w:b/>
@@ -12915,10 +13022,10 @@
       <w:pPr>
         <w:pStyle w:val="NoSpacing"/>
         <w:rPr>
-          <w:ins w:id="63" w:author="Kenneth Kon" w:date="2015-03-19T20:29:00Z"/>
-        </w:rPr>
-      </w:pPr>
-      <w:ins w:id="64" w:author="Kenneth Kon" w:date="2015-03-19T20:29:00Z">
+          <w:ins w:id="68" w:author="Kenneth Kon" w:date="2015-03-19T20:29:00Z"/>
+        </w:rPr>
+      </w:pPr>
+      <w:ins w:id="69" w:author="Kenneth Kon" w:date="2015-03-19T20:29:00Z">
         <w:r>
           <w:rPr>
             <w:b/>
@@ -12934,10 +13041,10 @@
       <w:pPr>
         <w:pStyle w:val="NoSpacing"/>
         <w:rPr>
-          <w:ins w:id="65" w:author="Kenneth Kon" w:date="2015-03-19T20:29:00Z"/>
-        </w:rPr>
-      </w:pPr>
-      <w:ins w:id="66" w:author="Kenneth Kon" w:date="2015-03-19T20:29:00Z">
+          <w:ins w:id="70" w:author="Kenneth Kon" w:date="2015-03-19T20:29:00Z"/>
+        </w:rPr>
+      </w:pPr>
+      <w:ins w:id="71" w:author="Kenneth Kon" w:date="2015-03-19T20:29:00Z">
         <w:r>
           <w:rPr>
             <w:b/>
@@ -12945,8 +13052,15 @@
           <w:t>Date:</w:t>
         </w:r>
         <w:r>
-          <w:t xml:space="preserve"> 3/20</w:t>
+          <w:t xml:space="preserve"> 3/2</w:t>
         </w:r>
+      </w:ins>
+      <w:ins w:id="72" w:author="Kenneth Kon" w:date="2015-03-24T15:54:00Z">
+        <w:r>
+          <w:t>2</w:t>
+        </w:r>
+      </w:ins>
+      <w:ins w:id="73" w:author="Kenneth Kon" w:date="2015-03-19T20:29:00Z">
         <w:r>
           <w:t>/2015</w:t>
         </w:r>
@@ -12956,11 +13070,11 @@
       <w:pPr>
         <w:pStyle w:val="NoSpacing"/>
         <w:rPr>
-          <w:ins w:id="67" w:author="Kenneth Kon" w:date="2015-03-19T20:29:00Z"/>
+          <w:ins w:id="74" w:author="Kenneth Kon" w:date="2015-03-19T20:29:00Z"/>
           <w:b/>
         </w:rPr>
       </w:pPr>
-      <w:ins w:id="68" w:author="Kenneth Kon" w:date="2015-03-19T20:29:00Z">
+      <w:ins w:id="75" w:author="Kenneth Kon" w:date="2015-03-19T20:29:00Z">
         <w:r>
           <w:rPr>
             <w:b/>
@@ -12973,10 +13087,10 @@
       <w:pPr>
         <w:pStyle w:val="NoSpacing"/>
         <w:rPr>
-          <w:ins w:id="69" w:author="Kenneth Kon" w:date="2015-03-19T20:29:00Z"/>
-        </w:rPr>
-      </w:pPr>
-      <w:ins w:id="70" w:author="Kenneth Kon" w:date="2015-03-19T20:29:00Z">
+          <w:ins w:id="76" w:author="Kenneth Kon" w:date="2015-03-19T20:29:00Z"/>
+        </w:rPr>
+      </w:pPr>
+      <w:ins w:id="77" w:author="Kenneth Kon" w:date="2015-03-19T20:29:00Z">
         <w:r>
           <w:t xml:space="preserve">Michael Lazo </w:t>
         </w:r>
@@ -12986,10 +13100,10 @@
       <w:pPr>
         <w:pStyle w:val="NoSpacing"/>
         <w:rPr>
-          <w:ins w:id="71" w:author="Kenneth Kon" w:date="2015-03-19T20:29:00Z"/>
-        </w:rPr>
-      </w:pPr>
-      <w:ins w:id="72" w:author="Kenneth Kon" w:date="2015-03-19T20:29:00Z">
+          <w:ins w:id="78" w:author="Kenneth Kon" w:date="2015-03-19T20:29:00Z"/>
+        </w:rPr>
+      </w:pPr>
+      <w:ins w:id="79" w:author="Kenneth Kon" w:date="2015-03-19T20:29:00Z">
         <w:r>
           <w:t>Kenneth Kon - Scrum master</w:t>
         </w:r>
@@ -12999,10 +13113,10 @@
       <w:pPr>
         <w:pStyle w:val="NoSpacing"/>
         <w:rPr>
-          <w:ins w:id="73" w:author="Kenneth Kon" w:date="2015-03-19T20:29:00Z"/>
-        </w:rPr>
-      </w:pPr>
-      <w:ins w:id="74" w:author="Kenneth Kon" w:date="2015-03-19T20:29:00Z">
+          <w:ins w:id="80" w:author="Kenneth Kon" w:date="2015-03-19T20:29:00Z"/>
+        </w:rPr>
+      </w:pPr>
+      <w:ins w:id="81" w:author="Kenneth Kon" w:date="2015-03-19T20:29:00Z">
         <w:r>
           <w:t>Bernard Parenteau - Product Owner</w:t>
         </w:r>
@@ -13012,10 +13126,10 @@
       <w:pPr>
         <w:pStyle w:val="NoSpacing"/>
         <w:rPr>
-          <w:ins w:id="75" w:author="Kenneth Kon" w:date="2015-03-19T20:29:00Z"/>
-        </w:rPr>
-      </w:pPr>
-      <w:ins w:id="76" w:author="Kenneth Kon" w:date="2015-03-19T20:29:00Z">
+          <w:ins w:id="82" w:author="Kenneth Kon" w:date="2015-03-19T20:29:00Z"/>
+        </w:rPr>
+      </w:pPr>
+      <w:ins w:id="83" w:author="Kenneth Kon" w:date="2015-03-19T20:29:00Z">
         <w:r>
           <w:rPr>
             <w:b/>
@@ -13028,10 +13142,10 @@
       <w:pPr>
         <w:pStyle w:val="NoSpacing"/>
         <w:rPr>
-          <w:ins w:id="77" w:author="Kenneth Kon" w:date="2015-03-19T20:29:00Z"/>
-        </w:rPr>
-      </w:pPr>
-      <w:ins w:id="78" w:author="Kenneth Kon" w:date="2015-03-19T20:29:00Z">
+          <w:ins w:id="84" w:author="Kenneth Kon" w:date="2015-03-24T15:54:00Z"/>
+        </w:rPr>
+      </w:pPr>
+      <w:ins w:id="85" w:author="Kenneth Kon" w:date="2015-03-19T20:29:00Z">
         <w:r>
           <w:tab/>
         </w:r>
@@ -13039,7 +13153,7 @@
           <w:t>Sprint 3 Review, showcased User Story</w:t>
         </w:r>
       </w:ins>
-      <w:ins w:id="79" w:author="Kenneth Kon" w:date="2015-03-19T20:30:00Z">
+      <w:ins w:id="86" w:author="Kenneth Kon" w:date="2015-03-19T20:30:00Z">
         <w:r>
           <w:t xml:space="preserve"> Simulate Add Ride, Simulate Dequeue and Visitor Dequeue user story. Discussed what we would need to work on for Sprint 4.</w:t>
         </w:r>
@@ -13047,10 +13161,204 @@
     </w:p>
     <w:p>
       <w:pPr>
+        <w:pStyle w:val="NoSpacing"/>
+        <w:rPr>
+          <w:ins w:id="87" w:author="Kenneth Kon" w:date="2015-03-24T15:54:00Z"/>
+        </w:rPr>
+      </w:pPr>
+    </w:p>
+    <w:p>
+      <w:pPr>
+        <w:pStyle w:val="NoSpacing"/>
+        <w:rPr>
+          <w:ins w:id="88" w:author="Kenneth Kon" w:date="2015-03-24T15:54:00Z"/>
+          <w:b/>
+        </w:rPr>
+      </w:pPr>
+      <w:ins w:id="89" w:author="Kenneth Kon" w:date="2015-03-24T15:54:00Z">
+        <w:r>
+          <w:rPr>
+            <w:b/>
+            <w:u w:val="single"/>
+          </w:rPr>
+          <w:t>Meeting  </w:t>
+        </w:r>
+        <w:r>
+          <w:rPr>
+            <w:b/>
+            <w:u w:val="single"/>
+          </w:rPr>
+          <w:t>1</w:t>
+        </w:r>
+        <w:r>
+          <w:rPr>
+            <w:b/>
+            <w:u w:val="single"/>
+          </w:rPr>
+          <w:t>1</w:t>
+        </w:r>
+      </w:ins>
+    </w:p>
+    <w:p>
+      <w:pPr>
+        <w:pStyle w:val="NoSpacing"/>
+        <w:rPr>
+          <w:ins w:id="90" w:author="Kenneth Kon" w:date="2015-03-24T15:54:00Z"/>
+        </w:rPr>
+      </w:pPr>
+      <w:ins w:id="91" w:author="Kenneth Kon" w:date="2015-03-24T15:54:00Z">
+        <w:r>
+          <w:rPr>
+            <w:b/>
+          </w:rPr>
+          <w:t>Time:</w:t>
+        </w:r>
+        <w:r>
+          <w:t xml:space="preserve"> 6:15PM-7:15PM</w:t>
+        </w:r>
+      </w:ins>
+    </w:p>
+    <w:p>
+      <w:pPr>
+        <w:pStyle w:val="NoSpacing"/>
+        <w:rPr>
+          <w:ins w:id="92" w:author="Kenneth Kon" w:date="2015-03-24T15:54:00Z"/>
+        </w:rPr>
+      </w:pPr>
+      <w:ins w:id="93" w:author="Kenneth Kon" w:date="2015-03-24T15:54:00Z">
+        <w:r>
+          <w:rPr>
+            <w:b/>
+          </w:rPr>
+          <w:t>Date:</w:t>
+        </w:r>
+        <w:r>
+          <w:t xml:space="preserve"> 3/2</w:t>
+        </w:r>
+        <w:r>
+          <w:t>4</w:t>
+        </w:r>
+        <w:r>
+          <w:t>/2015</w:t>
+        </w:r>
+      </w:ins>
+    </w:p>
+    <w:p>
+      <w:pPr>
+        <w:pStyle w:val="NoSpacing"/>
+        <w:rPr>
+          <w:ins w:id="94" w:author="Kenneth Kon" w:date="2015-03-24T15:54:00Z"/>
+          <w:b/>
+        </w:rPr>
+      </w:pPr>
+      <w:ins w:id="95" w:author="Kenneth Kon" w:date="2015-03-24T15:54:00Z">
+        <w:r>
+          <w:rPr>
+            <w:b/>
+          </w:rPr>
+          <w:t>Members Participated:</w:t>
+        </w:r>
+      </w:ins>
+    </w:p>
+    <w:p>
+      <w:pPr>
+        <w:pStyle w:val="NoSpacing"/>
+        <w:rPr>
+          <w:ins w:id="96" w:author="Kenneth Kon" w:date="2015-03-24T15:54:00Z"/>
+        </w:rPr>
+      </w:pPr>
+      <w:ins w:id="97" w:author="Kenneth Kon" w:date="2015-03-24T15:54:00Z">
+        <w:r>
+          <w:t>Michael Lazo - Scrum master</w:t>
+        </w:r>
+      </w:ins>
+    </w:p>
+    <w:p>
+      <w:pPr>
+        <w:pStyle w:val="NoSpacing"/>
+        <w:rPr>
+          <w:ins w:id="98" w:author="Kenneth Kon" w:date="2015-03-24T15:54:00Z"/>
+        </w:rPr>
+      </w:pPr>
+      <w:ins w:id="99" w:author="Kenneth Kon" w:date="2015-03-24T15:54:00Z">
+        <w:r>
+          <w:t xml:space="preserve">Kenneth Kon </w:t>
+        </w:r>
+      </w:ins>
+    </w:p>
+    <w:p>
+      <w:pPr>
+        <w:pStyle w:val="NoSpacing"/>
+        <w:rPr>
+          <w:ins w:id="100" w:author="Kenneth Kon" w:date="2015-03-24T15:54:00Z"/>
+        </w:rPr>
+      </w:pPr>
+      <w:ins w:id="101" w:author="Kenneth Kon" w:date="2015-03-24T15:54:00Z">
+        <w:r>
+          <w:t>Bernard Parenteau - Product Owner</w:t>
+        </w:r>
+      </w:ins>
+    </w:p>
+    <w:p>
+      <w:pPr>
+        <w:pStyle w:val="NoSpacing"/>
+        <w:rPr>
+          <w:ins w:id="102" w:author="Kenneth Kon" w:date="2015-03-24T15:54:00Z"/>
+        </w:rPr>
+      </w:pPr>
+      <w:ins w:id="103" w:author="Kenneth Kon" w:date="2015-03-24T15:54:00Z">
+        <w:r>
+          <w:rPr>
+            <w:b/>
+          </w:rPr>
+          <w:lastRenderedPageBreak/>
+          <w:t>Topic:</w:t>
+        </w:r>
+      </w:ins>
+    </w:p>
+    <w:p>
+      <w:pPr>
+        <w:pStyle w:val="NoSpacing"/>
+        <w:rPr>
+          <w:ins w:id="104" w:author="Kenneth Kon" w:date="2015-03-24T15:54:00Z"/>
+        </w:rPr>
+      </w:pPr>
+      <w:ins w:id="105" w:author="Kenneth Kon" w:date="2015-03-24T15:54:00Z">
+        <w:r>
+          <w:tab/>
+        </w:r>
+        <w:r>
+          <w:t>Sprint 4 requirement elicitation on the user stories assigned to us.</w:t>
+        </w:r>
+      </w:ins>
+    </w:p>
+    <w:p>
+      <w:pPr>
+        <w:pStyle w:val="NoSpacing"/>
+        <w:rPr>
+          <w:ins w:id="106" w:author="Kenneth Kon" w:date="2015-03-24T15:54:00Z"/>
+        </w:rPr>
+      </w:pPr>
+      <w:ins w:id="107" w:author="Kenneth Kon" w:date="2015-03-24T15:55:00Z">
+        <w:r>
+          <w:t>Mostly on Dynamic Find wait time and Edit Rides as Admin</w:t>
+        </w:r>
+      </w:ins>
+    </w:p>
+    <w:p>
+      <w:pPr>
+        <w:pStyle w:val="NoSpacing"/>
+        <w:rPr>
+          <w:ins w:id="108" w:author="Kenneth Kon" w:date="2015-03-19T20:29:00Z"/>
+        </w:rPr>
+      </w:pPr>
+    </w:p>
+    <w:p>
+      <w:pPr>
         <w:pStyle w:val="Heading1"/>
         <w:spacing w:after="240" w:line="360" w:lineRule="auto"/>
         <w:rPr>
-          <w:ins w:id="80" w:author="Kenneth Kon" w:date="2015-03-19T20:26:00Z"/>
+          <w:ins w:id="109" w:author="Kenneth Kon" w:date="2015-03-19T20:26:00Z"/>
           <w:rFonts w:ascii="Times New Roman" w:eastAsia="Times New Roman" w:hAnsi="Times New Roman" w:cs="Times New Roman"/>
         </w:rPr>
       </w:pPr>
@@ -13069,7 +13377,7 @@
         </w:rPr>
         <w:t>5. References</w:t>
       </w:r>
-      <w:bookmarkEnd w:id="37"/>
+      <w:bookmarkEnd w:id="42"/>
     </w:p>
     <w:p>
       <w:r>
@@ -13092,7 +13400,7 @@
           <w:rFonts w:eastAsiaTheme="minorEastAsia"/>
         </w:rPr>
       </w:pPr>
-      <w:hyperlink r:id="rId12" w:history="1">
+      <w:hyperlink r:id="rId14" w:history="1">
         <w:r>
           <w:rPr>
             <w:rStyle w:val="Hyperlink"/>
@@ -13404,7 +13712,6 @@
                 <w:sz w:val="28"/>
                 <w:szCs w:val="28"/>
               </w:rPr>
-              <w:lastRenderedPageBreak/>
               <w:t>Kenneth Kon</w:t>
             </w:r>
           </w:p>
@@ -17712,24 +18019,24 @@
           </c:val>
         </c:ser>
         <c:overlap val="100"/>
-        <c:axId val="85257216"/>
-        <c:axId val="104354944"/>
+        <c:axId val="171933696"/>
+        <c:axId val="171936000"/>
       </c:barChart>
       <c:catAx>
-        <c:axId val="85257216"/>
+        <c:axId val="171933696"/>
         <c:scaling>
           <c:orientation val="maxMin"/>
         </c:scaling>
         <c:axPos val="l"/>
         <c:tickLblPos val="nextTo"/>
-        <c:crossAx val="104354944"/>
+        <c:crossAx val="171936000"/>
         <c:crosses val="autoZero"/>
         <c:auto val="1"/>
         <c:lblAlgn val="ctr"/>
         <c:lblOffset val="100"/>
       </c:catAx>
       <c:valAx>
-        <c:axId val="104354944"/>
+        <c:axId val="171936000"/>
         <c:scaling>
           <c:orientation val="minMax"/>
           <c:min val="42037"/>
@@ -17738,7 +18045,7 @@
         <c:majorGridlines/>
         <c:numFmt formatCode="m/d/yy;@" sourceLinked="0"/>
         <c:tickLblPos val="nextTo"/>
-        <c:crossAx val="85257216"/>
+        <c:crossAx val="171933696"/>
         <c:crosses val="autoZero"/>
         <c:crossBetween val="between"/>
       </c:valAx>
@@ -18111,24 +18418,24 @@
           </c:val>
         </c:ser>
         <c:overlap val="100"/>
-        <c:axId val="76933760"/>
-        <c:axId val="76935552"/>
+        <c:axId val="174371200"/>
+        <c:axId val="174372736"/>
       </c:barChart>
       <c:catAx>
-        <c:axId val="76933760"/>
+        <c:axId val="174371200"/>
         <c:scaling>
           <c:orientation val="maxMin"/>
         </c:scaling>
         <c:axPos val="l"/>
         <c:tickLblPos val="nextTo"/>
-        <c:crossAx val="76935552"/>
+        <c:crossAx val="174372736"/>
         <c:crosses val="autoZero"/>
         <c:auto val="1"/>
         <c:lblAlgn val="ctr"/>
         <c:lblOffset val="100"/>
       </c:catAx>
       <c:valAx>
-        <c:axId val="76935552"/>
+        <c:axId val="174372736"/>
         <c:scaling>
           <c:orientation val="minMax"/>
           <c:min val="42051"/>
@@ -18137,7 +18444,430 @@
         <c:majorGridlines/>
         <c:numFmt formatCode="m/d/yy;@" sourceLinked="0"/>
         <c:tickLblPos val="nextTo"/>
-        <c:crossAx val="76933760"/>
+        <c:crossAx val="174371200"/>
+        <c:crosses val="autoZero"/>
+        <c:crossBetween val="between"/>
+      </c:valAx>
+    </c:plotArea>
+    <c:plotVisOnly val="1"/>
+  </c:chart>
+  <c:externalData r:id="rId1"/>
+</c:chartSpace>
+</file>
+
+<file path=word/charts/chart3.xml><?xml version="1.0" encoding="utf-8"?>
+<c:chartSpace xmlns:c="http://schemas.openxmlformats.org/drawingml/2006/chart" xmlns:a="http://schemas.openxmlformats.org/drawingml/2006/main" xmlns:r="http://schemas.openxmlformats.org/officeDocument/2006/relationships">
+  <c:lang val="en-US"/>
+  <c:chart>
+    <c:plotArea>
+      <c:layout/>
+      <c:barChart>
+        <c:barDir val="bar"/>
+        <c:grouping val="stacked"/>
+        <c:ser>
+          <c:idx val="1"/>
+          <c:order val="0"/>
+          <c:tx>
+            <c:strRef>
+              <c:f>'sprint 4 planning'!$B$1</c:f>
+              <c:strCache>
+                <c:ptCount val="1"/>
+                <c:pt idx="0">
+                  <c:v>Start Date</c:v>
+                </c:pt>
+              </c:strCache>
+            </c:strRef>
+          </c:tx>
+          <c:spPr>
+            <a:noFill/>
+            <a:ln>
+              <a:noFill/>
+            </a:ln>
+          </c:spPr>
+          <c:cat>
+            <c:strRef>
+              <c:f>'sprint 4 planning'!$A$2:$A$14</c:f>
+              <c:strCache>
+                <c:ptCount val="13"/>
+                <c:pt idx="0">
+                  <c:v>T1</c:v>
+                </c:pt>
+                <c:pt idx="1">
+                  <c:v>T2</c:v>
+                </c:pt>
+                <c:pt idx="2">
+                  <c:v>T3</c:v>
+                </c:pt>
+                <c:pt idx="3">
+                  <c:v>T4</c:v>
+                </c:pt>
+                <c:pt idx="4">
+                  <c:v>T5</c:v>
+                </c:pt>
+                <c:pt idx="5">
+                  <c:v>T6</c:v>
+                </c:pt>
+                <c:pt idx="6">
+                  <c:v>T7</c:v>
+                </c:pt>
+                <c:pt idx="7">
+                  <c:v>T8</c:v>
+                </c:pt>
+                <c:pt idx="8">
+                  <c:v>T9</c:v>
+                </c:pt>
+                <c:pt idx="9">
+                  <c:v>T10</c:v>
+                </c:pt>
+                <c:pt idx="10">
+                  <c:v>T11</c:v>
+                </c:pt>
+                <c:pt idx="11">
+                  <c:v>T12</c:v>
+                </c:pt>
+                <c:pt idx="12">
+                  <c:v>T13</c:v>
+                </c:pt>
+              </c:strCache>
+            </c:strRef>
+          </c:cat>
+          <c:val>
+            <c:numRef>
+              <c:f>'sprint 4 planning'!$B$2:$B$14</c:f>
+              <c:numCache>
+                <c:formatCode>m/d/yyyy</c:formatCode>
+                <c:ptCount val="13"/>
+                <c:pt idx="0">
+                  <c:v>42086</c:v>
+                </c:pt>
+                <c:pt idx="1">
+                  <c:v>42086</c:v>
+                </c:pt>
+                <c:pt idx="2">
+                  <c:v>42086</c:v>
+                </c:pt>
+                <c:pt idx="3">
+                  <c:v>42087</c:v>
+                </c:pt>
+                <c:pt idx="4">
+                  <c:v>42087</c:v>
+                </c:pt>
+                <c:pt idx="5">
+                  <c:v>42087</c:v>
+                </c:pt>
+                <c:pt idx="6">
+                  <c:v>42088</c:v>
+                </c:pt>
+                <c:pt idx="7">
+                  <c:v>42088</c:v>
+                </c:pt>
+                <c:pt idx="8">
+                  <c:v>42092</c:v>
+                </c:pt>
+                <c:pt idx="9">
+                  <c:v>42093</c:v>
+                </c:pt>
+                <c:pt idx="10">
+                  <c:v>42094</c:v>
+                </c:pt>
+                <c:pt idx="11">
+                  <c:v>42094</c:v>
+                </c:pt>
+                <c:pt idx="12">
+                  <c:v>42097</c:v>
+                </c:pt>
+              </c:numCache>
+            </c:numRef>
+          </c:val>
+        </c:ser>
+        <c:ser>
+          <c:idx val="0"/>
+          <c:order val="1"/>
+          <c:tx>
+            <c:strRef>
+              <c:f>'sprint 4 planning'!$C$1</c:f>
+              <c:strCache>
+                <c:ptCount val="1"/>
+                <c:pt idx="0">
+                  <c:v>Duration</c:v>
+                </c:pt>
+              </c:strCache>
+            </c:strRef>
+          </c:tx>
+          <c:spPr>
+            <a:solidFill>
+              <a:schemeClr val="accent2"/>
+            </a:solidFill>
+            <a:ln w="25400" cap="flat" cmpd="sng" algn="ctr">
+              <a:solidFill>
+                <a:schemeClr val="accent2">
+                  <a:shade val="50000"/>
+                </a:schemeClr>
+              </a:solidFill>
+              <a:prstDash val="solid"/>
+            </a:ln>
+            <a:effectLst/>
+          </c:spPr>
+          <c:dPt>
+            <c:idx val="0"/>
+            <c:spPr>
+              <a:solidFill>
+                <a:schemeClr val="accent3"/>
+              </a:solidFill>
+              <a:ln w="25400" cap="flat" cmpd="sng" algn="ctr">
+                <a:solidFill>
+                  <a:schemeClr val="accent3">
+                    <a:shade val="50000"/>
+                  </a:schemeClr>
+                </a:solidFill>
+                <a:prstDash val="solid"/>
+              </a:ln>
+              <a:effectLst/>
+            </c:spPr>
+          </c:dPt>
+          <c:dPt>
+            <c:idx val="2"/>
+            <c:spPr>
+              <a:solidFill>
+                <a:schemeClr val="accent3"/>
+              </a:solidFill>
+              <a:ln w="25400" cap="flat" cmpd="sng" algn="ctr">
+                <a:solidFill>
+                  <a:schemeClr val="accent3">
+                    <a:shade val="50000"/>
+                  </a:schemeClr>
+                </a:solidFill>
+                <a:prstDash val="solid"/>
+              </a:ln>
+              <a:effectLst/>
+            </c:spPr>
+          </c:dPt>
+          <c:dPt>
+            <c:idx val="3"/>
+            <c:spPr>
+              <a:solidFill>
+                <a:schemeClr val="accent3"/>
+              </a:solidFill>
+              <a:ln w="25400" cap="flat" cmpd="sng" algn="ctr">
+                <a:solidFill>
+                  <a:schemeClr val="accent3">
+                    <a:shade val="50000"/>
+                  </a:schemeClr>
+                </a:solidFill>
+                <a:prstDash val="solid"/>
+              </a:ln>
+              <a:effectLst/>
+            </c:spPr>
+          </c:dPt>
+          <c:dPt>
+            <c:idx val="5"/>
+            <c:spPr>
+              <a:solidFill>
+                <a:schemeClr val="accent3"/>
+              </a:solidFill>
+              <a:ln w="25400" cap="flat" cmpd="sng" algn="ctr">
+                <a:solidFill>
+                  <a:schemeClr val="accent3">
+                    <a:shade val="50000"/>
+                  </a:schemeClr>
+                </a:solidFill>
+                <a:prstDash val="solid"/>
+              </a:ln>
+              <a:effectLst/>
+            </c:spPr>
+          </c:dPt>
+          <c:dPt>
+            <c:idx val="6"/>
+            <c:spPr>
+              <a:solidFill>
+                <a:schemeClr val="accent3"/>
+              </a:solidFill>
+              <a:ln w="25400" cap="flat" cmpd="sng" algn="ctr">
+                <a:solidFill>
+                  <a:schemeClr val="accent3">
+                    <a:shade val="50000"/>
+                  </a:schemeClr>
+                </a:solidFill>
+                <a:prstDash val="solid"/>
+              </a:ln>
+              <a:effectLst/>
+            </c:spPr>
+          </c:dPt>
+          <c:dPt>
+            <c:idx val="8"/>
+            <c:spPr>
+              <a:solidFill>
+                <a:schemeClr val="accent3"/>
+              </a:solidFill>
+              <a:ln w="25400" cap="flat" cmpd="sng" algn="ctr">
+                <a:solidFill>
+                  <a:schemeClr val="accent3">
+                    <a:shade val="50000"/>
+                  </a:schemeClr>
+                </a:solidFill>
+                <a:prstDash val="solid"/>
+              </a:ln>
+              <a:effectLst/>
+            </c:spPr>
+          </c:dPt>
+          <c:dPt>
+            <c:idx val="9"/>
+            <c:spPr>
+              <a:solidFill>
+                <a:schemeClr val="accent3"/>
+              </a:solidFill>
+              <a:ln w="25400" cap="flat" cmpd="sng" algn="ctr">
+                <a:solidFill>
+                  <a:schemeClr val="accent3">
+                    <a:shade val="50000"/>
+                  </a:schemeClr>
+                </a:solidFill>
+                <a:prstDash val="solid"/>
+              </a:ln>
+              <a:effectLst/>
+            </c:spPr>
+          </c:dPt>
+          <c:dPt>
+            <c:idx val="11"/>
+            <c:spPr>
+              <a:solidFill>
+                <a:schemeClr val="accent3"/>
+              </a:solidFill>
+              <a:ln w="25400" cap="flat" cmpd="sng" algn="ctr">
+                <a:solidFill>
+                  <a:schemeClr val="accent3">
+                    <a:shade val="50000"/>
+                  </a:schemeClr>
+                </a:solidFill>
+                <a:prstDash val="solid"/>
+              </a:ln>
+              <a:effectLst/>
+            </c:spPr>
+          </c:dPt>
+          <c:cat>
+            <c:strRef>
+              <c:f>'sprint 4 planning'!$A$2:$A$14</c:f>
+              <c:strCache>
+                <c:ptCount val="13"/>
+                <c:pt idx="0">
+                  <c:v>T1</c:v>
+                </c:pt>
+                <c:pt idx="1">
+                  <c:v>T2</c:v>
+                </c:pt>
+                <c:pt idx="2">
+                  <c:v>T3</c:v>
+                </c:pt>
+                <c:pt idx="3">
+                  <c:v>T4</c:v>
+                </c:pt>
+                <c:pt idx="4">
+                  <c:v>T5</c:v>
+                </c:pt>
+                <c:pt idx="5">
+                  <c:v>T6</c:v>
+                </c:pt>
+                <c:pt idx="6">
+                  <c:v>T7</c:v>
+                </c:pt>
+                <c:pt idx="7">
+                  <c:v>T8</c:v>
+                </c:pt>
+                <c:pt idx="8">
+                  <c:v>T9</c:v>
+                </c:pt>
+                <c:pt idx="9">
+                  <c:v>T10</c:v>
+                </c:pt>
+                <c:pt idx="10">
+                  <c:v>T11</c:v>
+                </c:pt>
+                <c:pt idx="11">
+                  <c:v>T12</c:v>
+                </c:pt>
+                <c:pt idx="12">
+                  <c:v>T13</c:v>
+                </c:pt>
+              </c:strCache>
+            </c:strRef>
+          </c:cat>
+          <c:val>
+            <c:numRef>
+              <c:f>'sprint 4 planning'!$C$2:$C$14</c:f>
+              <c:numCache>
+                <c:formatCode>General</c:formatCode>
+                <c:ptCount val="13"/>
+                <c:pt idx="0">
+                  <c:v>11</c:v>
+                </c:pt>
+                <c:pt idx="1">
+                  <c:v>1</c:v>
+                </c:pt>
+                <c:pt idx="2">
+                  <c:v>2</c:v>
+                </c:pt>
+                <c:pt idx="3">
+                  <c:v>2</c:v>
+                </c:pt>
+                <c:pt idx="4">
+                  <c:v>2</c:v>
+                </c:pt>
+                <c:pt idx="5">
+                  <c:v>2</c:v>
+                </c:pt>
+                <c:pt idx="6">
+                  <c:v>4</c:v>
+                </c:pt>
+                <c:pt idx="7">
+                  <c:v>4</c:v>
+                </c:pt>
+                <c:pt idx="8">
+                  <c:v>2</c:v>
+                </c:pt>
+                <c:pt idx="9">
+                  <c:v>1</c:v>
+                </c:pt>
+                <c:pt idx="10">
+                  <c:v>1</c:v>
+                </c:pt>
+                <c:pt idx="11">
+                  <c:v>1</c:v>
+                </c:pt>
+                <c:pt idx="12">
+                  <c:v>1</c:v>
+                </c:pt>
+              </c:numCache>
+            </c:numRef>
+          </c:val>
+        </c:ser>
+        <c:overlap val="100"/>
+        <c:axId val="45386368"/>
+        <c:axId val="45416832"/>
+      </c:barChart>
+      <c:catAx>
+        <c:axId val="45386368"/>
+        <c:scaling>
+          <c:orientation val="maxMin"/>
+        </c:scaling>
+        <c:axPos val="l"/>
+        <c:tickLblPos val="nextTo"/>
+        <c:crossAx val="45416832"/>
+        <c:crosses val="autoZero"/>
+        <c:auto val="1"/>
+        <c:lblAlgn val="ctr"/>
+        <c:lblOffset val="100"/>
+      </c:catAx>
+      <c:valAx>
+        <c:axId val="45416832"/>
+        <c:scaling>
+          <c:orientation val="minMax"/>
+          <c:min val="42086"/>
+        </c:scaling>
+        <c:axPos val="t"/>
+        <c:majorGridlines/>
+        <c:numFmt formatCode="m/d/yy;@" sourceLinked="0"/>
+        <c:tickLblPos val="nextTo"/>
+        <c:crossAx val="45386368"/>
         <c:crosses val="autoZero"/>
         <c:crossBetween val="between"/>
       </c:valAx>
@@ -18436,7 +19166,7 @@
 </file>
 
 <file path=customXml/itemProps1.xml><?xml version="1.0" encoding="utf-8"?>
-<ds:datastoreItem xmlns:ds="http://schemas.openxmlformats.org/officeDocument/2006/customXml" ds:itemID="{4EA14CB4-E443-4E36-87C7-8C79E842FC65}">
+<ds:datastoreItem xmlns:ds="http://schemas.openxmlformats.org/officeDocument/2006/customXml" ds:itemID="{9F94DB15-E5F0-4FEF-B2B7-134406A15ACF}">
   <ds:schemaRefs>
     <ds:schemaRef ds:uri="http://schemas.openxmlformats.org/officeDocument/2006/bibliography"/>
   </ds:schemaRefs>

</xml_diff>

<commit_message>
Sprint 5 UML starting to change. Edit format and project plan
</commit_message>
<xml_diff>
--- a/Documents/VQ-FeasibilityStudyandProjectPlan.docx
+++ b/Documents/VQ-FeasibilityStudyandProjectPlan.docx
@@ -9404,7 +9404,12 @@
       </w:r>
     </w:p>
     <w:p>
-      <w:ins w:id="32" w:author="Kenneth Kon" w:date="2015-03-24T15:54:00Z">
+      <w:pPr>
+        <w:rPr>
+          <w:ins w:id="32" w:author="Kenneth Kon" w:date="2015-04-07T14:30:00Z"/>
+        </w:rPr>
+      </w:pPr>
+      <w:ins w:id="33" w:author="Kenneth Kon" w:date="2015-03-24T15:54:00Z">
         <w:r>
           <w:rPr>
             <w:noProof/>
@@ -9458,11 +9463,65 @@
       </w:ins>
     </w:p>
     <w:p>
+      <w:ins w:id="34" w:author="Kenneth Kon" w:date="2015-04-07T14:30:00Z">
+        <w:r>
+          <w:rPr>
+            <w:noProof/>
+          </w:rPr>
+          <w:lastRenderedPageBreak/>
+          <w:drawing>
+            <wp:inline distT="0" distB="0" distL="0" distR="0">
+              <wp:extent cx="5740400" cy="2876550"/>
+              <wp:effectExtent l="19050" t="0" r="0" b="0"/>
+              <wp:docPr id="6" name="Picture 1"/>
+              <wp:cNvGraphicFramePr>
+                <a:graphicFrameLocks xmlns:a="http://schemas.openxmlformats.org/drawingml/2006/main" noChangeAspect="1"/>
+              </wp:cNvGraphicFramePr>
+              <a:graphic xmlns:a="http://schemas.openxmlformats.org/drawingml/2006/main">
+                <a:graphicData uri="http://schemas.openxmlformats.org/drawingml/2006/picture">
+                  <pic:pic xmlns:pic="http://schemas.openxmlformats.org/drawingml/2006/picture">
+                    <pic:nvPicPr>
+                      <pic:cNvPr id="0" name="Picture 1"/>
+                      <pic:cNvPicPr>
+                        <a:picLocks noChangeAspect="1" noChangeArrowheads="1"/>
+                      </pic:cNvPicPr>
+                    </pic:nvPicPr>
+                    <pic:blipFill>
+                      <a:blip r:embed="rId10" cstate="print"/>
+                      <a:srcRect/>
+                      <a:stretch>
+                        <a:fillRect/>
+                      </a:stretch>
+                    </pic:blipFill>
+                    <pic:spPr bwMode="auto">
+                      <a:xfrm>
+                        <a:off x="0" y="0"/>
+                        <a:ext cx="5740400" cy="2876550"/>
+                      </a:xfrm>
+                      <a:prstGeom prst="rect">
+                        <a:avLst/>
+                      </a:prstGeom>
+                      <a:noFill/>
+                      <a:ln w="9525">
+                        <a:noFill/>
+                        <a:miter lim="800000"/>
+                        <a:headEnd/>
+                        <a:tailEnd/>
+                      </a:ln>
+                    </pic:spPr>
+                  </pic:pic>
+                </a:graphicData>
+              </a:graphic>
+            </wp:inline>
+          </w:drawing>
+        </w:r>
+      </w:ins>
+    </w:p>
+    <w:p>
       <w:r>
         <w:rPr>
           <w:noProof/>
         </w:rPr>
-        <w:lastRenderedPageBreak/>
         <w:drawing>
           <wp:inline distT="0" distB="0" distL="0" distR="0">
             <wp:extent cx="5943600" cy="2444115"/>
@@ -9471,7 +9530,7 @@
             <wp:cNvGraphicFramePr/>
             <a:graphic xmlns:a="http://schemas.openxmlformats.org/drawingml/2006/main">
               <a:graphicData uri="http://schemas.openxmlformats.org/drawingml/2006/chart">
-                <c:chart xmlns:c="http://schemas.openxmlformats.org/drawingml/2006/chart" xmlns:r="http://schemas.openxmlformats.org/officeDocument/2006/relationships" r:id="rId10"/>
+                <c:chart xmlns:c="http://schemas.openxmlformats.org/drawingml/2006/chart" xmlns:r="http://schemas.openxmlformats.org/officeDocument/2006/relationships" r:id="rId11"/>
               </a:graphicData>
             </a:graphic>
           </wp:inline>
@@ -9509,6 +9568,7 @@
         <w:rPr>
           <w:noProof/>
         </w:rPr>
+        <w:lastRenderedPageBreak/>
         <w:drawing>
           <wp:inline distT="0" distB="0" distL="0" distR="0">
             <wp:extent cx="5943600" cy="2444115"/>
@@ -9517,7 +9577,7 @@
             <wp:cNvGraphicFramePr/>
             <a:graphic xmlns:a="http://schemas.openxmlformats.org/drawingml/2006/main">
               <a:graphicData uri="http://schemas.openxmlformats.org/drawingml/2006/chart">
-                <c:chart xmlns:c="http://schemas.openxmlformats.org/drawingml/2006/chart" xmlns:r="http://schemas.openxmlformats.org/officeDocument/2006/relationships" r:id="rId11"/>
+                <c:chart xmlns:c="http://schemas.openxmlformats.org/drawingml/2006/chart" xmlns:r="http://schemas.openxmlformats.org/officeDocument/2006/relationships" r:id="rId12"/>
               </a:graphicData>
             </a:graphic>
           </wp:inline>
@@ -9555,7 +9615,6 @@
           <w:sz w:val="19"/>
           <w:szCs w:val="19"/>
         </w:rPr>
-        <w:lastRenderedPageBreak/>
         <w:drawing>
           <wp:inline distT="0" distB="0" distL="0" distR="0">
             <wp:extent cx="5943600" cy="2461709"/>
@@ -9574,7 +9633,7 @@
                     </pic:cNvPicPr>
                   </pic:nvPicPr>
                   <pic:blipFill>
-                    <a:blip r:embed="rId12" cstate="print"/>
+                    <a:blip r:embed="rId13" cstate="print"/>
                     <a:srcRect/>
                     <a:stretch>
                       <a:fillRect/>
@@ -9632,11 +9691,15 @@
     <w:p>
       <w:pPr>
         <w:rPr>
-          <w:ins w:id="33" w:author="Kenneth Kon" w:date="2015-03-24T15:53:00Z"/>
-        </w:rPr>
-      </w:pPr>
-      <w:ins w:id="34" w:author="Kenneth Kon" w:date="2015-03-24T15:52:00Z">
+          <w:ins w:id="35" w:author="Kenneth Kon" w:date="2015-03-24T15:53:00Z"/>
+        </w:rPr>
+      </w:pPr>
+      <w:ins w:id="36" w:author="Kenneth Kon" w:date="2015-03-24T15:52:00Z">
         <w:r>
+          <w:rPr>
+            <w:noProof/>
+          </w:rPr>
+          <w:lastRenderedPageBreak/>
           <w:drawing>
             <wp:inline distT="0" distB="0" distL="0" distR="0">
               <wp:extent cx="5943600" cy="2444115"/>
@@ -9645,7 +9708,7 @@
               <wp:cNvGraphicFramePr/>
               <a:graphic xmlns:a="http://schemas.openxmlformats.org/drawingml/2006/main">
                 <a:graphicData uri="http://schemas.openxmlformats.org/drawingml/2006/chart">
-                  <c:chart xmlns:c="http://schemas.openxmlformats.org/drawingml/2006/chart" xmlns:r="http://schemas.openxmlformats.org/officeDocument/2006/relationships" r:id="rId13"/>
+                  <c:chart xmlns:c="http://schemas.openxmlformats.org/drawingml/2006/chart" xmlns:r="http://schemas.openxmlformats.org/officeDocument/2006/relationships" r:id="rId14"/>
                 </a:graphicData>
               </a:graphic>
             </wp:inline>
@@ -9657,11 +9720,11 @@
       <w:pPr>
         <w:jc w:val="center"/>
         <w:rPr>
-          <w:ins w:id="35" w:author="Kenneth Kon" w:date="2015-03-24T15:53:00Z"/>
+          <w:ins w:id="37" w:author="Kenneth Kon" w:date="2015-04-07T14:29:00Z"/>
           <w:b/>
         </w:rPr>
       </w:pPr>
-      <w:ins w:id="36" w:author="Kenneth Kon" w:date="2015-03-24T15:53:00Z">
+      <w:ins w:id="38" w:author="Kenneth Kon" w:date="2015-03-24T15:53:00Z">
         <w:r>
           <w:rPr>
             <w:b/>
@@ -9682,6 +9745,73 @@
         </w:r>
       </w:ins>
     </w:p>
+    <w:p>
+      <w:pPr>
+        <w:jc w:val="center"/>
+        <w:rPr>
+          <w:ins w:id="39" w:author="Kenneth Kon" w:date="2015-04-07T14:29:00Z"/>
+          <w:b/>
+        </w:rPr>
+      </w:pPr>
+      <w:ins w:id="40" w:author="Kenneth Kon" w:date="2015-04-07T14:29:00Z">
+        <w:r>
+          <w:rPr>
+            <w:b/>
+          </w:rPr>
+          <w:drawing>
+            <wp:inline distT="0" distB="0" distL="0" distR="0">
+              <wp:extent cx="5943600" cy="2444115"/>
+              <wp:effectExtent l="19050" t="0" r="19050" b="0"/>
+              <wp:docPr id="5" name="Chart 1"/>
+              <wp:cNvGraphicFramePr/>
+              <a:graphic xmlns:a="http://schemas.openxmlformats.org/drawingml/2006/main">
+                <a:graphicData uri="http://schemas.openxmlformats.org/drawingml/2006/chart">
+                  <c:chart xmlns:c="http://schemas.openxmlformats.org/drawingml/2006/chart" xmlns:r="http://schemas.openxmlformats.org/officeDocument/2006/relationships" r:id="rId15"/>
+                </a:graphicData>
+              </a:graphic>
+            </wp:inline>
+          </w:drawing>
+        </w:r>
+      </w:ins>
+    </w:p>
+    <w:p>
+      <w:pPr>
+        <w:jc w:val="center"/>
+        <w:rPr>
+          <w:ins w:id="41" w:author="Kenneth Kon" w:date="2015-04-07T14:29:00Z"/>
+          <w:b/>
+        </w:rPr>
+      </w:pPr>
+      <w:ins w:id="42" w:author="Kenneth Kon" w:date="2015-04-07T14:29:00Z">
+        <w:r>
+          <w:rPr>
+            <w:b/>
+          </w:rPr>
+          <w:t xml:space="preserve">Sprint </w:t>
+        </w:r>
+        <w:r>
+          <w:rPr>
+            <w:b/>
+          </w:rPr>
+          <w:t xml:space="preserve">5 </w:t>
+        </w:r>
+        <w:r>
+          <w:rPr>
+            <w:b/>
+          </w:rPr>
+          <w:t>Gantt Chart</w:t>
+        </w:r>
+      </w:ins>
+    </w:p>
+    <w:p>
+      <w:pPr>
+        <w:jc w:val="center"/>
+        <w:rPr>
+          <w:ins w:id="43" w:author="Kenneth Kon" w:date="2015-03-24T15:53:00Z"/>
+          <w:b/>
+        </w:rPr>
+      </w:pPr>
+    </w:p>
     <w:p/>
     <w:p/>
     <w:p/>
@@ -9695,7 +9825,7 @@
           <w:rFonts w:ascii="Times New Roman" w:eastAsia="Times New Roman" w:hAnsi="Times New Roman" w:cs="Times New Roman"/>
         </w:rPr>
       </w:pPr>
-      <w:bookmarkStart w:id="37" w:name="_Toc279764128"/>
+      <w:bookmarkStart w:id="44" w:name="_Toc279764128"/>
       <w:r>
         <w:rPr>
           <w:rFonts w:ascii="Times New Roman" w:eastAsia="Times New Roman" w:hAnsi="Times New Roman" w:cs="Times New Roman"/>
@@ -9703,7 +9833,7 @@
         <w:lastRenderedPageBreak/>
         <w:t>4.2.   Appendix B – Feasibility Matrix</w:t>
       </w:r>
-      <w:bookmarkEnd w:id="37"/>
+      <w:bookmarkEnd w:id="44"/>
       <w:r>
         <w:rPr>
           <w:rFonts w:ascii="Times New Roman" w:eastAsia="Times New Roman" w:hAnsi="Times New Roman" w:cs="Times New Roman"/>
@@ -11033,7 +11163,7 @@
           <w:rFonts w:ascii="Times New Roman" w:eastAsia="Times New Roman" w:hAnsi="Times New Roman" w:cs="Times New Roman"/>
         </w:rPr>
       </w:pPr>
-      <w:bookmarkStart w:id="38" w:name="_Toc279764129"/>
+      <w:bookmarkStart w:id="45" w:name="_Toc279764129"/>
       <w:r>
         <w:rPr>
           <w:rFonts w:ascii="Times New Roman" w:eastAsia="Times New Roman" w:hAnsi="Times New Roman" w:cs="Times New Roman"/>
@@ -11046,7 +11176,7 @@
         </w:rPr>
         <w:t>.3.   Appendix C – Cost Matrix</w:t>
       </w:r>
-      <w:bookmarkEnd w:id="38"/>
+      <w:bookmarkEnd w:id="45"/>
       <w:r>
         <w:rPr>
           <w:rFonts w:ascii="Times New Roman" w:eastAsia="Times New Roman" w:hAnsi="Times New Roman" w:cs="Times New Roman"/>
@@ -11803,16 +11933,16 @@
         <w:pStyle w:val="Heading2"/>
         <w:spacing w:before="360" w:after="240"/>
       </w:pPr>
-      <w:bookmarkStart w:id="39" w:name="_Toc374308934"/>
-      <w:bookmarkStart w:id="40" w:name="_Toc279764130"/>
+      <w:bookmarkStart w:id="46" w:name="_Toc374308934"/>
+      <w:bookmarkStart w:id="47" w:name="_Toc279764130"/>
       <w:r>
         <w:rPr>
           <w:rFonts w:ascii="Times New Roman" w:eastAsia="Times New Roman" w:hAnsi="Times New Roman" w:cs="Times New Roman"/>
         </w:rPr>
         <w:t>4.4.   Appendix D - Diary of Meetings</w:t>
       </w:r>
-      <w:bookmarkEnd w:id="39"/>
-      <w:bookmarkEnd w:id="40"/>
+      <w:bookmarkEnd w:id="46"/>
+      <w:bookmarkEnd w:id="47"/>
       <w:r>
         <w:rPr>
           <w:rFonts w:ascii="Times New Roman" w:eastAsia="Times New Roman" w:hAnsi="Times New Roman" w:cs="Times New Roman"/>
@@ -12805,22 +12935,22 @@
       <w:pPr>
         <w:pStyle w:val="NoSpacing"/>
         <w:rPr>
-          <w:ins w:id="41" w:author="Kenneth Kon" w:date="2015-03-19T20:26:00Z"/>
+          <w:ins w:id="48" w:author="Kenneth Kon" w:date="2015-03-19T20:26:00Z"/>
           <w:b/>
           <w:u w:val="single"/>
         </w:rPr>
       </w:pPr>
-      <w:bookmarkStart w:id="42" w:name="_Toc279764131"/>
+      <w:bookmarkStart w:id="49" w:name="_Toc279764131"/>
     </w:p>
     <w:p>
       <w:pPr>
         <w:pStyle w:val="NoSpacing"/>
         <w:rPr>
-          <w:ins w:id="43" w:author="Kenneth Kon" w:date="2015-03-19T20:26:00Z"/>
+          <w:ins w:id="50" w:author="Kenneth Kon" w:date="2015-03-19T20:26:00Z"/>
           <w:b/>
         </w:rPr>
       </w:pPr>
-      <w:ins w:id="44" w:author="Kenneth Kon" w:date="2015-03-19T20:26:00Z">
+      <w:ins w:id="51" w:author="Kenneth Kon" w:date="2015-03-19T20:26:00Z">
         <w:r>
           <w:rPr>
             <w:b/>
@@ -12841,10 +12971,10 @@
       <w:pPr>
         <w:pStyle w:val="NoSpacing"/>
         <w:rPr>
-          <w:ins w:id="45" w:author="Kenneth Kon" w:date="2015-03-19T20:26:00Z"/>
-        </w:rPr>
-      </w:pPr>
-      <w:ins w:id="46" w:author="Kenneth Kon" w:date="2015-03-19T20:26:00Z">
+          <w:ins w:id="52" w:author="Kenneth Kon" w:date="2015-03-19T20:26:00Z"/>
+        </w:rPr>
+      </w:pPr>
+      <w:ins w:id="53" w:author="Kenneth Kon" w:date="2015-03-19T20:26:00Z">
         <w:r>
           <w:rPr>
             <w:b/>
@@ -12860,10 +12990,10 @@
       <w:pPr>
         <w:pStyle w:val="NoSpacing"/>
         <w:rPr>
-          <w:ins w:id="47" w:author="Kenneth Kon" w:date="2015-03-19T20:26:00Z"/>
-        </w:rPr>
-      </w:pPr>
-      <w:ins w:id="48" w:author="Kenneth Kon" w:date="2015-03-19T20:26:00Z">
+          <w:ins w:id="54" w:author="Kenneth Kon" w:date="2015-03-19T20:26:00Z"/>
+        </w:rPr>
+      </w:pPr>
+      <w:ins w:id="55" w:author="Kenneth Kon" w:date="2015-03-19T20:26:00Z">
         <w:r>
           <w:rPr>
             <w:b/>
@@ -12882,11 +13012,11 @@
       <w:pPr>
         <w:pStyle w:val="NoSpacing"/>
         <w:rPr>
-          <w:ins w:id="49" w:author="Kenneth Kon" w:date="2015-03-19T20:26:00Z"/>
+          <w:ins w:id="56" w:author="Kenneth Kon" w:date="2015-03-19T20:26:00Z"/>
           <w:b/>
         </w:rPr>
       </w:pPr>
-      <w:ins w:id="50" w:author="Kenneth Kon" w:date="2015-03-19T20:26:00Z">
+      <w:ins w:id="57" w:author="Kenneth Kon" w:date="2015-03-19T20:26:00Z">
         <w:r>
           <w:rPr>
             <w:b/>
@@ -12899,10 +13029,10 @@
       <w:pPr>
         <w:pStyle w:val="NoSpacing"/>
         <w:rPr>
-          <w:ins w:id="51" w:author="Kenneth Kon" w:date="2015-03-19T20:26:00Z"/>
-        </w:rPr>
-      </w:pPr>
-      <w:ins w:id="52" w:author="Kenneth Kon" w:date="2015-03-19T20:26:00Z">
+          <w:ins w:id="58" w:author="Kenneth Kon" w:date="2015-03-19T20:26:00Z"/>
+        </w:rPr>
+      </w:pPr>
+      <w:ins w:id="59" w:author="Kenneth Kon" w:date="2015-03-19T20:26:00Z">
         <w:r>
           <w:t xml:space="preserve">Michael Lazo </w:t>
         </w:r>
@@ -12912,15 +13042,15 @@
       <w:pPr>
         <w:pStyle w:val="NoSpacing"/>
         <w:rPr>
-          <w:ins w:id="53" w:author="Kenneth Kon" w:date="2015-03-19T20:26:00Z"/>
-        </w:rPr>
-      </w:pPr>
-      <w:ins w:id="54" w:author="Kenneth Kon" w:date="2015-03-19T20:26:00Z">
+          <w:ins w:id="60" w:author="Kenneth Kon" w:date="2015-03-19T20:26:00Z"/>
+        </w:rPr>
+      </w:pPr>
+      <w:ins w:id="61" w:author="Kenneth Kon" w:date="2015-03-19T20:26:00Z">
         <w:r>
           <w:t xml:space="preserve">Kenneth Kon </w:t>
         </w:r>
       </w:ins>
-      <w:ins w:id="55" w:author="Kenneth Kon" w:date="2015-03-19T20:27:00Z">
+      <w:ins w:id="62" w:author="Kenneth Kon" w:date="2015-03-19T20:27:00Z">
         <w:r>
           <w:t>- Scrum master</w:t>
         </w:r>
@@ -12930,10 +13060,10 @@
       <w:pPr>
         <w:pStyle w:val="NoSpacing"/>
         <w:rPr>
-          <w:ins w:id="56" w:author="Kenneth Kon" w:date="2015-03-19T20:26:00Z"/>
-        </w:rPr>
-      </w:pPr>
-      <w:ins w:id="57" w:author="Kenneth Kon" w:date="2015-03-19T20:26:00Z">
+          <w:ins w:id="63" w:author="Kenneth Kon" w:date="2015-03-19T20:26:00Z"/>
+        </w:rPr>
+      </w:pPr>
+      <w:ins w:id="64" w:author="Kenneth Kon" w:date="2015-03-19T20:26:00Z">
         <w:r>
           <w:t>Bernard Parenteau - Product Owner</w:t>
         </w:r>
@@ -12943,10 +13073,10 @@
       <w:pPr>
         <w:pStyle w:val="NoSpacing"/>
         <w:rPr>
-          <w:ins w:id="58" w:author="Kenneth Kon" w:date="2015-03-19T20:26:00Z"/>
-        </w:rPr>
-      </w:pPr>
-      <w:ins w:id="59" w:author="Kenneth Kon" w:date="2015-03-19T20:26:00Z">
+          <w:ins w:id="65" w:author="Kenneth Kon" w:date="2015-03-19T20:26:00Z"/>
+        </w:rPr>
+      </w:pPr>
+      <w:ins w:id="66" w:author="Kenneth Kon" w:date="2015-03-19T20:26:00Z">
         <w:r>
           <w:rPr>
             <w:b/>
@@ -12959,25 +13089,25 @@
       <w:pPr>
         <w:pStyle w:val="NoSpacing"/>
         <w:rPr>
-          <w:ins w:id="60" w:author="Kenneth Kon" w:date="2015-03-19T20:26:00Z"/>
-        </w:rPr>
-      </w:pPr>
-      <w:ins w:id="61" w:author="Kenneth Kon" w:date="2015-03-19T20:26:00Z">
+          <w:ins w:id="67" w:author="Kenneth Kon" w:date="2015-03-19T20:26:00Z"/>
+        </w:rPr>
+      </w:pPr>
+      <w:ins w:id="68" w:author="Kenneth Kon" w:date="2015-03-19T20:26:00Z">
         <w:r>
           <w:tab/>
         </w:r>
       </w:ins>
-      <w:ins w:id="62" w:author="Kenneth Kon" w:date="2015-03-19T20:27:00Z">
+      <w:ins w:id="69" w:author="Kenneth Kon" w:date="2015-03-19T20:27:00Z">
         <w:r>
           <w:t>Talked about the progress of sprint 3. Clarified</w:t>
         </w:r>
       </w:ins>
-      <w:ins w:id="63" w:author="Kenneth Kon" w:date="2015-03-19T20:28:00Z">
+      <w:ins w:id="70" w:author="Kenneth Kon" w:date="2015-03-19T20:28:00Z">
         <w:r>
           <w:t xml:space="preserve"> on Simulate Add Ride user story.</w:t>
         </w:r>
       </w:ins>
-      <w:ins w:id="64" w:author="Kenneth Kon" w:date="2015-03-19T20:27:00Z">
+      <w:ins w:id="71" w:author="Kenneth Kon" w:date="2015-03-19T20:27:00Z">
         <w:r>
           <w:t xml:space="preserve"> </w:t>
         </w:r>
@@ -12987,7 +13117,7 @@
       <w:pPr>
         <w:pStyle w:val="NoSpacing"/>
         <w:rPr>
-          <w:ins w:id="65" w:author="Kenneth Kon" w:date="2015-03-19T20:29:00Z"/>
+          <w:ins w:id="72" w:author="Kenneth Kon" w:date="2015-03-19T20:29:00Z"/>
           <w:b/>
           <w:u w:val="single"/>
         </w:rPr>
@@ -12997,11 +13127,11 @@
       <w:pPr>
         <w:pStyle w:val="NoSpacing"/>
         <w:rPr>
-          <w:ins w:id="66" w:author="Kenneth Kon" w:date="2015-03-19T20:29:00Z"/>
+          <w:ins w:id="73" w:author="Kenneth Kon" w:date="2015-03-19T20:29:00Z"/>
           <w:b/>
         </w:rPr>
       </w:pPr>
-      <w:ins w:id="67" w:author="Kenneth Kon" w:date="2015-03-19T20:29:00Z">
+      <w:ins w:id="74" w:author="Kenneth Kon" w:date="2015-03-19T20:29:00Z">
         <w:r>
           <w:rPr>
             <w:b/>
@@ -13022,10 +13152,10 @@
       <w:pPr>
         <w:pStyle w:val="NoSpacing"/>
         <w:rPr>
-          <w:ins w:id="68" w:author="Kenneth Kon" w:date="2015-03-19T20:29:00Z"/>
-        </w:rPr>
-      </w:pPr>
-      <w:ins w:id="69" w:author="Kenneth Kon" w:date="2015-03-19T20:29:00Z">
+          <w:ins w:id="75" w:author="Kenneth Kon" w:date="2015-03-19T20:29:00Z"/>
+        </w:rPr>
+      </w:pPr>
+      <w:ins w:id="76" w:author="Kenneth Kon" w:date="2015-03-19T20:29:00Z">
         <w:r>
           <w:rPr>
             <w:b/>
@@ -13041,10 +13171,10 @@
       <w:pPr>
         <w:pStyle w:val="NoSpacing"/>
         <w:rPr>
-          <w:ins w:id="70" w:author="Kenneth Kon" w:date="2015-03-19T20:29:00Z"/>
-        </w:rPr>
-      </w:pPr>
-      <w:ins w:id="71" w:author="Kenneth Kon" w:date="2015-03-19T20:29:00Z">
+          <w:ins w:id="77" w:author="Kenneth Kon" w:date="2015-03-19T20:29:00Z"/>
+        </w:rPr>
+      </w:pPr>
+      <w:ins w:id="78" w:author="Kenneth Kon" w:date="2015-03-19T20:29:00Z">
         <w:r>
           <w:rPr>
             <w:b/>
@@ -13055,12 +13185,12 @@
           <w:t xml:space="preserve"> 3/2</w:t>
         </w:r>
       </w:ins>
-      <w:ins w:id="72" w:author="Kenneth Kon" w:date="2015-03-24T15:54:00Z">
+      <w:ins w:id="79" w:author="Kenneth Kon" w:date="2015-03-24T15:54:00Z">
         <w:r>
           <w:t>2</w:t>
         </w:r>
       </w:ins>
-      <w:ins w:id="73" w:author="Kenneth Kon" w:date="2015-03-19T20:29:00Z">
+      <w:ins w:id="80" w:author="Kenneth Kon" w:date="2015-03-19T20:29:00Z">
         <w:r>
           <w:t>/2015</w:t>
         </w:r>
@@ -13070,11 +13200,11 @@
       <w:pPr>
         <w:pStyle w:val="NoSpacing"/>
         <w:rPr>
-          <w:ins w:id="74" w:author="Kenneth Kon" w:date="2015-03-19T20:29:00Z"/>
+          <w:ins w:id="81" w:author="Kenneth Kon" w:date="2015-03-19T20:29:00Z"/>
           <w:b/>
         </w:rPr>
       </w:pPr>
-      <w:ins w:id="75" w:author="Kenneth Kon" w:date="2015-03-19T20:29:00Z">
+      <w:ins w:id="82" w:author="Kenneth Kon" w:date="2015-03-19T20:29:00Z">
         <w:r>
           <w:rPr>
             <w:b/>
@@ -13087,10 +13217,10 @@
       <w:pPr>
         <w:pStyle w:val="NoSpacing"/>
         <w:rPr>
-          <w:ins w:id="76" w:author="Kenneth Kon" w:date="2015-03-19T20:29:00Z"/>
-        </w:rPr>
-      </w:pPr>
-      <w:ins w:id="77" w:author="Kenneth Kon" w:date="2015-03-19T20:29:00Z">
+          <w:ins w:id="83" w:author="Kenneth Kon" w:date="2015-03-19T20:29:00Z"/>
+        </w:rPr>
+      </w:pPr>
+      <w:ins w:id="84" w:author="Kenneth Kon" w:date="2015-03-19T20:29:00Z">
         <w:r>
           <w:t xml:space="preserve">Michael Lazo </w:t>
         </w:r>
@@ -13100,10 +13230,10 @@
       <w:pPr>
         <w:pStyle w:val="NoSpacing"/>
         <w:rPr>
-          <w:ins w:id="78" w:author="Kenneth Kon" w:date="2015-03-19T20:29:00Z"/>
-        </w:rPr>
-      </w:pPr>
-      <w:ins w:id="79" w:author="Kenneth Kon" w:date="2015-03-19T20:29:00Z">
+          <w:ins w:id="85" w:author="Kenneth Kon" w:date="2015-03-19T20:29:00Z"/>
+        </w:rPr>
+      </w:pPr>
+      <w:ins w:id="86" w:author="Kenneth Kon" w:date="2015-03-19T20:29:00Z">
         <w:r>
           <w:t>Kenneth Kon - Scrum master</w:t>
         </w:r>
@@ -13113,10 +13243,10 @@
       <w:pPr>
         <w:pStyle w:val="NoSpacing"/>
         <w:rPr>
-          <w:ins w:id="80" w:author="Kenneth Kon" w:date="2015-03-19T20:29:00Z"/>
-        </w:rPr>
-      </w:pPr>
-      <w:ins w:id="81" w:author="Kenneth Kon" w:date="2015-03-19T20:29:00Z">
+          <w:ins w:id="87" w:author="Kenneth Kon" w:date="2015-03-19T20:29:00Z"/>
+        </w:rPr>
+      </w:pPr>
+      <w:ins w:id="88" w:author="Kenneth Kon" w:date="2015-03-19T20:29:00Z">
         <w:r>
           <w:t>Bernard Parenteau - Product Owner</w:t>
         </w:r>
@@ -13126,10 +13256,10 @@
       <w:pPr>
         <w:pStyle w:val="NoSpacing"/>
         <w:rPr>
-          <w:ins w:id="82" w:author="Kenneth Kon" w:date="2015-03-19T20:29:00Z"/>
-        </w:rPr>
-      </w:pPr>
-      <w:ins w:id="83" w:author="Kenneth Kon" w:date="2015-03-19T20:29:00Z">
+          <w:ins w:id="89" w:author="Kenneth Kon" w:date="2015-03-19T20:29:00Z"/>
+        </w:rPr>
+      </w:pPr>
+      <w:ins w:id="90" w:author="Kenneth Kon" w:date="2015-03-19T20:29:00Z">
         <w:r>
           <w:rPr>
             <w:b/>
@@ -13142,10 +13272,10 @@
       <w:pPr>
         <w:pStyle w:val="NoSpacing"/>
         <w:rPr>
-          <w:ins w:id="84" w:author="Kenneth Kon" w:date="2015-03-24T15:54:00Z"/>
-        </w:rPr>
-      </w:pPr>
-      <w:ins w:id="85" w:author="Kenneth Kon" w:date="2015-03-19T20:29:00Z">
+          <w:ins w:id="91" w:author="Kenneth Kon" w:date="2015-03-24T15:54:00Z"/>
+        </w:rPr>
+      </w:pPr>
+      <w:ins w:id="92" w:author="Kenneth Kon" w:date="2015-03-19T20:29:00Z">
         <w:r>
           <w:tab/>
         </w:r>
@@ -13153,7 +13283,7 @@
           <w:t>Sprint 3 Review, showcased User Story</w:t>
         </w:r>
       </w:ins>
-      <w:ins w:id="86" w:author="Kenneth Kon" w:date="2015-03-19T20:30:00Z">
+      <w:ins w:id="93" w:author="Kenneth Kon" w:date="2015-03-19T20:30:00Z">
         <w:r>
           <w:t xml:space="preserve"> Simulate Add Ride, Simulate Dequeue and Visitor Dequeue user story. Discussed what we would need to work on for Sprint 4.</w:t>
         </w:r>
@@ -13163,7 +13293,7 @@
       <w:pPr>
         <w:pStyle w:val="NoSpacing"/>
         <w:rPr>
-          <w:ins w:id="87" w:author="Kenneth Kon" w:date="2015-03-24T15:54:00Z"/>
+          <w:ins w:id="94" w:author="Kenneth Kon" w:date="2015-03-24T15:54:00Z"/>
         </w:rPr>
       </w:pPr>
     </w:p>
@@ -13171,11 +13301,187 @@
       <w:pPr>
         <w:pStyle w:val="NoSpacing"/>
         <w:rPr>
-          <w:ins w:id="88" w:author="Kenneth Kon" w:date="2015-03-24T15:54:00Z"/>
+          <w:ins w:id="95" w:author="Kenneth Kon" w:date="2015-03-24T15:54:00Z"/>
           <w:b/>
         </w:rPr>
       </w:pPr>
-      <w:ins w:id="89" w:author="Kenneth Kon" w:date="2015-03-24T15:54:00Z">
+      <w:ins w:id="96" w:author="Kenneth Kon" w:date="2015-03-24T15:54:00Z">
+        <w:r>
+          <w:rPr>
+            <w:b/>
+            <w:u w:val="single"/>
+          </w:rPr>
+          <w:t>Meeting  </w:t>
+        </w:r>
+        <w:r>
+          <w:rPr>
+            <w:b/>
+            <w:u w:val="single"/>
+          </w:rPr>
+          <w:t>11</w:t>
+        </w:r>
+      </w:ins>
+    </w:p>
+    <w:p>
+      <w:pPr>
+        <w:pStyle w:val="NoSpacing"/>
+        <w:rPr>
+          <w:ins w:id="97" w:author="Kenneth Kon" w:date="2015-03-24T15:54:00Z"/>
+        </w:rPr>
+      </w:pPr>
+      <w:ins w:id="98" w:author="Kenneth Kon" w:date="2015-03-24T15:54:00Z">
+        <w:r>
+          <w:rPr>
+            <w:b/>
+          </w:rPr>
+          <w:t>Time:</w:t>
+        </w:r>
+        <w:r>
+          <w:t xml:space="preserve"> 6:15PM-7:15PM</w:t>
+        </w:r>
+      </w:ins>
+    </w:p>
+    <w:p>
+      <w:pPr>
+        <w:pStyle w:val="NoSpacing"/>
+        <w:rPr>
+          <w:ins w:id="99" w:author="Kenneth Kon" w:date="2015-03-24T15:54:00Z"/>
+        </w:rPr>
+      </w:pPr>
+      <w:ins w:id="100" w:author="Kenneth Kon" w:date="2015-03-24T15:54:00Z">
+        <w:r>
+          <w:rPr>
+            <w:b/>
+          </w:rPr>
+          <w:t>Date:</w:t>
+        </w:r>
+        <w:r>
+          <w:t xml:space="preserve"> 3/24</w:t>
+        </w:r>
+        <w:r>
+          <w:t>/2015</w:t>
+        </w:r>
+      </w:ins>
+    </w:p>
+    <w:p>
+      <w:pPr>
+        <w:pStyle w:val="NoSpacing"/>
+        <w:rPr>
+          <w:ins w:id="101" w:author="Kenneth Kon" w:date="2015-03-24T15:54:00Z"/>
+          <w:b/>
+        </w:rPr>
+      </w:pPr>
+      <w:ins w:id="102" w:author="Kenneth Kon" w:date="2015-03-24T15:54:00Z">
+        <w:r>
+          <w:rPr>
+            <w:b/>
+          </w:rPr>
+          <w:t>Members Participated:</w:t>
+        </w:r>
+      </w:ins>
+    </w:p>
+    <w:p>
+      <w:pPr>
+        <w:pStyle w:val="NoSpacing"/>
+        <w:rPr>
+          <w:ins w:id="103" w:author="Kenneth Kon" w:date="2015-03-24T15:54:00Z"/>
+        </w:rPr>
+      </w:pPr>
+      <w:ins w:id="104" w:author="Kenneth Kon" w:date="2015-03-24T15:54:00Z">
+        <w:r>
+          <w:t>Michael Lazo - Scrum master</w:t>
+        </w:r>
+      </w:ins>
+    </w:p>
+    <w:p>
+      <w:pPr>
+        <w:pStyle w:val="NoSpacing"/>
+        <w:rPr>
+          <w:ins w:id="105" w:author="Kenneth Kon" w:date="2015-03-24T15:54:00Z"/>
+        </w:rPr>
+      </w:pPr>
+      <w:ins w:id="106" w:author="Kenneth Kon" w:date="2015-03-24T15:54:00Z">
+        <w:r>
+          <w:t xml:space="preserve">Kenneth Kon </w:t>
+        </w:r>
+      </w:ins>
+    </w:p>
+    <w:p>
+      <w:pPr>
+        <w:pStyle w:val="NoSpacing"/>
+        <w:rPr>
+          <w:ins w:id="107" w:author="Kenneth Kon" w:date="2015-03-24T15:54:00Z"/>
+        </w:rPr>
+      </w:pPr>
+      <w:ins w:id="108" w:author="Kenneth Kon" w:date="2015-03-24T15:54:00Z">
+        <w:r>
+          <w:t>Bernard Parenteau - Product Owner</w:t>
+        </w:r>
+      </w:ins>
+    </w:p>
+    <w:p>
+      <w:pPr>
+        <w:pStyle w:val="NoSpacing"/>
+        <w:rPr>
+          <w:ins w:id="109" w:author="Kenneth Kon" w:date="2015-03-24T15:54:00Z"/>
+        </w:rPr>
+      </w:pPr>
+      <w:ins w:id="110" w:author="Kenneth Kon" w:date="2015-03-24T15:54:00Z">
+        <w:r>
+          <w:rPr>
+            <w:b/>
+          </w:rPr>
+          <w:lastRenderedPageBreak/>
+          <w:t>Topic:</w:t>
+        </w:r>
+      </w:ins>
+    </w:p>
+    <w:p>
+      <w:pPr>
+        <w:pStyle w:val="NoSpacing"/>
+        <w:rPr>
+          <w:ins w:id="111" w:author="Kenneth Kon" w:date="2015-03-24T15:54:00Z"/>
+        </w:rPr>
+      </w:pPr>
+      <w:ins w:id="112" w:author="Kenneth Kon" w:date="2015-03-24T15:54:00Z">
+        <w:r>
+          <w:tab/>
+        </w:r>
+        <w:r>
+          <w:t>Sprint 4 requirement elicitation on the user stories assigned to us.</w:t>
+        </w:r>
+      </w:ins>
+    </w:p>
+    <w:p>
+      <w:pPr>
+        <w:pStyle w:val="NoSpacing"/>
+        <w:rPr>
+          <w:ins w:id="113" w:author="Kenneth Kon" w:date="2015-04-07T14:31:00Z"/>
+        </w:rPr>
+      </w:pPr>
+      <w:ins w:id="114" w:author="Kenneth Kon" w:date="2015-03-24T15:55:00Z">
+        <w:r>
+          <w:t>Mostly on Dynamic Find wait time and Edit Rides as Admin</w:t>
+        </w:r>
+      </w:ins>
+    </w:p>
+    <w:p>
+      <w:pPr>
+        <w:pStyle w:val="NoSpacing"/>
+        <w:rPr>
+          <w:ins w:id="115" w:author="Kenneth Kon" w:date="2015-03-24T15:54:00Z"/>
+        </w:rPr>
+      </w:pPr>
+    </w:p>
+    <w:p>
+      <w:pPr>
+        <w:pStyle w:val="NoSpacing"/>
+        <w:rPr>
+          <w:ins w:id="116" w:author="Kenneth Kon" w:date="2015-04-07T14:31:00Z"/>
+          <w:b/>
+        </w:rPr>
+      </w:pPr>
+      <w:ins w:id="117" w:author="Kenneth Kon" w:date="2015-04-07T14:31:00Z">
         <w:r>
           <w:rPr>
             <w:b/>
@@ -13195,7 +13501,7 @@
             <w:b/>
             <w:u w:val="single"/>
           </w:rPr>
-          <w:t>1</w:t>
+          <w:t>2</w:t>
         </w:r>
       </w:ins>
     </w:p>
@@ -13203,10 +13509,10 @@
       <w:pPr>
         <w:pStyle w:val="NoSpacing"/>
         <w:rPr>
-          <w:ins w:id="90" w:author="Kenneth Kon" w:date="2015-03-24T15:54:00Z"/>
-        </w:rPr>
-      </w:pPr>
-      <w:ins w:id="91" w:author="Kenneth Kon" w:date="2015-03-24T15:54:00Z">
+          <w:ins w:id="118" w:author="Kenneth Kon" w:date="2015-04-07T14:31:00Z"/>
+        </w:rPr>
+      </w:pPr>
+      <w:ins w:id="119" w:author="Kenneth Kon" w:date="2015-04-07T14:31:00Z">
         <w:r>
           <w:rPr>
             <w:b/>
@@ -13222,10 +13528,10 @@
       <w:pPr>
         <w:pStyle w:val="NoSpacing"/>
         <w:rPr>
-          <w:ins w:id="92" w:author="Kenneth Kon" w:date="2015-03-24T15:54:00Z"/>
-        </w:rPr>
-      </w:pPr>
-      <w:ins w:id="93" w:author="Kenneth Kon" w:date="2015-03-24T15:54:00Z">
+          <w:ins w:id="120" w:author="Kenneth Kon" w:date="2015-04-07T14:31:00Z"/>
+        </w:rPr>
+      </w:pPr>
+      <w:ins w:id="121" w:author="Kenneth Kon" w:date="2015-04-07T14:31:00Z">
         <w:r>
           <w:rPr>
             <w:b/>
@@ -13233,11 +13539,15 @@
           <w:t>Date:</w:t>
         </w:r>
         <w:r>
-          <w:t xml:space="preserve"> 3/2</w:t>
+          <w:t xml:space="preserve"> 3/</w:t>
         </w:r>
+      </w:ins>
+      <w:ins w:id="122" w:author="Kenneth Kon" w:date="2015-04-07T14:33:00Z">
         <w:r>
-          <w:t>4</w:t>
+          <w:t>29</w:t>
         </w:r>
+      </w:ins>
+      <w:ins w:id="123" w:author="Kenneth Kon" w:date="2015-04-07T14:31:00Z">
         <w:r>
           <w:t>/2015</w:t>
         </w:r>
@@ -13247,11 +13557,11 @@
       <w:pPr>
         <w:pStyle w:val="NoSpacing"/>
         <w:rPr>
-          <w:ins w:id="94" w:author="Kenneth Kon" w:date="2015-03-24T15:54:00Z"/>
+          <w:ins w:id="124" w:author="Kenneth Kon" w:date="2015-04-07T14:31:00Z"/>
           <w:b/>
         </w:rPr>
       </w:pPr>
-      <w:ins w:id="95" w:author="Kenneth Kon" w:date="2015-03-24T15:54:00Z">
+      <w:ins w:id="125" w:author="Kenneth Kon" w:date="2015-04-07T14:31:00Z">
         <w:r>
           <w:rPr>
             <w:b/>
@@ -13264,12 +13574,12 @@
       <w:pPr>
         <w:pStyle w:val="NoSpacing"/>
         <w:rPr>
-          <w:ins w:id="96" w:author="Kenneth Kon" w:date="2015-03-24T15:54:00Z"/>
-        </w:rPr>
-      </w:pPr>
-      <w:ins w:id="97" w:author="Kenneth Kon" w:date="2015-03-24T15:54:00Z">
+          <w:ins w:id="126" w:author="Kenneth Kon" w:date="2015-04-07T14:31:00Z"/>
+        </w:rPr>
+      </w:pPr>
+      <w:ins w:id="127" w:author="Kenneth Kon" w:date="2015-04-07T14:31:00Z">
         <w:r>
-          <w:t>Michael Lazo - Scrum master</w:t>
+          <w:t xml:space="preserve">Michael Lazo </w:t>
         </w:r>
       </w:ins>
     </w:p>
@@ -13277,23 +13587,26 @@
       <w:pPr>
         <w:pStyle w:val="NoSpacing"/>
         <w:rPr>
-          <w:ins w:id="98" w:author="Kenneth Kon" w:date="2015-03-24T15:54:00Z"/>
-        </w:rPr>
-      </w:pPr>
-      <w:ins w:id="99" w:author="Kenneth Kon" w:date="2015-03-24T15:54:00Z">
+          <w:ins w:id="128" w:author="Kenneth Kon" w:date="2015-04-07T14:31:00Z"/>
+        </w:rPr>
+      </w:pPr>
+      <w:ins w:id="129" w:author="Kenneth Kon" w:date="2015-04-07T14:31:00Z">
         <w:r>
           <w:t xml:space="preserve">Kenneth Kon </w:t>
         </w:r>
+        <w:r>
+          <w:t>- Scrum master</w:t>
+        </w:r>
       </w:ins>
     </w:p>
     <w:p>
       <w:pPr>
         <w:pStyle w:val="NoSpacing"/>
         <w:rPr>
-          <w:ins w:id="100" w:author="Kenneth Kon" w:date="2015-03-24T15:54:00Z"/>
-        </w:rPr>
-      </w:pPr>
-      <w:ins w:id="101" w:author="Kenneth Kon" w:date="2015-03-24T15:54:00Z">
+          <w:ins w:id="130" w:author="Kenneth Kon" w:date="2015-04-07T14:31:00Z"/>
+        </w:rPr>
+      </w:pPr>
+      <w:ins w:id="131" w:author="Kenneth Kon" w:date="2015-04-07T14:31:00Z">
         <w:r>
           <w:t>Bernard Parenteau - Product Owner</w:t>
         </w:r>
@@ -13303,15 +13616,14 @@
       <w:pPr>
         <w:pStyle w:val="NoSpacing"/>
         <w:rPr>
-          <w:ins w:id="102" w:author="Kenneth Kon" w:date="2015-03-24T15:54:00Z"/>
-        </w:rPr>
-      </w:pPr>
-      <w:ins w:id="103" w:author="Kenneth Kon" w:date="2015-03-24T15:54:00Z">
+          <w:ins w:id="132" w:author="Kenneth Kon" w:date="2015-04-07T14:31:00Z"/>
+        </w:rPr>
+      </w:pPr>
+      <w:ins w:id="133" w:author="Kenneth Kon" w:date="2015-04-07T14:31:00Z">
         <w:r>
           <w:rPr>
             <w:b/>
           </w:rPr>
-          <w:lastRenderedPageBreak/>
           <w:t>Topic:</w:t>
         </w:r>
       </w:ins>
@@ -13320,45 +13632,38 @@
       <w:pPr>
         <w:pStyle w:val="NoSpacing"/>
         <w:rPr>
-          <w:ins w:id="104" w:author="Kenneth Kon" w:date="2015-03-24T15:54:00Z"/>
-        </w:rPr>
-      </w:pPr>
-      <w:ins w:id="105" w:author="Kenneth Kon" w:date="2015-03-24T15:54:00Z">
+          <w:ins w:id="134" w:author="Kenneth Kon" w:date="2015-04-07T14:31:00Z"/>
+        </w:rPr>
+      </w:pPr>
+      <w:ins w:id="135" w:author="Kenneth Kon" w:date="2015-04-07T14:31:00Z">
         <w:r>
           <w:tab/>
         </w:r>
         <w:r>
-          <w:t>Sprint 4 requirement elicitation on the user stories assigned to us.</w:t>
+          <w:t xml:space="preserve">Sprint </w:t>
+        </w:r>
+        <w:r>
+          <w:t>4</w:t>
+        </w:r>
+        <w:r>
+          <w:t xml:space="preserve"> </w:t>
+        </w:r>
+        <w:r>
+          <w:t xml:space="preserve">review, both of our user stories were accepted. </w:t>
         </w:r>
       </w:ins>
-    </w:p>
-    <w:p>
-      <w:pPr>
-        <w:pStyle w:val="NoSpacing"/>
-        <w:rPr>
-          <w:ins w:id="106" w:author="Kenneth Kon" w:date="2015-03-24T15:54:00Z"/>
-        </w:rPr>
-      </w:pPr>
-      <w:ins w:id="107" w:author="Kenneth Kon" w:date="2015-03-24T15:55:00Z">
+      <w:ins w:id="136" w:author="Kenneth Kon" w:date="2015-04-07T14:32:00Z">
         <w:r>
-          <w:t>Mostly on Dynamic Find wait time and Edit Rides as Admin</w:t>
+          <w:t>After that Product owner assigned us sprint 5 user stories.</w:t>
         </w:r>
       </w:ins>
     </w:p>
     <w:p>
       <w:pPr>
-        <w:pStyle w:val="NoSpacing"/>
-        <w:rPr>
-          <w:ins w:id="108" w:author="Kenneth Kon" w:date="2015-03-19T20:29:00Z"/>
-        </w:rPr>
-      </w:pPr>
-    </w:p>
-    <w:p>
-      <w:pPr>
         <w:pStyle w:val="Heading1"/>
         <w:spacing w:after="240" w:line="360" w:lineRule="auto"/>
         <w:rPr>
-          <w:ins w:id="109" w:author="Kenneth Kon" w:date="2015-03-19T20:26:00Z"/>
+          <w:ins w:id="137" w:author="Kenneth Kon" w:date="2015-03-19T20:26:00Z"/>
           <w:rFonts w:ascii="Times New Roman" w:eastAsia="Times New Roman" w:hAnsi="Times New Roman" w:cs="Times New Roman"/>
         </w:rPr>
       </w:pPr>
@@ -13377,7 +13682,7 @@
         </w:rPr>
         <w:t>5. References</w:t>
       </w:r>
-      <w:bookmarkEnd w:id="42"/>
+      <w:bookmarkEnd w:id="49"/>
     </w:p>
     <w:p>
       <w:r>
@@ -13400,7 +13705,7 @@
           <w:rFonts w:eastAsiaTheme="minorEastAsia"/>
         </w:rPr>
       </w:pPr>
-      <w:hyperlink r:id="rId14" w:history="1">
+      <w:hyperlink r:id="rId16" w:history="1">
         <w:r>
           <w:rPr>
             <w:rStyle w:val="Hyperlink"/>
@@ -15122,6 +15427,7 @@
                 <w:sz w:val="28"/>
                 <w:szCs w:val="28"/>
               </w:rPr>
+              <w:lastRenderedPageBreak/>
               <w:t>Test Queue Controller</w:t>
             </w:r>
           </w:p>
@@ -18019,24 +18325,24 @@
           </c:val>
         </c:ser>
         <c:overlap val="100"/>
-        <c:axId val="171933696"/>
-        <c:axId val="171936000"/>
+        <c:axId val="46630784"/>
+        <c:axId val="46632320"/>
       </c:barChart>
       <c:catAx>
-        <c:axId val="171933696"/>
+        <c:axId val="46630784"/>
         <c:scaling>
           <c:orientation val="maxMin"/>
         </c:scaling>
         <c:axPos val="l"/>
         <c:tickLblPos val="nextTo"/>
-        <c:crossAx val="171936000"/>
+        <c:crossAx val="46632320"/>
         <c:crosses val="autoZero"/>
         <c:auto val="1"/>
         <c:lblAlgn val="ctr"/>
         <c:lblOffset val="100"/>
       </c:catAx>
       <c:valAx>
-        <c:axId val="171936000"/>
+        <c:axId val="46632320"/>
         <c:scaling>
           <c:orientation val="minMax"/>
           <c:min val="42037"/>
@@ -18045,7 +18351,7 @@
         <c:majorGridlines/>
         <c:numFmt formatCode="m/d/yy;@" sourceLinked="0"/>
         <c:tickLblPos val="nextTo"/>
-        <c:crossAx val="171933696"/>
+        <c:crossAx val="46630784"/>
         <c:crosses val="autoZero"/>
         <c:crossBetween val="between"/>
       </c:valAx>
@@ -18418,24 +18724,24 @@
           </c:val>
         </c:ser>
         <c:overlap val="100"/>
-        <c:axId val="174371200"/>
-        <c:axId val="174372736"/>
+        <c:axId val="59707776"/>
+        <c:axId val="59710464"/>
       </c:barChart>
       <c:catAx>
-        <c:axId val="174371200"/>
+        <c:axId val="59707776"/>
         <c:scaling>
           <c:orientation val="maxMin"/>
         </c:scaling>
         <c:axPos val="l"/>
         <c:tickLblPos val="nextTo"/>
-        <c:crossAx val="174372736"/>
+        <c:crossAx val="59710464"/>
         <c:crosses val="autoZero"/>
         <c:auto val="1"/>
         <c:lblAlgn val="ctr"/>
         <c:lblOffset val="100"/>
       </c:catAx>
       <c:valAx>
-        <c:axId val="174372736"/>
+        <c:axId val="59710464"/>
         <c:scaling>
           <c:orientation val="minMax"/>
           <c:min val="42051"/>
@@ -18444,7 +18750,7 @@
         <c:majorGridlines/>
         <c:numFmt formatCode="m/d/yy;@" sourceLinked="0"/>
         <c:tickLblPos val="nextTo"/>
-        <c:crossAx val="174371200"/>
+        <c:crossAx val="59707776"/>
         <c:crosses val="autoZero"/>
         <c:crossBetween val="between"/>
       </c:valAx>
@@ -18841,24 +19147,24 @@
           </c:val>
         </c:ser>
         <c:overlap val="100"/>
-        <c:axId val="45386368"/>
-        <c:axId val="45416832"/>
+        <c:axId val="59902592"/>
+        <c:axId val="59912960"/>
       </c:barChart>
       <c:catAx>
-        <c:axId val="45386368"/>
+        <c:axId val="59902592"/>
         <c:scaling>
           <c:orientation val="maxMin"/>
         </c:scaling>
         <c:axPos val="l"/>
         <c:tickLblPos val="nextTo"/>
-        <c:crossAx val="45416832"/>
+        <c:crossAx val="59912960"/>
         <c:crosses val="autoZero"/>
         <c:auto val="1"/>
         <c:lblAlgn val="ctr"/>
         <c:lblOffset val="100"/>
       </c:catAx>
       <c:valAx>
-        <c:axId val="45416832"/>
+        <c:axId val="59912960"/>
         <c:scaling>
           <c:orientation val="minMax"/>
           <c:min val="42086"/>
@@ -18867,7 +19173,430 @@
         <c:majorGridlines/>
         <c:numFmt formatCode="m/d/yy;@" sourceLinked="0"/>
         <c:tickLblPos val="nextTo"/>
-        <c:crossAx val="45386368"/>
+        <c:crossAx val="59902592"/>
+        <c:crosses val="autoZero"/>
+        <c:crossBetween val="between"/>
+      </c:valAx>
+    </c:plotArea>
+    <c:plotVisOnly val="1"/>
+  </c:chart>
+  <c:externalData r:id="rId1"/>
+</c:chartSpace>
+</file>
+
+<file path=word/charts/chart4.xml><?xml version="1.0" encoding="utf-8"?>
+<c:chartSpace xmlns:c="http://schemas.openxmlformats.org/drawingml/2006/chart" xmlns:a="http://schemas.openxmlformats.org/drawingml/2006/main" xmlns:r="http://schemas.openxmlformats.org/officeDocument/2006/relationships">
+  <c:lang val="en-US"/>
+  <c:chart>
+    <c:plotArea>
+      <c:layout/>
+      <c:barChart>
+        <c:barDir val="bar"/>
+        <c:grouping val="stacked"/>
+        <c:ser>
+          <c:idx val="1"/>
+          <c:order val="0"/>
+          <c:tx>
+            <c:strRef>
+              <c:f>'sprint 5 planning'!$B$1</c:f>
+              <c:strCache>
+                <c:ptCount val="1"/>
+                <c:pt idx="0">
+                  <c:v>Start Date</c:v>
+                </c:pt>
+              </c:strCache>
+            </c:strRef>
+          </c:tx>
+          <c:spPr>
+            <a:noFill/>
+            <a:ln>
+              <a:noFill/>
+            </a:ln>
+          </c:spPr>
+          <c:cat>
+            <c:strRef>
+              <c:f>'sprint 5 planning'!$A$2:$A$14</c:f>
+              <c:strCache>
+                <c:ptCount val="13"/>
+                <c:pt idx="0">
+                  <c:v>T1</c:v>
+                </c:pt>
+                <c:pt idx="1">
+                  <c:v>T2</c:v>
+                </c:pt>
+                <c:pt idx="2">
+                  <c:v>T3</c:v>
+                </c:pt>
+                <c:pt idx="3">
+                  <c:v>T4</c:v>
+                </c:pt>
+                <c:pt idx="4">
+                  <c:v>T5</c:v>
+                </c:pt>
+                <c:pt idx="5">
+                  <c:v>T6</c:v>
+                </c:pt>
+                <c:pt idx="6">
+                  <c:v>T7</c:v>
+                </c:pt>
+                <c:pt idx="7">
+                  <c:v>T8</c:v>
+                </c:pt>
+                <c:pt idx="8">
+                  <c:v>T9</c:v>
+                </c:pt>
+                <c:pt idx="9">
+                  <c:v>T10</c:v>
+                </c:pt>
+                <c:pt idx="10">
+                  <c:v>T11</c:v>
+                </c:pt>
+                <c:pt idx="11">
+                  <c:v>T12</c:v>
+                </c:pt>
+                <c:pt idx="12">
+                  <c:v>T13</c:v>
+                </c:pt>
+              </c:strCache>
+            </c:strRef>
+          </c:cat>
+          <c:val>
+            <c:numRef>
+              <c:f>'sprint 5 planning'!$B$2:$B$14</c:f>
+              <c:numCache>
+                <c:formatCode>m/d/yyyy</c:formatCode>
+                <c:ptCount val="13"/>
+                <c:pt idx="0">
+                  <c:v>42100</c:v>
+                </c:pt>
+                <c:pt idx="1">
+                  <c:v>42100</c:v>
+                </c:pt>
+                <c:pt idx="2">
+                  <c:v>42100</c:v>
+                </c:pt>
+                <c:pt idx="3">
+                  <c:v>42101</c:v>
+                </c:pt>
+                <c:pt idx="4">
+                  <c:v>42101</c:v>
+                </c:pt>
+                <c:pt idx="5">
+                  <c:v>42101</c:v>
+                </c:pt>
+                <c:pt idx="6">
+                  <c:v>42103</c:v>
+                </c:pt>
+                <c:pt idx="7">
+                  <c:v>42103</c:v>
+                </c:pt>
+                <c:pt idx="8">
+                  <c:v>42107</c:v>
+                </c:pt>
+                <c:pt idx="9">
+                  <c:v>42109</c:v>
+                </c:pt>
+                <c:pt idx="10">
+                  <c:v>42110</c:v>
+                </c:pt>
+                <c:pt idx="11">
+                  <c:v>42110</c:v>
+                </c:pt>
+                <c:pt idx="12">
+                  <c:v>42111</c:v>
+                </c:pt>
+              </c:numCache>
+            </c:numRef>
+          </c:val>
+        </c:ser>
+        <c:ser>
+          <c:idx val="0"/>
+          <c:order val="1"/>
+          <c:tx>
+            <c:strRef>
+              <c:f>'sprint 5 planning'!$C$1</c:f>
+              <c:strCache>
+                <c:ptCount val="1"/>
+                <c:pt idx="0">
+                  <c:v>Duration</c:v>
+                </c:pt>
+              </c:strCache>
+            </c:strRef>
+          </c:tx>
+          <c:spPr>
+            <a:solidFill>
+              <a:schemeClr val="accent2"/>
+            </a:solidFill>
+            <a:ln w="25400" cap="flat" cmpd="sng" algn="ctr">
+              <a:solidFill>
+                <a:schemeClr val="accent2">
+                  <a:shade val="50000"/>
+                </a:schemeClr>
+              </a:solidFill>
+              <a:prstDash val="solid"/>
+            </a:ln>
+            <a:effectLst/>
+          </c:spPr>
+          <c:dPt>
+            <c:idx val="0"/>
+            <c:spPr>
+              <a:solidFill>
+                <a:schemeClr val="accent3"/>
+              </a:solidFill>
+              <a:ln w="25400" cap="flat" cmpd="sng" algn="ctr">
+                <a:solidFill>
+                  <a:schemeClr val="accent3">
+                    <a:shade val="50000"/>
+                  </a:schemeClr>
+                </a:solidFill>
+                <a:prstDash val="solid"/>
+              </a:ln>
+              <a:effectLst/>
+            </c:spPr>
+          </c:dPt>
+          <c:dPt>
+            <c:idx val="2"/>
+            <c:spPr>
+              <a:solidFill>
+                <a:schemeClr val="accent3"/>
+              </a:solidFill>
+              <a:ln w="25400" cap="flat" cmpd="sng" algn="ctr">
+                <a:solidFill>
+                  <a:schemeClr val="accent3">
+                    <a:shade val="50000"/>
+                  </a:schemeClr>
+                </a:solidFill>
+                <a:prstDash val="solid"/>
+              </a:ln>
+              <a:effectLst/>
+            </c:spPr>
+          </c:dPt>
+          <c:dPt>
+            <c:idx val="3"/>
+            <c:spPr>
+              <a:solidFill>
+                <a:schemeClr val="accent3"/>
+              </a:solidFill>
+              <a:ln w="25400" cap="flat" cmpd="sng" algn="ctr">
+                <a:solidFill>
+                  <a:schemeClr val="accent3">
+                    <a:shade val="50000"/>
+                  </a:schemeClr>
+                </a:solidFill>
+                <a:prstDash val="solid"/>
+              </a:ln>
+              <a:effectLst/>
+            </c:spPr>
+          </c:dPt>
+          <c:dPt>
+            <c:idx val="5"/>
+            <c:spPr>
+              <a:solidFill>
+                <a:schemeClr val="accent3"/>
+              </a:solidFill>
+              <a:ln w="25400" cap="flat" cmpd="sng" algn="ctr">
+                <a:solidFill>
+                  <a:schemeClr val="accent3">
+                    <a:shade val="50000"/>
+                  </a:schemeClr>
+                </a:solidFill>
+                <a:prstDash val="solid"/>
+              </a:ln>
+              <a:effectLst/>
+            </c:spPr>
+          </c:dPt>
+          <c:dPt>
+            <c:idx val="6"/>
+            <c:spPr>
+              <a:solidFill>
+                <a:schemeClr val="accent3"/>
+              </a:solidFill>
+              <a:ln w="25400" cap="flat" cmpd="sng" algn="ctr">
+                <a:solidFill>
+                  <a:schemeClr val="accent3">
+                    <a:shade val="50000"/>
+                  </a:schemeClr>
+                </a:solidFill>
+                <a:prstDash val="solid"/>
+              </a:ln>
+              <a:effectLst/>
+            </c:spPr>
+          </c:dPt>
+          <c:dPt>
+            <c:idx val="8"/>
+            <c:spPr>
+              <a:solidFill>
+                <a:schemeClr val="accent3"/>
+              </a:solidFill>
+              <a:ln w="25400" cap="flat" cmpd="sng" algn="ctr">
+                <a:solidFill>
+                  <a:schemeClr val="accent3">
+                    <a:shade val="50000"/>
+                  </a:schemeClr>
+                </a:solidFill>
+                <a:prstDash val="solid"/>
+              </a:ln>
+              <a:effectLst/>
+            </c:spPr>
+          </c:dPt>
+          <c:dPt>
+            <c:idx val="9"/>
+            <c:spPr>
+              <a:solidFill>
+                <a:schemeClr val="accent3"/>
+              </a:solidFill>
+              <a:ln w="25400" cap="flat" cmpd="sng" algn="ctr">
+                <a:solidFill>
+                  <a:schemeClr val="accent3">
+                    <a:shade val="50000"/>
+                  </a:schemeClr>
+                </a:solidFill>
+                <a:prstDash val="solid"/>
+              </a:ln>
+              <a:effectLst/>
+            </c:spPr>
+          </c:dPt>
+          <c:dPt>
+            <c:idx val="11"/>
+            <c:spPr>
+              <a:solidFill>
+                <a:schemeClr val="accent3"/>
+              </a:solidFill>
+              <a:ln w="25400" cap="flat" cmpd="sng" algn="ctr">
+                <a:solidFill>
+                  <a:schemeClr val="accent3">
+                    <a:shade val="50000"/>
+                  </a:schemeClr>
+                </a:solidFill>
+                <a:prstDash val="solid"/>
+              </a:ln>
+              <a:effectLst/>
+            </c:spPr>
+          </c:dPt>
+          <c:cat>
+            <c:strRef>
+              <c:f>'sprint 5 planning'!$A$2:$A$14</c:f>
+              <c:strCache>
+                <c:ptCount val="13"/>
+                <c:pt idx="0">
+                  <c:v>T1</c:v>
+                </c:pt>
+                <c:pt idx="1">
+                  <c:v>T2</c:v>
+                </c:pt>
+                <c:pt idx="2">
+                  <c:v>T3</c:v>
+                </c:pt>
+                <c:pt idx="3">
+                  <c:v>T4</c:v>
+                </c:pt>
+                <c:pt idx="4">
+                  <c:v>T5</c:v>
+                </c:pt>
+                <c:pt idx="5">
+                  <c:v>T6</c:v>
+                </c:pt>
+                <c:pt idx="6">
+                  <c:v>T7</c:v>
+                </c:pt>
+                <c:pt idx="7">
+                  <c:v>T8</c:v>
+                </c:pt>
+                <c:pt idx="8">
+                  <c:v>T9</c:v>
+                </c:pt>
+                <c:pt idx="9">
+                  <c:v>T10</c:v>
+                </c:pt>
+                <c:pt idx="10">
+                  <c:v>T11</c:v>
+                </c:pt>
+                <c:pt idx="11">
+                  <c:v>T12</c:v>
+                </c:pt>
+                <c:pt idx="12">
+                  <c:v>T13</c:v>
+                </c:pt>
+              </c:strCache>
+            </c:strRef>
+          </c:cat>
+          <c:val>
+            <c:numRef>
+              <c:f>'sprint 5 planning'!$C$2:$C$14</c:f>
+              <c:numCache>
+                <c:formatCode>General</c:formatCode>
+                <c:ptCount val="13"/>
+                <c:pt idx="0">
+                  <c:v>11</c:v>
+                </c:pt>
+                <c:pt idx="1">
+                  <c:v>1</c:v>
+                </c:pt>
+                <c:pt idx="2">
+                  <c:v>2</c:v>
+                </c:pt>
+                <c:pt idx="3">
+                  <c:v>2</c:v>
+                </c:pt>
+                <c:pt idx="4">
+                  <c:v>2</c:v>
+                </c:pt>
+                <c:pt idx="5">
+                  <c:v>2</c:v>
+                </c:pt>
+                <c:pt idx="6">
+                  <c:v>4</c:v>
+                </c:pt>
+                <c:pt idx="7">
+                  <c:v>4</c:v>
+                </c:pt>
+                <c:pt idx="8">
+                  <c:v>2</c:v>
+                </c:pt>
+                <c:pt idx="9">
+                  <c:v>1</c:v>
+                </c:pt>
+                <c:pt idx="10">
+                  <c:v>1</c:v>
+                </c:pt>
+                <c:pt idx="11">
+                  <c:v>1</c:v>
+                </c:pt>
+                <c:pt idx="12">
+                  <c:v>1</c:v>
+                </c:pt>
+              </c:numCache>
+            </c:numRef>
+          </c:val>
+        </c:ser>
+        <c:overlap val="100"/>
+        <c:axId val="123663488"/>
+        <c:axId val="46526464"/>
+      </c:barChart>
+      <c:catAx>
+        <c:axId val="123663488"/>
+        <c:scaling>
+          <c:orientation val="maxMin"/>
+        </c:scaling>
+        <c:axPos val="l"/>
+        <c:tickLblPos val="nextTo"/>
+        <c:crossAx val="46526464"/>
+        <c:crosses val="autoZero"/>
+        <c:auto val="1"/>
+        <c:lblAlgn val="ctr"/>
+        <c:lblOffset val="100"/>
+      </c:catAx>
+      <c:valAx>
+        <c:axId val="46526464"/>
+        <c:scaling>
+          <c:orientation val="minMax"/>
+          <c:min val="42100"/>
+        </c:scaling>
+        <c:axPos val="t"/>
+        <c:majorGridlines/>
+        <c:numFmt formatCode="m/d/yy;@" sourceLinked="0"/>
+        <c:tickLblPos val="nextTo"/>
+        <c:crossAx val="123663488"/>
         <c:crosses val="autoZero"/>
         <c:crossBetween val="between"/>
       </c:valAx>
@@ -19166,7 +19895,7 @@
 </file>
 
 <file path=customXml/itemProps1.xml><?xml version="1.0" encoding="utf-8"?>
-<ds:datastoreItem xmlns:ds="http://schemas.openxmlformats.org/officeDocument/2006/customXml" ds:itemID="{9F94DB15-E5F0-4FEF-B2B7-134406A15ACF}">
+<ds:datastoreItem xmlns:ds="http://schemas.openxmlformats.org/officeDocument/2006/customXml" ds:itemID="{FFD3756F-2BF2-4F30-9DE3-1745897A65D6}">
   <ds:schemaRefs>
     <ds:schemaRef ds:uri="http://schemas.openxmlformats.org/officeDocument/2006/bibliography"/>
   </ds:schemaRefs>

</xml_diff>

<commit_message>
Uploading Database and editing presentation files
</commit_message>
<xml_diff>
--- a/Documents/VQ-FeasibilityStudyandProjectPlan.docx
+++ b/Documents/VQ-FeasibilityStudyandProjectPlan.docx
@@ -2352,8 +2352,6 @@
         <w:spacing w:after="240"/>
         <w:jc w:val="center"/>
       </w:pPr>
-      <w:bookmarkStart w:id="0" w:name="_GoBack"/>
-      <w:bookmarkEnd w:id="0"/>
     </w:p>
     <w:p>
       <w:pPr>
@@ -2378,14 +2376,14 @@
         <w:pStyle w:val="Heading1"/>
         <w:spacing w:after="240"/>
       </w:pPr>
-      <w:bookmarkStart w:id="1" w:name="_Toc279764108"/>
+      <w:bookmarkStart w:id="0" w:name="_Toc279764108"/>
       <w:r>
         <w:rPr>
           <w:rFonts w:ascii="Times New Roman" w:eastAsia="Times New Roman" w:hAnsi="Times New Roman" w:cs="Times New Roman"/>
         </w:rPr>
         <w:t>1. Introduction</w:t>
       </w:r>
-      <w:bookmarkEnd w:id="1"/>
+      <w:bookmarkEnd w:id="0"/>
       <w:r>
         <w:rPr>
           <w:rFonts w:ascii="Times New Roman" w:eastAsia="Times New Roman" w:hAnsi="Times New Roman" w:cs="Times New Roman"/>
@@ -2415,7 +2413,7 @@
           <w:sz w:val="22"/>
           <w:szCs w:val="22"/>
         </w:rPr>
-        <w:t xml:space="preserve">The introductory chapter gives some background information about the Virtual </w:t>
+        <w:tab/>
       </w:r>
       <w:r>
         <w:rPr>
@@ -2423,7 +2421,7 @@
           <w:sz w:val="22"/>
           <w:szCs w:val="22"/>
         </w:rPr>
-        <w:t>Queue</w:t>
+        <w:t xml:space="preserve">The introductory chapter gives some background information about the Virtual </w:t>
       </w:r>
       <w:r>
         <w:rPr>
@@ -2431,7 +2429,7 @@
           <w:sz w:val="22"/>
           <w:szCs w:val="22"/>
         </w:rPr>
-        <w:t xml:space="preserve"> system. </w:t>
+        <w:t>Queue</w:t>
       </w:r>
       <w:r>
         <w:rPr>
@@ -2439,7 +2437,7 @@
           <w:sz w:val="22"/>
           <w:szCs w:val="22"/>
         </w:rPr>
-        <w:t>In the following sections</w:t>
+        <w:t xml:space="preserve"> system. </w:t>
       </w:r>
       <w:r>
         <w:rPr>
@@ -2447,7 +2445,7 @@
           <w:sz w:val="22"/>
           <w:szCs w:val="22"/>
         </w:rPr>
-        <w:t>, the problem definition, and scope of the system</w:t>
+        <w:t>In the following sections</w:t>
       </w:r>
       <w:r>
         <w:rPr>
@@ -2455,7 +2453,7 @@
           <w:sz w:val="22"/>
           <w:szCs w:val="22"/>
         </w:rPr>
-        <w:t xml:space="preserve"> will be described</w:t>
+        <w:t>, the problem definition, and scope of the system</w:t>
       </w:r>
       <w:r>
         <w:rPr>
@@ -2463,7 +2461,7 @@
           <w:sz w:val="22"/>
           <w:szCs w:val="22"/>
         </w:rPr>
-        <w:t xml:space="preserve">. </w:t>
+        <w:t xml:space="preserve"> will be described</w:t>
       </w:r>
       <w:r>
         <w:rPr>
@@ -2471,7 +2469,7 @@
           <w:sz w:val="22"/>
           <w:szCs w:val="22"/>
         </w:rPr>
-        <w:t>Also</w:t>
+        <w:t xml:space="preserve">. </w:t>
       </w:r>
       <w:r>
         <w:rPr>
@@ -2479,7 +2477,7 @@
           <w:sz w:val="22"/>
           <w:szCs w:val="22"/>
         </w:rPr>
-        <w:t xml:space="preserve">, the design methodology </w:t>
+        <w:t>Also</w:t>
       </w:r>
       <w:r>
         <w:rPr>
@@ -2487,7 +2485,7 @@
           <w:sz w:val="22"/>
           <w:szCs w:val="22"/>
         </w:rPr>
-        <w:t xml:space="preserve">will also be given, which will include </w:t>
+        <w:t xml:space="preserve">, the design methodology </w:t>
       </w:r>
       <w:r>
         <w:rPr>
@@ -2495,7 +2493,7 @@
           <w:sz w:val="22"/>
           <w:szCs w:val="22"/>
         </w:rPr>
-        <w:t xml:space="preserve">the software process models </w:t>
+        <w:t xml:space="preserve">will also be given, which will include </w:t>
       </w:r>
       <w:r>
         <w:rPr>
@@ -2503,7 +2501,7 @@
           <w:sz w:val="22"/>
           <w:szCs w:val="22"/>
         </w:rPr>
-        <w:t>and types of models</w:t>
+        <w:t xml:space="preserve">the software process models </w:t>
       </w:r>
       <w:r>
         <w:rPr>
@@ -2511,7 +2509,7 @@
           <w:sz w:val="22"/>
           <w:szCs w:val="22"/>
         </w:rPr>
-        <w:t xml:space="preserve">. </w:t>
+        <w:t>and types of models</w:t>
       </w:r>
       <w:r>
         <w:rPr>
@@ -2519,7 +2517,7 @@
           <w:sz w:val="22"/>
           <w:szCs w:val="22"/>
         </w:rPr>
-        <w:t>In addition</w:t>
+        <w:t xml:space="preserve">. </w:t>
       </w:r>
       <w:r>
         <w:rPr>
@@ -2527,7 +2525,7 @@
           <w:sz w:val="22"/>
           <w:szCs w:val="22"/>
         </w:rPr>
-        <w:t xml:space="preserve">, definitions, acronyms, and abbreviations of terms used in this deliverable </w:t>
+        <w:t>In addition</w:t>
       </w:r>
       <w:r>
         <w:rPr>
@@ -2535,7 +2533,7 @@
           <w:sz w:val="22"/>
           <w:szCs w:val="22"/>
         </w:rPr>
-        <w:t>will be provided</w:t>
+        <w:t xml:space="preserve">, definitions, acronyms, and abbreviations of terms used in this deliverable </w:t>
       </w:r>
       <w:r>
         <w:rPr>
@@ -2543,7 +2541,7 @@
           <w:sz w:val="22"/>
           <w:szCs w:val="22"/>
         </w:rPr>
-        <w:t xml:space="preserve"> and explained</w:t>
+        <w:t>will be provided</w:t>
       </w:r>
       <w:r>
         <w:rPr>
@@ -2551,7 +2549,7 @@
           <w:sz w:val="22"/>
           <w:szCs w:val="22"/>
         </w:rPr>
-        <w:t xml:space="preserve"> on this chapter</w:t>
+        <w:t xml:space="preserve"> and explained</w:t>
       </w:r>
       <w:r>
         <w:rPr>
@@ -2559,7 +2557,7 @@
           <w:sz w:val="22"/>
           <w:szCs w:val="22"/>
         </w:rPr>
-        <w:t xml:space="preserve">. Finally, </w:t>
+        <w:t xml:space="preserve"> on this chapter</w:t>
       </w:r>
       <w:r>
         <w:rPr>
@@ -2567,7 +2565,7 @@
           <w:sz w:val="22"/>
           <w:szCs w:val="22"/>
         </w:rPr>
-        <w:t>the chapter will conclude with</w:t>
+        <w:t xml:space="preserve">. Finally, </w:t>
       </w:r>
       <w:r>
         <w:rPr>
@@ -2575,7 +2573,7 @@
           <w:sz w:val="22"/>
           <w:szCs w:val="22"/>
         </w:rPr>
-        <w:t xml:space="preserve"> </w:t>
+        <w:t>the chapter will conclude with</w:t>
       </w:r>
       <w:r>
         <w:rPr>
@@ -2583,7 +2581,7 @@
           <w:sz w:val="22"/>
           <w:szCs w:val="22"/>
         </w:rPr>
-        <w:t>a brief explanation of what to expect from the following chapters of the document</w:t>
+        <w:t xml:space="preserve"> </w:t>
       </w:r>
       <w:r>
         <w:rPr>
@@ -2591,6 +2589,14 @@
           <w:sz w:val="22"/>
           <w:szCs w:val="22"/>
         </w:rPr>
+        <w:t>a brief explanation of what to expect from the following chapters of the document</w:t>
+      </w:r>
+      <w:r>
+        <w:rPr>
+          <w:color w:val="000000"/>
+          <w:sz w:val="22"/>
+          <w:szCs w:val="22"/>
+        </w:rPr>
         <w:t>.</w:t>
       </w:r>
     </w:p>
@@ -2599,14 +2605,54 @@
         <w:pStyle w:val="Heading2"/>
         <w:spacing w:before="360" w:after="240"/>
       </w:pPr>
-      <w:bookmarkStart w:id="2" w:name="_Toc279764109"/>
+      <w:bookmarkStart w:id="1" w:name="_Toc279764109"/>
       <w:r>
         <w:rPr>
           <w:rFonts w:ascii="Times New Roman" w:eastAsia="Times New Roman" w:hAnsi="Times New Roman" w:cs="Times New Roman"/>
         </w:rPr>
         <w:t>1.1.   Problem definition</w:t>
       </w:r>
+      <w:bookmarkEnd w:id="1"/>
+    </w:p>
+    <w:p>
+      <w:pPr>
+        <w:spacing w:line="360" w:lineRule="auto"/>
+        <w:ind w:firstLine="585"/>
+      </w:pPr>
+      <w:bookmarkStart w:id="2" w:name="h.uye311s5qee5"/>
       <w:bookmarkEnd w:id="2"/>
+      <w:r>
+        <w:t>Theme parks today as they grow in popularity have one fundamental flaw, the constant waiting in line for each ride. With each of the top tier rides constantly growing in wait time, this only makes matters worse for the average visitor. Standing in line begins to spend the majority of their time rather than sightseeing, exploring, or enjoying some tasty snacks at any store within the park and buying souvenirs. To make matters worse this is not taking into consideration weather conditions the standard waiting line may be under. As for the business aspect, it would be to the theme parks benefit to have more guests spending their time browsing the souvenir shops or food stands rather than spending their time idle while waiting for their turn to get on an attraction. Every minute longer the guests spend active can potentially increase park revenue.</w:t>
+      </w:r>
+    </w:p>
+    <w:p>
+      <w:pPr>
+        <w:spacing w:line="360" w:lineRule="auto"/>
+      </w:pPr>
+      <w:r>
+        <w:tab/>
+        <w:t>Thus was the creation of the Virtual Queue System, it is the proposed solution to the problem. The system provides the visitors the freedom and flexibility to spend their time doing exactly as they wish while simultaneously waiting in line to ride the attraction they want. As for the Theme Park, it is increasing the traffic flow in between souvenir shops and food courts. Potentially increasing sales and making the theme park overall a more enjoyable place to vacation with. In addition to all of this, the system will also keep track of user information as well as aid in the operation of each ride.</w:t>
+      </w:r>
+    </w:p>
+    <w:p>
+      <w:pPr>
+        <w:pStyle w:val="Heading2"/>
+        <w:spacing w:before="360" w:after="240"/>
+      </w:pPr>
+      <w:bookmarkStart w:id="3" w:name="_Toc279764110"/>
+      <w:r>
+        <w:rPr>
+          <w:rFonts w:ascii="Times New Roman" w:eastAsia="Times New Roman" w:hAnsi="Times New Roman" w:cs="Times New Roman"/>
+        </w:rPr>
+        <w:t>1.2.   Background</w:t>
+      </w:r>
+      <w:bookmarkEnd w:id="3"/>
+      <w:r>
+        <w:rPr>
+          <w:rFonts w:ascii="Times New Roman" w:eastAsia="Times New Roman" w:hAnsi="Times New Roman" w:cs="Times New Roman"/>
+        </w:rPr>
+        <w:t xml:space="preserve">  </w:t>
+      </w:r>
     </w:p>
     <w:p>
       <w:pPr>
@@ -2619,31 +2665,72 @@
           <w:color w:val="000000"/>
         </w:rPr>
       </w:pPr>
-      <w:bookmarkStart w:id="3" w:name="h.uye311s5qee5"/>
-      <w:bookmarkEnd w:id="3"/>
       <w:r>
         <w:rPr>
           <w:color w:val="000000"/>
         </w:rPr>
-        <w:t>When going to a park, or to any other venue that provides multiple recurring rides or events, customers typically wait in line until is time for them to go into the ride or event. This is definitely time consuming, since one could be doing something else like be walking around, buying souvenirs, or food, or going perhaps to another ride or event. By waiting in line, the venue is making money for that specific ride/event, but is losing potential additional sales by customers being in line rather than walking around the venue visiting other areas of the venue.</w:t>
-      </w:r>
-    </w:p>
-    <w:p>
-      <w:pPr>
-        <w:widowControl w:val="0"/>
-        <w:autoSpaceDE w:val="0"/>
-        <w:autoSpaceDN w:val="0"/>
-        <w:adjustRightInd w:val="0"/>
-        <w:spacing w:after="320" w:line="360" w:lineRule="auto"/>
+        <w:tab/>
+      </w:r>
+      <w:r>
         <w:rPr>
           <w:color w:val="000000"/>
         </w:rPr>
-      </w:pPr>
+        <w:t>The Virtual Queue</w:t>
+      </w:r>
       <w:r>
         <w:rPr>
           <w:color w:val="000000"/>
         </w:rPr>
-        <w:t>The creation of the Virtual Queue system is the proposed solution to the problem explained above. The system will provide customers the benefit of enjoying other amenities offered in the venue (including, but not limited to rides, food) instead of waiting in line. In addition, the system will keep information about ride or event time and capacity and allow the customers to sign in to different events or rides. In this way, customers will not have the need to wait for a ride in line to go to another one. Furthermore, customers will be notified as their time on their rides or events approaches. At the same time, the business will take advantage of this system because of the fact that customers will now have the opportunity to either sign in to another ride, or walk around to buy souvenirs, food, or something else offered at the specific place.</w:t>
+        <w:t xml:space="preserve"> v2.0</w:t>
+      </w:r>
+      <w:r>
+        <w:rPr>
+          <w:color w:val="000000"/>
+        </w:rPr>
+        <w:t xml:space="preserve"> (VQ) project is being proposed by Bernard Parenteau with the project proposal affiliation of Florida Logic as one of the assigned projects for</w:t>
+      </w:r>
+      <w:r>
+        <w:rPr>
+          <w:color w:val="000000"/>
+        </w:rPr>
+        <w:t xml:space="preserve"> the Senior Project class. It is</w:t>
+      </w:r>
+      <w:r>
+        <w:rPr>
+          <w:color w:val="000000"/>
+        </w:rPr>
+        <w:t xml:space="preserve"> a project that will be</w:t>
+      </w:r>
+      <w:r>
+        <w:rPr>
+          <w:color w:val="000000"/>
+        </w:rPr>
+        <w:t xml:space="preserve"> continued from its previous version (VQ v1.0) which had been introduced for the first </w:t>
+      </w:r>
+      <w:r>
+        <w:rPr>
+          <w:color w:val="000000"/>
+        </w:rPr>
+        <w:lastRenderedPageBreak/>
+        <w:t xml:space="preserve">time this past </w:t>
+      </w:r>
+      <w:r>
+        <w:rPr>
+          <w:color w:val="000000"/>
+        </w:rPr>
+        <w:t xml:space="preserve">Fall semester of 2014. It will be </w:t>
+      </w:r>
+      <w:r>
+        <w:rPr>
+          <w:color w:val="000000"/>
+        </w:rPr>
+        <w:t>continued and include many new</w:t>
+      </w:r>
+      <w:r>
+        <w:rPr>
+          <w:color w:val="000000"/>
+        </w:rPr>
+        <w:t xml:space="preserve"> with features that will greatly benefit the customers as well as the theme part or other venue using the system. Furthermore, it will improve the quality time is being spend at the park or event by customers, and hopefully the sales of the theme park will increase as expected. </w:t>
       </w:r>
     </w:p>
     <w:p>
@@ -2651,56 +2738,396 @@
         <w:pStyle w:val="Heading2"/>
         <w:spacing w:before="360" w:after="240"/>
       </w:pPr>
-      <w:bookmarkStart w:id="4" w:name="_Toc279764110"/>
-      <w:r>
-        <w:rPr>
-          <w:rFonts w:ascii="Times New Roman" w:eastAsia="Times New Roman" w:hAnsi="Times New Roman" w:cs="Times New Roman"/>
-        </w:rPr>
-        <w:t>1.2.   Background</w:t>
-      </w:r>
+      <w:bookmarkStart w:id="4" w:name="h.b6rnshf6rj8m"/>
+      <w:bookmarkStart w:id="5" w:name="_Toc279764111"/>
       <w:bookmarkEnd w:id="4"/>
       <w:r>
         <w:rPr>
           <w:rFonts w:ascii="Times New Roman" w:eastAsia="Times New Roman" w:hAnsi="Times New Roman" w:cs="Times New Roman"/>
         </w:rPr>
+        <w:t>1.3.   Definitions, Acronyms, and Abbreviations</w:t>
+      </w:r>
+      <w:bookmarkEnd w:id="5"/>
+      <w:r>
+        <w:rPr>
+          <w:rFonts w:ascii="Times New Roman" w:eastAsia="Times New Roman" w:hAnsi="Times New Roman" w:cs="Times New Roman"/>
+        </w:rPr>
         <w:t xml:space="preserve">  </w:t>
       </w:r>
     </w:p>
     <w:p>
       <w:pPr>
-        <w:widowControl w:val="0"/>
-        <w:autoSpaceDE w:val="0"/>
-        <w:autoSpaceDN w:val="0"/>
-        <w:adjustRightInd w:val="0"/>
-        <w:spacing w:after="320" w:line="360" w:lineRule="auto"/>
-        <w:rPr>
-          <w:color w:val="000000"/>
-        </w:rPr>
-      </w:pPr>
-      <w:r>
-        <w:rPr>
-          <w:color w:val="000000"/>
-        </w:rPr>
-        <w:t>The Virtual Queue (VQ) project is being proposed by Bernard Parenteau with the project proposal affiliation of Florida Logic as one of the assigned projects for</w:t>
-      </w:r>
-      <w:r>
-        <w:rPr>
-          <w:color w:val="000000"/>
-        </w:rPr>
-        <w:t xml:space="preserve"> the Senior Project class. It is</w:t>
-      </w:r>
-      <w:r>
-        <w:rPr>
-          <w:color w:val="000000"/>
-        </w:rPr>
-        <w:t xml:space="preserve"> a project that </w:t>
-      </w:r>
-      <w:r>
-        <w:rPr>
-          <w:color w:val="000000"/>
-        </w:rPr>
-        <w:lastRenderedPageBreak/>
-        <w:t>will be develop for the first time this year, in Fall semester of 2014. It will be created with features that will greatly benefit the customers as well as the theme part or other venue using the system. Furthermore, it will improve the quality time is being spend at the park or event by customers, and hopefully the sales of the theme park will increase as expected. </w:t>
+        <w:pStyle w:val="Standard"/>
+        <w:spacing w:after="240" w:line="360" w:lineRule="auto"/>
+      </w:pPr>
+      <w:r>
+        <w:rPr>
+          <w:rFonts w:ascii="Times New Roman" w:eastAsia="Times New Roman" w:hAnsi="Times New Roman" w:cs="Times New Roman"/>
+          <w:b/>
+          <w:bCs/>
+        </w:rPr>
+        <w:t>Definitions</w:t>
+      </w:r>
+    </w:p>
+    <w:p>
+      <w:pPr>
+        <w:pStyle w:val="Standard"/>
+        <w:spacing w:after="240" w:line="360" w:lineRule="auto"/>
+        <w:rPr>
+          <w:rFonts w:ascii="Times New Roman" w:eastAsia="Times New Roman" w:hAnsi="Times New Roman" w:cs="Times New Roman"/>
+        </w:rPr>
+      </w:pPr>
+      <w:r>
+        <w:rPr>
+          <w:rFonts w:ascii="Times New Roman" w:eastAsia="Times New Roman" w:hAnsi="Times New Roman" w:cs="Times New Roman"/>
+        </w:rPr>
+        <w:t xml:space="preserve">-          </w:t>
+      </w:r>
+      <w:r>
+        <w:rPr>
+          <w:rFonts w:ascii="Times New Roman" w:eastAsia="Times New Roman" w:hAnsi="Times New Roman" w:cs="Times New Roman"/>
+          <w:b/>
+          <w:bCs/>
+        </w:rPr>
+        <w:t>Customer</w:t>
+      </w:r>
+      <w:r>
+        <w:rPr>
+          <w:rFonts w:ascii="Times New Roman" w:eastAsia="Times New Roman" w:hAnsi="Times New Roman" w:cs="Times New Roman"/>
+        </w:rPr>
+        <w:t xml:space="preserve">: </w:t>
+      </w:r>
+      <w:r>
+        <w:rPr>
+          <w:rFonts w:ascii="Times New Roman" w:eastAsia="Times New Roman" w:hAnsi="Times New Roman" w:cs="Times New Roman"/>
+        </w:rPr>
+        <w:t>A</w:t>
+      </w:r>
+      <w:r>
+        <w:rPr>
+          <w:rFonts w:ascii="Times New Roman" w:eastAsia="Times New Roman" w:hAnsi="Times New Roman" w:cs="Times New Roman"/>
+        </w:rPr>
+        <w:t xml:space="preserve"> person or organization that buys goods or services from a store or business.</w:t>
+      </w:r>
+    </w:p>
+    <w:p>
+      <w:pPr>
+        <w:pStyle w:val="Standard"/>
+        <w:spacing w:after="240" w:line="360" w:lineRule="auto"/>
+        <w:rPr>
+          <w:rFonts w:ascii="Times New Roman" w:eastAsia="Times New Roman" w:hAnsi="Times New Roman" w:cs="Times New Roman"/>
+        </w:rPr>
+      </w:pPr>
+      <w:r>
+        <w:rPr>
+          <w:rFonts w:ascii="Times New Roman" w:eastAsia="Times New Roman" w:hAnsi="Times New Roman" w:cs="Times New Roman"/>
+        </w:rPr>
+        <w:t xml:space="preserve">-          </w:t>
+      </w:r>
+      <w:r>
+        <w:rPr>
+          <w:rFonts w:ascii="Times New Roman" w:eastAsia="Times New Roman" w:hAnsi="Times New Roman" w:cs="Times New Roman"/>
+          <w:b/>
+          <w:bCs/>
+        </w:rPr>
+        <w:t>Theme park</w:t>
+      </w:r>
+      <w:r>
+        <w:rPr>
+          <w:rFonts w:ascii="Times New Roman" w:eastAsia="Times New Roman" w:hAnsi="Times New Roman" w:cs="Times New Roman"/>
+          <w:b/>
+          <w:bCs/>
+        </w:rPr>
+        <w:t>:</w:t>
+      </w:r>
+      <w:r>
+        <w:rPr>
+          <w:rFonts w:ascii="Times New Roman" w:eastAsia="Times New Roman" w:hAnsi="Times New Roman" w:cs="Times New Roman"/>
+          <w:b/>
+          <w:bCs/>
+        </w:rPr>
+        <w:t xml:space="preserve"> </w:t>
+      </w:r>
+      <w:r>
+        <w:rPr>
+          <w:rFonts w:ascii="Times New Roman" w:eastAsia="Times New Roman" w:hAnsi="Times New Roman" w:cs="Times New Roman"/>
+        </w:rPr>
+        <w:t>A</w:t>
+      </w:r>
+      <w:r>
+        <w:rPr>
+          <w:rFonts w:ascii="Times New Roman" w:eastAsia="Times New Roman" w:hAnsi="Times New Roman" w:cs="Times New Roman"/>
+        </w:rPr>
+        <w:t>n amusement park with a unifying setting or idea.</w:t>
+      </w:r>
+      <w:r>
+        <w:rPr>
+          <w:rFonts w:ascii="Times New Roman" w:eastAsia="Times New Roman" w:hAnsi="Times New Roman" w:cs="Times New Roman"/>
+        </w:rPr>
+        <w:t xml:space="preserve"> </w:t>
+      </w:r>
+    </w:p>
+    <w:p>
+      <w:pPr>
+        <w:pStyle w:val="Standard"/>
+        <w:spacing w:after="240" w:line="360" w:lineRule="auto"/>
+        <w:rPr>
+          <w:rFonts w:ascii="Times New Roman" w:eastAsia="Times New Roman" w:hAnsi="Times New Roman" w:cs="Times New Roman"/>
+        </w:rPr>
+      </w:pPr>
+      <w:r>
+        <w:rPr>
+          <w:rFonts w:ascii="Times New Roman" w:eastAsia="Times New Roman" w:hAnsi="Times New Roman" w:cs="Times New Roman"/>
+        </w:rPr>
+        <w:t xml:space="preserve">-          </w:t>
+      </w:r>
+      <w:r>
+        <w:rPr>
+          <w:rFonts w:ascii="Times New Roman" w:eastAsia="Times New Roman" w:hAnsi="Times New Roman" w:cs="Times New Roman"/>
+          <w:b/>
+        </w:rPr>
+        <w:t>Alternative:</w:t>
+      </w:r>
+      <w:r>
+        <w:rPr>
+          <w:rFonts w:ascii="Times New Roman" w:eastAsia="Times New Roman" w:hAnsi="Times New Roman" w:cs="Times New Roman"/>
+        </w:rPr>
+        <w:t xml:space="preserve"> A possible manner by which a given problem may be resolved.</w:t>
+      </w:r>
+    </w:p>
+    <w:p>
+      <w:pPr>
+        <w:pStyle w:val="Standard"/>
+        <w:spacing w:after="240" w:line="360" w:lineRule="auto"/>
+        <w:rPr>
+          <w:rFonts w:ascii="Times New Roman" w:eastAsia="Times New Roman" w:hAnsi="Times New Roman" w:cs="Times New Roman"/>
+        </w:rPr>
+      </w:pPr>
+      <w:r>
+        <w:rPr>
+          <w:rFonts w:ascii="Times New Roman" w:eastAsia="Times New Roman" w:hAnsi="Times New Roman" w:cs="Times New Roman"/>
+        </w:rPr>
+        <w:t xml:space="preserve">-          </w:t>
+      </w:r>
+      <w:r>
+        <w:rPr>
+          <w:rFonts w:ascii="Times New Roman" w:eastAsia="Times New Roman" w:hAnsi="Times New Roman" w:cs="Times New Roman"/>
+          <w:b/>
+        </w:rPr>
+        <w:t>Task:</w:t>
+      </w:r>
+      <w:r>
+        <w:rPr>
+          <w:rFonts w:ascii="Times New Roman" w:eastAsia="Times New Roman" w:hAnsi="Times New Roman" w:cs="Times New Roman"/>
+        </w:rPr>
+        <w:t xml:space="preserve"> A piece of job that serves as a unit of work.</w:t>
+      </w:r>
+      <w:r>
+        <w:rPr>
+          <w:rFonts w:ascii="Times New Roman" w:eastAsia="Times New Roman" w:hAnsi="Times New Roman" w:cs="Times New Roman"/>
+        </w:rPr>
+        <w:t xml:space="preserve"> </w:t>
+      </w:r>
+    </w:p>
+    <w:p>
+      <w:pPr>
+        <w:pStyle w:val="Standard"/>
+        <w:spacing w:after="240" w:line="360" w:lineRule="auto"/>
+      </w:pPr>
+      <w:r>
+        <w:rPr>
+          <w:rFonts w:ascii="Times New Roman" w:eastAsia="Times New Roman" w:hAnsi="Times New Roman" w:cs="Times New Roman"/>
+          <w:b/>
+          <w:bCs/>
+        </w:rPr>
+        <w:t>Acronyms</w:t>
+      </w:r>
+    </w:p>
+    <w:p>
+      <w:pPr>
+        <w:pStyle w:val="Standard"/>
+        <w:spacing w:after="240" w:line="360" w:lineRule="auto"/>
+      </w:pPr>
+      <w:r>
+        <w:rPr>
+          <w:rFonts w:ascii="Times New Roman" w:eastAsia="Times New Roman" w:hAnsi="Times New Roman" w:cs="Times New Roman"/>
+        </w:rPr>
+        <w:t xml:space="preserve">-     </w:t>
+      </w:r>
+      <w:r>
+        <w:rPr>
+          <w:rFonts w:ascii="Times New Roman" w:eastAsia="Times New Roman" w:hAnsi="Times New Roman" w:cs="Times New Roman"/>
+        </w:rPr>
+        <w:t xml:space="preserve">    </w:t>
+      </w:r>
+      <w:r>
+        <w:rPr>
+          <w:rFonts w:ascii="Times New Roman" w:eastAsia="Times New Roman" w:hAnsi="Times New Roman" w:cs="Times New Roman"/>
+          <w:b/>
+          <w:bCs/>
+        </w:rPr>
+        <w:t>VQ</w:t>
+      </w:r>
+      <w:r>
+        <w:rPr>
+          <w:rFonts w:ascii="Times New Roman" w:eastAsia="Times New Roman" w:hAnsi="Times New Roman" w:cs="Times New Roman"/>
+        </w:rPr>
+        <w:t xml:space="preserve">: Virtual </w:t>
+      </w:r>
+      <w:r>
+        <w:rPr>
+          <w:rFonts w:ascii="Times New Roman" w:eastAsia="Times New Roman" w:hAnsi="Times New Roman" w:cs="Times New Roman"/>
+        </w:rPr>
+        <w:t>Queue</w:t>
+      </w:r>
+    </w:p>
+    <w:p>
+      <w:pPr>
+        <w:pStyle w:val="Standard"/>
+        <w:spacing w:after="240" w:line="360" w:lineRule="auto"/>
+      </w:pPr>
+      <w:r>
+        <w:rPr>
+          <w:rFonts w:ascii="Times New Roman" w:eastAsia="Times New Roman" w:hAnsi="Times New Roman" w:cs="Times New Roman"/>
+        </w:rPr>
+        <w:t xml:space="preserve">-          </w:t>
+      </w:r>
+      <w:r>
+        <w:rPr>
+          <w:rFonts w:ascii="Times New Roman" w:eastAsia="Times New Roman" w:hAnsi="Times New Roman" w:cs="Times New Roman"/>
+          <w:b/>
+          <w:bCs/>
+        </w:rPr>
+        <w:t>FIU:</w:t>
+      </w:r>
+      <w:r>
+        <w:rPr>
+          <w:rFonts w:ascii="Times New Roman" w:eastAsia="Times New Roman" w:hAnsi="Times New Roman" w:cs="Times New Roman"/>
+        </w:rPr>
+        <w:t xml:space="preserve"> Florida International University</w:t>
+      </w:r>
+    </w:p>
+    <w:p>
+      <w:pPr>
+        <w:pStyle w:val="Standard"/>
+        <w:spacing w:after="240" w:line="360" w:lineRule="auto"/>
+        <w:rPr>
+          <w:rFonts w:ascii="Times New Roman" w:eastAsia="Times New Roman" w:hAnsi="Times New Roman" w:cs="Times New Roman"/>
+        </w:rPr>
+      </w:pPr>
+      <w:r>
+        <w:rPr>
+          <w:rFonts w:ascii="Times New Roman" w:eastAsia="Times New Roman" w:hAnsi="Times New Roman" w:cs="Times New Roman"/>
+        </w:rPr>
+        <w:t xml:space="preserve">-          </w:t>
+      </w:r>
+      <w:r>
+        <w:rPr>
+          <w:rFonts w:ascii="Times New Roman" w:eastAsia="Times New Roman" w:hAnsi="Times New Roman" w:cs="Times New Roman"/>
+          <w:b/>
+          <w:bCs/>
+        </w:rPr>
+        <w:t>SCIS:</w:t>
+      </w:r>
+      <w:r>
+        <w:rPr>
+          <w:rFonts w:ascii="Times New Roman" w:eastAsia="Times New Roman" w:hAnsi="Times New Roman" w:cs="Times New Roman"/>
+        </w:rPr>
+        <w:t xml:space="preserve"> School of Computing &amp; Information Sciences</w:t>
+      </w:r>
+    </w:p>
+    <w:p>
+      <w:pPr>
+        <w:pStyle w:val="Standard"/>
+        <w:spacing w:after="240" w:line="360" w:lineRule="auto"/>
+        <w:rPr>
+          <w:rFonts w:ascii="Times New Roman" w:eastAsia="Times New Roman" w:hAnsi="Times New Roman" w:cs="Times New Roman"/>
+        </w:rPr>
+      </w:pPr>
+      <w:r>
+        <w:rPr>
+          <w:rFonts w:ascii="Times New Roman" w:eastAsia="Times New Roman" w:hAnsi="Times New Roman" w:cs="Times New Roman"/>
+        </w:rPr>
+        <w:t>-</w:t>
+      </w:r>
+      <w:r>
+        <w:rPr>
+          <w:rFonts w:ascii="Times New Roman" w:eastAsia="Times New Roman" w:hAnsi="Times New Roman" w:cs="Times New Roman"/>
+        </w:rPr>
+        <w:tab/>
+      </w:r>
+      <w:r>
+        <w:rPr>
+          <w:rFonts w:ascii="Times New Roman" w:eastAsia="Times New Roman" w:hAnsi="Times New Roman" w:cs="Times New Roman"/>
+          <w:b/>
+        </w:rPr>
+        <w:t>JDBC</w:t>
+      </w:r>
+      <w:r>
+        <w:rPr>
+          <w:rFonts w:ascii="Times New Roman" w:eastAsia="Times New Roman" w:hAnsi="Times New Roman" w:cs="Times New Roman"/>
+        </w:rPr>
+        <w:t>: Java Database Connection</w:t>
+      </w:r>
+    </w:p>
+    <w:p>
+      <w:pPr>
+        <w:pStyle w:val="Standard"/>
+        <w:spacing w:after="240" w:line="360" w:lineRule="auto"/>
+        <w:rPr>
+          <w:rFonts w:ascii="Times New Roman" w:eastAsia="Times New Roman" w:hAnsi="Times New Roman" w:cs="Times New Roman"/>
+        </w:rPr>
+      </w:pPr>
+      <w:r>
+        <w:rPr>
+          <w:rFonts w:ascii="Times New Roman" w:eastAsia="Times New Roman" w:hAnsi="Times New Roman" w:cs="Times New Roman"/>
+        </w:rPr>
+        <w:t>-</w:t>
+      </w:r>
+      <w:r>
+        <w:rPr>
+          <w:rFonts w:ascii="Times New Roman" w:eastAsia="Times New Roman" w:hAnsi="Times New Roman" w:cs="Times New Roman"/>
+        </w:rPr>
+        <w:tab/>
+      </w:r>
+      <w:r>
+        <w:rPr>
+          <w:rFonts w:ascii="Times New Roman" w:eastAsia="Times New Roman" w:hAnsi="Times New Roman" w:cs="Times New Roman"/>
+          <w:b/>
+        </w:rPr>
+        <w:t>DAO</w:t>
+      </w:r>
+      <w:r>
+        <w:rPr>
+          <w:rFonts w:ascii="Times New Roman" w:eastAsia="Times New Roman" w:hAnsi="Times New Roman" w:cs="Times New Roman"/>
+        </w:rPr>
+        <w:t>: Database Accessing Objects</w:t>
+      </w:r>
+    </w:p>
+    <w:p>
+      <w:pPr>
+        <w:pStyle w:val="Standard"/>
+        <w:spacing w:after="240" w:line="360" w:lineRule="auto"/>
+      </w:pPr>
+      <w:r>
+        <w:rPr>
+          <w:rFonts w:ascii="Times New Roman" w:eastAsia="Times New Roman" w:hAnsi="Times New Roman" w:cs="Times New Roman"/>
+          <w:b/>
+          <w:bCs/>
+        </w:rPr>
+        <w:t>Abbreviations</w:t>
+      </w:r>
+    </w:p>
+    <w:p>
+      <w:pPr>
+        <w:pStyle w:val="Standard"/>
+        <w:spacing w:after="240" w:line="360" w:lineRule="auto"/>
+      </w:pPr>
+      <w:r>
+        <w:rPr>
+          <w:rFonts w:ascii="Times New Roman" w:eastAsia="Times New Roman" w:hAnsi="Times New Roman" w:cs="Times New Roman"/>
+        </w:rPr>
+        <w:t>As of right now, there are no abbreviations for this project.</w:t>
       </w:r>
     </w:p>
     <w:p>
@@ -2708,113 +3135,88 @@
         <w:pStyle w:val="Heading2"/>
         <w:spacing w:before="360" w:after="240"/>
       </w:pPr>
-      <w:bookmarkStart w:id="5" w:name="h.b6rnshf6rj8m"/>
-      <w:bookmarkStart w:id="6" w:name="_Toc279764111"/>
-      <w:bookmarkEnd w:id="5"/>
-      <w:r>
-        <w:rPr>
-          <w:rFonts w:ascii="Times New Roman" w:eastAsia="Times New Roman" w:hAnsi="Times New Roman" w:cs="Times New Roman"/>
-        </w:rPr>
-        <w:t>1.3.   Definitions, Acronyms, and Abbreviations</w:t>
-      </w:r>
+      <w:bookmarkStart w:id="6" w:name="h.u5qjd9ife7mh"/>
+      <w:bookmarkStart w:id="7" w:name="_Toc279764112"/>
       <w:bookmarkEnd w:id="6"/>
       <w:r>
         <w:rPr>
           <w:rFonts w:ascii="Times New Roman" w:eastAsia="Times New Roman" w:hAnsi="Times New Roman" w:cs="Times New Roman"/>
         </w:rPr>
-        <w:t xml:space="preserve">  </w:t>
-      </w:r>
+        <w:t>1.4.   Overview of document</w:t>
+      </w:r>
+      <w:bookmarkEnd w:id="7"/>
     </w:p>
     <w:p>
       <w:pPr>
         <w:pStyle w:val="Standard"/>
         <w:spacing w:after="240" w:line="360" w:lineRule="auto"/>
-      </w:pPr>
-      <w:r>
-        <w:rPr>
-          <w:rFonts w:ascii="Times New Roman" w:eastAsia="Times New Roman" w:hAnsi="Times New Roman" w:cs="Times New Roman"/>
-          <w:b/>
-          <w:bCs/>
-        </w:rPr>
-        <w:t>Definitions</w:t>
-      </w:r>
-    </w:p>
-    <w:p>
-      <w:pPr>
-        <w:pStyle w:val="Standard"/>
-        <w:spacing w:after="240" w:line="360" w:lineRule="auto"/>
-        <w:rPr>
-          <w:rFonts w:ascii="Times New Roman" w:eastAsia="Times New Roman" w:hAnsi="Times New Roman" w:cs="Times New Roman"/>
-        </w:rPr>
-      </w:pPr>
-      <w:r>
-        <w:rPr>
-          <w:rFonts w:ascii="Times New Roman" w:eastAsia="Times New Roman" w:hAnsi="Times New Roman" w:cs="Times New Roman"/>
-        </w:rPr>
-        <w:t xml:space="preserve">-          </w:t>
-      </w:r>
-      <w:r>
-        <w:rPr>
-          <w:rFonts w:ascii="Times New Roman" w:eastAsia="Times New Roman" w:hAnsi="Times New Roman" w:cs="Times New Roman"/>
-          <w:b/>
-          <w:bCs/>
-        </w:rPr>
-        <w:t>Customer</w:t>
-      </w:r>
-      <w:r>
-        <w:rPr>
-          <w:rFonts w:ascii="Times New Roman" w:eastAsia="Times New Roman" w:hAnsi="Times New Roman" w:cs="Times New Roman"/>
-        </w:rPr>
-        <w:t xml:space="preserve">: </w:t>
-      </w:r>
-      <w:r>
-        <w:rPr>
-          <w:rFonts w:ascii="Times New Roman" w:eastAsia="Times New Roman" w:hAnsi="Times New Roman" w:cs="Times New Roman"/>
-        </w:rPr>
-        <w:t>A</w:t>
-      </w:r>
-      <w:r>
-        <w:rPr>
-          <w:rFonts w:ascii="Times New Roman" w:eastAsia="Times New Roman" w:hAnsi="Times New Roman" w:cs="Times New Roman"/>
-        </w:rPr>
-        <w:t xml:space="preserve"> person or organization that buys goods or services from a store or business.</w:t>
-      </w:r>
-    </w:p>
-    <w:p>
-      <w:pPr>
-        <w:pStyle w:val="Standard"/>
-        <w:spacing w:after="240" w:line="360" w:lineRule="auto"/>
-        <w:rPr>
-          <w:rFonts w:ascii="Times New Roman" w:eastAsia="Times New Roman" w:hAnsi="Times New Roman" w:cs="Times New Roman"/>
-        </w:rPr>
-      </w:pPr>
-      <w:r>
-        <w:rPr>
-          <w:rFonts w:ascii="Times New Roman" w:eastAsia="Times New Roman" w:hAnsi="Times New Roman" w:cs="Times New Roman"/>
-        </w:rPr>
-        <w:t xml:space="preserve">-          </w:t>
-      </w:r>
-      <w:r>
-        <w:rPr>
-          <w:rFonts w:ascii="Times New Roman" w:eastAsia="Times New Roman" w:hAnsi="Times New Roman" w:cs="Times New Roman"/>
-          <w:b/>
-          <w:bCs/>
-        </w:rPr>
-        <w:t>Theme park</w:t>
-      </w:r>
-      <w:r>
-        <w:rPr>
-          <w:rFonts w:ascii="Times New Roman" w:eastAsia="Times New Roman" w:hAnsi="Times New Roman" w:cs="Times New Roman"/>
-          <w:b/>
-          <w:bCs/>
-        </w:rPr>
-        <w:t>:</w:t>
-      </w:r>
-      <w:r>
-        <w:rPr>
-          <w:rFonts w:ascii="Times New Roman" w:eastAsia="Times New Roman" w:hAnsi="Times New Roman" w:cs="Times New Roman"/>
-          <w:b/>
-          <w:bCs/>
+        <w:rPr>
+          <w:rFonts w:ascii="Times New Roman" w:eastAsia="Times New Roman" w:hAnsi="Times New Roman" w:cs="Times New Roman"/>
+        </w:rPr>
+      </w:pPr>
+      <w:r>
+        <w:rPr>
+          <w:rFonts w:ascii="Times New Roman" w:eastAsia="Times New Roman" w:hAnsi="Times New Roman" w:cs="Times New Roman"/>
+        </w:rPr>
+        <w:tab/>
+      </w:r>
+      <w:r>
+        <w:rPr>
+          <w:rFonts w:ascii="Times New Roman" w:eastAsia="Times New Roman" w:hAnsi="Times New Roman" w:cs="Times New Roman"/>
+        </w:rPr>
+        <w:t xml:space="preserve">The Feasibility Study and Project Plan covers several aspects of the Virtual </w:t>
+      </w:r>
+      <w:r>
+        <w:rPr>
+          <w:rFonts w:ascii="Times New Roman" w:eastAsia="Times New Roman" w:hAnsi="Times New Roman" w:cs="Times New Roman"/>
+        </w:rPr>
+        <w:t xml:space="preserve">Queue project. </w:t>
+      </w:r>
+      <w:r>
+        <w:rPr>
+          <w:rFonts w:ascii="Times New Roman" w:eastAsia="Times New Roman" w:hAnsi="Times New Roman" w:cs="Times New Roman"/>
+        </w:rPr>
+        <w:t>Chapter 1</w:t>
+      </w:r>
+      <w:r>
+        <w:rPr>
+          <w:rFonts w:ascii="Times New Roman" w:eastAsia="Times New Roman" w:hAnsi="Times New Roman" w:cs="Times New Roman"/>
+        </w:rPr>
+        <w:t xml:space="preserve"> covers</w:t>
+      </w:r>
+      <w:r>
+        <w:rPr>
+          <w:rFonts w:ascii="Times New Roman" w:eastAsia="Times New Roman" w:hAnsi="Times New Roman" w:cs="Times New Roman"/>
+        </w:rPr>
+        <w:t xml:space="preserve"> general information such as problem statement, background information and definitions</w:t>
+      </w:r>
+      <w:r>
+        <w:rPr>
+          <w:rFonts w:ascii="Times New Roman" w:eastAsia="Times New Roman" w:hAnsi="Times New Roman" w:cs="Times New Roman"/>
+        </w:rPr>
+        <w:t xml:space="preserve"> for this project</w:t>
+      </w:r>
+      <w:r>
+        <w:rPr>
+          <w:rFonts w:ascii="Times New Roman" w:eastAsia="Times New Roman" w:hAnsi="Times New Roman" w:cs="Times New Roman"/>
+        </w:rPr>
+        <w:t xml:space="preserve">. Chapter 2 encloses the </w:t>
+      </w:r>
+      <w:r>
+        <w:rPr>
+          <w:rFonts w:ascii="Times New Roman" w:eastAsia="Times New Roman" w:hAnsi="Times New Roman" w:cs="Times New Roman"/>
+        </w:rPr>
+        <w:t>feasibility study</w:t>
+      </w:r>
+      <w:r>
+        <w:rPr>
+          <w:rFonts w:ascii="Times New Roman" w:eastAsia="Times New Roman" w:hAnsi="Times New Roman" w:cs="Times New Roman"/>
+        </w:rPr>
+        <w:t xml:space="preserve"> with</w:t>
+      </w:r>
+      <w:r>
+        <w:rPr>
+          <w:rFonts w:ascii="Times New Roman" w:eastAsia="Times New Roman" w:hAnsi="Times New Roman" w:cs="Times New Roman"/>
         </w:rPr>
         <w:t xml:space="preserve"> </w:t>
       </w:r>
@@ -2822,372 +3224,6 @@
         <w:rPr>
           <w:rFonts w:ascii="Times New Roman" w:eastAsia="Times New Roman" w:hAnsi="Times New Roman" w:cs="Times New Roman"/>
         </w:rPr>
-        <w:t>A</w:t>
-      </w:r>
-      <w:r>
-        <w:rPr>
-          <w:rFonts w:ascii="Times New Roman" w:eastAsia="Times New Roman" w:hAnsi="Times New Roman" w:cs="Times New Roman"/>
-        </w:rPr>
-        <w:t>n amusement park with a unifying setting or idea.</w:t>
-      </w:r>
-      <w:r>
-        <w:rPr>
-          <w:rFonts w:ascii="Times New Roman" w:eastAsia="Times New Roman" w:hAnsi="Times New Roman" w:cs="Times New Roman"/>
-        </w:rPr>
-        <w:t xml:space="preserve"> </w:t>
-      </w:r>
-    </w:p>
-    <w:p>
-      <w:pPr>
-        <w:pStyle w:val="Standard"/>
-        <w:spacing w:after="240" w:line="360" w:lineRule="auto"/>
-        <w:rPr>
-          <w:rFonts w:ascii="Times New Roman" w:eastAsia="Times New Roman" w:hAnsi="Times New Roman" w:cs="Times New Roman"/>
-        </w:rPr>
-      </w:pPr>
-      <w:r>
-        <w:rPr>
-          <w:rFonts w:ascii="Times New Roman" w:eastAsia="Times New Roman" w:hAnsi="Times New Roman" w:cs="Times New Roman"/>
-        </w:rPr>
-        <w:t xml:space="preserve">-          </w:t>
-      </w:r>
-      <w:r>
-        <w:rPr>
-          <w:rFonts w:ascii="Times New Roman" w:eastAsia="Times New Roman" w:hAnsi="Times New Roman" w:cs="Times New Roman"/>
-          <w:b/>
-        </w:rPr>
-        <w:t>Alternative:</w:t>
-      </w:r>
-      <w:r>
-        <w:rPr>
-          <w:rFonts w:ascii="Times New Roman" w:eastAsia="Times New Roman" w:hAnsi="Times New Roman" w:cs="Times New Roman"/>
-        </w:rPr>
-        <w:t xml:space="preserve"> A possible manner by which a given problem may be resolved.</w:t>
-      </w:r>
-    </w:p>
-    <w:p>
-      <w:pPr>
-        <w:pStyle w:val="Standard"/>
-        <w:spacing w:after="240" w:line="360" w:lineRule="auto"/>
-        <w:rPr>
-          <w:rFonts w:ascii="Times New Roman" w:eastAsia="Times New Roman" w:hAnsi="Times New Roman" w:cs="Times New Roman"/>
-        </w:rPr>
-      </w:pPr>
-      <w:r>
-        <w:rPr>
-          <w:rFonts w:ascii="Times New Roman" w:eastAsia="Times New Roman" w:hAnsi="Times New Roman" w:cs="Times New Roman"/>
-        </w:rPr>
-        <w:t xml:space="preserve">-          </w:t>
-      </w:r>
-      <w:r>
-        <w:rPr>
-          <w:rFonts w:ascii="Times New Roman" w:eastAsia="Times New Roman" w:hAnsi="Times New Roman" w:cs="Times New Roman"/>
-          <w:b/>
-        </w:rPr>
-        <w:t>Task:</w:t>
-      </w:r>
-      <w:r>
-        <w:rPr>
-          <w:rFonts w:ascii="Times New Roman" w:eastAsia="Times New Roman" w:hAnsi="Times New Roman" w:cs="Times New Roman"/>
-        </w:rPr>
-        <w:t xml:space="preserve"> A piece of job that serves as a unit of work.</w:t>
-      </w:r>
-      <w:r>
-        <w:rPr>
-          <w:rFonts w:ascii="Times New Roman" w:eastAsia="Times New Roman" w:hAnsi="Times New Roman" w:cs="Times New Roman"/>
-        </w:rPr>
-        <w:t xml:space="preserve"> </w:t>
-      </w:r>
-    </w:p>
-    <w:p>
-      <w:pPr>
-        <w:pStyle w:val="Standard"/>
-        <w:spacing w:after="240" w:line="360" w:lineRule="auto"/>
-      </w:pPr>
-      <w:r>
-        <w:rPr>
-          <w:rFonts w:ascii="Times New Roman" w:eastAsia="Times New Roman" w:hAnsi="Times New Roman" w:cs="Times New Roman"/>
-          <w:b/>
-          <w:bCs/>
-        </w:rPr>
-        <w:t>Acronyms</w:t>
-      </w:r>
-    </w:p>
-    <w:p>
-      <w:pPr>
-        <w:pStyle w:val="Standard"/>
-        <w:spacing w:after="240" w:line="360" w:lineRule="auto"/>
-      </w:pPr>
-      <w:r>
-        <w:rPr>
-          <w:rFonts w:ascii="Times New Roman" w:eastAsia="Times New Roman" w:hAnsi="Times New Roman" w:cs="Times New Roman"/>
-        </w:rPr>
-        <w:t xml:space="preserve">-     </w:t>
-      </w:r>
-      <w:r>
-        <w:rPr>
-          <w:rFonts w:ascii="Times New Roman" w:eastAsia="Times New Roman" w:hAnsi="Times New Roman" w:cs="Times New Roman"/>
-        </w:rPr>
-        <w:t xml:space="preserve">    </w:t>
-      </w:r>
-      <w:r>
-        <w:rPr>
-          <w:rFonts w:ascii="Times New Roman" w:eastAsia="Times New Roman" w:hAnsi="Times New Roman" w:cs="Times New Roman"/>
-          <w:b/>
-          <w:bCs/>
-        </w:rPr>
-        <w:t>VQ</w:t>
-      </w:r>
-      <w:r>
-        <w:rPr>
-          <w:rFonts w:ascii="Times New Roman" w:eastAsia="Times New Roman" w:hAnsi="Times New Roman" w:cs="Times New Roman"/>
-        </w:rPr>
-        <w:t xml:space="preserve">: Virtual </w:t>
-      </w:r>
-      <w:r>
-        <w:rPr>
-          <w:rFonts w:ascii="Times New Roman" w:eastAsia="Times New Roman" w:hAnsi="Times New Roman" w:cs="Times New Roman"/>
-        </w:rPr>
-        <w:t>Queue</w:t>
-      </w:r>
-    </w:p>
-    <w:p>
-      <w:pPr>
-        <w:pStyle w:val="Standard"/>
-        <w:spacing w:after="240" w:line="360" w:lineRule="auto"/>
-      </w:pPr>
-      <w:r>
-        <w:rPr>
-          <w:rFonts w:ascii="Times New Roman" w:eastAsia="Times New Roman" w:hAnsi="Times New Roman" w:cs="Times New Roman"/>
-        </w:rPr>
-        <w:t xml:space="preserve">-          </w:t>
-      </w:r>
-      <w:r>
-        <w:rPr>
-          <w:rFonts w:ascii="Times New Roman" w:eastAsia="Times New Roman" w:hAnsi="Times New Roman" w:cs="Times New Roman"/>
-          <w:b/>
-          <w:bCs/>
-        </w:rPr>
-        <w:t>FIU:</w:t>
-      </w:r>
-      <w:r>
-        <w:rPr>
-          <w:rFonts w:ascii="Times New Roman" w:eastAsia="Times New Roman" w:hAnsi="Times New Roman" w:cs="Times New Roman"/>
-        </w:rPr>
-        <w:t xml:space="preserve"> Florida International University</w:t>
-      </w:r>
-    </w:p>
-    <w:p>
-      <w:pPr>
-        <w:pStyle w:val="Standard"/>
-        <w:spacing w:after="240" w:line="360" w:lineRule="auto"/>
-        <w:rPr>
-          <w:rFonts w:ascii="Times New Roman" w:eastAsia="Times New Roman" w:hAnsi="Times New Roman" w:cs="Times New Roman"/>
-        </w:rPr>
-      </w:pPr>
-      <w:r>
-        <w:rPr>
-          <w:rFonts w:ascii="Times New Roman" w:eastAsia="Times New Roman" w:hAnsi="Times New Roman" w:cs="Times New Roman"/>
-        </w:rPr>
-        <w:t xml:space="preserve">-          </w:t>
-      </w:r>
-      <w:r>
-        <w:rPr>
-          <w:rFonts w:ascii="Times New Roman" w:eastAsia="Times New Roman" w:hAnsi="Times New Roman" w:cs="Times New Roman"/>
-          <w:b/>
-          <w:bCs/>
-        </w:rPr>
-        <w:t>SCIS:</w:t>
-      </w:r>
-      <w:r>
-        <w:rPr>
-          <w:rFonts w:ascii="Times New Roman" w:eastAsia="Times New Roman" w:hAnsi="Times New Roman" w:cs="Times New Roman"/>
-        </w:rPr>
-        <w:t xml:space="preserve"> School of Computing &amp; Information Sciences</w:t>
-      </w:r>
-    </w:p>
-    <w:p>
-      <w:pPr>
-        <w:pStyle w:val="Standard"/>
-        <w:spacing w:after="240" w:line="360" w:lineRule="auto"/>
-        <w:rPr>
-          <w:rFonts w:ascii="Times New Roman" w:eastAsia="Times New Roman" w:hAnsi="Times New Roman" w:cs="Times New Roman"/>
-        </w:rPr>
-      </w:pPr>
-      <w:r>
-        <w:rPr>
-          <w:rFonts w:ascii="Times New Roman" w:eastAsia="Times New Roman" w:hAnsi="Times New Roman" w:cs="Times New Roman"/>
-        </w:rPr>
-        <w:t>-</w:t>
-      </w:r>
-      <w:r>
-        <w:rPr>
-          <w:rFonts w:ascii="Times New Roman" w:eastAsia="Times New Roman" w:hAnsi="Times New Roman" w:cs="Times New Roman"/>
-        </w:rPr>
-        <w:tab/>
-      </w:r>
-      <w:r>
-        <w:rPr>
-          <w:rFonts w:ascii="Times New Roman" w:eastAsia="Times New Roman" w:hAnsi="Times New Roman" w:cs="Times New Roman"/>
-          <w:b/>
-        </w:rPr>
-        <w:t>JDBC</w:t>
-      </w:r>
-      <w:r>
-        <w:rPr>
-          <w:rFonts w:ascii="Times New Roman" w:eastAsia="Times New Roman" w:hAnsi="Times New Roman" w:cs="Times New Roman"/>
-        </w:rPr>
-        <w:t>: Java Database Connection</w:t>
-      </w:r>
-    </w:p>
-    <w:p>
-      <w:pPr>
-        <w:pStyle w:val="Standard"/>
-        <w:spacing w:after="240" w:line="360" w:lineRule="auto"/>
-        <w:rPr>
-          <w:rFonts w:ascii="Times New Roman" w:eastAsia="Times New Roman" w:hAnsi="Times New Roman" w:cs="Times New Roman"/>
-        </w:rPr>
-      </w:pPr>
-      <w:r>
-        <w:rPr>
-          <w:rFonts w:ascii="Times New Roman" w:eastAsia="Times New Roman" w:hAnsi="Times New Roman" w:cs="Times New Roman"/>
-        </w:rPr>
-        <w:t>-</w:t>
-      </w:r>
-      <w:r>
-        <w:rPr>
-          <w:rFonts w:ascii="Times New Roman" w:eastAsia="Times New Roman" w:hAnsi="Times New Roman" w:cs="Times New Roman"/>
-        </w:rPr>
-        <w:tab/>
-      </w:r>
-      <w:r>
-        <w:rPr>
-          <w:rFonts w:ascii="Times New Roman" w:eastAsia="Times New Roman" w:hAnsi="Times New Roman" w:cs="Times New Roman"/>
-          <w:b/>
-        </w:rPr>
-        <w:t>DAO</w:t>
-      </w:r>
-      <w:r>
-        <w:rPr>
-          <w:rFonts w:ascii="Times New Roman" w:eastAsia="Times New Roman" w:hAnsi="Times New Roman" w:cs="Times New Roman"/>
-        </w:rPr>
-        <w:t>: Database Accessing Objects</w:t>
-      </w:r>
-    </w:p>
-    <w:p>
-      <w:pPr>
-        <w:pStyle w:val="Standard"/>
-        <w:spacing w:after="240" w:line="360" w:lineRule="auto"/>
-      </w:pPr>
-      <w:r>
-        <w:rPr>
-          <w:rFonts w:ascii="Times New Roman" w:eastAsia="Times New Roman" w:hAnsi="Times New Roman" w:cs="Times New Roman"/>
-          <w:b/>
-          <w:bCs/>
-        </w:rPr>
-        <w:t>Abbreviations</w:t>
-      </w:r>
-    </w:p>
-    <w:p>
-      <w:pPr>
-        <w:pStyle w:val="Standard"/>
-        <w:spacing w:after="240" w:line="360" w:lineRule="auto"/>
-      </w:pPr>
-      <w:r>
-        <w:rPr>
-          <w:rFonts w:ascii="Times New Roman" w:eastAsia="Times New Roman" w:hAnsi="Times New Roman" w:cs="Times New Roman"/>
-        </w:rPr>
-        <w:t>As of right now, there are no abbreviations for this project.</w:t>
-      </w:r>
-    </w:p>
-    <w:p>
-      <w:pPr>
-        <w:pStyle w:val="Heading2"/>
-        <w:spacing w:before="360" w:after="240"/>
-      </w:pPr>
-      <w:bookmarkStart w:id="7" w:name="h.u5qjd9ife7mh"/>
-      <w:bookmarkStart w:id="8" w:name="_Toc279764112"/>
-      <w:bookmarkEnd w:id="7"/>
-      <w:r>
-        <w:rPr>
-          <w:rFonts w:ascii="Times New Roman" w:eastAsia="Times New Roman" w:hAnsi="Times New Roman" w:cs="Times New Roman"/>
-        </w:rPr>
-        <w:t>1.4.   Overview of document</w:t>
-      </w:r>
-      <w:bookmarkEnd w:id="8"/>
-    </w:p>
-    <w:p>
-      <w:pPr>
-        <w:pStyle w:val="Standard"/>
-        <w:spacing w:after="240" w:line="360" w:lineRule="auto"/>
-        <w:rPr>
-          <w:rFonts w:ascii="Times New Roman" w:eastAsia="Times New Roman" w:hAnsi="Times New Roman" w:cs="Times New Roman"/>
-        </w:rPr>
-      </w:pPr>
-      <w:r>
-        <w:rPr>
-          <w:rFonts w:ascii="Times New Roman" w:eastAsia="Times New Roman" w:hAnsi="Times New Roman" w:cs="Times New Roman"/>
-        </w:rPr>
-        <w:t xml:space="preserve">The Feasibility Study and Project Plan covers several aspects of the Virtual </w:t>
-      </w:r>
-      <w:r>
-        <w:rPr>
-          <w:rFonts w:ascii="Times New Roman" w:eastAsia="Times New Roman" w:hAnsi="Times New Roman" w:cs="Times New Roman"/>
-        </w:rPr>
-        <w:t xml:space="preserve">Queue project. </w:t>
-      </w:r>
-      <w:r>
-        <w:rPr>
-          <w:rFonts w:ascii="Times New Roman" w:eastAsia="Times New Roman" w:hAnsi="Times New Roman" w:cs="Times New Roman"/>
-        </w:rPr>
-        <w:t>Chapter 1</w:t>
-      </w:r>
-      <w:r>
-        <w:rPr>
-          <w:rFonts w:ascii="Times New Roman" w:eastAsia="Times New Roman" w:hAnsi="Times New Roman" w:cs="Times New Roman"/>
-        </w:rPr>
-        <w:t xml:space="preserve"> covers</w:t>
-      </w:r>
-      <w:r>
-        <w:rPr>
-          <w:rFonts w:ascii="Times New Roman" w:eastAsia="Times New Roman" w:hAnsi="Times New Roman" w:cs="Times New Roman"/>
-        </w:rPr>
-        <w:t xml:space="preserve"> general information such as problem statement, background information and definitions</w:t>
-      </w:r>
-      <w:r>
-        <w:rPr>
-          <w:rFonts w:ascii="Times New Roman" w:eastAsia="Times New Roman" w:hAnsi="Times New Roman" w:cs="Times New Roman"/>
-        </w:rPr>
-        <w:t xml:space="preserve"> for this project</w:t>
-      </w:r>
-      <w:r>
-        <w:rPr>
-          <w:rFonts w:ascii="Times New Roman" w:eastAsia="Times New Roman" w:hAnsi="Times New Roman" w:cs="Times New Roman"/>
-        </w:rPr>
-        <w:t xml:space="preserve">. Chapter 2 encloses the </w:t>
-      </w:r>
-      <w:r>
-        <w:rPr>
-          <w:rFonts w:ascii="Times New Roman" w:eastAsia="Times New Roman" w:hAnsi="Times New Roman" w:cs="Times New Roman"/>
-        </w:rPr>
-        <w:t>feasibility study</w:t>
-      </w:r>
-      <w:r>
-        <w:rPr>
-          <w:rFonts w:ascii="Times New Roman" w:eastAsia="Times New Roman" w:hAnsi="Times New Roman" w:cs="Times New Roman"/>
-        </w:rPr>
-        <w:t xml:space="preserve"> with</w:t>
-      </w:r>
-      <w:r>
-        <w:rPr>
-          <w:rFonts w:ascii="Times New Roman" w:eastAsia="Times New Roman" w:hAnsi="Times New Roman" w:cs="Times New Roman"/>
-        </w:rPr>
-        <w:t xml:space="preserve"> </w:t>
-      </w:r>
-      <w:r>
-        <w:rPr>
-          <w:rFonts w:ascii="Times New Roman" w:eastAsia="Times New Roman" w:hAnsi="Times New Roman" w:cs="Times New Roman"/>
-        </w:rPr>
         <w:t>an overview of the system that will be implemented</w:t>
       </w:r>
       <w:r>
@@ -3230,20 +3266,14 @@
         <w:rPr>
           <w:rFonts w:ascii="Times New Roman" w:eastAsia="Times New Roman" w:hAnsi="Times New Roman" w:cs="Times New Roman"/>
         </w:rPr>
+        <w:lastRenderedPageBreak/>
         <w:t>and</w:t>
       </w:r>
       <w:r>
         <w:rPr>
           <w:rFonts w:ascii="Times New Roman" w:eastAsia="Times New Roman" w:hAnsi="Times New Roman" w:cs="Times New Roman"/>
         </w:rPr>
-        <w:t xml:space="preserve"> hardware and </w:t>
-      </w:r>
-      <w:r>
-        <w:rPr>
-          <w:rFonts w:ascii="Times New Roman" w:eastAsia="Times New Roman" w:hAnsi="Times New Roman" w:cs="Times New Roman"/>
-        </w:rPr>
-        <w:lastRenderedPageBreak/>
-        <w:t xml:space="preserve">software requirements. Chapter 4 contains the Appendix, in which miscellaneous information, such as charts and </w:t>
+        <w:t xml:space="preserve"> hardware and software requirements. Chapter 4 contains the Appendix, in which miscellaneous information, such as charts and </w:t>
       </w:r>
       <w:r>
         <w:rPr>
@@ -3275,14 +3305,14 @@
         <w:pStyle w:val="Heading1"/>
         <w:spacing w:after="240"/>
       </w:pPr>
-      <w:bookmarkStart w:id="9" w:name="_Toc279764113"/>
+      <w:bookmarkStart w:id="8" w:name="_Toc279764113"/>
       <w:r>
         <w:rPr>
           <w:rFonts w:ascii="Times New Roman" w:eastAsia="Times New Roman" w:hAnsi="Times New Roman" w:cs="Times New Roman"/>
         </w:rPr>
         <w:t>2. Feasibility Study</w:t>
       </w:r>
-      <w:bookmarkEnd w:id="9"/>
+      <w:bookmarkEnd w:id="8"/>
     </w:p>
     <w:p>
       <w:pPr>
@@ -3301,7 +3331,7 @@
           <w:sz w:val="22"/>
           <w:szCs w:val="22"/>
         </w:rPr>
-        <w:t xml:space="preserve">The feasibility study chapter explores the idea of a virtual </w:t>
+        <w:tab/>
       </w:r>
       <w:r>
         <w:rPr>
@@ -3309,7 +3339,7 @@
           <w:sz w:val="22"/>
           <w:szCs w:val="22"/>
         </w:rPr>
-        <w:t>queue</w:t>
+        <w:t xml:space="preserve">The feasibility study chapter explores the idea of a virtual </w:t>
       </w:r>
       <w:r>
         <w:rPr>
@@ -3317,7 +3347,7 @@
           <w:sz w:val="22"/>
           <w:szCs w:val="22"/>
         </w:rPr>
-        <w:t xml:space="preserve"> from a practical point of view. Initially, it considers </w:t>
+        <w:t>queue</w:t>
       </w:r>
       <w:r>
         <w:rPr>
@@ -3325,7 +3355,7 @@
           <w:sz w:val="22"/>
           <w:szCs w:val="22"/>
         </w:rPr>
-        <w:t xml:space="preserve">the fact that there is no system developed in charged of completing the desired tasks. In addition, it describes the purpose of the Virtual Queue, and how the features of the VQ system will improve quality time for customers and improve business for theme parks.  Following, </w:t>
+        <w:t xml:space="preserve"> from a practical point of view. Initially, it considers </w:t>
       </w:r>
       <w:r>
         <w:rPr>
@@ -3333,7 +3363,7 @@
           <w:sz w:val="22"/>
           <w:szCs w:val="22"/>
         </w:rPr>
-        <w:t>high-level user requirements are described</w:t>
+        <w:t xml:space="preserve">the fact that there is no system developed in charged of completing the desired tasks. In addition, it describes the purpose of the Virtual Queue, and how the features of the VQ system will improve quality time for customers and improve business for theme parks.  Following, </w:t>
       </w:r>
       <w:r>
         <w:rPr>
@@ -3341,7 +3371,7 @@
           <w:sz w:val="22"/>
           <w:szCs w:val="22"/>
         </w:rPr>
-        <w:t xml:space="preserve">. Furthermore, </w:t>
+        <w:t>high-level user requirements are described</w:t>
       </w:r>
       <w:r>
         <w:rPr>
@@ -3349,7 +3379,7 @@
           <w:sz w:val="22"/>
           <w:szCs w:val="22"/>
         </w:rPr>
-        <w:t xml:space="preserve">alternatives to certain aspects of </w:t>
+        <w:t xml:space="preserve">. Furthermore, </w:t>
       </w:r>
       <w:r>
         <w:rPr>
@@ -3357,7 +3387,7 @@
           <w:sz w:val="22"/>
           <w:szCs w:val="22"/>
         </w:rPr>
-        <w:t>VQ system</w:t>
+        <w:t xml:space="preserve">alternatives to certain aspects of </w:t>
       </w:r>
       <w:r>
         <w:rPr>
@@ -3365,7 +3395,7 @@
           <w:sz w:val="22"/>
           <w:szCs w:val="22"/>
         </w:rPr>
-        <w:t xml:space="preserve"> are analyzed</w:t>
+        <w:t>VQ system</w:t>
       </w:r>
       <w:r>
         <w:rPr>
@@ -3373,6 +3403,14 @@
           <w:sz w:val="22"/>
           <w:szCs w:val="22"/>
         </w:rPr>
+        <w:t xml:space="preserve"> are analyzed</w:t>
+      </w:r>
+      <w:r>
+        <w:rPr>
+          <w:color w:val="000000"/>
+          <w:sz w:val="22"/>
+          <w:szCs w:val="22"/>
+        </w:rPr>
         <w:t>.</w:t>
       </w:r>
     </w:p>
@@ -3381,16 +3419,16 @@
         <w:pStyle w:val="Heading2"/>
         <w:spacing w:before="360" w:after="240"/>
       </w:pPr>
-      <w:bookmarkStart w:id="10" w:name="h.ipzt2v1c0r1j"/>
-      <w:bookmarkStart w:id="11" w:name="_Toc279764114"/>
+      <w:bookmarkStart w:id="9" w:name="h.ipzt2v1c0r1j"/>
+      <w:bookmarkStart w:id="10" w:name="_Toc279764114"/>
+      <w:bookmarkEnd w:id="9"/>
+      <w:r>
+        <w:rPr>
+          <w:rFonts w:ascii="Times New Roman" w:eastAsia="Times New Roman" w:hAnsi="Times New Roman" w:cs="Times New Roman"/>
+        </w:rPr>
+        <w:t>2.1.   Description of Current System (Limitations and Constraints)</w:t>
+      </w:r>
       <w:bookmarkEnd w:id="10"/>
-      <w:r>
-        <w:rPr>
-          <w:rFonts w:ascii="Times New Roman" w:eastAsia="Times New Roman" w:hAnsi="Times New Roman" w:cs="Times New Roman"/>
-        </w:rPr>
-        <w:t>2.1.   Description of Current System (Limitations and Constraints)</w:t>
-      </w:r>
-      <w:bookmarkEnd w:id="11"/>
     </w:p>
     <w:p>
       <w:pPr>
@@ -3404,8 +3442,14 @@
           <w:color w:val="000000"/>
         </w:rPr>
       </w:pPr>
-      <w:bookmarkStart w:id="12" w:name="h.o2azuzyuidph"/>
-      <w:bookmarkEnd w:id="12"/>
+      <w:bookmarkStart w:id="11" w:name="h.o2azuzyuidph"/>
+      <w:bookmarkEnd w:id="11"/>
+      <w:r>
+        <w:rPr>
+          <w:color w:val="000000"/>
+        </w:rPr>
+        <w:tab/>
+      </w:r>
       <w:r>
         <w:rPr>
           <w:color w:val="000000"/>
@@ -3424,14 +3468,14 @@
         <w:pStyle w:val="Heading2"/>
         <w:spacing w:before="360" w:after="240"/>
       </w:pPr>
-      <w:bookmarkStart w:id="13" w:name="_Toc279764115"/>
+      <w:bookmarkStart w:id="12" w:name="_Toc279764115"/>
       <w:r>
         <w:rPr>
           <w:rFonts w:ascii="Times New Roman" w:eastAsia="Times New Roman" w:hAnsi="Times New Roman" w:cs="Times New Roman"/>
         </w:rPr>
         <w:t>2.2.   Purpose of New System</w:t>
       </w:r>
-      <w:bookmarkEnd w:id="13"/>
+      <w:bookmarkEnd w:id="12"/>
       <w:r>
         <w:rPr>
           <w:rFonts w:ascii="Times New Roman" w:eastAsia="Times New Roman" w:hAnsi="Times New Roman" w:cs="Times New Roman"/>
@@ -3454,6 +3498,12 @@
         <w:rPr>
           <w:color w:val="000000"/>
         </w:rPr>
+        <w:tab/>
+      </w:r>
+      <w:r>
+        <w:rPr>
+          <w:color w:val="000000"/>
+        </w:rPr>
         <w:t>Considering that time spent at a theme park or other venue is sometimes limited due to the fact that customers have to wait in line for rides; the implementation of the VQ system is a good idea.</w:t>
       </w:r>
     </w:p>
@@ -3472,14 +3522,20 @@
         <w:rPr>
           <w:color w:val="000000"/>
         </w:rPr>
-        <w:t xml:space="preserve">This new system will provide the customers the ability to see which rides are available and sign in to different ones, as long as there is no time conflict. It will also give the customer the possibility to see all the rides he signed on for and received a notification when their turn is coming on, so they can go to their selected ride. Therefore, providing this system, customers will have a more enjoyable experience at the venue by not having to wait in line, and the venue will also benefit by customers shopping or </w:t>
+        <w:tab/>
       </w:r>
       <w:r>
         <w:rPr>
           <w:color w:val="000000"/>
         </w:rPr>
+        <w:t xml:space="preserve">This new system will provide the customers the ability to see which rides are available and sign in to different ones, as long as there is no time conflict. It will also give the customer the possibility to see all the rides he signed on for and received a notification when their turn is coming on, so they can go to their selected ride. Therefore, providing this system, customers will have a more enjoyable experience at the venue by not having to wait in line, and the venue will also benefit by customers </w:t>
+      </w:r>
+      <w:r>
+        <w:rPr>
+          <w:color w:val="000000"/>
+        </w:rPr>
         <w:lastRenderedPageBreak/>
-        <w:t>enjoying other amenities rather than waiting in line.</w:t>
+        <w:t>shopping or enjoying other amenities rather than waiting in line.</w:t>
       </w:r>
     </w:p>
     <w:p>
@@ -3501,14 +3557,14 @@
         <w:pStyle w:val="Heading2"/>
         <w:spacing w:before="360" w:after="240"/>
       </w:pPr>
-      <w:bookmarkStart w:id="14" w:name="_Toc279764116"/>
+      <w:bookmarkStart w:id="13" w:name="_Toc279764116"/>
       <w:r>
         <w:rPr>
           <w:rFonts w:ascii="Times New Roman" w:eastAsia="Times New Roman" w:hAnsi="Times New Roman" w:cs="Times New Roman"/>
         </w:rPr>
         <w:t>2.3.   High-level Definition of User Requirements</w:t>
       </w:r>
-      <w:bookmarkEnd w:id="14"/>
+      <w:bookmarkEnd w:id="13"/>
     </w:p>
     <w:p>
       <w:pPr>
@@ -3882,17 +3938,119 @@
     </w:p>
     <w:p>
       <w:pPr>
+        <w:pStyle w:val="Standard"/>
+        <w:spacing w:after="240" w:line="360" w:lineRule="auto"/>
+        <w:rPr>
+          <w:rFonts w:ascii="Times New Roman" w:eastAsia="Times New Roman" w:hAnsi="Times New Roman" w:cs="Times New Roman"/>
+        </w:rPr>
+      </w:pPr>
+      <w:r>
+        <w:rPr>
+          <w:rFonts w:ascii="Times New Roman" w:eastAsia="Times New Roman" w:hAnsi="Times New Roman" w:cs="Times New Roman"/>
+        </w:rPr>
+        <w:t xml:space="preserve">Allow the admin to edit ride instances to manipulate time calculations for a specific event. </w:t>
+      </w:r>
+    </w:p>
+    <w:p>
+      <w:pPr>
+        <w:pStyle w:val="Standard"/>
+        <w:tabs>
+          <w:tab w:val="left" w:pos="6273"/>
+        </w:tabs>
+        <w:spacing w:after="240" w:line="360" w:lineRule="auto"/>
+        <w:rPr>
+          <w:rFonts w:ascii="Times New Roman" w:eastAsia="Times New Roman" w:hAnsi="Times New Roman" w:cs="Times New Roman"/>
+        </w:rPr>
+      </w:pPr>
+      <w:r>
+        <w:rPr>
+          <w:rFonts w:ascii="Times New Roman" w:eastAsia="Times New Roman" w:hAnsi="Times New Roman" w:cs="Times New Roman"/>
+        </w:rPr>
+        <w:t>Allow the admin to add visitors to the queue for a specific event.</w:t>
+      </w:r>
+      <w:r>
+        <w:rPr>
+          <w:rFonts w:ascii="Times New Roman" w:eastAsia="Times New Roman" w:hAnsi="Times New Roman" w:cs="Times New Roman"/>
+        </w:rPr>
+        <w:tab/>
+      </w:r>
+    </w:p>
+    <w:p>
+      <w:pPr>
+        <w:pStyle w:val="Standard"/>
+        <w:spacing w:after="240" w:line="360" w:lineRule="auto"/>
+        <w:rPr>
+          <w:rFonts w:ascii="Times New Roman" w:eastAsia="Times New Roman" w:hAnsi="Times New Roman" w:cs="Times New Roman"/>
+        </w:rPr>
+      </w:pPr>
+      <w:r>
+        <w:rPr>
+          <w:rFonts w:ascii="Times New Roman" w:eastAsia="Times New Roman" w:hAnsi="Times New Roman" w:cs="Times New Roman"/>
+        </w:rPr>
+        <w:t>Allow the admin to add visitors to the queue for a specific event.</w:t>
+      </w:r>
+    </w:p>
+    <w:p>
+      <w:pPr>
+        <w:pStyle w:val="Standard"/>
+        <w:spacing w:after="240" w:line="360" w:lineRule="auto"/>
+        <w:rPr>
+          <w:rFonts w:ascii="Times New Roman" w:eastAsia="Times New Roman" w:hAnsi="Times New Roman" w:cs="Times New Roman"/>
+        </w:rPr>
+      </w:pPr>
+      <w:r>
+        <w:rPr>
+          <w:rFonts w:ascii="Times New Roman" w:eastAsia="Times New Roman" w:hAnsi="Times New Roman" w:cs="Times New Roman"/>
+        </w:rPr>
+        <w:t xml:space="preserve">Allow the admin to remove visitors from the queue as soon as they finish their events time occurs. </w:t>
+      </w:r>
+    </w:p>
+    <w:p>
+      <w:pPr>
+        <w:pStyle w:val="Standard"/>
+        <w:spacing w:after="240" w:line="360" w:lineRule="auto"/>
+        <w:rPr>
+          <w:rFonts w:ascii="Times New Roman" w:eastAsia="Times New Roman" w:hAnsi="Times New Roman" w:cs="Times New Roman"/>
+        </w:rPr>
+      </w:pPr>
+      <w:r>
+        <w:rPr>
+          <w:rFonts w:ascii="Times New Roman" w:eastAsia="Times New Roman" w:hAnsi="Times New Roman" w:cs="Times New Roman"/>
+        </w:rPr>
+        <w:t xml:space="preserve">Allow the user to be notified as soon as they register for their rides/events time occurs. </w:t>
+      </w:r>
+    </w:p>
+    <w:p>
+      <w:pPr>
+        <w:pStyle w:val="Standard"/>
+        <w:spacing w:after="240" w:line="360" w:lineRule="auto"/>
+        <w:rPr>
+          <w:rFonts w:ascii="Times New Roman" w:eastAsia="Times New Roman" w:hAnsi="Times New Roman" w:cs="Times New Roman"/>
+        </w:rPr>
+      </w:pPr>
+    </w:p>
+    <w:p>
+      <w:pPr>
+        <w:pStyle w:val="Standard"/>
+        <w:spacing w:after="240" w:line="360" w:lineRule="auto"/>
+        <w:rPr>
+          <w:rFonts w:ascii="Times New Roman" w:eastAsia="Times New Roman" w:hAnsi="Times New Roman" w:cs="Times New Roman"/>
+        </w:rPr>
+      </w:pPr>
+    </w:p>
+    <w:p>
+      <w:pPr>
         <w:pStyle w:val="Heading2"/>
         <w:spacing w:before="360" w:after="240"/>
       </w:pPr>
-      <w:bookmarkStart w:id="15" w:name="_Toc279764117"/>
+      <w:bookmarkStart w:id="14" w:name="_Toc279764117"/>
       <w:r>
         <w:rPr>
           <w:rFonts w:ascii="Times New Roman" w:eastAsia="Times New Roman" w:hAnsi="Times New Roman" w:cs="Times New Roman"/>
         </w:rPr>
         <w:t>2.4.   Alternatives Solutions</w:t>
       </w:r>
-      <w:bookmarkEnd w:id="15"/>
+      <w:bookmarkEnd w:id="14"/>
       <w:r>
         <w:rPr>
           <w:rFonts w:ascii="Times New Roman" w:eastAsia="Times New Roman" w:hAnsi="Times New Roman" w:cs="Times New Roman"/>
@@ -3937,7 +4095,7 @@
           <w:szCs w:val="26"/>
         </w:rPr>
       </w:pPr>
-      <w:bookmarkStart w:id="16" w:name="_Toc279764118"/>
+      <w:bookmarkStart w:id="15" w:name="_Toc279764118"/>
       <w:r>
         <w:rPr>
           <w:rFonts w:ascii="Times New Roman" w:eastAsia="Times New Roman" w:hAnsi="Times New Roman" w:cs="Times New Roman"/>
@@ -3946,7 +4104,7 @@
         </w:rPr>
         <w:t>2.4.1.      Description of Alternatives</w:t>
       </w:r>
-      <w:bookmarkEnd w:id="16"/>
+      <w:bookmarkEnd w:id="15"/>
       <w:r>
         <w:rPr>
           <w:rFonts w:ascii="Times New Roman" w:eastAsia="Times New Roman" w:hAnsi="Times New Roman" w:cs="Times New Roman"/>
@@ -3955,8 +4113,8 @@
         </w:rPr>
         <w:t xml:space="preserve"> </w:t>
       </w:r>
-      <w:bookmarkStart w:id="17" w:name="h.olc8emxrd1ta"/>
-      <w:bookmarkEnd w:id="17"/>
+      <w:bookmarkStart w:id="16" w:name="h.olc8emxrd1ta"/>
+      <w:bookmarkEnd w:id="16"/>
     </w:p>
     <w:p>
       <w:pPr>
@@ -4058,16 +4216,17 @@
           <w:szCs w:val="26"/>
         </w:rPr>
       </w:pPr>
-      <w:bookmarkStart w:id="18" w:name="_Toc279764119"/>
+      <w:bookmarkStart w:id="17" w:name="_Toc279764119"/>
       <w:r>
         <w:rPr>
           <w:rFonts w:ascii="Times New Roman" w:eastAsia="Times New Roman" w:hAnsi="Times New Roman" w:cs="Times New Roman"/>
           <w:sz w:val="26"/>
           <w:szCs w:val="26"/>
         </w:rPr>
+        <w:lastRenderedPageBreak/>
         <w:t>2.4.2.      Selection Criteria</w:t>
       </w:r>
-      <w:bookmarkEnd w:id="18"/>
+      <w:bookmarkEnd w:id="17"/>
     </w:p>
     <w:p>
       <w:pPr>
@@ -4316,17 +4475,16 @@
           <w:szCs w:val="26"/>
         </w:rPr>
       </w:pPr>
-      <w:bookmarkStart w:id="19" w:name="_Toc279764120"/>
+      <w:bookmarkStart w:id="18" w:name="_Toc279764120"/>
       <w:r>
         <w:rPr>
           <w:rFonts w:ascii="Times New Roman" w:eastAsia="Times New Roman" w:hAnsi="Times New Roman" w:cs="Times New Roman"/>
           <w:sz w:val="26"/>
           <w:szCs w:val="26"/>
         </w:rPr>
-        <w:lastRenderedPageBreak/>
         <w:t xml:space="preserve">2.4.3.      </w:t>
       </w:r>
-      <w:bookmarkStart w:id="20" w:name="_Toc267906104"/>
+      <w:bookmarkStart w:id="19" w:name="_Toc267906104"/>
       <w:r>
         <w:rPr>
           <w:rFonts w:ascii="Times New Roman" w:eastAsia="Times New Roman" w:hAnsi="Times New Roman" w:cs="Times New Roman"/>
@@ -4351,8 +4509,8 @@
         </w:rPr>
         <w:t xml:space="preserve"> – Feasibility Matrix)</w:t>
       </w:r>
+      <w:bookmarkEnd w:id="18"/>
       <w:bookmarkEnd w:id="19"/>
-      <w:bookmarkEnd w:id="20"/>
       <w:r>
         <w:rPr>
           <w:rFonts w:ascii="Times New Roman" w:eastAsia="Times New Roman" w:hAnsi="Times New Roman" w:cs="Times New Roman"/>
@@ -4373,6 +4531,12 @@
         <w:rPr>
           <w:color w:val="000000"/>
         </w:rPr>
+        <w:tab/>
+      </w:r>
+      <w:r>
+        <w:rPr>
+          <w:color w:val="000000"/>
+        </w:rPr>
         <w:t>The alternative</w:t>
       </w:r>
       <w:r>
@@ -4438,7 +4602,7 @@
           <w:rFonts w:eastAsia="Times New Roman"/>
         </w:rPr>
       </w:pPr>
-      <w:bookmarkStart w:id="21" w:name="_Toc279764121"/>
+      <w:bookmarkStart w:id="20" w:name="_Toc279764121"/>
       <w:r>
         <w:rPr>
           <w:rFonts w:ascii="Times New Roman" w:eastAsia="Times New Roman" w:hAnsi="Times New Roman" w:cs="Times New Roman"/>
@@ -4451,7 +4615,7 @@
         </w:rPr>
         <w:t>Recommendations</w:t>
       </w:r>
-      <w:bookmarkEnd w:id="21"/>
+      <w:bookmarkEnd w:id="20"/>
       <w:r>
         <w:rPr>
           <w:rFonts w:eastAsia="Times New Roman"/>
@@ -4470,6 +4634,12 @@
         <w:rPr>
           <w:color w:val="000000"/>
         </w:rPr>
+        <w:tab/>
+      </w:r>
+      <w:r>
+        <w:rPr>
+          <w:color w:val="000000"/>
+        </w:rPr>
         <w:t>Taking into account the solution</w:t>
       </w:r>
       <w:r>
@@ -4491,19 +4661,6 @@
         <w:t>Also, there is not enough time, and there is just one person assign to the project to implement all functionalities and have all features perfectly working; so the best idea is to provide a system that will have just the basic functionalities. New features upgrades can be done and added throughout the lifespan of the project.</w:t>
       </w:r>
     </w:p>
-    <w:p/>
-    <w:p/>
-    <w:p/>
-    <w:p/>
-    <w:p/>
-    <w:p/>
-    <w:p/>
-    <w:p/>
-    <w:p/>
-    <w:p/>
-    <w:p/>
-    <w:p/>
-    <w:p/>
     <w:p/>
     <w:p/>
     <w:p>
@@ -4524,25 +4681,23 @@
           <w:sz w:val="32"/>
           <w:szCs w:val="32"/>
         </w:rPr>
+        <w:lastRenderedPageBreak/>
         <w:t>3.  Project Plan</w:t>
       </w:r>
-    </w:p>
-    <w:p>
-      <w:pPr>
-        <w:rPr>
-          <w:b/>
-          <w:bCs/>
-          <w:color w:val="345A8A" w:themeColor="accent1" w:themeShade="B5"/>
-          <w:sz w:val="32"/>
-          <w:szCs w:val="32"/>
-        </w:rPr>
-      </w:pPr>
+      <w:bookmarkStart w:id="21" w:name="_GoBack"/>
+      <w:bookmarkEnd w:id="21"/>
     </w:p>
     <w:p>
       <w:pPr>
         <w:pStyle w:val="Standard"/>
         <w:spacing w:after="240" w:line="360" w:lineRule="auto"/>
       </w:pPr>
+      <w:r>
+        <w:rPr>
+          <w:rFonts w:ascii="Times New Roman" w:eastAsia="Times New Roman" w:hAnsi="Times New Roman" w:cs="Times New Roman"/>
+        </w:rPr>
+        <w:tab/>
+      </w:r>
       <w:r>
         <w:rPr>
           <w:rFonts w:ascii="Times New Roman" w:eastAsia="Times New Roman" w:hAnsi="Times New Roman" w:cs="Times New Roman"/>
@@ -5556,7 +5711,6 @@
         <w:rPr>
           <w:rFonts w:ascii="Times New Roman" w:eastAsia="Times New Roman" w:hAnsi="Times New Roman" w:cs="Times New Roman"/>
         </w:rPr>
-        <w:lastRenderedPageBreak/>
         <w:t>The following are the specification of the computer that will be used for the development of this project</w:t>
       </w:r>
       <w:r>
@@ -5597,6 +5751,7 @@
           <w:rFonts w:ascii="Times New Roman" w:eastAsia="Times New Roman" w:hAnsi="Times New Roman" w:cs="Times New Roman"/>
           <w:b/>
         </w:rPr>
+        <w:lastRenderedPageBreak/>
         <w:t>- Processing Power:</w:t>
       </w:r>
       <w:r>
@@ -6093,7 +6248,6 @@
           <w:b/>
           <w:bCs/>
         </w:rPr>
-        <w:lastRenderedPageBreak/>
         <w:t>Spring JDBC template</w:t>
       </w:r>
       <w:r>
@@ -6166,6 +6320,7 @@
           <w:b/>
           <w:bCs/>
         </w:rPr>
+        <w:lastRenderedPageBreak/>
         <w:t>MySQL</w:t>
       </w:r>
       <w:r>
@@ -6290,7 +6445,7 @@
         <w:rPr>
           <w:b/>
         </w:rPr>
-        <w:t>JBoss 7.1.1</w:t>
+        <w:t>Apache Tomcat 8.0</w:t>
       </w:r>
       <w:r>
         <w:t xml:space="preserve">: Java J2EE </w:t>
@@ -6385,6 +6540,7 @@
                 <w:sz w:val="23"/>
                 <w:szCs w:val="23"/>
               </w:rPr>
+              <w:lastRenderedPageBreak/>
               <w:t>Milestones</w:t>
             </w:r>
           </w:p>
@@ -6863,7 +7019,6 @@
                 <w:bCs w:val="0"/>
                 <w:color w:val="000000"/>
               </w:rPr>
-              <w:lastRenderedPageBreak/>
               <w:t>UI Design</w:t>
             </w:r>
           </w:p>
@@ -7529,6 +7684,7 @@
                 <w:sz w:val="23"/>
                 <w:szCs w:val="23"/>
               </w:rPr>
+              <w:lastRenderedPageBreak/>
               <w:t>Create login service interface/Implementation</w:t>
             </w:r>
           </w:p>
@@ -7730,6 +7886,7 @@
                 <w:sz w:val="23"/>
                 <w:szCs w:val="23"/>
               </w:rPr>
+              <w:lastRenderedPageBreak/>
               <w:t>Add User Functionality</w:t>
             </w:r>
           </w:p>
@@ -8001,7 +8158,6 @@
                 <w:sz w:val="23"/>
                 <w:szCs w:val="23"/>
               </w:rPr>
-              <w:lastRenderedPageBreak/>
               <w:t>DAO unit test.</w:t>
             </w:r>
           </w:p>
@@ -8033,7 +8189,6 @@
                 <w:bCs w:val="0"/>
                 <w:color w:val="000000"/>
               </w:rPr>
-              <w:lastRenderedPageBreak/>
               <w:t>Reset Password Functionality</w:t>
             </w:r>
           </w:p>
@@ -8569,6 +8724,7 @@
                 <w:sz w:val="23"/>
                 <w:szCs w:val="23"/>
               </w:rPr>
+              <w:lastRenderedPageBreak/>
               <w:t>DAO unit test.</w:t>
             </w:r>
           </w:p>
@@ -8880,7 +9036,6 @@
                 <w:sz w:val="23"/>
                 <w:szCs w:val="23"/>
               </w:rPr>
-              <w:lastRenderedPageBreak/>
               <w:t>Unit test to Rule Builder.</w:t>
             </w:r>
           </w:p>
@@ -9404,118 +9559,109 @@
       </w:r>
     </w:p>
     <w:p>
-      <w:pPr>
-        <w:rPr>
-          <w:ins w:id="32" w:author="Kenneth Kon" w:date="2015-04-07T14:30:00Z"/>
-        </w:rPr>
-      </w:pPr>
-      <w:ins w:id="33" w:author="Kenneth Kon" w:date="2015-03-24T15:54:00Z">
-        <w:r>
-          <w:rPr>
-            <w:noProof/>
-          </w:rPr>
-          <w:drawing>
-            <wp:inline distT="0" distB="0" distL="0" distR="0">
-              <wp:extent cx="5753100" cy="2857500"/>
-              <wp:effectExtent l="19050" t="0" r="0" b="0"/>
-              <wp:docPr id="3" name="Picture 1"/>
-              <wp:cNvGraphicFramePr>
-                <a:graphicFrameLocks xmlns:a="http://schemas.openxmlformats.org/drawingml/2006/main" noChangeAspect="1"/>
-              </wp:cNvGraphicFramePr>
-              <a:graphic xmlns:a="http://schemas.openxmlformats.org/drawingml/2006/main">
-                <a:graphicData uri="http://schemas.openxmlformats.org/drawingml/2006/picture">
-                  <pic:pic xmlns:pic="http://schemas.openxmlformats.org/drawingml/2006/picture">
-                    <pic:nvPicPr>
-                      <pic:cNvPr id="0" name="Picture 1"/>
-                      <pic:cNvPicPr>
-                        <a:picLocks noChangeAspect="1" noChangeArrowheads="1"/>
-                      </pic:cNvPicPr>
-                    </pic:nvPicPr>
-                    <pic:blipFill>
-                      <a:blip r:embed="rId9" cstate="print"/>
-                      <a:srcRect/>
-                      <a:stretch>
-                        <a:fillRect/>
-                      </a:stretch>
-                    </pic:blipFill>
-                    <pic:spPr bwMode="auto">
-                      <a:xfrm>
-                        <a:off x="0" y="0"/>
-                        <a:ext cx="5753100" cy="2857500"/>
-                      </a:xfrm>
-                      <a:prstGeom prst="rect">
-                        <a:avLst/>
-                      </a:prstGeom>
+      <w:r>
+        <w:rPr>
+          <w:noProof/>
+        </w:rPr>
+        <w:drawing>
+          <wp:inline distT="0" distB="0" distL="0" distR="0">
+            <wp:extent cx="5753100" cy="2857500"/>
+            <wp:effectExtent l="19050" t="0" r="0" b="0"/>
+            <wp:docPr id="3" name="Picture 1"/>
+            <wp:cNvGraphicFramePr>
+              <a:graphicFrameLocks xmlns:a="http://schemas.openxmlformats.org/drawingml/2006/main" noChangeAspect="1"/>
+            </wp:cNvGraphicFramePr>
+            <a:graphic xmlns:a="http://schemas.openxmlformats.org/drawingml/2006/main">
+              <a:graphicData uri="http://schemas.openxmlformats.org/drawingml/2006/picture">
+                <pic:pic xmlns:pic="http://schemas.openxmlformats.org/drawingml/2006/picture">
+                  <pic:nvPicPr>
+                    <pic:cNvPr id="0" name="Picture 1"/>
+                    <pic:cNvPicPr>
+                      <a:picLocks noChangeAspect="1" noChangeArrowheads="1"/>
+                    </pic:cNvPicPr>
+                  </pic:nvPicPr>
+                  <pic:blipFill>
+                    <a:blip r:embed="rId9" cstate="print"/>
+                    <a:srcRect/>
+                    <a:stretch>
+                      <a:fillRect/>
+                    </a:stretch>
+                  </pic:blipFill>
+                  <pic:spPr bwMode="auto">
+                    <a:xfrm>
+                      <a:off x="0" y="0"/>
+                      <a:ext cx="5753100" cy="2857500"/>
+                    </a:xfrm>
+                    <a:prstGeom prst="rect">
+                      <a:avLst/>
+                    </a:prstGeom>
+                    <a:noFill/>
+                    <a:ln w="9525">
                       <a:noFill/>
-                      <a:ln w="9525">
-                        <a:noFill/>
-                        <a:miter lim="800000"/>
-                        <a:headEnd/>
-                        <a:tailEnd/>
-                      </a:ln>
-                    </pic:spPr>
-                  </pic:pic>
-                </a:graphicData>
-              </a:graphic>
-            </wp:inline>
-          </w:drawing>
-        </w:r>
-      </w:ins>
-    </w:p>
-    <w:p>
-      <w:ins w:id="34" w:author="Kenneth Kon" w:date="2015-04-07T14:30:00Z">
-        <w:r>
-          <w:rPr>
-            <w:noProof/>
-          </w:rPr>
-          <w:lastRenderedPageBreak/>
-          <w:drawing>
-            <wp:inline distT="0" distB="0" distL="0" distR="0">
-              <wp:extent cx="5740400" cy="2876550"/>
-              <wp:effectExtent l="19050" t="0" r="0" b="0"/>
-              <wp:docPr id="6" name="Picture 1"/>
-              <wp:cNvGraphicFramePr>
-                <a:graphicFrameLocks xmlns:a="http://schemas.openxmlformats.org/drawingml/2006/main" noChangeAspect="1"/>
-              </wp:cNvGraphicFramePr>
-              <a:graphic xmlns:a="http://schemas.openxmlformats.org/drawingml/2006/main">
-                <a:graphicData uri="http://schemas.openxmlformats.org/drawingml/2006/picture">
-                  <pic:pic xmlns:pic="http://schemas.openxmlformats.org/drawingml/2006/picture">
-                    <pic:nvPicPr>
-                      <pic:cNvPr id="0" name="Picture 1"/>
-                      <pic:cNvPicPr>
-                        <a:picLocks noChangeAspect="1" noChangeArrowheads="1"/>
-                      </pic:cNvPicPr>
-                    </pic:nvPicPr>
-                    <pic:blipFill>
-                      <a:blip r:embed="rId10" cstate="print"/>
-                      <a:srcRect/>
-                      <a:stretch>
-                        <a:fillRect/>
-                      </a:stretch>
-                    </pic:blipFill>
-                    <pic:spPr bwMode="auto">
-                      <a:xfrm>
-                        <a:off x="0" y="0"/>
-                        <a:ext cx="5740400" cy="2876550"/>
-                      </a:xfrm>
-                      <a:prstGeom prst="rect">
-                        <a:avLst/>
-                      </a:prstGeom>
+                      <a:miter lim="800000"/>
+                      <a:headEnd/>
+                      <a:tailEnd/>
+                    </a:ln>
+                  </pic:spPr>
+                </pic:pic>
+              </a:graphicData>
+            </a:graphic>
+          </wp:inline>
+        </w:drawing>
+      </w:r>
+    </w:p>
+    <w:p>
+      <w:r>
+        <w:rPr>
+          <w:noProof/>
+        </w:rPr>
+        <w:lastRenderedPageBreak/>
+        <w:drawing>
+          <wp:inline distT="0" distB="0" distL="0" distR="0">
+            <wp:extent cx="5740400" cy="2876550"/>
+            <wp:effectExtent l="19050" t="0" r="0" b="0"/>
+            <wp:docPr id="6" name="Picture 1"/>
+            <wp:cNvGraphicFramePr>
+              <a:graphicFrameLocks xmlns:a="http://schemas.openxmlformats.org/drawingml/2006/main" noChangeAspect="1"/>
+            </wp:cNvGraphicFramePr>
+            <a:graphic xmlns:a="http://schemas.openxmlformats.org/drawingml/2006/main">
+              <a:graphicData uri="http://schemas.openxmlformats.org/drawingml/2006/picture">
+                <pic:pic xmlns:pic="http://schemas.openxmlformats.org/drawingml/2006/picture">
+                  <pic:nvPicPr>
+                    <pic:cNvPr id="0" name="Picture 1"/>
+                    <pic:cNvPicPr>
+                      <a:picLocks noChangeAspect="1" noChangeArrowheads="1"/>
+                    </pic:cNvPicPr>
+                  </pic:nvPicPr>
+                  <pic:blipFill>
+                    <a:blip r:embed="rId10" cstate="print"/>
+                    <a:srcRect/>
+                    <a:stretch>
+                      <a:fillRect/>
+                    </a:stretch>
+                  </pic:blipFill>
+                  <pic:spPr bwMode="auto">
+                    <a:xfrm>
+                      <a:off x="0" y="0"/>
+                      <a:ext cx="5740400" cy="2876550"/>
+                    </a:xfrm>
+                    <a:prstGeom prst="rect">
+                      <a:avLst/>
+                    </a:prstGeom>
+                    <a:noFill/>
+                    <a:ln w="9525">
                       <a:noFill/>
-                      <a:ln w="9525">
-                        <a:noFill/>
-                        <a:miter lim="800000"/>
-                        <a:headEnd/>
-                        <a:tailEnd/>
-                      </a:ln>
-                    </pic:spPr>
-                  </pic:pic>
-                </a:graphicData>
-              </a:graphic>
-            </wp:inline>
-          </w:drawing>
-        </w:r>
-      </w:ins>
+                      <a:miter lim="800000"/>
+                      <a:headEnd/>
+                      <a:tailEnd/>
+                    </a:ln>
+                  </pic:spPr>
+                </pic:pic>
+              </a:graphicData>
+            </a:graphic>
+          </wp:inline>
+        </w:drawing>
+      </w:r>
     </w:p>
     <w:p>
       <w:r>
@@ -9560,7 +9706,13 @@
         <w:rPr>
           <w:b/>
         </w:rPr>
-        <w:t>Gannt Chart</w:t>
+        <w:t>Gant</w:t>
+      </w:r>
+      <w:r>
+        <w:rPr>
+          <w:b/>
+        </w:rPr>
+        <w:t>t Chart</w:t>
       </w:r>
     </w:p>
     <w:p>
@@ -9689,125 +9841,109 @@
       </w:r>
     </w:p>
     <w:p>
-      <w:pPr>
-        <w:rPr>
-          <w:ins w:id="35" w:author="Kenneth Kon" w:date="2015-03-24T15:53:00Z"/>
-        </w:rPr>
-      </w:pPr>
-      <w:ins w:id="36" w:author="Kenneth Kon" w:date="2015-03-24T15:52:00Z">
-        <w:r>
-          <w:rPr>
-            <w:noProof/>
-          </w:rPr>
-          <w:lastRenderedPageBreak/>
-          <w:drawing>
-            <wp:inline distT="0" distB="0" distL="0" distR="0">
-              <wp:extent cx="5943600" cy="2444115"/>
-              <wp:effectExtent l="19050" t="0" r="19050" b="0"/>
-              <wp:docPr id="2" name="Chart 1"/>
-              <wp:cNvGraphicFramePr/>
-              <a:graphic xmlns:a="http://schemas.openxmlformats.org/drawingml/2006/main">
-                <a:graphicData uri="http://schemas.openxmlformats.org/drawingml/2006/chart">
-                  <c:chart xmlns:c="http://schemas.openxmlformats.org/drawingml/2006/chart" xmlns:r="http://schemas.openxmlformats.org/officeDocument/2006/relationships" r:id="rId14"/>
-                </a:graphicData>
-              </a:graphic>
-            </wp:inline>
-          </w:drawing>
-        </w:r>
-      </w:ins>
+      <w:r>
+        <w:rPr>
+          <w:noProof/>
+        </w:rPr>
+        <w:lastRenderedPageBreak/>
+        <w:drawing>
+          <wp:inline distT="0" distB="0" distL="0" distR="0">
+            <wp:extent cx="5943600" cy="2444115"/>
+            <wp:effectExtent l="19050" t="0" r="19050" b="0"/>
+            <wp:docPr id="2" name="Chart 1"/>
+            <wp:cNvGraphicFramePr/>
+            <a:graphic xmlns:a="http://schemas.openxmlformats.org/drawingml/2006/main">
+              <a:graphicData uri="http://schemas.openxmlformats.org/drawingml/2006/chart">
+                <c:chart xmlns:c="http://schemas.openxmlformats.org/drawingml/2006/chart" xmlns:r="http://schemas.openxmlformats.org/officeDocument/2006/relationships" r:id="rId14"/>
+              </a:graphicData>
+            </a:graphic>
+          </wp:inline>
+        </w:drawing>
+      </w:r>
     </w:p>
     <w:p>
       <w:pPr>
         <w:jc w:val="center"/>
         <w:rPr>
-          <w:ins w:id="37" w:author="Kenneth Kon" w:date="2015-04-07T14:29:00Z"/>
           <w:b/>
         </w:rPr>
       </w:pPr>
-      <w:ins w:id="38" w:author="Kenneth Kon" w:date="2015-03-24T15:53:00Z">
-        <w:r>
-          <w:rPr>
-            <w:b/>
-          </w:rPr>
-          <w:t xml:space="preserve">Sprint </w:t>
-        </w:r>
-        <w:r>
-          <w:rPr>
-            <w:b/>
-          </w:rPr>
-          <w:t>4</w:t>
-        </w:r>
-        <w:r>
-          <w:rPr>
-            <w:b/>
-          </w:rPr>
-          <w:t xml:space="preserve"> Gantt Chart</w:t>
-        </w:r>
-      </w:ins>
+      <w:r>
+        <w:rPr>
+          <w:b/>
+        </w:rPr>
+        <w:t xml:space="preserve">Sprint </w:t>
+      </w:r>
+      <w:r>
+        <w:rPr>
+          <w:b/>
+        </w:rPr>
+        <w:t>4</w:t>
+      </w:r>
+      <w:r>
+        <w:rPr>
+          <w:b/>
+        </w:rPr>
+        <w:t xml:space="preserve"> Gantt Chart</w:t>
+      </w:r>
     </w:p>
     <w:p>
       <w:pPr>
         <w:jc w:val="center"/>
         <w:rPr>
-          <w:ins w:id="39" w:author="Kenneth Kon" w:date="2015-04-07T14:29:00Z"/>
           <w:b/>
         </w:rPr>
       </w:pPr>
-      <w:ins w:id="40" w:author="Kenneth Kon" w:date="2015-04-07T14:29:00Z">
-        <w:r>
-          <w:rPr>
-            <w:b/>
-          </w:rPr>
-          <w:drawing>
-            <wp:inline distT="0" distB="0" distL="0" distR="0">
-              <wp:extent cx="5943600" cy="2444115"/>
-              <wp:effectExtent l="19050" t="0" r="19050" b="0"/>
-              <wp:docPr id="5" name="Chart 1"/>
-              <wp:cNvGraphicFramePr/>
-              <a:graphic xmlns:a="http://schemas.openxmlformats.org/drawingml/2006/main">
-                <a:graphicData uri="http://schemas.openxmlformats.org/drawingml/2006/chart">
-                  <c:chart xmlns:c="http://schemas.openxmlformats.org/drawingml/2006/chart" xmlns:r="http://schemas.openxmlformats.org/officeDocument/2006/relationships" r:id="rId15"/>
-                </a:graphicData>
-              </a:graphic>
-            </wp:inline>
-          </w:drawing>
-        </w:r>
-      </w:ins>
+      <w:r>
+        <w:rPr>
+          <w:b/>
+          <w:noProof/>
+        </w:rPr>
+        <w:drawing>
+          <wp:inline distT="0" distB="0" distL="0" distR="0">
+            <wp:extent cx="5943600" cy="2444115"/>
+            <wp:effectExtent l="19050" t="0" r="19050" b="0"/>
+            <wp:docPr id="5" name="Chart 1"/>
+            <wp:cNvGraphicFramePr/>
+            <a:graphic xmlns:a="http://schemas.openxmlformats.org/drawingml/2006/main">
+              <a:graphicData uri="http://schemas.openxmlformats.org/drawingml/2006/chart">
+                <c:chart xmlns:c="http://schemas.openxmlformats.org/drawingml/2006/chart" xmlns:r="http://schemas.openxmlformats.org/officeDocument/2006/relationships" r:id="rId15"/>
+              </a:graphicData>
+            </a:graphic>
+          </wp:inline>
+        </w:drawing>
+      </w:r>
     </w:p>
     <w:p>
       <w:pPr>
         <w:jc w:val="center"/>
         <w:rPr>
-          <w:ins w:id="41" w:author="Kenneth Kon" w:date="2015-04-07T14:29:00Z"/>
           <w:b/>
         </w:rPr>
       </w:pPr>
-      <w:ins w:id="42" w:author="Kenneth Kon" w:date="2015-04-07T14:29:00Z">
-        <w:r>
-          <w:rPr>
-            <w:b/>
-          </w:rPr>
-          <w:t xml:space="preserve">Sprint </w:t>
-        </w:r>
-        <w:r>
-          <w:rPr>
-            <w:b/>
-          </w:rPr>
-          <w:t xml:space="preserve">5 </w:t>
-        </w:r>
-        <w:r>
-          <w:rPr>
-            <w:b/>
-          </w:rPr>
-          <w:t>Gantt Chart</w:t>
-        </w:r>
-      </w:ins>
+      <w:r>
+        <w:rPr>
+          <w:b/>
+        </w:rPr>
+        <w:t xml:space="preserve">Sprint </w:t>
+      </w:r>
+      <w:r>
+        <w:rPr>
+          <w:b/>
+        </w:rPr>
+        <w:t xml:space="preserve">5 </w:t>
+      </w:r>
+      <w:r>
+        <w:rPr>
+          <w:b/>
+        </w:rPr>
+        <w:t>Gantt Chart</w:t>
+      </w:r>
     </w:p>
     <w:p>
       <w:pPr>
         <w:jc w:val="center"/>
         <w:rPr>
-          <w:ins w:id="43" w:author="Kenneth Kon" w:date="2015-03-24T15:53:00Z"/>
           <w:b/>
         </w:rPr>
       </w:pPr>
@@ -9825,7 +9961,7 @@
           <w:rFonts w:ascii="Times New Roman" w:eastAsia="Times New Roman" w:hAnsi="Times New Roman" w:cs="Times New Roman"/>
         </w:rPr>
       </w:pPr>
-      <w:bookmarkStart w:id="44" w:name="_Toc279764128"/>
+      <w:bookmarkStart w:id="32" w:name="_Toc279764128"/>
       <w:r>
         <w:rPr>
           <w:rFonts w:ascii="Times New Roman" w:eastAsia="Times New Roman" w:hAnsi="Times New Roman" w:cs="Times New Roman"/>
@@ -9833,7 +9969,7 @@
         <w:lastRenderedPageBreak/>
         <w:t>4.2.   Appendix B – Feasibility Matrix</w:t>
       </w:r>
-      <w:bookmarkEnd w:id="44"/>
+      <w:bookmarkEnd w:id="32"/>
       <w:r>
         <w:rPr>
           <w:rFonts w:ascii="Times New Roman" w:eastAsia="Times New Roman" w:hAnsi="Times New Roman" w:cs="Times New Roman"/>
@@ -11163,7 +11299,7 @@
           <w:rFonts w:ascii="Times New Roman" w:eastAsia="Times New Roman" w:hAnsi="Times New Roman" w:cs="Times New Roman"/>
         </w:rPr>
       </w:pPr>
-      <w:bookmarkStart w:id="45" w:name="_Toc279764129"/>
+      <w:bookmarkStart w:id="33" w:name="_Toc279764129"/>
       <w:r>
         <w:rPr>
           <w:rFonts w:ascii="Times New Roman" w:eastAsia="Times New Roman" w:hAnsi="Times New Roman" w:cs="Times New Roman"/>
@@ -11176,7 +11312,7 @@
         </w:rPr>
         <w:t>.3.   Appendix C – Cost Matrix</w:t>
       </w:r>
-      <w:bookmarkEnd w:id="45"/>
+      <w:bookmarkEnd w:id="33"/>
       <w:r>
         <w:rPr>
           <w:rFonts w:ascii="Times New Roman" w:eastAsia="Times New Roman" w:hAnsi="Times New Roman" w:cs="Times New Roman"/>
@@ -11933,16 +12069,16 @@
         <w:pStyle w:val="Heading2"/>
         <w:spacing w:before="360" w:after="240"/>
       </w:pPr>
-      <w:bookmarkStart w:id="46" w:name="_Toc374308934"/>
-      <w:bookmarkStart w:id="47" w:name="_Toc279764130"/>
+      <w:bookmarkStart w:id="34" w:name="_Toc374308934"/>
+      <w:bookmarkStart w:id="35" w:name="_Toc279764130"/>
       <w:r>
         <w:rPr>
           <w:rFonts w:ascii="Times New Roman" w:eastAsia="Times New Roman" w:hAnsi="Times New Roman" w:cs="Times New Roman"/>
         </w:rPr>
         <w:t>4.4.   Appendix D - Diary of Meetings</w:t>
       </w:r>
-      <w:bookmarkEnd w:id="46"/>
-      <w:bookmarkEnd w:id="47"/>
+      <w:bookmarkEnd w:id="34"/>
+      <w:bookmarkEnd w:id="35"/>
       <w:r>
         <w:rPr>
           <w:rFonts w:ascii="Times New Roman" w:eastAsia="Times New Roman" w:hAnsi="Times New Roman" w:cs="Times New Roman"/>
@@ -12935,735 +13071,801 @@
       <w:pPr>
         <w:pStyle w:val="NoSpacing"/>
         <w:rPr>
-          <w:ins w:id="48" w:author="Kenneth Kon" w:date="2015-03-19T20:26:00Z"/>
           <w:b/>
           <w:u w:val="single"/>
         </w:rPr>
       </w:pPr>
-      <w:bookmarkStart w:id="49" w:name="_Toc279764131"/>
+      <w:bookmarkStart w:id="36" w:name="_Toc279764131"/>
     </w:p>
     <w:p>
       <w:pPr>
         <w:pStyle w:val="NoSpacing"/>
         <w:rPr>
-          <w:ins w:id="50" w:author="Kenneth Kon" w:date="2015-03-19T20:26:00Z"/>
           <w:b/>
         </w:rPr>
       </w:pPr>
-      <w:ins w:id="51" w:author="Kenneth Kon" w:date="2015-03-19T20:26:00Z">
-        <w:r>
-          <w:rPr>
-            <w:b/>
-            <w:u w:val="single"/>
-          </w:rPr>
-          <w:t>Meeting  </w:t>
-        </w:r>
-        <w:r>
-          <w:rPr>
-            <w:b/>
-            <w:u w:val="single"/>
-          </w:rPr>
-          <w:t>9</w:t>
-        </w:r>
-      </w:ins>
-    </w:p>
-    <w:p>
-      <w:pPr>
-        <w:pStyle w:val="NoSpacing"/>
-        <w:rPr>
-          <w:ins w:id="52" w:author="Kenneth Kon" w:date="2015-03-19T20:26:00Z"/>
-        </w:rPr>
-      </w:pPr>
-      <w:ins w:id="53" w:author="Kenneth Kon" w:date="2015-03-19T20:26:00Z">
-        <w:r>
-          <w:rPr>
-            <w:b/>
-          </w:rPr>
-          <w:t>Time:</w:t>
-        </w:r>
-        <w:r>
-          <w:t xml:space="preserve"> 6:15PM-7:15PM</w:t>
-        </w:r>
-      </w:ins>
-    </w:p>
-    <w:p>
-      <w:pPr>
-        <w:pStyle w:val="NoSpacing"/>
-        <w:rPr>
-          <w:ins w:id="54" w:author="Kenneth Kon" w:date="2015-03-19T20:26:00Z"/>
-        </w:rPr>
-      </w:pPr>
-      <w:ins w:id="55" w:author="Kenneth Kon" w:date="2015-03-19T20:26:00Z">
-        <w:r>
-          <w:rPr>
-            <w:b/>
-          </w:rPr>
-          <w:t>Date:</w:t>
-        </w:r>
-        <w:r>
-          <w:t xml:space="preserve"> 3/17</w:t>
-        </w:r>
-        <w:r>
-          <w:t>/2015</w:t>
-        </w:r>
-      </w:ins>
-    </w:p>
-    <w:p>
-      <w:pPr>
-        <w:pStyle w:val="NoSpacing"/>
-        <w:rPr>
-          <w:ins w:id="56" w:author="Kenneth Kon" w:date="2015-03-19T20:26:00Z"/>
-          <w:b/>
-        </w:rPr>
-      </w:pPr>
-      <w:ins w:id="57" w:author="Kenneth Kon" w:date="2015-03-19T20:26:00Z">
-        <w:r>
-          <w:rPr>
-            <w:b/>
-          </w:rPr>
-          <w:t>Members Participated:</w:t>
-        </w:r>
-      </w:ins>
-    </w:p>
-    <w:p>
-      <w:pPr>
-        <w:pStyle w:val="NoSpacing"/>
-        <w:rPr>
-          <w:ins w:id="58" w:author="Kenneth Kon" w:date="2015-03-19T20:26:00Z"/>
-        </w:rPr>
-      </w:pPr>
-      <w:ins w:id="59" w:author="Kenneth Kon" w:date="2015-03-19T20:26:00Z">
-        <w:r>
-          <w:t xml:space="preserve">Michael Lazo </w:t>
-        </w:r>
-      </w:ins>
-    </w:p>
-    <w:p>
-      <w:pPr>
-        <w:pStyle w:val="NoSpacing"/>
-        <w:rPr>
-          <w:ins w:id="60" w:author="Kenneth Kon" w:date="2015-03-19T20:26:00Z"/>
-        </w:rPr>
-      </w:pPr>
-      <w:ins w:id="61" w:author="Kenneth Kon" w:date="2015-03-19T20:26:00Z">
-        <w:r>
-          <w:t xml:space="preserve">Kenneth Kon </w:t>
-        </w:r>
-      </w:ins>
-      <w:ins w:id="62" w:author="Kenneth Kon" w:date="2015-03-19T20:27:00Z">
-        <w:r>
-          <w:t>- Scrum master</w:t>
-        </w:r>
-      </w:ins>
-    </w:p>
-    <w:p>
-      <w:pPr>
-        <w:pStyle w:val="NoSpacing"/>
-        <w:rPr>
-          <w:ins w:id="63" w:author="Kenneth Kon" w:date="2015-03-19T20:26:00Z"/>
-        </w:rPr>
-      </w:pPr>
-      <w:ins w:id="64" w:author="Kenneth Kon" w:date="2015-03-19T20:26:00Z">
-        <w:r>
-          <w:t>Bernard Parenteau - Product Owner</w:t>
-        </w:r>
-      </w:ins>
-    </w:p>
-    <w:p>
-      <w:pPr>
-        <w:pStyle w:val="NoSpacing"/>
-        <w:rPr>
-          <w:ins w:id="65" w:author="Kenneth Kon" w:date="2015-03-19T20:26:00Z"/>
-        </w:rPr>
-      </w:pPr>
-      <w:ins w:id="66" w:author="Kenneth Kon" w:date="2015-03-19T20:26:00Z">
-        <w:r>
-          <w:rPr>
-            <w:b/>
-          </w:rPr>
-          <w:t>Topic:</w:t>
-        </w:r>
-      </w:ins>
-    </w:p>
-    <w:p>
-      <w:pPr>
-        <w:pStyle w:val="NoSpacing"/>
-        <w:rPr>
-          <w:ins w:id="67" w:author="Kenneth Kon" w:date="2015-03-19T20:26:00Z"/>
-        </w:rPr>
-      </w:pPr>
-      <w:ins w:id="68" w:author="Kenneth Kon" w:date="2015-03-19T20:26:00Z">
-        <w:r>
-          <w:tab/>
-        </w:r>
-      </w:ins>
-      <w:ins w:id="69" w:author="Kenneth Kon" w:date="2015-03-19T20:27:00Z">
-        <w:r>
-          <w:t>Talked about the progress of sprint 3. Clarified</w:t>
-        </w:r>
-      </w:ins>
-      <w:ins w:id="70" w:author="Kenneth Kon" w:date="2015-03-19T20:28:00Z">
-        <w:r>
-          <w:t xml:space="preserve"> on Simulate Add Ride user story.</w:t>
-        </w:r>
-      </w:ins>
-      <w:ins w:id="71" w:author="Kenneth Kon" w:date="2015-03-19T20:27:00Z">
-        <w:r>
-          <w:t xml:space="preserve"> </w:t>
-        </w:r>
-      </w:ins>
-    </w:p>
-    <w:p>
-      <w:pPr>
-        <w:pStyle w:val="NoSpacing"/>
-        <w:rPr>
-          <w:ins w:id="72" w:author="Kenneth Kon" w:date="2015-03-19T20:29:00Z"/>
+      <w:r>
+        <w:rPr>
           <w:b/>
           <w:u w:val="single"/>
         </w:rPr>
-      </w:pPr>
+        <w:t>Meeting  </w:t>
+      </w:r>
+      <w:r>
+        <w:rPr>
+          <w:b/>
+          <w:u w:val="single"/>
+        </w:rPr>
+        <w:t>9</w:t>
+      </w:r>
     </w:p>
     <w:p>
       <w:pPr>
         <w:pStyle w:val="NoSpacing"/>
-        <w:rPr>
-          <w:ins w:id="73" w:author="Kenneth Kon" w:date="2015-03-19T20:29:00Z"/>
+      </w:pPr>
+      <w:r>
+        <w:rPr>
           <w:b/>
         </w:rPr>
-      </w:pPr>
-      <w:ins w:id="74" w:author="Kenneth Kon" w:date="2015-03-19T20:29:00Z">
-        <w:r>
-          <w:rPr>
-            <w:b/>
-            <w:u w:val="single"/>
-          </w:rPr>
-          <w:t>Meeting  </w:t>
-        </w:r>
-        <w:r>
-          <w:rPr>
-            <w:b/>
-            <w:u w:val="single"/>
-          </w:rPr>
-          <w:t>10</w:t>
-        </w:r>
-      </w:ins>
+        <w:t>Time:</w:t>
+      </w:r>
+      <w:r>
+        <w:t xml:space="preserve"> 6:15PM-7:15PM</w:t>
+      </w:r>
     </w:p>
     <w:p>
       <w:pPr>
         <w:pStyle w:val="NoSpacing"/>
-        <w:rPr>
-          <w:ins w:id="75" w:author="Kenneth Kon" w:date="2015-03-19T20:29:00Z"/>
-        </w:rPr>
-      </w:pPr>
-      <w:ins w:id="76" w:author="Kenneth Kon" w:date="2015-03-19T20:29:00Z">
-        <w:r>
-          <w:rPr>
-            <w:b/>
-          </w:rPr>
-          <w:t>Time:</w:t>
-        </w:r>
-        <w:r>
-          <w:t xml:space="preserve"> 6:15PM-7:15PM</w:t>
-        </w:r>
-      </w:ins>
+      </w:pPr>
+      <w:r>
+        <w:rPr>
+          <w:b/>
+        </w:rPr>
+        <w:t>Date:</w:t>
+      </w:r>
+      <w:r>
+        <w:t xml:space="preserve"> 3/17</w:t>
+      </w:r>
+      <w:r>
+        <w:t>/2015</w:t>
+      </w:r>
     </w:p>
     <w:p>
       <w:pPr>
         <w:pStyle w:val="NoSpacing"/>
         <w:rPr>
-          <w:ins w:id="77" w:author="Kenneth Kon" w:date="2015-03-19T20:29:00Z"/>
-        </w:rPr>
-      </w:pPr>
-      <w:ins w:id="78" w:author="Kenneth Kon" w:date="2015-03-19T20:29:00Z">
-        <w:r>
-          <w:rPr>
-            <w:b/>
-          </w:rPr>
-          <w:t>Date:</w:t>
-        </w:r>
-        <w:r>
-          <w:t xml:space="preserve"> 3/2</w:t>
-        </w:r>
-      </w:ins>
-      <w:ins w:id="79" w:author="Kenneth Kon" w:date="2015-03-24T15:54:00Z">
-        <w:r>
-          <w:t>2</w:t>
-        </w:r>
-      </w:ins>
-      <w:ins w:id="80" w:author="Kenneth Kon" w:date="2015-03-19T20:29:00Z">
-        <w:r>
-          <w:t>/2015</w:t>
-        </w:r>
-      </w:ins>
+          <w:b/>
+        </w:rPr>
+      </w:pPr>
+      <w:r>
+        <w:rPr>
+          <w:b/>
+        </w:rPr>
+        <w:t>Members Participated:</w:t>
+      </w:r>
     </w:p>
     <w:p>
       <w:pPr>
         <w:pStyle w:val="NoSpacing"/>
-        <w:rPr>
-          <w:ins w:id="81" w:author="Kenneth Kon" w:date="2015-03-19T20:29:00Z"/>
+      </w:pPr>
+      <w:r>
+        <w:t xml:space="preserve">Michael Lazo </w:t>
+      </w:r>
+    </w:p>
+    <w:p>
+      <w:pPr>
+        <w:pStyle w:val="NoSpacing"/>
+      </w:pPr>
+      <w:r>
+        <w:t>Kenneth Kon - Scrum master</w:t>
+      </w:r>
+    </w:p>
+    <w:p>
+      <w:pPr>
+        <w:pStyle w:val="NoSpacing"/>
+      </w:pPr>
+      <w:r>
+        <w:t>Bernard Parenteau - Product Owner</w:t>
+      </w:r>
+    </w:p>
+    <w:p>
+      <w:pPr>
+        <w:pStyle w:val="NoSpacing"/>
+      </w:pPr>
+      <w:r>
+        <w:rPr>
           <w:b/>
         </w:rPr>
-      </w:pPr>
-      <w:ins w:id="82" w:author="Kenneth Kon" w:date="2015-03-19T20:29:00Z">
-        <w:r>
-          <w:rPr>
-            <w:b/>
-          </w:rPr>
-          <w:t>Members Participated:</w:t>
-        </w:r>
-      </w:ins>
+        <w:t>Topic:</w:t>
+      </w:r>
     </w:p>
     <w:p>
       <w:pPr>
         <w:pStyle w:val="NoSpacing"/>
-        <w:rPr>
-          <w:ins w:id="83" w:author="Kenneth Kon" w:date="2015-03-19T20:29:00Z"/>
-        </w:rPr>
-      </w:pPr>
-      <w:ins w:id="84" w:author="Kenneth Kon" w:date="2015-03-19T20:29:00Z">
-        <w:r>
-          <w:t xml:space="preserve">Michael Lazo </w:t>
-        </w:r>
-      </w:ins>
+      </w:pPr>
+      <w:r>
+        <w:tab/>
+      </w:r>
+      <w:r>
+        <w:t xml:space="preserve">Talked about the progress of sprint 3. Clarified on Simulate Add Ride user story. </w:t>
+      </w:r>
     </w:p>
     <w:p>
       <w:pPr>
         <w:pStyle w:val="NoSpacing"/>
         <w:rPr>
-          <w:ins w:id="85" w:author="Kenneth Kon" w:date="2015-03-19T20:29:00Z"/>
-        </w:rPr>
-      </w:pPr>
-      <w:ins w:id="86" w:author="Kenneth Kon" w:date="2015-03-19T20:29:00Z">
-        <w:r>
-          <w:t>Kenneth Kon - Scrum master</w:t>
-        </w:r>
-      </w:ins>
+          <w:b/>
+          <w:u w:val="single"/>
+        </w:rPr>
+      </w:pPr>
     </w:p>
     <w:p>
       <w:pPr>
         <w:pStyle w:val="NoSpacing"/>
         <w:rPr>
-          <w:ins w:id="87" w:author="Kenneth Kon" w:date="2015-03-19T20:29:00Z"/>
-        </w:rPr>
-      </w:pPr>
-      <w:ins w:id="88" w:author="Kenneth Kon" w:date="2015-03-19T20:29:00Z">
-        <w:r>
-          <w:t>Bernard Parenteau - Product Owner</w:t>
-        </w:r>
-      </w:ins>
+          <w:b/>
+        </w:rPr>
+      </w:pPr>
+      <w:r>
+        <w:rPr>
+          <w:b/>
+          <w:u w:val="single"/>
+        </w:rPr>
+        <w:t>Meeting  </w:t>
+      </w:r>
+      <w:r>
+        <w:rPr>
+          <w:b/>
+          <w:u w:val="single"/>
+        </w:rPr>
+        <w:t>10</w:t>
+      </w:r>
     </w:p>
     <w:p>
       <w:pPr>
         <w:pStyle w:val="NoSpacing"/>
-        <w:rPr>
-          <w:ins w:id="89" w:author="Kenneth Kon" w:date="2015-03-19T20:29:00Z"/>
-        </w:rPr>
-      </w:pPr>
-      <w:ins w:id="90" w:author="Kenneth Kon" w:date="2015-03-19T20:29:00Z">
-        <w:r>
-          <w:rPr>
-            <w:b/>
-          </w:rPr>
-          <w:t>Topic:</w:t>
-        </w:r>
-      </w:ins>
+      </w:pPr>
+      <w:r>
+        <w:rPr>
+          <w:b/>
+        </w:rPr>
+        <w:t>Time:</w:t>
+      </w:r>
+      <w:r>
+        <w:t xml:space="preserve"> 6:15PM-7:15PM</w:t>
+      </w:r>
     </w:p>
     <w:p>
       <w:pPr>
         <w:pStyle w:val="NoSpacing"/>
-        <w:rPr>
-          <w:ins w:id="91" w:author="Kenneth Kon" w:date="2015-03-24T15:54:00Z"/>
-        </w:rPr>
-      </w:pPr>
-      <w:ins w:id="92" w:author="Kenneth Kon" w:date="2015-03-19T20:29:00Z">
-        <w:r>
-          <w:tab/>
-        </w:r>
-        <w:r>
-          <w:t>Sprint 3 Review, showcased User Story</w:t>
-        </w:r>
-      </w:ins>
-      <w:ins w:id="93" w:author="Kenneth Kon" w:date="2015-03-19T20:30:00Z">
-        <w:r>
-          <w:t xml:space="preserve"> Simulate Add Ride, Simulate Dequeue and Visitor Dequeue user story. Discussed what we would need to work on for Sprint 4.</w:t>
-        </w:r>
-      </w:ins>
+      </w:pPr>
+      <w:r>
+        <w:rPr>
+          <w:b/>
+        </w:rPr>
+        <w:t>Date:</w:t>
+      </w:r>
+      <w:r>
+        <w:t xml:space="preserve"> 3/2</w:t>
+      </w:r>
+      <w:r>
+        <w:t>2</w:t>
+      </w:r>
+      <w:r>
+        <w:t>/2015</w:t>
+      </w:r>
     </w:p>
     <w:p>
       <w:pPr>
         <w:pStyle w:val="NoSpacing"/>
         <w:rPr>
-          <w:ins w:id="94" w:author="Kenneth Kon" w:date="2015-03-24T15:54:00Z"/>
-        </w:rPr>
-      </w:pPr>
+          <w:b/>
+        </w:rPr>
+      </w:pPr>
+      <w:r>
+        <w:rPr>
+          <w:b/>
+        </w:rPr>
+        <w:t>Members Participated:</w:t>
+      </w:r>
     </w:p>
     <w:p>
       <w:pPr>
         <w:pStyle w:val="NoSpacing"/>
-        <w:rPr>
-          <w:ins w:id="95" w:author="Kenneth Kon" w:date="2015-03-24T15:54:00Z"/>
+      </w:pPr>
+      <w:r>
+        <w:t xml:space="preserve">Michael Lazo </w:t>
+      </w:r>
+    </w:p>
+    <w:p>
+      <w:pPr>
+        <w:pStyle w:val="NoSpacing"/>
+      </w:pPr>
+      <w:r>
+        <w:t>Kenneth Kon - Scrum master</w:t>
+      </w:r>
+    </w:p>
+    <w:p>
+      <w:pPr>
+        <w:pStyle w:val="NoSpacing"/>
+      </w:pPr>
+      <w:r>
+        <w:t>Bernard Parenteau - Product Owner</w:t>
+      </w:r>
+    </w:p>
+    <w:p>
+      <w:pPr>
+        <w:pStyle w:val="NoSpacing"/>
+      </w:pPr>
+      <w:r>
+        <w:rPr>
           <w:b/>
         </w:rPr>
-      </w:pPr>
-      <w:ins w:id="96" w:author="Kenneth Kon" w:date="2015-03-24T15:54:00Z">
-        <w:r>
-          <w:rPr>
-            <w:b/>
-            <w:u w:val="single"/>
-          </w:rPr>
-          <w:t>Meeting  </w:t>
-        </w:r>
-        <w:r>
-          <w:rPr>
-            <w:b/>
-            <w:u w:val="single"/>
-          </w:rPr>
-          <w:t>11</w:t>
-        </w:r>
-      </w:ins>
+        <w:t>Topic:</w:t>
+      </w:r>
     </w:p>
     <w:p>
       <w:pPr>
         <w:pStyle w:val="NoSpacing"/>
-        <w:rPr>
-          <w:ins w:id="97" w:author="Kenneth Kon" w:date="2015-03-24T15:54:00Z"/>
-        </w:rPr>
-      </w:pPr>
-      <w:ins w:id="98" w:author="Kenneth Kon" w:date="2015-03-24T15:54:00Z">
-        <w:r>
-          <w:rPr>
-            <w:b/>
-          </w:rPr>
-          <w:t>Time:</w:t>
-        </w:r>
-        <w:r>
-          <w:t xml:space="preserve"> 6:15PM-7:15PM</w:t>
-        </w:r>
-      </w:ins>
+      </w:pPr>
+      <w:r>
+        <w:tab/>
+      </w:r>
+      <w:r>
+        <w:t>Sprint 3 Review, showcased User Story Simulate Add Ride, Simulate Dequeue and Visitor Dequeue user story. Discussed what we would need to work on for Sprint 4.</w:t>
+      </w:r>
     </w:p>
     <w:p>
       <w:pPr>
         <w:pStyle w:val="NoSpacing"/>
-        <w:rPr>
-          <w:ins w:id="99" w:author="Kenneth Kon" w:date="2015-03-24T15:54:00Z"/>
-        </w:rPr>
-      </w:pPr>
-      <w:ins w:id="100" w:author="Kenneth Kon" w:date="2015-03-24T15:54:00Z">
-        <w:r>
-          <w:rPr>
-            <w:b/>
-          </w:rPr>
-          <w:t>Date:</w:t>
-        </w:r>
-        <w:r>
-          <w:t xml:space="preserve"> 3/24</w:t>
-        </w:r>
-        <w:r>
-          <w:t>/2015</w:t>
-        </w:r>
-      </w:ins>
+      </w:pPr>
     </w:p>
     <w:p>
       <w:pPr>
         <w:pStyle w:val="NoSpacing"/>
         <w:rPr>
-          <w:ins w:id="101" w:author="Kenneth Kon" w:date="2015-03-24T15:54:00Z"/>
           <w:b/>
         </w:rPr>
       </w:pPr>
-      <w:ins w:id="102" w:author="Kenneth Kon" w:date="2015-03-24T15:54:00Z">
-        <w:r>
-          <w:rPr>
-            <w:b/>
-          </w:rPr>
-          <w:t>Members Participated:</w:t>
-        </w:r>
-      </w:ins>
+      <w:r>
+        <w:rPr>
+          <w:b/>
+          <w:u w:val="single"/>
+        </w:rPr>
+        <w:t>Meeting  </w:t>
+      </w:r>
+      <w:r>
+        <w:rPr>
+          <w:b/>
+          <w:u w:val="single"/>
+        </w:rPr>
+        <w:t>11</w:t>
+      </w:r>
     </w:p>
     <w:p>
       <w:pPr>
         <w:pStyle w:val="NoSpacing"/>
-        <w:rPr>
-          <w:ins w:id="103" w:author="Kenneth Kon" w:date="2015-03-24T15:54:00Z"/>
-        </w:rPr>
-      </w:pPr>
-      <w:ins w:id="104" w:author="Kenneth Kon" w:date="2015-03-24T15:54:00Z">
-        <w:r>
-          <w:t>Michael Lazo - Scrum master</w:t>
-        </w:r>
-      </w:ins>
+      </w:pPr>
+      <w:r>
+        <w:rPr>
+          <w:b/>
+        </w:rPr>
+        <w:t>Time:</w:t>
+      </w:r>
+      <w:r>
+        <w:t xml:space="preserve"> 6:15PM-7:15PM</w:t>
+      </w:r>
     </w:p>
     <w:p>
       <w:pPr>
         <w:pStyle w:val="NoSpacing"/>
-        <w:rPr>
-          <w:ins w:id="105" w:author="Kenneth Kon" w:date="2015-03-24T15:54:00Z"/>
-        </w:rPr>
-      </w:pPr>
-      <w:ins w:id="106" w:author="Kenneth Kon" w:date="2015-03-24T15:54:00Z">
-        <w:r>
-          <w:t xml:space="preserve">Kenneth Kon </w:t>
-        </w:r>
-      </w:ins>
+      </w:pPr>
+      <w:r>
+        <w:rPr>
+          <w:b/>
+        </w:rPr>
+        <w:t>Date:</w:t>
+      </w:r>
+      <w:r>
+        <w:t xml:space="preserve"> 3/24</w:t>
+      </w:r>
+      <w:r>
+        <w:t>/2015</w:t>
+      </w:r>
     </w:p>
     <w:p>
       <w:pPr>
         <w:pStyle w:val="NoSpacing"/>
         <w:rPr>
-          <w:ins w:id="107" w:author="Kenneth Kon" w:date="2015-03-24T15:54:00Z"/>
-        </w:rPr>
-      </w:pPr>
-      <w:ins w:id="108" w:author="Kenneth Kon" w:date="2015-03-24T15:54:00Z">
-        <w:r>
-          <w:t>Bernard Parenteau - Product Owner</w:t>
-        </w:r>
-      </w:ins>
+          <w:b/>
+        </w:rPr>
+      </w:pPr>
+      <w:r>
+        <w:rPr>
+          <w:b/>
+        </w:rPr>
+        <w:t>Members Participated:</w:t>
+      </w:r>
     </w:p>
     <w:p>
       <w:pPr>
         <w:pStyle w:val="NoSpacing"/>
-        <w:rPr>
-          <w:ins w:id="109" w:author="Kenneth Kon" w:date="2015-03-24T15:54:00Z"/>
-        </w:rPr>
-      </w:pPr>
-      <w:ins w:id="110" w:author="Kenneth Kon" w:date="2015-03-24T15:54:00Z">
-        <w:r>
-          <w:rPr>
-            <w:b/>
-          </w:rPr>
-          <w:lastRenderedPageBreak/>
-          <w:t>Topic:</w:t>
-        </w:r>
-      </w:ins>
+      </w:pPr>
+      <w:r>
+        <w:t>Michael Lazo - Scrum master</w:t>
+      </w:r>
     </w:p>
     <w:p>
       <w:pPr>
         <w:pStyle w:val="NoSpacing"/>
-        <w:rPr>
-          <w:ins w:id="111" w:author="Kenneth Kon" w:date="2015-03-24T15:54:00Z"/>
-        </w:rPr>
-      </w:pPr>
-      <w:ins w:id="112" w:author="Kenneth Kon" w:date="2015-03-24T15:54:00Z">
-        <w:r>
-          <w:tab/>
-        </w:r>
-        <w:r>
-          <w:t>Sprint 4 requirement elicitation on the user stories assigned to us.</w:t>
-        </w:r>
-      </w:ins>
+      </w:pPr>
+      <w:r>
+        <w:t xml:space="preserve">Kenneth Kon </w:t>
+      </w:r>
     </w:p>
     <w:p>
       <w:pPr>
         <w:pStyle w:val="NoSpacing"/>
-        <w:rPr>
-          <w:ins w:id="113" w:author="Kenneth Kon" w:date="2015-04-07T14:31:00Z"/>
-        </w:rPr>
-      </w:pPr>
-      <w:ins w:id="114" w:author="Kenneth Kon" w:date="2015-03-24T15:55:00Z">
-        <w:r>
-          <w:t>Mostly on Dynamic Find wait time and Edit Rides as Admin</w:t>
-        </w:r>
-      </w:ins>
+      </w:pPr>
+      <w:r>
+        <w:t>Bernard Parenteau - Product Owner</w:t>
+      </w:r>
     </w:p>
     <w:p>
       <w:pPr>
         <w:pStyle w:val="NoSpacing"/>
-        <w:rPr>
-          <w:ins w:id="115" w:author="Kenneth Kon" w:date="2015-03-24T15:54:00Z"/>
-        </w:rPr>
-      </w:pPr>
+      </w:pPr>
+      <w:r>
+        <w:rPr>
+          <w:b/>
+        </w:rPr>
+        <w:lastRenderedPageBreak/>
+        <w:t>Topic:</w:t>
+      </w:r>
     </w:p>
     <w:p>
       <w:pPr>
         <w:pStyle w:val="NoSpacing"/>
-        <w:rPr>
-          <w:ins w:id="116" w:author="Kenneth Kon" w:date="2015-04-07T14:31:00Z"/>
+      </w:pPr>
+      <w:r>
+        <w:tab/>
+      </w:r>
+      <w:r>
+        <w:t>Sprint 4 requirement elicitation on the user stories assigned to us.</w:t>
+      </w:r>
+    </w:p>
+    <w:p>
+      <w:pPr>
+        <w:pStyle w:val="NoSpacing"/>
+      </w:pPr>
+      <w:r>
+        <w:t>Mostly on Dynamic Find wait time and Edit Rides as Admin</w:t>
+      </w:r>
+    </w:p>
+    <w:p>
+      <w:pPr>
+        <w:pStyle w:val="NoSpacing"/>
+      </w:pPr>
+    </w:p>
+    <w:p>
+      <w:pPr>
+        <w:pStyle w:val="NoSpacing"/>
+        <w:rPr>
           <w:b/>
         </w:rPr>
       </w:pPr>
-      <w:ins w:id="117" w:author="Kenneth Kon" w:date="2015-04-07T14:31:00Z">
-        <w:r>
-          <w:rPr>
-            <w:b/>
-            <w:u w:val="single"/>
-          </w:rPr>
-          <w:t>Meeting  </w:t>
-        </w:r>
-        <w:r>
-          <w:rPr>
-            <w:b/>
-            <w:u w:val="single"/>
-          </w:rPr>
-          <w:t>1</w:t>
-        </w:r>
-        <w:r>
-          <w:rPr>
-            <w:b/>
-            <w:u w:val="single"/>
-          </w:rPr>
-          <w:t>2</w:t>
-        </w:r>
-      </w:ins>
+      <w:r>
+        <w:rPr>
+          <w:b/>
+          <w:u w:val="single"/>
+        </w:rPr>
+        <w:t>Meeting  </w:t>
+      </w:r>
+      <w:r>
+        <w:rPr>
+          <w:b/>
+          <w:u w:val="single"/>
+        </w:rPr>
+        <w:t>12</w:t>
+      </w:r>
     </w:p>
     <w:p>
       <w:pPr>
         <w:pStyle w:val="NoSpacing"/>
-        <w:rPr>
-          <w:ins w:id="118" w:author="Kenneth Kon" w:date="2015-04-07T14:31:00Z"/>
-        </w:rPr>
-      </w:pPr>
-      <w:ins w:id="119" w:author="Kenneth Kon" w:date="2015-04-07T14:31:00Z">
-        <w:r>
-          <w:rPr>
-            <w:b/>
-          </w:rPr>
-          <w:t>Time:</w:t>
-        </w:r>
-        <w:r>
-          <w:t xml:space="preserve"> 6:15PM-7:15PM</w:t>
-        </w:r>
-      </w:ins>
+      </w:pPr>
+      <w:r>
+        <w:rPr>
+          <w:b/>
+        </w:rPr>
+        <w:t>Time:</w:t>
+      </w:r>
+      <w:r>
+        <w:t xml:space="preserve"> 6:15PM-7:15PM</w:t>
+      </w:r>
     </w:p>
     <w:p>
       <w:pPr>
         <w:pStyle w:val="NoSpacing"/>
-        <w:rPr>
-          <w:ins w:id="120" w:author="Kenneth Kon" w:date="2015-04-07T14:31:00Z"/>
-        </w:rPr>
-      </w:pPr>
-      <w:ins w:id="121" w:author="Kenneth Kon" w:date="2015-04-07T14:31:00Z">
-        <w:r>
-          <w:rPr>
-            <w:b/>
-          </w:rPr>
-          <w:t>Date:</w:t>
-        </w:r>
-        <w:r>
-          <w:t xml:space="preserve"> 3/</w:t>
-        </w:r>
-      </w:ins>
-      <w:ins w:id="122" w:author="Kenneth Kon" w:date="2015-04-07T14:33:00Z">
-        <w:r>
-          <w:t>29</w:t>
-        </w:r>
-      </w:ins>
-      <w:ins w:id="123" w:author="Kenneth Kon" w:date="2015-04-07T14:31:00Z">
-        <w:r>
-          <w:t>/2015</w:t>
-        </w:r>
-      </w:ins>
+      </w:pPr>
+      <w:r>
+        <w:rPr>
+          <w:b/>
+        </w:rPr>
+        <w:t>Date:</w:t>
+      </w:r>
+      <w:r>
+        <w:t xml:space="preserve"> 3/</w:t>
+      </w:r>
+      <w:r>
+        <w:t>29</w:t>
+      </w:r>
+      <w:r>
+        <w:t>/2015</w:t>
+      </w:r>
     </w:p>
     <w:p>
       <w:pPr>
         <w:pStyle w:val="NoSpacing"/>
         <w:rPr>
-          <w:ins w:id="124" w:author="Kenneth Kon" w:date="2015-04-07T14:31:00Z"/>
           <w:b/>
         </w:rPr>
       </w:pPr>
-      <w:ins w:id="125" w:author="Kenneth Kon" w:date="2015-04-07T14:31:00Z">
-        <w:r>
-          <w:rPr>
-            <w:b/>
-          </w:rPr>
-          <w:t>Members Participated:</w:t>
-        </w:r>
-      </w:ins>
+      <w:r>
+        <w:rPr>
+          <w:b/>
+        </w:rPr>
+        <w:t>Members Participated:</w:t>
+      </w:r>
     </w:p>
     <w:p>
       <w:pPr>
         <w:pStyle w:val="NoSpacing"/>
-        <w:rPr>
-          <w:ins w:id="126" w:author="Kenneth Kon" w:date="2015-04-07T14:31:00Z"/>
-        </w:rPr>
-      </w:pPr>
-      <w:ins w:id="127" w:author="Kenneth Kon" w:date="2015-04-07T14:31:00Z">
-        <w:r>
-          <w:t xml:space="preserve">Michael Lazo </w:t>
-        </w:r>
-      </w:ins>
+      </w:pPr>
+      <w:r>
+        <w:t xml:space="preserve">Michael Lazo </w:t>
+      </w:r>
     </w:p>
     <w:p>
       <w:pPr>
         <w:pStyle w:val="NoSpacing"/>
-        <w:rPr>
-          <w:ins w:id="128" w:author="Kenneth Kon" w:date="2015-04-07T14:31:00Z"/>
-        </w:rPr>
-      </w:pPr>
-      <w:ins w:id="129" w:author="Kenneth Kon" w:date="2015-04-07T14:31:00Z">
-        <w:r>
-          <w:t xml:space="preserve">Kenneth Kon </w:t>
-        </w:r>
-        <w:r>
-          <w:t>- Scrum master</w:t>
-        </w:r>
-      </w:ins>
+      </w:pPr>
+      <w:r>
+        <w:t xml:space="preserve">Kenneth Kon </w:t>
+      </w:r>
+      <w:r>
+        <w:t>- Scrum master</w:t>
+      </w:r>
     </w:p>
     <w:p>
       <w:pPr>
         <w:pStyle w:val="NoSpacing"/>
-        <w:rPr>
-          <w:ins w:id="130" w:author="Kenneth Kon" w:date="2015-04-07T14:31:00Z"/>
-        </w:rPr>
-      </w:pPr>
-      <w:ins w:id="131" w:author="Kenneth Kon" w:date="2015-04-07T14:31:00Z">
-        <w:r>
-          <w:t>Bernard Parenteau - Product Owner</w:t>
-        </w:r>
-      </w:ins>
+      </w:pPr>
+      <w:r>
+        <w:t>Bernard Parenteau - Product Owner</w:t>
+      </w:r>
     </w:p>
     <w:p>
       <w:pPr>
         <w:pStyle w:val="NoSpacing"/>
-        <w:rPr>
-          <w:ins w:id="132" w:author="Kenneth Kon" w:date="2015-04-07T14:31:00Z"/>
-        </w:rPr>
-      </w:pPr>
-      <w:ins w:id="133" w:author="Kenneth Kon" w:date="2015-04-07T14:31:00Z">
-        <w:r>
-          <w:rPr>
-            <w:b/>
-          </w:rPr>
-          <w:t>Topic:</w:t>
-        </w:r>
-      </w:ins>
+      </w:pPr>
+      <w:r>
+        <w:rPr>
+          <w:b/>
+        </w:rPr>
+        <w:t>Topic:</w:t>
+      </w:r>
     </w:p>
     <w:p>
       <w:pPr>
         <w:pStyle w:val="NoSpacing"/>
-        <w:rPr>
-          <w:ins w:id="134" w:author="Kenneth Kon" w:date="2015-04-07T14:31:00Z"/>
-        </w:rPr>
-      </w:pPr>
-      <w:ins w:id="135" w:author="Kenneth Kon" w:date="2015-04-07T14:31:00Z">
-        <w:r>
-          <w:tab/>
-        </w:r>
-        <w:r>
-          <w:t xml:space="preserve">Sprint </w:t>
-        </w:r>
-        <w:r>
-          <w:t>4</w:t>
-        </w:r>
-        <w:r>
-          <w:t xml:space="preserve"> </w:t>
-        </w:r>
-        <w:r>
-          <w:t xml:space="preserve">review, both of our user stories were accepted. </w:t>
-        </w:r>
-      </w:ins>
-      <w:ins w:id="136" w:author="Kenneth Kon" w:date="2015-04-07T14:32:00Z">
-        <w:r>
-          <w:t>After that Product owner assigned us sprint 5 user stories.</w:t>
-        </w:r>
-      </w:ins>
+      </w:pPr>
+      <w:r>
+        <w:tab/>
+      </w:r>
+      <w:r>
+        <w:t xml:space="preserve">Sprint </w:t>
+      </w:r>
+      <w:r>
+        <w:t>4</w:t>
+      </w:r>
+      <w:r>
+        <w:t xml:space="preserve"> </w:t>
+      </w:r>
+      <w:r>
+        <w:t>review, both of our user stories were accepted. After that Product owner assigned us sprint 5 user stories.</w:t>
+      </w:r>
+    </w:p>
+    <w:p>
+      <w:pPr>
+        <w:pStyle w:val="NoSpacing"/>
+        <w:rPr>
+          <w:b/>
+        </w:rPr>
+      </w:pPr>
+      <w:r>
+        <w:rPr>
+          <w:b/>
+          <w:u w:val="single"/>
+        </w:rPr>
+        <w:t>Meeting  </w:t>
+      </w:r>
+      <w:r>
+        <w:rPr>
+          <w:b/>
+          <w:u w:val="single"/>
+        </w:rPr>
+        <w:t>13</w:t>
+      </w:r>
+    </w:p>
+    <w:p>
+      <w:pPr>
+        <w:pStyle w:val="NoSpacing"/>
+      </w:pPr>
+      <w:r>
+        <w:rPr>
+          <w:b/>
+        </w:rPr>
+        <w:t>Time:</w:t>
+      </w:r>
+      <w:r>
+        <w:t xml:space="preserve"> 6:15PM-7:15PM</w:t>
+      </w:r>
+    </w:p>
+    <w:p>
+      <w:pPr>
+        <w:pStyle w:val="NoSpacing"/>
+      </w:pPr>
+      <w:r>
+        <w:rPr>
+          <w:b/>
+        </w:rPr>
+        <w:t>Date:</w:t>
+      </w:r>
+      <w:r>
+        <w:t xml:space="preserve"> 4/2</w:t>
+      </w:r>
+      <w:r>
+        <w:t>/2015</w:t>
+      </w:r>
+    </w:p>
+    <w:p>
+      <w:pPr>
+        <w:pStyle w:val="NoSpacing"/>
+        <w:rPr>
+          <w:b/>
+        </w:rPr>
+      </w:pPr>
+      <w:r>
+        <w:rPr>
+          <w:b/>
+        </w:rPr>
+        <w:t>Members Participated:</w:t>
+      </w:r>
+    </w:p>
+    <w:p>
+      <w:pPr>
+        <w:pStyle w:val="NoSpacing"/>
+      </w:pPr>
+      <w:r>
+        <w:t>Michael Lazo - Scrum master</w:t>
+      </w:r>
+    </w:p>
+    <w:p>
+      <w:pPr>
+        <w:pStyle w:val="NoSpacing"/>
+      </w:pPr>
+      <w:r>
+        <w:t xml:space="preserve">Kenneth Kon </w:t>
+      </w:r>
+    </w:p>
+    <w:p>
+      <w:pPr>
+        <w:pStyle w:val="NoSpacing"/>
+      </w:pPr>
+      <w:r>
+        <w:t>Bernard Parenteau - Product Owner</w:t>
+      </w:r>
+    </w:p>
+    <w:p>
+      <w:pPr>
+        <w:pStyle w:val="NoSpacing"/>
+      </w:pPr>
+      <w:r>
+        <w:rPr>
+          <w:b/>
+        </w:rPr>
+        <w:t>Topic:</w:t>
+      </w:r>
+    </w:p>
+    <w:p>
+      <w:pPr>
+        <w:pStyle w:val="NoSpacing"/>
+      </w:pPr>
+      <w:r>
+        <w:tab/>
+      </w:r>
+      <w:r>
+        <w:t>Sprint 5 requirement elicitation on the user stories assigned to us.</w:t>
+      </w:r>
+    </w:p>
+    <w:p>
+      <w:pPr>
+        <w:pStyle w:val="NoSpacing"/>
+      </w:pPr>
+    </w:p>
+    <w:p>
+      <w:pPr>
+        <w:pStyle w:val="NoSpacing"/>
+        <w:rPr>
+          <w:b/>
+          <w:u w:val="single"/>
+        </w:rPr>
+      </w:pPr>
+    </w:p>
+    <w:p>
+      <w:pPr>
+        <w:pStyle w:val="NoSpacing"/>
+        <w:rPr>
+          <w:b/>
+          <w:u w:val="single"/>
+        </w:rPr>
+      </w:pPr>
+    </w:p>
+    <w:p>
+      <w:pPr>
+        <w:pStyle w:val="NoSpacing"/>
+        <w:rPr>
+          <w:b/>
+          <w:u w:val="single"/>
+        </w:rPr>
+      </w:pPr>
+    </w:p>
+    <w:p>
+      <w:pPr>
+        <w:pStyle w:val="NoSpacing"/>
+        <w:rPr>
+          <w:b/>
+          <w:u w:val="single"/>
+        </w:rPr>
+      </w:pPr>
+    </w:p>
+    <w:p>
+      <w:pPr>
+        <w:pStyle w:val="NoSpacing"/>
+        <w:rPr>
+          <w:b/>
+        </w:rPr>
+      </w:pPr>
+      <w:r>
+        <w:rPr>
+          <w:b/>
+          <w:u w:val="single"/>
+        </w:rPr>
+        <w:t>Meeting  </w:t>
+      </w:r>
+      <w:r>
+        <w:rPr>
+          <w:b/>
+          <w:u w:val="single"/>
+        </w:rPr>
+        <w:t>14</w:t>
+      </w:r>
+    </w:p>
+    <w:p>
+      <w:pPr>
+        <w:pStyle w:val="NoSpacing"/>
+      </w:pPr>
+      <w:r>
+        <w:rPr>
+          <w:b/>
+        </w:rPr>
+        <w:t>Time:</w:t>
+      </w:r>
+      <w:r>
+        <w:t xml:space="preserve"> 6:15PM-7:15PM</w:t>
+      </w:r>
+    </w:p>
+    <w:p>
+      <w:pPr>
+        <w:pStyle w:val="NoSpacing"/>
+      </w:pPr>
+      <w:r>
+        <w:rPr>
+          <w:b/>
+        </w:rPr>
+        <w:t>Date:</w:t>
+      </w:r>
+      <w:r>
+        <w:t xml:space="preserve"> 4/10</w:t>
+      </w:r>
+      <w:r>
+        <w:t>/2015</w:t>
+      </w:r>
+    </w:p>
+    <w:p>
+      <w:pPr>
+        <w:pStyle w:val="NoSpacing"/>
+        <w:rPr>
+          <w:b/>
+        </w:rPr>
+      </w:pPr>
+      <w:r>
+        <w:rPr>
+          <w:b/>
+        </w:rPr>
+        <w:t>Members Participated:</w:t>
+      </w:r>
+    </w:p>
+    <w:p>
+      <w:pPr>
+        <w:pStyle w:val="NoSpacing"/>
+      </w:pPr>
+      <w:r>
+        <w:t>Michael Lazo - Scrum master</w:t>
+      </w:r>
+    </w:p>
+    <w:p>
+      <w:pPr>
+        <w:pStyle w:val="NoSpacing"/>
+      </w:pPr>
+      <w:r>
+        <w:t xml:space="preserve">Kenneth Kon </w:t>
+      </w:r>
+    </w:p>
+    <w:p>
+      <w:pPr>
+        <w:pStyle w:val="NoSpacing"/>
+      </w:pPr>
+      <w:r>
+        <w:t>Bernard Parenteau - Product Owner</w:t>
+      </w:r>
+    </w:p>
+    <w:p>
+      <w:pPr>
+        <w:pStyle w:val="NoSpacing"/>
+      </w:pPr>
+      <w:r>
+        <w:rPr>
+          <w:b/>
+        </w:rPr>
+        <w:t>Topic:</w:t>
+      </w:r>
+    </w:p>
+    <w:p>
+      <w:pPr>
+        <w:pStyle w:val="NoSpacing"/>
+      </w:pPr>
+      <w:r>
+        <w:tab/>
+      </w:r>
+      <w:r>
+        <w:t xml:space="preserve">Sprint 5 reviews, both of our user stories were accepted. </w:t>
+      </w:r>
+    </w:p>
+    <w:p>
+      <w:pPr>
+        <w:rPr>
+          <w:rFonts w:ascii="Calibri" w:eastAsia="MS Gothic" w:hAnsi="Calibri"/>
+          <w:b/>
+          <w:bCs/>
+          <w:color w:val="548DD4" w:themeColor="text2" w:themeTint="99"/>
+          <w:kern w:val="32"/>
+          <w:sz w:val="32"/>
+          <w:szCs w:val="32"/>
+        </w:rPr>
+      </w:pPr>
+      <w:r>
+        <w:rPr>
+          <w:color w:val="548DD4" w:themeColor="text2" w:themeTint="99"/>
+        </w:rPr>
+        <w:br w:type="page"/>
+      </w:r>
     </w:p>
     <w:p>
       <w:pPr>
         <w:pStyle w:val="Heading1"/>
         <w:spacing w:after="240" w:line="360" w:lineRule="auto"/>
         <w:rPr>
-          <w:ins w:id="137" w:author="Kenneth Kon" w:date="2015-03-19T20:26:00Z"/>
           <w:rFonts w:ascii="Times New Roman" w:eastAsia="Times New Roman" w:hAnsi="Times New Roman" w:cs="Times New Roman"/>
         </w:rPr>
       </w:pPr>
@@ -13682,7 +13884,7 @@
         </w:rPr>
         <w:t>5. References</w:t>
       </w:r>
-      <w:bookmarkEnd w:id="49"/>
+      <w:bookmarkEnd w:id="36"/>
     </w:p>
     <w:p>
       <w:r>
@@ -13751,6 +13953,7 @@
         <w:t>http://ru.forwallpaper.com/wallpaper/abstract-circles-patterns-dots-light-colors-bokeh-abstraction-172728.html</w:t>
       </w:r>
     </w:p>
+    <w:p/>
     <w:p/>
     <w:p/>
     <w:p/>
@@ -13827,6 +14030,7 @@
                 <w:sz w:val="28"/>
                 <w:szCs w:val="28"/>
               </w:rPr>
+              <w:lastRenderedPageBreak/>
               <w:t>Name</w:t>
             </w:r>
           </w:p>
@@ -15427,7 +15631,6 @@
                 <w:sz w:val="28"/>
                 <w:szCs w:val="28"/>
               </w:rPr>
-              <w:lastRenderedPageBreak/>
               <w:t>Test Queue Controller</w:t>
             </w:r>
           </w:p>
@@ -15473,21 +15676,6 @@
         </w:tc>
       </w:tr>
     </w:tbl>
-    <w:p>
-      <w:pPr>
-        <w:pStyle w:val="ListParagraph"/>
-      </w:pPr>
-    </w:p>
-    <w:p>
-      <w:pPr>
-        <w:pStyle w:val="ListParagraph"/>
-      </w:pPr>
-    </w:p>
-    <w:p>
-      <w:pPr>
-        <w:pStyle w:val="ListParagraph"/>
-      </w:pPr>
-    </w:p>
     <w:p>
       <w:pPr>
         <w:pStyle w:val="ListParagraph"/>
@@ -17950,6 +18138,196 @@
 </w:styles>
 </file>
 
+<file path=word/stylesWithEffects.xml><?xml version="1.0" encoding="utf-8"?>
+<w:styles xmlns:wpc="http://schemas.microsoft.com/office/word/2010/wordprocessingCanvas" xmlns:mc="http://schemas.openxmlformats.org/markup-compatibility/2006" xmlns:o="urn:schemas-microsoft-com:office:office" xmlns:r="http://schemas.openxmlformats.org/officeDocument/2006/relationships" xmlns:m="http://schemas.openxmlformats.org/officeDocument/2006/math" xmlns:v="urn:schemas-microsoft-com:vml" xmlns:wp14="http://schemas.microsoft.com/office/word/2010/wordprocessingDrawing" xmlns:wp="http://schemas.openxmlformats.org/drawingml/2006/wordprocessingDrawing" xmlns:w10="urn:schemas-microsoft-com:office:word" xmlns:w="http://schemas.openxmlformats.org/wordprocessingml/2006/main" xmlns:w14="http://schemas.microsoft.com/office/word/2010/wordml" xmlns:wpg="http://schemas.microsoft.com/office/word/2010/wordprocessingGroup" xmlns:wpi="http://schemas.microsoft.com/office/word/2010/wordprocessingInk" xmlns:wne="http://schemas.microsoft.com/office/word/2006/wordml" xmlns:wps="http://schemas.microsoft.com/office/word/2010/wordprocessingShape" mc:Ignorable="w14 wp14">
+  <w:docDefaults>
+    <w:rPrDefault>
+      <w:rPr>
+        <w:rFonts w:asciiTheme="minorHAnsi" w:eastAsiaTheme="minorEastAsia" w:hAnsiTheme="minorHAnsi" w:cstheme="minorBidi"/>
+        <w:sz w:val="22"/>
+        <w:szCs w:val="22"/>
+        <w:lang w:val="en-US" w:eastAsia="en-US" w:bidi="ar-SA"/>
+      </w:rPr>
+    </w:rPrDefault>
+    <w:pPrDefault>
+      <w:pPr>
+        <w:spacing w:after="200" w:line="276" w:lineRule="auto"/>
+      </w:pPr>
+    </w:pPrDefault>
+  </w:docDefaults>
+  <w:latentStyles w:defLockedState="0" w:defUIPriority="99" w:defSemiHidden="1" w:defUnhideWhenUsed="1" w:defQFormat="0" w:count="267">
+    <w:lsdException w:name="Normal" w:semiHidden="0" w:uiPriority="0" w:unhideWhenUsed="0" w:qFormat="1"/>
+    <w:lsdException w:name="heading 1" w:semiHidden="0" w:uiPriority="9" w:unhideWhenUsed="0" w:qFormat="1"/>
+    <w:lsdException w:name="heading 2" w:uiPriority="9" w:qFormat="1"/>
+    <w:lsdException w:name="heading 3" w:uiPriority="9" w:qFormat="1"/>
+    <w:lsdException w:name="heading 4" w:uiPriority="9" w:qFormat="1"/>
+    <w:lsdException w:name="heading 5" w:uiPriority="9" w:qFormat="1"/>
+    <w:lsdException w:name="heading 6" w:uiPriority="9" w:qFormat="1"/>
+    <w:lsdException w:name="heading 7" w:uiPriority="9" w:qFormat="1"/>
+    <w:lsdException w:name="heading 8" w:uiPriority="9" w:qFormat="1"/>
+    <w:lsdException w:name="heading 9" w:uiPriority="9" w:qFormat="1"/>
+    <w:lsdException w:name="toc 1" w:uiPriority="39"/>
+    <w:lsdException w:name="toc 2" w:uiPriority="39"/>
+    <w:lsdException w:name="toc 3" w:uiPriority="39"/>
+    <w:lsdException w:name="toc 4" w:uiPriority="39"/>
+    <w:lsdException w:name="toc 5" w:uiPriority="39"/>
+    <w:lsdException w:name="toc 6" w:uiPriority="39"/>
+    <w:lsdException w:name="toc 7" w:uiPriority="39"/>
+    <w:lsdException w:name="toc 8" w:uiPriority="39"/>
+    <w:lsdException w:name="toc 9" w:uiPriority="39"/>
+    <w:lsdException w:name="caption" w:uiPriority="35" w:qFormat="1"/>
+    <w:lsdException w:name="Title" w:semiHidden="0" w:uiPriority="10" w:unhideWhenUsed="0" w:qFormat="1"/>
+    <w:lsdException w:name="Default Paragraph Font" w:uiPriority="1"/>
+    <w:lsdException w:name="Subtitle" w:semiHidden="0" w:uiPriority="11" w:unhideWhenUsed="0" w:qFormat="1"/>
+    <w:lsdException w:name="Strong" w:semiHidden="0" w:uiPriority="22" w:unhideWhenUsed="0" w:qFormat="1"/>
+    <w:lsdException w:name="Emphasis" w:semiHidden="0" w:uiPriority="20" w:unhideWhenUsed="0" w:qFormat="1"/>
+    <w:lsdException w:name="Table Grid" w:semiHidden="0" w:uiPriority="59" w:unhideWhenUsed="0"/>
+    <w:lsdException w:name="Placeholder Text" w:unhideWhenUsed="0"/>
+    <w:lsdException w:name="No Spacing" w:semiHidden="0" w:uiPriority="1" w:unhideWhenUsed="0" w:qFormat="1"/>
+    <w:lsdException w:name="Light Shading" w:semiHidden="0" w:uiPriority="60" w:unhideWhenUsed="0"/>
+    <w:lsdException w:name="Light List" w:semiHidden="0" w:uiPriority="61" w:unhideWhenUsed="0"/>
+    <w:lsdException w:name="Light Grid" w:semiHidden="0" w:uiPriority="62" w:unhideWhenUsed="0"/>
+    <w:lsdException w:name="Medium Shading 1" w:semiHidden="0" w:uiPriority="63" w:unhideWhenUsed="0"/>
+    <w:lsdException w:name="Medium Shading 2" w:semiHidden="0" w:uiPriority="64" w:unhideWhenUsed="0"/>
+    <w:lsdException w:name="Medium List 1" w:semiHidden="0" w:uiPriority="65" w:unhideWhenUsed="0"/>
+    <w:lsdException w:name="Medium List 2" w:semiHidden="0" w:uiPriority="66" w:unhideWhenUsed="0"/>
+    <w:lsdException w:name="Medium Grid 1" w:semiHidden="0" w:uiPriority="67" w:unhideWhenUsed="0"/>
+    <w:lsdException w:name="Medium Grid 2" w:semiHidden="0" w:uiPriority="68" w:unhideWhenUsed="0"/>
+    <w:lsdException w:name="Medium Grid 3" w:semiHidden="0" w:uiPriority="69" w:unhideWhenUsed="0"/>
+    <w:lsdException w:name="Dark List" w:semiHidden="0" w:uiPriority="70" w:unhideWhenUsed="0"/>
+    <w:lsdException w:name="Colorful Shading" w:semiHidden="0" w:uiPriority="71" w:unhideWhenUsed="0"/>
+    <w:lsdException w:name="Colorful List" w:semiHidden="0" w:uiPriority="72" w:unhideWhenUsed="0"/>
+    <w:lsdException w:name="Colorful Grid" w:semiHidden="0" w:uiPriority="73" w:unhideWhenUsed="0"/>
+    <w:lsdException w:name="Light Shading Accent 1" w:semiHidden="0" w:uiPriority="60" w:unhideWhenUsed="0"/>
+    <w:lsdException w:name="Light List Accent 1" w:semiHidden="0" w:uiPriority="61" w:unhideWhenUsed="0"/>
+    <w:lsdException w:name="Light Grid Accent 1" w:semiHidden="0" w:uiPriority="62" w:unhideWhenUsed="0"/>
+    <w:lsdException w:name="Medium Shading 1 Accent 1" w:semiHidden="0" w:uiPriority="63" w:unhideWhenUsed="0"/>
+    <w:lsdException w:name="Medium Shading 2 Accent 1" w:semiHidden="0" w:uiPriority="64" w:unhideWhenUsed="0"/>
+    <w:lsdException w:name="Medium List 1 Accent 1" w:semiHidden="0" w:uiPriority="65" w:unhideWhenUsed="0"/>
+    <w:lsdException w:name="Revision" w:unhideWhenUsed="0"/>
+    <w:lsdException w:name="List Paragraph" w:semiHidden="0" w:uiPriority="34" w:unhideWhenUsed="0" w:qFormat="1"/>
+    <w:lsdException w:name="Quote" w:semiHidden="0" w:uiPriority="29" w:unhideWhenUsed="0" w:qFormat="1"/>
+    <w:lsdException w:name="Intense Quote" w:semiHidden="0" w:uiPriority="30" w:unhideWhenUsed="0" w:qFormat="1"/>
+    <w:lsdException w:name="Medium List 2 Accent 1" w:semiHidden="0" w:uiPriority="66" w:unhideWhenUsed="0"/>
+    <w:lsdException w:name="Medium Grid 1 Accent 1" w:semiHidden="0" w:uiPriority="67" w:unhideWhenUsed="0"/>
+    <w:lsdException w:name="Medium Grid 2 Accent 1" w:semiHidden="0" w:uiPriority="68" w:unhideWhenUsed="0"/>
+    <w:lsdException w:name="Medium Grid 3 Accent 1" w:semiHidden="0" w:uiPriority="69" w:unhideWhenUsed="0"/>
+    <w:lsdException w:name="Dark List Accent 1" w:semiHidden="0" w:uiPriority="70" w:unhideWhenUsed="0"/>
+    <w:lsdException w:name="Colorful Shading Accent 1" w:semiHidden="0" w:uiPriority="71" w:unhideWhenUsed="0"/>
+    <w:lsdException w:name="Colorful List Accent 1" w:semiHidden="0" w:uiPriority="72" w:unhideWhenUsed="0"/>
+    <w:lsdException w:name="Colorful Grid Accent 1" w:semiHidden="0" w:uiPriority="73" w:unhideWhenUsed="0"/>
+    <w:lsdException w:name="Light Shading Accent 2" w:semiHidden="0" w:uiPriority="60" w:unhideWhenUsed="0"/>
+    <w:lsdException w:name="Light List Accent 2" w:semiHidden="0" w:uiPriority="61" w:unhideWhenUsed="0"/>
+    <w:lsdException w:name="Light Grid Accent 2" w:semiHidden="0" w:uiPriority="62" w:unhideWhenUsed="0"/>
+    <w:lsdException w:name="Medium Shading 1 Accent 2" w:semiHidden="0" w:uiPriority="63" w:unhideWhenUsed="0"/>
+    <w:lsdException w:name="Medium Shading 2 Accent 2" w:semiHidden="0" w:uiPriority="64" w:unhideWhenUsed="0"/>
+    <w:lsdException w:name="Medium List 1 Accent 2" w:semiHidden="0" w:uiPriority="65" w:unhideWhenUsed="0"/>
+    <w:lsdException w:name="Medium List 2 Accent 2" w:semiHidden="0" w:uiPriority="66" w:unhideWhenUsed="0"/>
+    <w:lsdException w:name="Medium Grid 1 Accent 2" w:semiHidden="0" w:uiPriority="67" w:unhideWhenUsed="0"/>
+    <w:lsdException w:name="Medium Grid 2 Accent 2" w:semiHidden="0" w:uiPriority="68" w:unhideWhenUsed="0"/>
+    <w:lsdException w:name="Medium Grid 3 Accent 2" w:semiHidden="0" w:uiPriority="69" w:unhideWhenUsed="0"/>
+    <w:lsdException w:name="Dark List Accent 2" w:semiHidden="0" w:uiPriority="70" w:unhideWhenUsed="0"/>
+    <w:lsdException w:name="Colorful Shading Accent 2" w:semiHidden="0" w:uiPriority="71" w:unhideWhenUsed="0"/>
+    <w:lsdException w:name="Colorful List Accent 2" w:semiHidden="0" w:uiPriority="72" w:unhideWhenUsed="0"/>
+    <w:lsdException w:name="Colorful Grid Accent 2" w:semiHidden="0" w:uiPriority="73" w:unhideWhenUsed="0"/>
+    <w:lsdException w:name="Light Shading Accent 3" w:semiHidden="0" w:uiPriority="60" w:unhideWhenUsed="0"/>
+    <w:lsdException w:name="Light List Accent 3" w:semiHidden="0" w:uiPriority="61" w:unhideWhenUsed="0"/>
+    <w:lsdException w:name="Light Grid Accent 3" w:semiHidden="0" w:uiPriority="62" w:unhideWhenUsed="0"/>
+    <w:lsdException w:name="Medium Shading 1 Accent 3" w:semiHidden="0" w:uiPriority="63" w:unhideWhenUsed="0"/>
+    <w:lsdException w:name="Medium Shading 2 Accent 3" w:semiHidden="0" w:uiPriority="64" w:unhideWhenUsed="0"/>
+    <w:lsdException w:name="Medium List 1 Accent 3" w:semiHidden="0" w:uiPriority="65" w:unhideWhenUsed="0"/>
+    <w:lsdException w:name="Medium List 2 Accent 3" w:semiHidden="0" w:uiPriority="66" w:unhideWhenUsed="0"/>
+    <w:lsdException w:name="Medium Grid 1 Accent 3" w:semiHidden="0" w:uiPriority="67" w:unhideWhenUsed="0"/>
+    <w:lsdException w:name="Medium Grid 2 Accent 3" w:semiHidden="0" w:uiPriority="68" w:unhideWhenUsed="0"/>
+    <w:lsdException w:name="Medium Grid 3 Accent 3" w:semiHidden="0" w:uiPriority="69" w:unhideWhenUsed="0"/>
+    <w:lsdException w:name="Dark List Accent 3" w:semiHidden="0" w:uiPriority="70" w:unhideWhenUsed="0"/>
+    <w:lsdException w:name="Colorful Shading Accent 3" w:semiHidden="0" w:uiPriority="71" w:unhideWhenUsed="0"/>
+    <w:lsdException w:name="Colorful List Accent 3" w:semiHidden="0" w:uiPriority="72" w:unhideWhenUsed="0"/>
+    <w:lsdException w:name="Colorful Grid Accent 3" w:semiHidden="0" w:uiPriority="73" w:unhideWhenUsed="0"/>
+    <w:lsdException w:name="Light Shading Accent 4" w:semiHidden="0" w:uiPriority="60" w:unhideWhenUsed="0"/>
+    <w:lsdException w:name="Light List Accent 4" w:semiHidden="0" w:uiPriority="61" w:unhideWhenUsed="0"/>
+    <w:lsdException w:name="Light Grid Accent 4" w:semiHidden="0" w:uiPriority="62" w:unhideWhenUsed="0"/>
+    <w:lsdException w:name="Medium Shading 1 Accent 4" w:semiHidden="0" w:uiPriority="63" w:unhideWhenUsed="0"/>
+    <w:lsdException w:name="Medium Shading 2 Accent 4" w:semiHidden="0" w:uiPriority="64" w:unhideWhenUsed="0"/>
+    <w:lsdException w:name="Medium List 1 Accent 4" w:semiHidden="0" w:uiPriority="65" w:unhideWhenUsed="0"/>
+    <w:lsdException w:name="Medium List 2 Accent 4" w:semiHidden="0" w:uiPriority="66" w:unhideWhenUsed="0"/>
+    <w:lsdException w:name="Medium Grid 1 Accent 4" w:semiHidden="0" w:uiPriority="67" w:unhideWhenUsed="0"/>
+    <w:lsdException w:name="Medium Grid 2 Accent 4" w:semiHidden="0" w:uiPriority="68" w:unhideWhenUsed="0"/>
+    <w:lsdException w:name="Medium Grid 3 Accent 4" w:semiHidden="0" w:uiPriority="69" w:unhideWhenUsed="0"/>
+    <w:lsdException w:name="Dark List Accent 4" w:semiHidden="0" w:uiPriority="70" w:unhideWhenUsed="0"/>
+    <w:lsdException w:name="Colorful Shading Accent 4" w:semiHidden="0" w:uiPriority="71" w:unhideWhenUsed="0"/>
+    <w:lsdException w:name="Colorful List Accent 4" w:semiHidden="0" w:uiPriority="72" w:unhideWhenUsed="0"/>
+    <w:lsdException w:name="Colorful Grid Accent 4" w:semiHidden="0" w:uiPriority="73" w:unhideWhenUsed="0"/>
+    <w:lsdException w:name="Light Shading Accent 5" w:semiHidden="0" w:uiPriority="60" w:unhideWhenUsed="0"/>
+    <w:lsdException w:name="Light List Accent 5" w:semiHidden="0" w:uiPriority="61" w:unhideWhenUsed="0"/>
+    <w:lsdException w:name="Light Grid Accent 5" w:semiHidden="0" w:uiPriority="62" w:unhideWhenUsed="0"/>
+    <w:lsdException w:name="Medium Shading 1 Accent 5" w:semiHidden="0" w:uiPriority="63" w:unhideWhenUsed="0"/>
+    <w:lsdException w:name="Medium Shading 2 Accent 5" w:semiHidden="0" w:uiPriority="64" w:unhideWhenUsed="0"/>
+    <w:lsdException w:name="Medium List 1 Accent 5" w:semiHidden="0" w:uiPriority="65" w:unhideWhenUsed="0"/>
+    <w:lsdException w:name="Medium List 2 Accent 5" w:semiHidden="0" w:uiPriority="66" w:unhideWhenUsed="0"/>
+    <w:lsdException w:name="Medium Grid 1 Accent 5" w:semiHidden="0" w:uiPriority="67" w:unhideWhenUsed="0"/>
+    <w:lsdException w:name="Medium Grid 2 Accent 5" w:semiHidden="0" w:uiPriority="68" w:unhideWhenUsed="0"/>
+    <w:lsdException w:name="Medium Grid 3 Accent 5" w:semiHidden="0" w:uiPriority="69" w:unhideWhenUsed="0"/>
+    <w:lsdException w:name="Dark List Accent 5" w:semiHidden="0" w:uiPriority="70" w:unhideWhenUsed="0"/>
+    <w:lsdException w:name="Colorful Shading Accent 5" w:semiHidden="0" w:uiPriority="71" w:unhideWhenUsed="0"/>
+    <w:lsdException w:name="Colorful List Accent 5" w:semiHidden="0" w:uiPriority="72" w:unhideWhenUsed="0"/>
+    <w:lsdException w:name="Colorful Grid Accent 5" w:semiHidden="0" w:uiPriority="73" w:unhideWhenUsed="0"/>
+    <w:lsdException w:name="Light Shading Accent 6" w:semiHidden="0" w:uiPriority="60" w:unhideWhenUsed="0"/>
+    <w:lsdException w:name="Light List Accent 6" w:semiHidden="0" w:uiPriority="61" w:unhideWhenUsed="0"/>
+    <w:lsdException w:name="Light Grid Accent 6" w:semiHidden="0" w:uiPriority="62" w:unhideWhenUsed="0"/>
+    <w:lsdException w:name="Medium Shading 1 Accent 6" w:semiHidden="0" w:uiPriority="63" w:unhideWhenUsed="0"/>
+    <w:lsdException w:name="Medium Shading 2 Accent 6" w:semiHidden="0" w:uiPriority="64" w:unhideWhenUsed="0"/>
+    <w:lsdException w:name="Medium List 1 Accent 6" w:semiHidden="0" w:uiPriority="65" w:unhideWhenUsed="0"/>
+    <w:lsdException w:name="Medium List 2 Accent 6" w:semiHidden="0" w:uiPriority="66" w:unhideWhenUsed="0"/>
+    <w:lsdException w:name="Medium Grid 1 Accent 6" w:semiHidden="0" w:uiPriority="67" w:unhideWhenUsed="0"/>
+    <w:lsdException w:name="Medium Grid 2 Accent 6" w:semiHidden="0" w:uiPriority="68" w:unhideWhenUsed="0"/>
+    <w:lsdException w:name="Medium Grid 3 Accent 6" w:semiHidden="0" w:uiPriority="69" w:unhideWhenUsed="0"/>
+    <w:lsdException w:name="Dark List Accent 6" w:semiHidden="0" w:uiPriority="70" w:unhideWhenUsed="0"/>
+    <w:lsdException w:name="Colorful Shading Accent 6" w:semiHidden="0" w:uiPriority="71" w:unhideWhenUsed="0"/>
+    <w:lsdException w:name="Colorful List Accent 6" w:semiHidden="0" w:uiPriority="72" w:unhideWhenUsed="0"/>
+    <w:lsdException w:name="Colorful Grid Accent 6" w:semiHidden="0" w:uiPriority="73" w:unhideWhenUsed="0"/>
+    <w:lsdException w:name="Subtle Emphasis" w:semiHidden="0" w:uiPriority="19" w:unhideWhenUsed="0" w:qFormat="1"/>
+    <w:lsdException w:name="Intense Emphasis" w:semiHidden="0" w:uiPriority="21" w:unhideWhenUsed="0" w:qFormat="1"/>
+    <w:lsdException w:name="Subtle Reference" w:semiHidden="0" w:uiPriority="31" w:unhideWhenUsed="0" w:qFormat="1"/>
+    <w:lsdException w:name="Intense Reference" w:semiHidden="0" w:uiPriority="32" w:unhideWhenUsed="0" w:qFormat="1"/>
+    <w:lsdException w:name="Book Title" w:semiHidden="0" w:uiPriority="33" w:unhideWhenUsed="0" w:qFormat="1"/>
+    <w:lsdException w:name="Bibliography" w:uiPriority="37"/>
+    <w:lsdException w:name="TOC Heading" w:uiPriority="39" w:qFormat="1"/>
+  </w:latentStyles>
+  <w:style w:type="paragraph" w:default="1" w:styleId="Normal">
+    <w:name w:val="Normal"/>
+    <w:qFormat/>
+  </w:style>
+  <w:style w:type="character" w:default="1" w:styleId="DefaultParagraphFont">
+    <w:name w:val="Default Paragraph Font"/>
+    <w:uiPriority w:val="1"/>
+    <w:semiHidden/>
+    <w:unhideWhenUsed/>
+  </w:style>
+  <w:style w:type="table" w:default="1" w:styleId="TableNormal">
+    <w:name w:val="Normal Table"/>
+    <w:uiPriority w:val="99"/>
+    <w:semiHidden/>
+    <w:unhideWhenUsed/>
+    <w:tblPr>
+      <w:tblInd w:w="0" w:type="dxa"/>
+      <w:tblCellMar>
+        <w:top w:w="0" w:type="dxa"/>
+        <w:left w:w="108" w:type="dxa"/>
+        <w:bottom w:w="0" w:type="dxa"/>
+        <w:right w:w="108" w:type="dxa"/>
+      </w:tblCellMar>
+    </w:tblPr>
+  </w:style>
+  <w:style w:type="numbering" w:default="1" w:styleId="NoList">
+    <w:name w:val="No List"/>
+    <w:uiPriority w:val="99"/>
+    <w:semiHidden/>
+    <w:unhideWhenUsed/>
+  </w:style>
+</w:styles>
+</file>
+
 <file path=word/charts/chart1.xml><?xml version="1.0" encoding="utf-8"?>
 <c:chartSpace xmlns:c="http://schemas.openxmlformats.org/drawingml/2006/chart" xmlns:a="http://schemas.openxmlformats.org/drawingml/2006/main" xmlns:r="http://schemas.openxmlformats.org/officeDocument/2006/relationships">
   <c:date1904 val="1"/>
@@ -18325,24 +18703,24 @@
           </c:val>
         </c:ser>
         <c:overlap val="100"/>
-        <c:axId val="46630784"/>
-        <c:axId val="46632320"/>
+        <c:axId val="108303488"/>
+        <c:axId val="108305024"/>
       </c:barChart>
       <c:catAx>
-        <c:axId val="46630784"/>
+        <c:axId val="108303488"/>
         <c:scaling>
           <c:orientation val="maxMin"/>
         </c:scaling>
         <c:axPos val="l"/>
         <c:tickLblPos val="nextTo"/>
-        <c:crossAx val="46632320"/>
+        <c:crossAx val="108305024"/>
         <c:crosses val="autoZero"/>
         <c:auto val="1"/>
         <c:lblAlgn val="ctr"/>
         <c:lblOffset val="100"/>
       </c:catAx>
       <c:valAx>
-        <c:axId val="46632320"/>
+        <c:axId val="108305024"/>
         <c:scaling>
           <c:orientation val="minMax"/>
           <c:min val="42037"/>
@@ -18351,12 +18729,13 @@
         <c:majorGridlines/>
         <c:numFmt formatCode="m/d/yy;@" sourceLinked="0"/>
         <c:tickLblPos val="nextTo"/>
-        <c:crossAx val="46630784"/>
+        <c:crossAx val="108303488"/>
         <c:crosses val="autoZero"/>
         <c:crossBetween val="between"/>
       </c:valAx>
     </c:plotArea>
     <c:plotVisOnly val="1"/>
+    <c:dispBlanksAs val="gap"/>
   </c:chart>
   <c:externalData r:id="rId1"/>
 </c:chartSpace>
@@ -18724,24 +19103,24 @@
           </c:val>
         </c:ser>
         <c:overlap val="100"/>
-        <c:axId val="59707776"/>
-        <c:axId val="59710464"/>
+        <c:axId val="108361984"/>
+        <c:axId val="108384256"/>
       </c:barChart>
       <c:catAx>
-        <c:axId val="59707776"/>
+        <c:axId val="108361984"/>
         <c:scaling>
           <c:orientation val="maxMin"/>
         </c:scaling>
         <c:axPos val="l"/>
         <c:tickLblPos val="nextTo"/>
-        <c:crossAx val="59710464"/>
+        <c:crossAx val="108384256"/>
         <c:crosses val="autoZero"/>
         <c:auto val="1"/>
         <c:lblAlgn val="ctr"/>
         <c:lblOffset val="100"/>
       </c:catAx>
       <c:valAx>
-        <c:axId val="59710464"/>
+        <c:axId val="108384256"/>
         <c:scaling>
           <c:orientation val="minMax"/>
           <c:min val="42051"/>
@@ -18750,12 +19129,13 @@
         <c:majorGridlines/>
         <c:numFmt formatCode="m/d/yy;@" sourceLinked="0"/>
         <c:tickLblPos val="nextTo"/>
-        <c:crossAx val="59707776"/>
+        <c:crossAx val="108361984"/>
         <c:crosses val="autoZero"/>
         <c:crossBetween val="between"/>
       </c:valAx>
     </c:plotArea>
     <c:plotVisOnly val="1"/>
+    <c:dispBlanksAs val="gap"/>
   </c:chart>
   <c:externalData r:id="rId1"/>
 </c:chartSpace>
@@ -19147,24 +19527,24 @@
           </c:val>
         </c:ser>
         <c:overlap val="100"/>
-        <c:axId val="59902592"/>
-        <c:axId val="59912960"/>
+        <c:axId val="108458368"/>
+        <c:axId val="108459904"/>
       </c:barChart>
       <c:catAx>
-        <c:axId val="59902592"/>
+        <c:axId val="108458368"/>
         <c:scaling>
           <c:orientation val="maxMin"/>
         </c:scaling>
         <c:axPos val="l"/>
         <c:tickLblPos val="nextTo"/>
-        <c:crossAx val="59912960"/>
+        <c:crossAx val="108459904"/>
         <c:crosses val="autoZero"/>
         <c:auto val="1"/>
         <c:lblAlgn val="ctr"/>
         <c:lblOffset val="100"/>
       </c:catAx>
       <c:valAx>
-        <c:axId val="59912960"/>
+        <c:axId val="108459904"/>
         <c:scaling>
           <c:orientation val="minMax"/>
           <c:min val="42086"/>
@@ -19173,12 +19553,13 @@
         <c:majorGridlines/>
         <c:numFmt formatCode="m/d/yy;@" sourceLinked="0"/>
         <c:tickLblPos val="nextTo"/>
-        <c:crossAx val="59902592"/>
+        <c:crossAx val="108458368"/>
         <c:crosses val="autoZero"/>
         <c:crossBetween val="between"/>
       </c:valAx>
     </c:plotArea>
     <c:plotVisOnly val="1"/>
+    <c:dispBlanksAs val="gap"/>
   </c:chart>
   <c:externalData r:id="rId1"/>
 </c:chartSpace>
@@ -19570,24 +19951,24 @@
           </c:val>
         </c:ser>
         <c:overlap val="100"/>
-        <c:axId val="123663488"/>
-        <c:axId val="46526464"/>
+        <c:axId val="109012480"/>
+        <c:axId val="109014016"/>
       </c:barChart>
       <c:catAx>
-        <c:axId val="123663488"/>
+        <c:axId val="109012480"/>
         <c:scaling>
           <c:orientation val="maxMin"/>
         </c:scaling>
         <c:axPos val="l"/>
         <c:tickLblPos val="nextTo"/>
-        <c:crossAx val="46526464"/>
+        <c:crossAx val="109014016"/>
         <c:crosses val="autoZero"/>
         <c:auto val="1"/>
         <c:lblAlgn val="ctr"/>
         <c:lblOffset val="100"/>
       </c:catAx>
       <c:valAx>
-        <c:axId val="46526464"/>
+        <c:axId val="109014016"/>
         <c:scaling>
           <c:orientation val="minMax"/>
           <c:min val="42100"/>
@@ -19596,12 +19977,13 @@
         <c:majorGridlines/>
         <c:numFmt formatCode="m/d/yy;@" sourceLinked="0"/>
         <c:tickLblPos val="nextTo"/>
-        <c:crossAx val="123663488"/>
+        <c:crossAx val="109012480"/>
         <c:crosses val="autoZero"/>
         <c:crossBetween val="between"/>
       </c:valAx>
     </c:plotArea>
     <c:plotVisOnly val="1"/>
+    <c:dispBlanksAs val="gap"/>
   </c:chart>
   <c:externalData r:id="rId1"/>
 </c:chartSpace>
@@ -19895,7 +20277,7 @@
 </file>
 
 <file path=customXml/itemProps1.xml><?xml version="1.0" encoding="utf-8"?>
-<ds:datastoreItem xmlns:ds="http://schemas.openxmlformats.org/officeDocument/2006/customXml" ds:itemID="{FFD3756F-2BF2-4F30-9DE3-1745897A65D6}">
+<ds:datastoreItem xmlns:ds="http://schemas.openxmlformats.org/officeDocument/2006/customXml" ds:itemID="{623FCBD6-FB90-4E28-B051-EE0DDFFF2008}">
   <ds:schemaRefs>
     <ds:schemaRef ds:uri="http://schemas.openxmlformats.org/officeDocument/2006/bibliography"/>
   </ds:schemaRefs>

</xml_diff>